<commit_message>
Added biomes system properly
</commit_message>
<xml_diff>
--- a/Documentation/100505349ProjectTimeline.docx
+++ b/Documentation/100505349ProjectTimeline.docx
@@ -1749,6 +1749,92 @@
             </w:pPr>
             <w:r>
               <w:t>Added the basics of the biomes system – splitting the land into different types so that environmental factors can be better modelled. As of yet the feature is not successful, but the code is there to permit the spawning of biomes, it just needs refining.</w:t>
+            </w:r>
+          </w:p>
+        </w:tc>
+      </w:tr>
+      <w:tr>
+        <w:tc>
+          <w:tcPr>
+            <w:tcW w:w="682" w:type="pct"/>
+            <w:tcBorders>
+              <w:top w:val="single" w:sz="4" w:space="0" w:color="auto"/>
+              <w:left w:val="single" w:sz="4" w:space="0" w:color="auto"/>
+              <w:bottom w:val="single" w:sz="4" w:space="0" w:color="auto"/>
+              <w:right w:val="single" w:sz="4" w:space="0" w:color="auto"/>
+            </w:tcBorders>
+            <w:shd w:val="clear" w:color="auto" w:fill="FFF2CC" w:themeFill="accent4" w:themeFillTint="33"/>
+          </w:tcPr>
+          <w:p>
+            <w:pPr>
+              <w:spacing w:line="240" w:lineRule="auto"/>
+              <w:jc w:val="center"/>
+            </w:pPr>
+            <w:r>
+              <w:lastRenderedPageBreak/>
+              <w:t>19/12/2021</w:t>
+            </w:r>
+          </w:p>
+        </w:tc>
+        <w:tc>
+          <w:tcPr>
+            <w:tcW w:w="487" w:type="pct"/>
+            <w:tcBorders>
+              <w:top w:val="single" w:sz="4" w:space="0" w:color="auto"/>
+              <w:left w:val="single" w:sz="4" w:space="0" w:color="auto"/>
+              <w:bottom w:val="single" w:sz="4" w:space="0" w:color="auto"/>
+              <w:right w:val="single" w:sz="4" w:space="0" w:color="auto"/>
+            </w:tcBorders>
+            <w:shd w:val="clear" w:color="auto" w:fill="E7E6E6" w:themeFill="background2"/>
+          </w:tcPr>
+          <w:p>
+            <w:pPr>
+              <w:spacing w:line="240" w:lineRule="auto"/>
+              <w:jc w:val="center"/>
+            </w:pPr>
+            <w:r>
+              <w:t>2 Hours 10 Minutes</w:t>
+            </w:r>
+          </w:p>
+        </w:tc>
+        <w:tc>
+          <w:tcPr>
+            <w:tcW w:w="696" w:type="pct"/>
+            <w:tcBorders>
+              <w:top w:val="single" w:sz="4" w:space="0" w:color="auto"/>
+              <w:left w:val="single" w:sz="4" w:space="0" w:color="auto"/>
+              <w:bottom w:val="single" w:sz="4" w:space="0" w:color="auto"/>
+              <w:right w:val="single" w:sz="4" w:space="0" w:color="auto"/>
+            </w:tcBorders>
+            <w:shd w:val="clear" w:color="auto" w:fill="7AB648"/>
+          </w:tcPr>
+          <w:p>
+            <w:pPr>
+              <w:spacing w:line="240" w:lineRule="auto"/>
+              <w:jc w:val="center"/>
+            </w:pPr>
+            <w:r>
+              <w:t>World Generation – Objective 1</w:t>
+            </w:r>
+          </w:p>
+        </w:tc>
+        <w:tc>
+          <w:tcPr>
+            <w:tcW w:w="3135" w:type="pct"/>
+            <w:tcBorders>
+              <w:top w:val="single" w:sz="4" w:space="0" w:color="auto"/>
+              <w:left w:val="single" w:sz="4" w:space="0" w:color="auto"/>
+              <w:bottom w:val="single" w:sz="4" w:space="0" w:color="auto"/>
+              <w:right w:val="single" w:sz="4" w:space="0" w:color="auto"/>
+            </w:tcBorders>
+            <w:shd w:val="clear" w:color="auto" w:fill="F2F2F2" w:themeFill="background1" w:themeFillShade="F2"/>
+          </w:tcPr>
+          <w:p>
+            <w:pPr>
+              <w:spacing w:line="240" w:lineRule="auto"/>
+            </w:pPr>
+            <w:r>
+              <w:t>Implemented the biome system properly – allowing for the generation of a world with different climates. As of this stage, there should be sufficient progress to move onto the next goals as well as update the dissertation document.</w:t>
             </w:r>
           </w:p>
         </w:tc>

</xml_diff>

<commit_message>
Started using chunks and then started reducing memory usage
</commit_message>
<xml_diff>
--- a/Documentation/100505349ProjectTimeline.docx
+++ b/Documentation/100505349ProjectTimeline.docx
@@ -1839,10 +1839,169 @@
           </w:p>
         </w:tc>
       </w:tr>
+      <w:tr>
+        <w:tc>
+          <w:tcPr>
+            <w:tcW w:w="682" w:type="pct"/>
+            <w:tcBorders>
+              <w:top w:val="single" w:sz="4" w:space="0" w:color="auto"/>
+              <w:left w:val="single" w:sz="4" w:space="0" w:color="auto"/>
+              <w:bottom w:val="single" w:sz="4" w:space="0" w:color="auto"/>
+              <w:right w:val="single" w:sz="4" w:space="0" w:color="auto"/>
+            </w:tcBorders>
+            <w:shd w:val="clear" w:color="auto" w:fill="FFF2CC" w:themeFill="accent4" w:themeFillTint="33"/>
+          </w:tcPr>
+          <w:p>
+            <w:pPr>
+              <w:spacing w:line="240" w:lineRule="auto"/>
+              <w:jc w:val="center"/>
+            </w:pPr>
+            <w:r>
+              <w:t>20/12/2021</w:t>
+            </w:r>
+          </w:p>
+        </w:tc>
+        <w:tc>
+          <w:tcPr>
+            <w:tcW w:w="487" w:type="pct"/>
+            <w:tcBorders>
+              <w:top w:val="single" w:sz="4" w:space="0" w:color="auto"/>
+              <w:left w:val="single" w:sz="4" w:space="0" w:color="auto"/>
+              <w:bottom w:val="single" w:sz="4" w:space="0" w:color="auto"/>
+              <w:right w:val="single" w:sz="4" w:space="0" w:color="auto"/>
+            </w:tcBorders>
+            <w:shd w:val="clear" w:color="auto" w:fill="E7E6E6" w:themeFill="background2"/>
+          </w:tcPr>
+          <w:p>
+            <w:pPr>
+              <w:spacing w:line="240" w:lineRule="auto"/>
+              <w:jc w:val="center"/>
+            </w:pPr>
+            <w:r>
+              <w:t>2 Hours</w:t>
+            </w:r>
+          </w:p>
+        </w:tc>
+        <w:tc>
+          <w:tcPr>
+            <w:tcW w:w="696" w:type="pct"/>
+            <w:tcBorders>
+              <w:top w:val="single" w:sz="4" w:space="0" w:color="auto"/>
+              <w:left w:val="single" w:sz="4" w:space="0" w:color="auto"/>
+              <w:bottom w:val="single" w:sz="4" w:space="0" w:color="auto"/>
+              <w:right w:val="single" w:sz="4" w:space="0" w:color="auto"/>
+            </w:tcBorders>
+            <w:shd w:val="clear" w:color="auto" w:fill="7AB648"/>
+          </w:tcPr>
+          <w:p>
+            <w:pPr>
+              <w:spacing w:line="240" w:lineRule="auto"/>
+              <w:jc w:val="center"/>
+            </w:pPr>
+            <w:r>
+              <w:t>World Generation – Objective 1</w:t>
+            </w:r>
+          </w:p>
+        </w:tc>
+        <w:tc>
+          <w:tcPr>
+            <w:tcW w:w="3135" w:type="pct"/>
+            <w:tcBorders>
+              <w:top w:val="single" w:sz="4" w:space="0" w:color="auto"/>
+              <w:left w:val="single" w:sz="4" w:space="0" w:color="auto"/>
+              <w:bottom w:val="single" w:sz="4" w:space="0" w:color="auto"/>
+              <w:right w:val="single" w:sz="4" w:space="0" w:color="auto"/>
+            </w:tcBorders>
+            <w:shd w:val="clear" w:color="auto" w:fill="F2F2F2" w:themeFill="background1" w:themeFillShade="F2"/>
+          </w:tcPr>
+          <w:p>
+            <w:pPr>
+              <w:spacing w:line="240" w:lineRule="auto"/>
+            </w:pPr>
+            <w:r>
+              <w:t>Attempted to clean up the code for the existing system, as the memory usage was unacceptably high. During the course of this, I discovered the primary source of the memory issues came from the getting of deciles in the system. Due to prior coding faults, the median algorithm was unintentionally appending all of the property data into a single set and finding the same deciles for each value – this was changed to use the original intention of the data using its own deciles per propert</w:t>
+            </w:r>
+            <w:r>
+              <w:t>y.</w:t>
+            </w:r>
+          </w:p>
+          <w:p>
+            <w:pPr>
+              <w:spacing w:line="240" w:lineRule="auto"/>
+            </w:pPr>
+            <w:r>
+              <w:br/>
+              <w:t xml:space="preserve">Unfortunately, this solution still suffers from the main problem impacting memory usage – the fact that the </w:t>
+            </w:r>
+            <w:r>
+              <w:t>deciles</w:t>
+            </w:r>
+            <w:r>
+              <w:t xml:space="preserve"> function stores up to 4</w:t>
+            </w:r>
+            <w:r>
+              <w:t>x4000x6000</w:t>
+            </w:r>
+            <w:r>
+              <w:t xml:space="preserve"> integer values and sorts them. This uses the majority of the memory space available to the system, and improvements to this algorithm could improve the performance of the system tremendously. The current proposed solutions are thus:</w:t>
+            </w:r>
+          </w:p>
+          <w:p>
+            <w:pPr>
+              <w:spacing w:line="240" w:lineRule="auto"/>
+            </w:pPr>
+          </w:p>
+          <w:p>
+            <w:pPr>
+              <w:pStyle w:val="ListParagraph"/>
+              <w:numPr>
+                <w:ilvl w:val="0"/>
+                <w:numId w:val="1"/>
+              </w:numPr>
+              <w:spacing w:line="240" w:lineRule="auto"/>
+            </w:pPr>
+            <w:r>
+              <w:t>Switch from using specific medians to using the upper bounds and lower bounds of the set to calculate approximate deciles. This procedure would be the most memory efficient but would also have the least accurate decile data, as high ranges could distort the values significantly.</w:t>
+            </w:r>
+          </w:p>
+          <w:p>
+            <w:pPr>
+              <w:pStyle w:val="ListParagraph"/>
+              <w:numPr>
+                <w:ilvl w:val="0"/>
+                <w:numId w:val="1"/>
+              </w:numPr>
+              <w:spacing w:line="240" w:lineRule="auto"/>
+            </w:pPr>
+            <w:r>
+              <w:t>Use the medians of medians algorithm. This algorithm is designed to provide the median of an unsorted set without first sorting the set</w:t>
+            </w:r>
+            <w:r>
+              <w:t xml:space="preserve"> – meaning potentially less data needs to be stored while not significantly sacrificing the accuracy of data.</w:t>
+            </w:r>
+          </w:p>
+          <w:p>
+            <w:pPr>
+              <w:spacing w:line="240" w:lineRule="auto"/>
+            </w:pPr>
+          </w:p>
+          <w:p>
+            <w:pPr>
+              <w:spacing w:line="240" w:lineRule="auto"/>
+            </w:pPr>
+            <w:r>
+              <w:t>Both of these solutions must be considered as they each present the ability to reduce memory costs at the expense of accuracy, but which fits the intentions of the program best is not yet clear.</w:t>
+            </w:r>
+            <w:r>
+              <w:t xml:space="preserve"> </w:t>
+            </w:r>
+          </w:p>
+        </w:tc>
+      </w:tr>
     </w:tbl>
     <w:p/>
     <w:sectPr>
-      <w:headerReference w:type="default" r:id="rId6"/>
+      <w:headerReference w:type="default" r:id="rId7"/>
       <w:pgSz w:w="16838" w:h="11906" w:orient="landscape"/>
       <w:pgMar w:top="1440" w:right="1440" w:bottom="1440" w:left="1440" w:header="708" w:footer="708" w:gutter="0"/>
       <w:cols w:space="708"/>
@@ -1913,6 +2072,127 @@
     </w:r>
   </w:p>
 </w:hdr>
+</file>
+
+<file path=word/numbering.xml><?xml version="1.0" encoding="utf-8"?>
+<w:numbering xmlns:wpc="http://schemas.microsoft.com/office/word/2010/wordprocessingCanvas" xmlns:cx="http://schemas.microsoft.com/office/drawing/2014/chartex" xmlns:cx1="http://schemas.microsoft.com/office/drawing/2015/9/8/chartex" xmlns:cx2="http://schemas.microsoft.com/office/drawing/2015/10/21/chartex" xmlns:cx3="http://schemas.microsoft.com/office/drawing/2016/5/9/chartex" xmlns:cx4="http://schemas.microsoft.com/office/drawing/2016/5/10/chartex" xmlns:cx5="http://schemas.microsoft.com/office/drawing/2016/5/11/chartex" xmlns:cx6="http://schemas.microsoft.com/office/drawing/2016/5/12/chartex" xmlns:cx7="http://schemas.microsoft.com/office/drawing/2016/5/13/chartex" xmlns:cx8="http://schemas.microsoft.com/office/drawing/2016/5/14/chartex" xmlns:mc="http://schemas.openxmlformats.org/markup-compatibility/2006" xmlns:aink="http://schemas.microsoft.com/office/drawing/2016/ink" xmlns:am3d="http://schemas.microsoft.com/office/drawing/2017/model3d" xmlns:o="urn:schemas-microsoft-com:office:office" xmlns:r="http://schemas.openxmlformats.org/officeDocument/2006/relationships" xmlns:m="http://schemas.openxmlformats.org/officeDocument/2006/math" xmlns:v="urn:schemas-microsoft-com:vml" xmlns:wp14="http://schemas.microsoft.com/office/word/2010/wordprocessingDrawing" xmlns:wp="http://schemas.openxmlformats.org/drawingml/2006/wordprocessingDrawing" xmlns:w10="urn:schemas-microsoft-com:office:word" xmlns:w="http://schemas.openxmlformats.org/wordprocessingml/2006/main" xmlns:w14="http://schemas.microsoft.com/office/word/2010/wordml" xmlns:w15="http://schemas.microsoft.com/office/word/2012/wordml" xmlns:w16cex="http://schemas.microsoft.com/office/word/2018/wordml/cex" xmlns:w16cid="http://schemas.microsoft.com/office/word/2016/wordml/cid" xmlns:w16="http://schemas.microsoft.com/office/word/2018/wordml" xmlns:w16sdtdh="http://schemas.microsoft.com/office/word/2020/wordml/sdtdatahash" xmlns:w16se="http://schemas.microsoft.com/office/word/2015/wordml/symex" xmlns:wpg="http://schemas.microsoft.com/office/word/2010/wordprocessingGroup" xmlns:wpi="http://schemas.microsoft.com/office/word/2010/wordprocessingInk" xmlns:wne="http://schemas.microsoft.com/office/word/2006/wordml" xmlns:wps="http://schemas.microsoft.com/office/word/2010/wordprocessingShape" mc:Ignorable="w14 w15 w16se w16cid w16 w16cex w16sdtdh wp14">
+  <w:abstractNum w:abstractNumId="0" w15:restartNumberingAfterBreak="0">
+    <w:nsid w:val="0CE01F7C"/>
+    <w:multiLevelType w:val="hybridMultilevel"/>
+    <w:tmpl w:val="3D62632C"/>
+    <w:lvl w:ilvl="0" w:tplc="08090001">
+      <w:start w:val="1"/>
+      <w:numFmt w:val="bullet"/>
+      <w:lvlText w:val=""/>
+      <w:lvlJc w:val="left"/>
+      <w:pPr>
+        <w:ind w:left="720" w:hanging="360"/>
+      </w:pPr>
+      <w:rPr>
+        <w:rFonts w:ascii="Symbol" w:hAnsi="Symbol" w:hint="default"/>
+      </w:rPr>
+    </w:lvl>
+    <w:lvl w:ilvl="1" w:tplc="08090003" w:tentative="1">
+      <w:start w:val="1"/>
+      <w:numFmt w:val="bullet"/>
+      <w:lvlText w:val="o"/>
+      <w:lvlJc w:val="left"/>
+      <w:pPr>
+        <w:ind w:left="1440" w:hanging="360"/>
+      </w:pPr>
+      <w:rPr>
+        <w:rFonts w:ascii="Courier New" w:hAnsi="Courier New" w:cs="Courier New" w:hint="default"/>
+      </w:rPr>
+    </w:lvl>
+    <w:lvl w:ilvl="2" w:tplc="08090005" w:tentative="1">
+      <w:start w:val="1"/>
+      <w:numFmt w:val="bullet"/>
+      <w:lvlText w:val=""/>
+      <w:lvlJc w:val="left"/>
+      <w:pPr>
+        <w:ind w:left="2160" w:hanging="360"/>
+      </w:pPr>
+      <w:rPr>
+        <w:rFonts w:ascii="Wingdings" w:hAnsi="Wingdings" w:hint="default"/>
+      </w:rPr>
+    </w:lvl>
+    <w:lvl w:ilvl="3" w:tplc="08090001" w:tentative="1">
+      <w:start w:val="1"/>
+      <w:numFmt w:val="bullet"/>
+      <w:lvlText w:val=""/>
+      <w:lvlJc w:val="left"/>
+      <w:pPr>
+        <w:ind w:left="2880" w:hanging="360"/>
+      </w:pPr>
+      <w:rPr>
+        <w:rFonts w:ascii="Symbol" w:hAnsi="Symbol" w:hint="default"/>
+      </w:rPr>
+    </w:lvl>
+    <w:lvl w:ilvl="4" w:tplc="08090003" w:tentative="1">
+      <w:start w:val="1"/>
+      <w:numFmt w:val="bullet"/>
+      <w:lvlText w:val="o"/>
+      <w:lvlJc w:val="left"/>
+      <w:pPr>
+        <w:ind w:left="3600" w:hanging="360"/>
+      </w:pPr>
+      <w:rPr>
+        <w:rFonts w:ascii="Courier New" w:hAnsi="Courier New" w:cs="Courier New" w:hint="default"/>
+      </w:rPr>
+    </w:lvl>
+    <w:lvl w:ilvl="5" w:tplc="08090005" w:tentative="1">
+      <w:start w:val="1"/>
+      <w:numFmt w:val="bullet"/>
+      <w:lvlText w:val=""/>
+      <w:lvlJc w:val="left"/>
+      <w:pPr>
+        <w:ind w:left="4320" w:hanging="360"/>
+      </w:pPr>
+      <w:rPr>
+        <w:rFonts w:ascii="Wingdings" w:hAnsi="Wingdings" w:hint="default"/>
+      </w:rPr>
+    </w:lvl>
+    <w:lvl w:ilvl="6" w:tplc="08090001" w:tentative="1">
+      <w:start w:val="1"/>
+      <w:numFmt w:val="bullet"/>
+      <w:lvlText w:val=""/>
+      <w:lvlJc w:val="left"/>
+      <w:pPr>
+        <w:ind w:left="5040" w:hanging="360"/>
+      </w:pPr>
+      <w:rPr>
+        <w:rFonts w:ascii="Symbol" w:hAnsi="Symbol" w:hint="default"/>
+      </w:rPr>
+    </w:lvl>
+    <w:lvl w:ilvl="7" w:tplc="08090003" w:tentative="1">
+      <w:start w:val="1"/>
+      <w:numFmt w:val="bullet"/>
+      <w:lvlText w:val="o"/>
+      <w:lvlJc w:val="left"/>
+      <w:pPr>
+        <w:ind w:left="5760" w:hanging="360"/>
+      </w:pPr>
+      <w:rPr>
+        <w:rFonts w:ascii="Courier New" w:hAnsi="Courier New" w:cs="Courier New" w:hint="default"/>
+      </w:rPr>
+    </w:lvl>
+    <w:lvl w:ilvl="8" w:tplc="08090005" w:tentative="1">
+      <w:start w:val="1"/>
+      <w:numFmt w:val="bullet"/>
+      <w:lvlText w:val=""/>
+      <w:lvlJc w:val="left"/>
+      <w:pPr>
+        <w:ind w:left="6480" w:hanging="360"/>
+      </w:pPr>
+      <w:rPr>
+        <w:rFonts w:ascii="Wingdings" w:hAnsi="Wingdings" w:hint="default"/>
+      </w:rPr>
+    </w:lvl>
+  </w:abstractNum>
+  <w:num w:numId="1">
+    <w:abstractNumId w:val="0"/>
+  </w:num>
+</w:numbering>
 </file>
 
 <file path=word/styles.xml><?xml version="1.0" encoding="utf-8"?>
@@ -2409,6 +2689,17 @@
     <w:uiPriority w:val="99"/>
     <w:rsid w:val="00760BF7"/>
   </w:style>
+  <w:style w:type="paragraph" w:styleId="ListParagraph">
+    <w:name w:val="List Paragraph"/>
+    <w:basedOn w:val="Normal"/>
+    <w:uiPriority w:val="34"/>
+    <w:qFormat/>
+    <w:rsid w:val="007711C3"/>
+    <w:pPr>
+      <w:ind w:left="720"/>
+      <w:contextualSpacing/>
+    </w:pPr>
+  </w:style>
 </w:styles>
 </file>
 

</xml_diff>

<commit_message>
Fixed some memory issues and began implementing dividing methods
</commit_message>
<xml_diff>
--- a/Documentation/100505349ProjectTimeline.docx
+++ b/Documentation/100505349ProjectTimeline.docx
@@ -1994,6 +1994,111 @@
             </w:r>
             <w:r>
               <w:t xml:space="preserve"> </w:t>
+            </w:r>
+          </w:p>
+        </w:tc>
+      </w:tr>
+      <w:tr>
+        <w:tc>
+          <w:tcPr>
+            <w:tcW w:w="682" w:type="pct"/>
+            <w:tcBorders>
+              <w:top w:val="single" w:sz="4" w:space="0" w:color="auto"/>
+              <w:left w:val="single" w:sz="4" w:space="0" w:color="auto"/>
+              <w:bottom w:val="single" w:sz="4" w:space="0" w:color="auto"/>
+              <w:right w:val="single" w:sz="4" w:space="0" w:color="auto"/>
+            </w:tcBorders>
+            <w:shd w:val="clear" w:color="auto" w:fill="FFF2CC" w:themeFill="accent4" w:themeFillTint="33"/>
+          </w:tcPr>
+          <w:p>
+            <w:pPr>
+              <w:spacing w:line="240" w:lineRule="auto"/>
+              <w:jc w:val="center"/>
+            </w:pPr>
+            <w:r>
+              <w:t>21/12/2021</w:t>
+            </w:r>
+          </w:p>
+        </w:tc>
+        <w:tc>
+          <w:tcPr>
+            <w:tcW w:w="487" w:type="pct"/>
+            <w:tcBorders>
+              <w:top w:val="single" w:sz="4" w:space="0" w:color="auto"/>
+              <w:left w:val="single" w:sz="4" w:space="0" w:color="auto"/>
+              <w:bottom w:val="single" w:sz="4" w:space="0" w:color="auto"/>
+              <w:right w:val="single" w:sz="4" w:space="0" w:color="auto"/>
+            </w:tcBorders>
+            <w:shd w:val="clear" w:color="auto" w:fill="E7E6E6" w:themeFill="background2"/>
+          </w:tcPr>
+          <w:p>
+            <w:pPr>
+              <w:spacing w:line="240" w:lineRule="auto"/>
+              <w:jc w:val="center"/>
+            </w:pPr>
+            <w:r>
+              <w:t>2 Hours 40 Minutes</w:t>
+            </w:r>
+          </w:p>
+        </w:tc>
+        <w:tc>
+          <w:tcPr>
+            <w:tcW w:w="696" w:type="pct"/>
+            <w:tcBorders>
+              <w:top w:val="single" w:sz="4" w:space="0" w:color="auto"/>
+              <w:left w:val="single" w:sz="4" w:space="0" w:color="auto"/>
+              <w:bottom w:val="single" w:sz="4" w:space="0" w:color="auto"/>
+              <w:right w:val="single" w:sz="4" w:space="0" w:color="auto"/>
+            </w:tcBorders>
+            <w:shd w:val="clear" w:color="auto" w:fill="7AB648"/>
+          </w:tcPr>
+          <w:p>
+            <w:pPr>
+              <w:spacing w:line="240" w:lineRule="auto"/>
+              <w:jc w:val="center"/>
+            </w:pPr>
+            <w:r>
+              <w:t>World Generation – Objective 1</w:t>
+            </w:r>
+          </w:p>
+        </w:tc>
+        <w:tc>
+          <w:tcPr>
+            <w:tcW w:w="3135" w:type="pct"/>
+            <w:tcBorders>
+              <w:top w:val="single" w:sz="4" w:space="0" w:color="auto"/>
+              <w:left w:val="single" w:sz="4" w:space="0" w:color="auto"/>
+              <w:bottom w:val="single" w:sz="4" w:space="0" w:color="auto"/>
+              <w:right w:val="single" w:sz="4" w:space="0" w:color="auto"/>
+            </w:tcBorders>
+            <w:shd w:val="clear" w:color="auto" w:fill="F2F2F2" w:themeFill="background1" w:themeFillShade="F2"/>
+          </w:tcPr>
+          <w:p>
+            <w:pPr>
+              <w:spacing w:line="240" w:lineRule="auto"/>
+            </w:pPr>
+            <w:r>
+              <w:t xml:space="preserve">Reworked various systems to improve memory-usage. First and foremost, this included removing the storing of integer values for each tile – instead deferring to using the enumerables that are generated from the integers. By removing the unnecessary storage </w:t>
+            </w:r>
+            <w:r>
+              <w:lastRenderedPageBreak/>
+              <w:t>of the integer property values, each pixel in the map now takes up 16 bytes less. Additionally, the deciles system has been reworked to use the upper bounds and lower bounds as previously discussed, removing the need for the declaration of a new list fo</w:t>
+            </w:r>
+            <w:r>
+              <w:t>r calculating deciles.</w:t>
+            </w:r>
+          </w:p>
+          <w:p>
+            <w:pPr>
+              <w:spacing w:line="240" w:lineRule="auto"/>
+            </w:pPr>
+          </w:p>
+          <w:p>
+            <w:pPr>
+              <w:spacing w:line="240" w:lineRule="auto"/>
+            </w:pPr>
+            <w:r>
+              <w:t>As a result of these changes, the memory usage of the features currently implemented has dropped by a full third. While the system overall still uses a heavy amount of memory, lowering this load by such a significant amount helps immensely.</w:t>
             </w:r>
           </w:p>
         </w:tc>

</xml_diff>

<commit_message>
Started objective 2 of world generation
</commit_message>
<xml_diff>
--- a/Documentation/100505349ProjectTimeline.docx
+++ b/Documentation/100505349ProjectTimeline.docx
@@ -589,7 +589,15 @@
               <w:spacing w:line="240" w:lineRule="auto"/>
             </w:pPr>
             <w:r>
-              <w:t>Added multiple segments to the literature review, including references to Europa Universalis 4, Civilization 5 and a past project of mine with relevance to the topic area.</w:t>
+              <w:t xml:space="preserve">Added multiple segments to the literature review, including references to Europa Universalis 4, Civilization </w:t>
+            </w:r>
+            <w:proofErr w:type="gramStart"/>
+            <w:r>
+              <w:t>5</w:t>
+            </w:r>
+            <w:proofErr w:type="gramEnd"/>
+            <w:r>
+              <w:t xml:space="preserve"> and a past project of mine with relevance to the topic area.</w:t>
             </w:r>
           </w:p>
         </w:tc>
@@ -1308,7 +1316,15 @@
               <w:spacing w:line="240" w:lineRule="auto"/>
             </w:pPr>
             <w:r>
-              <w:t xml:space="preserve">Added some code to make a basic equator – this code is not yet perfected as it does not properly blend with its surroundings, and needs some reworking to ensure it blends properly </w:t>
+              <w:t xml:space="preserve">Added some code to make a basic equator – this code is not yet perfected as it does not properly blend with its </w:t>
+            </w:r>
+            <w:proofErr w:type="gramStart"/>
+            <w:r>
+              <w:t>surroundings, and</w:t>
+            </w:r>
+            <w:proofErr w:type="gramEnd"/>
+            <w:r>
+              <w:t xml:space="preserve"> needs some reworking to ensure it blends properly </w:t>
             </w:r>
             <w:r>
               <w:t xml:space="preserve">with the </w:t>
@@ -1663,8 +1679,13 @@
               <w:spacing w:line="240" w:lineRule="auto"/>
             </w:pPr>
             <w:r>
-              <w:t>Added additional details to the progress report to better catalogue what has been achieved thusfar</w:t>
-            </w:r>
+              <w:t xml:space="preserve">Added additional details to the progress report to better catalogue what has been achieved </w:t>
+            </w:r>
+            <w:proofErr w:type="spellStart"/>
+            <w:r>
+              <w:t>thusfar</w:t>
+            </w:r>
+            <w:proofErr w:type="spellEnd"/>
           </w:p>
         </w:tc>
       </w:tr>
@@ -1933,9 +1954,11 @@
               <w:br/>
               <w:t xml:space="preserve">Unfortunately, this solution still suffers from the main problem impacting memory usage – the fact that the </w:t>
             </w:r>
+            <w:proofErr w:type="gramStart"/>
             <w:r>
               <w:t>deciles</w:t>
             </w:r>
+            <w:proofErr w:type="gramEnd"/>
             <w:r>
               <w:t xml:space="preserve"> function stores up to 4</w:t>
             </w:r>
@@ -2078,7 +2101,15 @@
               <w:spacing w:line="240" w:lineRule="auto"/>
             </w:pPr>
             <w:r>
-              <w:t xml:space="preserve">Reworked various systems to improve memory-usage. First and foremost, this included removing the storing of integer values for each tile – instead deferring to using the enumerables that are generated from the integers. By removing the unnecessary storage </w:t>
+              <w:t xml:space="preserve">Reworked various systems to improve memory-usage. First and foremost, this included removing the storing of integer values for each tile – instead deferring to using the </w:t>
+            </w:r>
+            <w:proofErr w:type="spellStart"/>
+            <w:r>
+              <w:t>enumerables</w:t>
+            </w:r>
+            <w:proofErr w:type="spellEnd"/>
+            <w:r>
+              <w:t xml:space="preserve"> that are generated from the integers. By removing the unnecessary storage </w:t>
             </w:r>
             <w:r>
               <w:lastRenderedPageBreak/>
@@ -2099,6 +2130,92 @@
             </w:pPr>
             <w:r>
               <w:t>As a result of these changes, the memory usage of the features currently implemented has dropped by a full third. While the system overall still uses a heavy amount of memory, lowering this load by such a significant amount helps immensely.</w:t>
+            </w:r>
+          </w:p>
+        </w:tc>
+      </w:tr>
+      <w:tr>
+        <w:tc>
+          <w:tcPr>
+            <w:tcW w:w="682" w:type="pct"/>
+            <w:tcBorders>
+              <w:top w:val="single" w:sz="4" w:space="0" w:color="auto"/>
+              <w:left w:val="single" w:sz="4" w:space="0" w:color="auto"/>
+              <w:bottom w:val="single" w:sz="4" w:space="0" w:color="auto"/>
+              <w:right w:val="single" w:sz="4" w:space="0" w:color="auto"/>
+            </w:tcBorders>
+            <w:shd w:val="clear" w:color="auto" w:fill="FFF2CC" w:themeFill="accent4" w:themeFillTint="33"/>
+          </w:tcPr>
+          <w:p>
+            <w:pPr>
+              <w:spacing w:line="240" w:lineRule="auto"/>
+              <w:jc w:val="center"/>
+            </w:pPr>
+            <w:r>
+              <w:lastRenderedPageBreak/>
+              <w:t>23/12/2021</w:t>
+            </w:r>
+          </w:p>
+        </w:tc>
+        <w:tc>
+          <w:tcPr>
+            <w:tcW w:w="487" w:type="pct"/>
+            <w:tcBorders>
+              <w:top w:val="single" w:sz="4" w:space="0" w:color="auto"/>
+              <w:left w:val="single" w:sz="4" w:space="0" w:color="auto"/>
+              <w:bottom w:val="single" w:sz="4" w:space="0" w:color="auto"/>
+              <w:right w:val="single" w:sz="4" w:space="0" w:color="auto"/>
+            </w:tcBorders>
+            <w:shd w:val="clear" w:color="auto" w:fill="E7E6E6" w:themeFill="background2"/>
+          </w:tcPr>
+          <w:p>
+            <w:pPr>
+              <w:spacing w:line="240" w:lineRule="auto"/>
+              <w:jc w:val="center"/>
+            </w:pPr>
+            <w:r>
+              <w:t>4 Hours 30 Minutes</w:t>
+            </w:r>
+          </w:p>
+        </w:tc>
+        <w:tc>
+          <w:tcPr>
+            <w:tcW w:w="696" w:type="pct"/>
+            <w:tcBorders>
+              <w:top w:val="single" w:sz="4" w:space="0" w:color="auto"/>
+              <w:left w:val="single" w:sz="4" w:space="0" w:color="auto"/>
+              <w:bottom w:val="single" w:sz="4" w:space="0" w:color="auto"/>
+              <w:right w:val="single" w:sz="4" w:space="0" w:color="auto"/>
+            </w:tcBorders>
+            <w:shd w:val="clear" w:color="auto" w:fill="A3D977"/>
+          </w:tcPr>
+          <w:p>
+            <w:pPr>
+              <w:spacing w:line="240" w:lineRule="auto"/>
+              <w:jc w:val="center"/>
+            </w:pPr>
+            <w:r>
+              <w:t xml:space="preserve">World Generation – Objective 2 </w:t>
+            </w:r>
+          </w:p>
+        </w:tc>
+        <w:tc>
+          <w:tcPr>
+            <w:tcW w:w="3135" w:type="pct"/>
+            <w:tcBorders>
+              <w:top w:val="single" w:sz="4" w:space="0" w:color="auto"/>
+              <w:left w:val="single" w:sz="4" w:space="0" w:color="auto"/>
+              <w:bottom w:val="single" w:sz="4" w:space="0" w:color="auto"/>
+              <w:right w:val="single" w:sz="4" w:space="0" w:color="auto"/>
+            </w:tcBorders>
+            <w:shd w:val="clear" w:color="auto" w:fill="F2F2F2" w:themeFill="background1" w:themeFillShade="F2"/>
+          </w:tcPr>
+          <w:p>
+            <w:pPr>
+              <w:spacing w:line="240" w:lineRule="auto"/>
+            </w:pPr>
+            <w:r>
+              <w:t xml:space="preserve">Began to implement the chunk system to allow for future generation of provinces, as well as implemented chunk-based map displaying which operates infinitely faster than the previous pixel-by-pixel map drawing. </w:t>
             </w:r>
           </w:p>
         </w:tc>
@@ -2106,7 +2223,7 @@
     </w:tbl>
     <w:p/>
     <w:sectPr>
-      <w:headerReference w:type="default" r:id="rId7"/>
+      <w:headerReference w:type="default" r:id="rId8"/>
       <w:pgSz w:w="16838" w:h="11906" w:orient="landscape"/>
       <w:pgMar w:top="1440" w:right="1440" w:bottom="1440" w:left="1440" w:header="708" w:footer="708" w:gutter="0"/>
       <w:cols w:space="708"/>
@@ -3101,4 +3218,16 @@
     </a:ext>
   </a:extLst>
 </a:theme>
+</file>
+
+<file path=customXml/item1.xml><?xml version="1.0" encoding="utf-8"?>
+<b:Sources xmlns:b="http://schemas.openxmlformats.org/officeDocument/2006/bibliography" xmlns="http://schemas.openxmlformats.org/officeDocument/2006/bibliography" SelectedStyle="\HarvardAnglia2008OfficeOnline.xsl" StyleName="Harvard - Anglia" Version="2008"/>
+</file>
+
+<file path=customXml/itemProps1.xml><?xml version="1.0" encoding="utf-8"?>
+<ds:datastoreItem xmlns:ds="http://schemas.openxmlformats.org/officeDocument/2006/customXml" ds:itemID="{9DBFA6EC-5F68-441B-A9BE-841571DE6AEB}">
+  <ds:schemaRefs>
+    <ds:schemaRef ds:uri="http://schemas.openxmlformats.org/officeDocument/2006/bibliography"/>
+  </ds:schemaRefs>
+</ds:datastoreItem>
 </file>
</xml_diff>

<commit_message>
Added vertices registry and biome registry
</commit_message>
<xml_diff>
--- a/Documentation/100505349ProjectTimeline.docx
+++ b/Documentation/100505349ProjectTimeline.docx
@@ -589,15 +589,7 @@
               <w:spacing w:line="240" w:lineRule="auto"/>
             </w:pPr>
             <w:r>
-              <w:t xml:space="preserve">Added multiple segments to the literature review, including references to Europa Universalis 4, Civilization </w:t>
-            </w:r>
-            <w:proofErr w:type="gramStart"/>
-            <w:r>
-              <w:t>5</w:t>
-            </w:r>
-            <w:proofErr w:type="gramEnd"/>
-            <w:r>
-              <w:t xml:space="preserve"> and a past project of mine with relevance to the topic area.</w:t>
+              <w:t>Added multiple segments to the literature review, including references to Europa Universalis 4, Civilization 5 and a past project of mine with relevance to the topic area.</w:t>
             </w:r>
           </w:p>
         </w:tc>
@@ -1316,15 +1308,7 @@
               <w:spacing w:line="240" w:lineRule="auto"/>
             </w:pPr>
             <w:r>
-              <w:t xml:space="preserve">Added some code to make a basic equator – this code is not yet perfected as it does not properly blend with its </w:t>
-            </w:r>
-            <w:proofErr w:type="gramStart"/>
-            <w:r>
-              <w:t>surroundings, and</w:t>
-            </w:r>
-            <w:proofErr w:type="gramEnd"/>
-            <w:r>
-              <w:t xml:space="preserve"> needs some reworking to ensure it blends properly </w:t>
+              <w:t xml:space="preserve">Added some code to make a basic equator – this code is not yet perfected as it does not properly blend with its surroundings, and needs some reworking to ensure it blends properly </w:t>
             </w:r>
             <w:r>
               <w:t xml:space="preserve">with the </w:t>
@@ -1679,13 +1663,8 @@
               <w:spacing w:line="240" w:lineRule="auto"/>
             </w:pPr>
             <w:r>
-              <w:t xml:space="preserve">Added additional details to the progress report to better catalogue what has been achieved </w:t>
-            </w:r>
-            <w:proofErr w:type="spellStart"/>
-            <w:r>
-              <w:t>thusfar</w:t>
-            </w:r>
-            <w:proofErr w:type="spellEnd"/>
+              <w:t>Added additional details to the progress report to better catalogue what has been achieved thusfar</w:t>
+            </w:r>
           </w:p>
         </w:tc>
       </w:tr>
@@ -1954,11 +1933,9 @@
               <w:br/>
               <w:t xml:space="preserve">Unfortunately, this solution still suffers from the main problem impacting memory usage – the fact that the </w:t>
             </w:r>
-            <w:proofErr w:type="gramStart"/>
             <w:r>
               <w:t>deciles</w:t>
             </w:r>
-            <w:proofErr w:type="gramEnd"/>
             <w:r>
               <w:t xml:space="preserve"> function stores up to 4</w:t>
             </w:r>
@@ -2101,15 +2078,7 @@
               <w:spacing w:line="240" w:lineRule="auto"/>
             </w:pPr>
             <w:r>
-              <w:t xml:space="preserve">Reworked various systems to improve memory-usage. First and foremost, this included removing the storing of integer values for each tile – instead deferring to using the </w:t>
-            </w:r>
-            <w:proofErr w:type="spellStart"/>
-            <w:r>
-              <w:t>enumerables</w:t>
-            </w:r>
-            <w:proofErr w:type="spellEnd"/>
-            <w:r>
-              <w:t xml:space="preserve"> that are generated from the integers. By removing the unnecessary storage </w:t>
+              <w:t xml:space="preserve">Reworked various systems to improve memory-usage. First and foremost, this included removing the storing of integer values for each tile – instead deferring to using the enumerables that are generated from the integers. By removing the unnecessary storage </w:t>
             </w:r>
             <w:r>
               <w:lastRenderedPageBreak/>
@@ -2217,6 +2186,137 @@
             <w:r>
               <w:t xml:space="preserve">Began to implement the chunk system to allow for future generation of provinces, as well as implemented chunk-based map displaying which operates infinitely faster than the previous pixel-by-pixel map drawing. </w:t>
             </w:r>
+          </w:p>
+        </w:tc>
+      </w:tr>
+      <w:tr>
+        <w:tc>
+          <w:tcPr>
+            <w:tcW w:w="682" w:type="pct"/>
+            <w:tcBorders>
+              <w:top w:val="single" w:sz="4" w:space="0" w:color="auto"/>
+              <w:left w:val="single" w:sz="4" w:space="0" w:color="auto"/>
+              <w:bottom w:val="single" w:sz="4" w:space="0" w:color="auto"/>
+              <w:right w:val="single" w:sz="4" w:space="0" w:color="auto"/>
+            </w:tcBorders>
+            <w:shd w:val="clear" w:color="auto" w:fill="FFF2CC" w:themeFill="accent4" w:themeFillTint="33"/>
+          </w:tcPr>
+          <w:p>
+            <w:pPr>
+              <w:spacing w:line="240" w:lineRule="auto"/>
+              <w:jc w:val="center"/>
+            </w:pPr>
+            <w:r>
+              <w:t>26/12/2021</w:t>
+            </w:r>
+          </w:p>
+        </w:tc>
+        <w:tc>
+          <w:tcPr>
+            <w:tcW w:w="487" w:type="pct"/>
+            <w:tcBorders>
+              <w:top w:val="single" w:sz="4" w:space="0" w:color="auto"/>
+              <w:left w:val="single" w:sz="4" w:space="0" w:color="auto"/>
+              <w:bottom w:val="single" w:sz="4" w:space="0" w:color="auto"/>
+              <w:right w:val="single" w:sz="4" w:space="0" w:color="auto"/>
+            </w:tcBorders>
+            <w:shd w:val="clear" w:color="auto" w:fill="E7E6E6" w:themeFill="background2"/>
+          </w:tcPr>
+          <w:p>
+            <w:pPr>
+              <w:spacing w:line="240" w:lineRule="auto"/>
+              <w:jc w:val="center"/>
+            </w:pPr>
+            <w:r>
+              <w:t>3 Hours</w:t>
+            </w:r>
+          </w:p>
+        </w:tc>
+        <w:tc>
+          <w:tcPr>
+            <w:tcW w:w="696" w:type="pct"/>
+            <w:tcBorders>
+              <w:top w:val="single" w:sz="4" w:space="0" w:color="auto"/>
+              <w:left w:val="single" w:sz="4" w:space="0" w:color="auto"/>
+              <w:bottom w:val="single" w:sz="4" w:space="0" w:color="auto"/>
+              <w:right w:val="single" w:sz="4" w:space="0" w:color="auto"/>
+            </w:tcBorders>
+            <w:shd w:val="clear" w:color="auto" w:fill="A3D977"/>
+          </w:tcPr>
+          <w:p>
+            <w:pPr>
+              <w:spacing w:line="240" w:lineRule="auto"/>
+              <w:jc w:val="center"/>
+            </w:pPr>
+            <w:r>
+              <w:t>World Generation – Objective 2</w:t>
+            </w:r>
+          </w:p>
+        </w:tc>
+        <w:tc>
+          <w:tcPr>
+            <w:tcW w:w="3135" w:type="pct"/>
+            <w:tcBorders>
+              <w:top w:val="single" w:sz="4" w:space="0" w:color="auto"/>
+              <w:left w:val="single" w:sz="4" w:space="0" w:color="auto"/>
+              <w:bottom w:val="single" w:sz="4" w:space="0" w:color="auto"/>
+              <w:right w:val="single" w:sz="4" w:space="0" w:color="auto"/>
+            </w:tcBorders>
+            <w:shd w:val="clear" w:color="auto" w:fill="F2F2F2" w:themeFill="background1" w:themeFillShade="F2"/>
+          </w:tcPr>
+          <w:p>
+            <w:pPr>
+              <w:spacing w:line="240" w:lineRule="auto"/>
+            </w:pPr>
+            <w:r>
+              <w:t xml:space="preserve">Added the ability for the chunk system to create two equal right angled triangles using either top left-&gt;bottom right or top right-&gt;bottom left splitting. Each of these triangles functions as a chunk as before, but will be vital in creating the provinces system. </w:t>
+            </w:r>
+          </w:p>
+          <w:p>
+            <w:pPr>
+              <w:spacing w:line="240" w:lineRule="auto"/>
+            </w:pPr>
+          </w:p>
+          <w:p>
+            <w:pPr>
+              <w:spacing w:line="240" w:lineRule="auto"/>
+            </w:pPr>
+            <w:r>
+              <w:t>The orientation of the triangles is random per tile – using a</w:t>
+            </w:r>
+            <w:r>
+              <w:t xml:space="preserve"> custom </w:t>
+            </w:r>
+            <w:r>
+              <w:t xml:space="preserve">linear congruential </w:t>
+            </w:r>
+            <w:r>
+              <w:t xml:space="preserve">generator (with parameters from glibc) to permit for a pseudo random stream of data. This must be </w:t>
+            </w:r>
+            <w:r>
+              <w:t>used</w:t>
+            </w:r>
+            <w:r>
+              <w:t xml:space="preserve"> as the randomisation procedure included in c# by default uses system clock data to generate a result, therefore any processes completed within the same timeframe will receive the same value – by using the system clock random as a seed for the following modulo function this restriction is removed. </w:t>
+            </w:r>
+          </w:p>
+          <w:p>
+            <w:pPr>
+              <w:spacing w:line="240" w:lineRule="auto"/>
+            </w:pPr>
+          </w:p>
+          <w:p>
+            <w:pPr>
+              <w:spacing w:line="240" w:lineRule="auto"/>
+            </w:pPr>
+            <w:r>
+              <w:t>As a result of these procedures, the memory usage has once again spiked, but at this stage of development there is minimal need for the pixel set to remain in memory, therefore it may be possible to save this data to a file and discard it.</w:t>
+            </w:r>
+          </w:p>
+          <w:p>
+            <w:pPr>
+              <w:spacing w:line="240" w:lineRule="auto"/>
+            </w:pPr>
           </w:p>
         </w:tc>
       </w:tr>

</xml_diff>

<commit_message>
Made provinces spawn (?) and made some memory usage adjustments
</commit_message>
<xml_diff>
--- a/Documentation/100505349ProjectTimeline.docx
+++ b/Documentation/100505349ProjectTimeline.docx
@@ -1663,8 +1663,13 @@
               <w:spacing w:line="240" w:lineRule="auto"/>
             </w:pPr>
             <w:r>
-              <w:t>Added additional details to the progress report to better catalogue what has been achieved thusfar</w:t>
-            </w:r>
+              <w:t xml:space="preserve">Added additional details to the progress report to better catalogue what has been achieved </w:t>
+            </w:r>
+            <w:proofErr w:type="spellStart"/>
+            <w:r>
+              <w:t>thusfar</w:t>
+            </w:r>
+            <w:proofErr w:type="spellEnd"/>
           </w:p>
         </w:tc>
       </w:tr>
@@ -2078,7 +2083,15 @@
               <w:spacing w:line="240" w:lineRule="auto"/>
             </w:pPr>
             <w:r>
-              <w:t xml:space="preserve">Reworked various systems to improve memory-usage. First and foremost, this included removing the storing of integer values for each tile – instead deferring to using the enumerables that are generated from the integers. By removing the unnecessary storage </w:t>
+              <w:t xml:space="preserve">Reworked various systems to improve memory-usage. First and foremost, this included removing the storing of integer values for each tile – instead deferring to using the </w:t>
+            </w:r>
+            <w:proofErr w:type="spellStart"/>
+            <w:r>
+              <w:t>enumerables</w:t>
+            </w:r>
+            <w:proofErr w:type="spellEnd"/>
+            <w:r>
+              <w:t xml:space="preserve"> that are generated from the integers. By removing the unnecessary storage </w:t>
             </w:r>
             <w:r>
               <w:lastRenderedPageBreak/>
@@ -2288,13 +2301,29 @@
               <w:t xml:space="preserve"> custom linear congruential </w:t>
             </w:r>
             <w:r>
-              <w:t xml:space="preserve">generator (with parameters from glibc) to permit for a pseudo random stream of data. This must be </w:t>
+              <w:t xml:space="preserve">generator (with parameters from </w:t>
+            </w:r>
+            <w:proofErr w:type="spellStart"/>
+            <w:r>
+              <w:t>glibc</w:t>
+            </w:r>
+            <w:proofErr w:type="spellEnd"/>
+            <w:r>
+              <w:t xml:space="preserve">) to permit for a pseudo random stream of data. This must be </w:t>
             </w:r>
             <w:r>
               <w:t>used</w:t>
             </w:r>
             <w:r>
-              <w:t xml:space="preserve"> as the randomisation procedure included in c# by default uses system clock data to generate a result, therefore any processes completed within the same timeframe will receive the same value – by using the system clock random as a seed for the following modulo function this restriction is removed. </w:t>
+              <w:t xml:space="preserve"> as the randomisation procedure included in </w:t>
+            </w:r>
+            <w:proofErr w:type="spellStart"/>
+            <w:r>
+              <w:t>c#</w:t>
+            </w:r>
+            <w:proofErr w:type="spellEnd"/>
+            <w:r>
+              <w:t xml:space="preserve"> by default uses system clock data to generate a result, therefore any processes completed within the same timeframe will receive the same value – by using the system clock random as a seed for the following modulo function this restriction is removed. </w:t>
             </w:r>
           </w:p>
           <w:p>
@@ -2404,6 +2433,98 @@
             </w:r>
             <w:r>
               <w:t xml:space="preserve"> factors for each province can be generated.</w:t>
+            </w:r>
+          </w:p>
+        </w:tc>
+      </w:tr>
+      <w:tr>
+        <w:tc>
+          <w:tcPr>
+            <w:tcW w:w="682" w:type="pct"/>
+            <w:tcBorders>
+              <w:top w:val="single" w:sz="4" w:space="0" w:color="auto"/>
+              <w:left w:val="single" w:sz="4" w:space="0" w:color="auto"/>
+              <w:bottom w:val="single" w:sz="4" w:space="0" w:color="auto"/>
+              <w:right w:val="single" w:sz="4" w:space="0" w:color="auto"/>
+            </w:tcBorders>
+            <w:shd w:val="clear" w:color="auto" w:fill="FFF2CC" w:themeFill="accent4" w:themeFillTint="33"/>
+          </w:tcPr>
+          <w:p>
+            <w:pPr>
+              <w:spacing w:line="240" w:lineRule="auto"/>
+              <w:jc w:val="center"/>
+            </w:pPr>
+            <w:r>
+              <w:lastRenderedPageBreak/>
+              <w:t>29/12/2021</w:t>
+            </w:r>
+          </w:p>
+        </w:tc>
+        <w:tc>
+          <w:tcPr>
+            <w:tcW w:w="487" w:type="pct"/>
+            <w:tcBorders>
+              <w:top w:val="single" w:sz="4" w:space="0" w:color="auto"/>
+              <w:left w:val="single" w:sz="4" w:space="0" w:color="auto"/>
+              <w:bottom w:val="single" w:sz="4" w:space="0" w:color="auto"/>
+              <w:right w:val="single" w:sz="4" w:space="0" w:color="auto"/>
+            </w:tcBorders>
+            <w:shd w:val="clear" w:color="auto" w:fill="E7E6E6" w:themeFill="background2"/>
+          </w:tcPr>
+          <w:p>
+            <w:pPr>
+              <w:spacing w:line="240" w:lineRule="auto"/>
+              <w:jc w:val="center"/>
+            </w:pPr>
+            <w:r>
+              <w:t>4 Hours 20 Minutes</w:t>
+            </w:r>
+          </w:p>
+        </w:tc>
+        <w:tc>
+          <w:tcPr>
+            <w:tcW w:w="696" w:type="pct"/>
+            <w:tcBorders>
+              <w:top w:val="single" w:sz="4" w:space="0" w:color="auto"/>
+              <w:left w:val="single" w:sz="4" w:space="0" w:color="auto"/>
+              <w:bottom w:val="single" w:sz="4" w:space="0" w:color="auto"/>
+              <w:right w:val="single" w:sz="4" w:space="0" w:color="auto"/>
+            </w:tcBorders>
+            <w:shd w:val="clear" w:color="auto" w:fill="A3D977"/>
+          </w:tcPr>
+          <w:p>
+            <w:pPr>
+              <w:spacing w:line="240" w:lineRule="auto"/>
+              <w:jc w:val="center"/>
+            </w:pPr>
+            <w:r>
+              <w:t>World Generation – Objective 2</w:t>
+            </w:r>
+          </w:p>
+        </w:tc>
+        <w:tc>
+          <w:tcPr>
+            <w:tcW w:w="3135" w:type="pct"/>
+            <w:tcBorders>
+              <w:top w:val="single" w:sz="4" w:space="0" w:color="auto"/>
+              <w:left w:val="single" w:sz="4" w:space="0" w:color="auto"/>
+              <w:bottom w:val="single" w:sz="4" w:space="0" w:color="auto"/>
+              <w:right w:val="single" w:sz="4" w:space="0" w:color="auto"/>
+            </w:tcBorders>
+            <w:shd w:val="clear" w:color="auto" w:fill="F2F2F2" w:themeFill="background1" w:themeFillShade="F2"/>
+          </w:tcPr>
+          <w:p>
+            <w:pPr>
+              <w:spacing w:line="240" w:lineRule="auto"/>
+            </w:pPr>
+            <w:r>
+              <w:t>Added the basic generation of provinces</w:t>
+            </w:r>
+            <w:r>
+              <w:t xml:space="preserve"> with a slow algorithm. When perfected this should allow the saving of the data generated so far and then generation of the other factors needed for the objective to reach completion.</w:t>
+            </w:r>
+            <w:r>
+              <w:t xml:space="preserve"> As of yet it is too slow to run as intended, taking sometimes over half an hour to finish generating. Additionally, due to the low speed of the generation, very little has been achieved in terms of testing these procedures.</w:t>
             </w:r>
           </w:p>
         </w:tc>

</xml_diff>

<commit_message>
Fixed province generator speed and started rendering of provinces
</commit_message>
<xml_diff>
--- a/Documentation/100505349ProjectTimeline.docx
+++ b/Documentation/100505349ProjectTimeline.docx
@@ -1663,13 +1663,8 @@
               <w:spacing w:line="240" w:lineRule="auto"/>
             </w:pPr>
             <w:r>
-              <w:t xml:space="preserve">Added additional details to the progress report to better catalogue what has been achieved </w:t>
-            </w:r>
-            <w:proofErr w:type="spellStart"/>
-            <w:r>
-              <w:t>thusfar</w:t>
-            </w:r>
-            <w:proofErr w:type="spellEnd"/>
+              <w:t>Added additional details to the progress report to better catalogue what has been achieved thusfar</w:t>
+            </w:r>
           </w:p>
         </w:tc>
       </w:tr>
@@ -2083,15 +2078,7 @@
               <w:spacing w:line="240" w:lineRule="auto"/>
             </w:pPr>
             <w:r>
-              <w:t xml:space="preserve">Reworked various systems to improve memory-usage. First and foremost, this included removing the storing of integer values for each tile – instead deferring to using the </w:t>
-            </w:r>
-            <w:proofErr w:type="spellStart"/>
-            <w:r>
-              <w:t>enumerables</w:t>
-            </w:r>
-            <w:proofErr w:type="spellEnd"/>
-            <w:r>
-              <w:t xml:space="preserve"> that are generated from the integers. By removing the unnecessary storage </w:t>
+              <w:t xml:space="preserve">Reworked various systems to improve memory-usage. First and foremost, this included removing the storing of integer values for each tile – instead deferring to using the enumerables that are generated from the integers. By removing the unnecessary storage </w:t>
             </w:r>
             <w:r>
               <w:lastRenderedPageBreak/>
@@ -2301,29 +2288,13 @@
               <w:t xml:space="preserve"> custom linear congruential </w:t>
             </w:r>
             <w:r>
-              <w:t xml:space="preserve">generator (with parameters from </w:t>
-            </w:r>
-            <w:proofErr w:type="spellStart"/>
-            <w:r>
-              <w:t>glibc</w:t>
-            </w:r>
-            <w:proofErr w:type="spellEnd"/>
-            <w:r>
-              <w:t xml:space="preserve">) to permit for a pseudo random stream of data. This must be </w:t>
+              <w:t xml:space="preserve">generator (with parameters from glibc) to permit for a pseudo random stream of data. This must be </w:t>
             </w:r>
             <w:r>
               <w:t>used</w:t>
             </w:r>
             <w:r>
-              <w:t xml:space="preserve"> as the randomisation procedure included in </w:t>
-            </w:r>
-            <w:proofErr w:type="spellStart"/>
-            <w:r>
-              <w:t>c#</w:t>
-            </w:r>
-            <w:proofErr w:type="spellEnd"/>
-            <w:r>
-              <w:t xml:space="preserve"> by default uses system clock data to generate a result, therefore any processes completed within the same timeframe will receive the same value – by using the system clock random as a seed for the following modulo function this restriction is removed. </w:t>
+              <w:t xml:space="preserve"> as the randomisation procedure included in c# by default uses system clock data to generate a result, therefore any processes completed within the same timeframe will receive the same value – by using the system clock random as a seed for the following modulo function this restriction is removed. </w:t>
             </w:r>
           </w:p>
           <w:p>
@@ -2525,6 +2496,106 @@
             </w:r>
             <w:r>
               <w:t xml:space="preserve"> As of yet it is too slow to run as intended, taking sometimes over half an hour to finish generating. Additionally, due to the low speed of the generation, very little has been achieved in terms of testing these procedures.</w:t>
+            </w:r>
+          </w:p>
+        </w:tc>
+      </w:tr>
+      <w:tr>
+        <w:tc>
+          <w:tcPr>
+            <w:tcW w:w="682" w:type="pct"/>
+            <w:tcBorders>
+              <w:top w:val="single" w:sz="4" w:space="0" w:color="auto"/>
+              <w:left w:val="single" w:sz="4" w:space="0" w:color="auto"/>
+              <w:bottom w:val="single" w:sz="4" w:space="0" w:color="auto"/>
+              <w:right w:val="single" w:sz="4" w:space="0" w:color="auto"/>
+            </w:tcBorders>
+            <w:shd w:val="clear" w:color="auto" w:fill="FFF2CC" w:themeFill="accent4" w:themeFillTint="33"/>
+          </w:tcPr>
+          <w:p>
+            <w:pPr>
+              <w:spacing w:line="240" w:lineRule="auto"/>
+              <w:jc w:val="center"/>
+            </w:pPr>
+            <w:r>
+              <w:t>30/12/2021</w:t>
+            </w:r>
+          </w:p>
+        </w:tc>
+        <w:tc>
+          <w:tcPr>
+            <w:tcW w:w="487" w:type="pct"/>
+            <w:tcBorders>
+              <w:top w:val="single" w:sz="4" w:space="0" w:color="auto"/>
+              <w:left w:val="single" w:sz="4" w:space="0" w:color="auto"/>
+              <w:bottom w:val="single" w:sz="4" w:space="0" w:color="auto"/>
+              <w:right w:val="single" w:sz="4" w:space="0" w:color="auto"/>
+            </w:tcBorders>
+            <w:shd w:val="clear" w:color="auto" w:fill="E7E6E6" w:themeFill="background2"/>
+          </w:tcPr>
+          <w:p>
+            <w:pPr>
+              <w:spacing w:line="240" w:lineRule="auto"/>
+              <w:jc w:val="center"/>
+            </w:pPr>
+            <w:r>
+              <w:t>3 Hours 15 Minutes</w:t>
+            </w:r>
+          </w:p>
+        </w:tc>
+        <w:tc>
+          <w:tcPr>
+            <w:tcW w:w="696" w:type="pct"/>
+            <w:tcBorders>
+              <w:top w:val="single" w:sz="4" w:space="0" w:color="auto"/>
+              <w:left w:val="single" w:sz="4" w:space="0" w:color="auto"/>
+              <w:bottom w:val="single" w:sz="4" w:space="0" w:color="auto"/>
+              <w:right w:val="single" w:sz="4" w:space="0" w:color="auto"/>
+            </w:tcBorders>
+            <w:shd w:val="clear" w:color="auto" w:fill="A3D977"/>
+          </w:tcPr>
+          <w:p>
+            <w:pPr>
+              <w:spacing w:line="240" w:lineRule="auto"/>
+              <w:jc w:val="center"/>
+            </w:pPr>
+            <w:r>
+              <w:t>World Generation – Objective 2</w:t>
+            </w:r>
+          </w:p>
+        </w:tc>
+        <w:tc>
+          <w:tcPr>
+            <w:tcW w:w="3135" w:type="pct"/>
+            <w:tcBorders>
+              <w:top w:val="single" w:sz="4" w:space="0" w:color="auto"/>
+              <w:left w:val="single" w:sz="4" w:space="0" w:color="auto"/>
+              <w:bottom w:val="single" w:sz="4" w:space="0" w:color="auto"/>
+              <w:right w:val="single" w:sz="4" w:space="0" w:color="auto"/>
+            </w:tcBorders>
+            <w:shd w:val="clear" w:color="auto" w:fill="F2F2F2" w:themeFill="background1" w:themeFillShade="F2"/>
+          </w:tcPr>
+          <w:p>
+            <w:pPr>
+              <w:spacing w:line="240" w:lineRule="auto"/>
+            </w:pPr>
+            <w:r>
+              <w:t xml:space="preserve">Reworked the province system once again so that each chunk now keeps a record of its adjacent chunks – allowing for the </w:t>
+            </w:r>
+            <w:r>
+              <w:t>province generator,</w:t>
+            </w:r>
+            <w:r>
+              <w:t xml:space="preserve"> that previously took over half an hour</w:t>
+            </w:r>
+            <w:r>
+              <w:t>,</w:t>
+            </w:r>
+            <w:r>
+              <w:t xml:space="preserve"> to process in almost a minute and a half. </w:t>
+            </w:r>
+            <w:r>
+              <w:t>The next stage of development is to add the ability to render these provinces on the map, the basics of which have been implemented. As of yet there is little indication on if the province system has been successful in the structures it generates, but when the province renderer is complete adjustments can be made where necessary.</w:t>
             </w:r>
           </w:p>
         </w:tc>

</xml_diff>

<commit_message>
Added writeup for todays work
</commit_message>
<xml_diff>
--- a/Documentation/100505349ProjectTimeline.docx
+++ b/Documentation/100505349ProjectTimeline.docx
@@ -2596,6 +2596,91 @@
             </w:r>
             <w:r>
               <w:t>The next stage of development is to add the ability to render these provinces on the map, the basics of which have been implemented. As of yet there is little indication on if the province system has been successful in the structures it generates, but when the province renderer is complete adjustments can be made where necessary.</w:t>
+            </w:r>
+          </w:p>
+        </w:tc>
+      </w:tr>
+      <w:tr>
+        <w:tc>
+          <w:tcPr>
+            <w:tcW w:w="682" w:type="pct"/>
+            <w:tcBorders>
+              <w:top w:val="single" w:sz="4" w:space="0" w:color="auto"/>
+              <w:left w:val="single" w:sz="4" w:space="0" w:color="auto"/>
+              <w:bottom w:val="single" w:sz="4" w:space="0" w:color="auto"/>
+              <w:right w:val="single" w:sz="4" w:space="0" w:color="auto"/>
+            </w:tcBorders>
+            <w:shd w:val="clear" w:color="auto" w:fill="FFF2CC" w:themeFill="accent4" w:themeFillTint="33"/>
+          </w:tcPr>
+          <w:p>
+            <w:pPr>
+              <w:spacing w:line="240" w:lineRule="auto"/>
+              <w:jc w:val="center"/>
+            </w:pPr>
+            <w:r>
+              <w:t>31/12/2021</w:t>
+            </w:r>
+          </w:p>
+        </w:tc>
+        <w:tc>
+          <w:tcPr>
+            <w:tcW w:w="487" w:type="pct"/>
+            <w:tcBorders>
+              <w:top w:val="single" w:sz="4" w:space="0" w:color="auto"/>
+              <w:left w:val="single" w:sz="4" w:space="0" w:color="auto"/>
+              <w:bottom w:val="single" w:sz="4" w:space="0" w:color="auto"/>
+              <w:right w:val="single" w:sz="4" w:space="0" w:color="auto"/>
+            </w:tcBorders>
+            <w:shd w:val="clear" w:color="auto" w:fill="E7E6E6" w:themeFill="background2"/>
+          </w:tcPr>
+          <w:p>
+            <w:pPr>
+              <w:spacing w:line="240" w:lineRule="auto"/>
+              <w:jc w:val="center"/>
+            </w:pPr>
+            <w:r>
+              <w:t>4 Hours 15 Minutes</w:t>
+            </w:r>
+          </w:p>
+        </w:tc>
+        <w:tc>
+          <w:tcPr>
+            <w:tcW w:w="696" w:type="pct"/>
+            <w:tcBorders>
+              <w:top w:val="single" w:sz="4" w:space="0" w:color="auto"/>
+              <w:left w:val="single" w:sz="4" w:space="0" w:color="auto"/>
+              <w:bottom w:val="single" w:sz="4" w:space="0" w:color="auto"/>
+              <w:right w:val="single" w:sz="4" w:space="0" w:color="auto"/>
+            </w:tcBorders>
+            <w:shd w:val="clear" w:color="auto" w:fill="A3D977"/>
+          </w:tcPr>
+          <w:p>
+            <w:pPr>
+              <w:spacing w:line="240" w:lineRule="auto"/>
+              <w:jc w:val="center"/>
+            </w:pPr>
+            <w:r>
+              <w:t>World Generation – Objective 2</w:t>
+            </w:r>
+          </w:p>
+        </w:tc>
+        <w:tc>
+          <w:tcPr>
+            <w:tcW w:w="3135" w:type="pct"/>
+            <w:tcBorders>
+              <w:top w:val="single" w:sz="4" w:space="0" w:color="auto"/>
+              <w:left w:val="single" w:sz="4" w:space="0" w:color="auto"/>
+              <w:bottom w:val="single" w:sz="4" w:space="0" w:color="auto"/>
+              <w:right w:val="single" w:sz="4" w:space="0" w:color="auto"/>
+            </w:tcBorders>
+            <w:shd w:val="clear" w:color="auto" w:fill="F2F2F2" w:themeFill="background1" w:themeFillShade="F2"/>
+          </w:tcPr>
+          <w:p>
+            <w:pPr>
+              <w:spacing w:line="240" w:lineRule="auto"/>
+            </w:pPr>
+            <w:r>
+              <w:t>Added province rendering to show all the generated province boundaries. Early into this procedure issues were found in which the provinces were displaying as overlapping sets, but this was identified as a rotation issue. Rotating the provinces by 180 degrees x and 180 degrees y created a fully mapped provincial system. As of now, there are still oceans included within the province definitions – as well as some small provinces that could be put to better use by combining them with other nearby provinces.</w:t>
             </w:r>
           </w:p>
         </w:tc>

</xml_diff>

<commit_message>
Added map saving to png + some province data starts
</commit_message>
<xml_diff>
--- a/Documentation/100505349ProjectTimeline.docx
+++ b/Documentation/100505349ProjectTimeline.docx
@@ -589,7 +589,15 @@
               <w:spacing w:line="240" w:lineRule="auto"/>
             </w:pPr>
             <w:r>
-              <w:t>Added multiple segments to the literature review, including references to Europa Universalis 4, Civilization 5 and a past project of mine with relevance to the topic area.</w:t>
+              <w:t xml:space="preserve">Added multiple segments to the literature review, including references to Europa Universalis 4, Civilization </w:t>
+            </w:r>
+            <w:proofErr w:type="gramStart"/>
+            <w:r>
+              <w:t>5</w:t>
+            </w:r>
+            <w:proofErr w:type="gramEnd"/>
+            <w:r>
+              <w:t xml:space="preserve"> and a past project of mine with relevance to the topic area.</w:t>
             </w:r>
           </w:p>
         </w:tc>
@@ -1308,7 +1316,15 @@
               <w:spacing w:line="240" w:lineRule="auto"/>
             </w:pPr>
             <w:r>
-              <w:t xml:space="preserve">Added some code to make a basic equator – this code is not yet perfected as it does not properly blend with its surroundings, and needs some reworking to ensure it blends properly </w:t>
+              <w:t xml:space="preserve">Added some code to make a basic equator – this code is not yet perfected as it does not properly blend with its </w:t>
+            </w:r>
+            <w:proofErr w:type="gramStart"/>
+            <w:r>
+              <w:t>surroundings, and</w:t>
+            </w:r>
+            <w:proofErr w:type="gramEnd"/>
+            <w:r>
+              <w:t xml:space="preserve"> needs some reworking to ensure it blends properly </w:t>
             </w:r>
             <w:r>
               <w:t xml:space="preserve">with the </w:t>
@@ -1663,7 +1679,10 @@
               <w:spacing w:line="240" w:lineRule="auto"/>
             </w:pPr>
             <w:r>
-              <w:t>Added additional details to the progress report to better catalogue what has been achieved thusfar</w:t>
+              <w:t xml:space="preserve">Added additional details to the progress report to better catalogue what has been achieved </w:t>
+            </w:r>
+            <w:r>
+              <w:t>thus far</w:t>
             </w:r>
           </w:p>
         </w:tc>
@@ -1771,7 +1790,6 @@
               <w:jc w:val="center"/>
             </w:pPr>
             <w:r>
-              <w:lastRenderedPageBreak/>
               <w:t>19/12/2021</w:t>
             </w:r>
           </w:p>
@@ -1857,6 +1875,7 @@
               <w:jc w:val="center"/>
             </w:pPr>
             <w:r>
+              <w:lastRenderedPageBreak/>
               <w:t>20/12/2021</w:t>
             </w:r>
           </w:p>
@@ -1933,9 +1952,11 @@
               <w:br/>
               <w:t xml:space="preserve">Unfortunately, this solution still suffers from the main problem impacting memory usage – the fact that the </w:t>
             </w:r>
+            <w:proofErr w:type="gramStart"/>
             <w:r>
               <w:t>deciles</w:t>
             </w:r>
+            <w:proofErr w:type="gramEnd"/>
             <w:r>
               <w:t xml:space="preserve"> function stores up to 4</w:t>
             </w:r>
@@ -2078,26 +2099,31 @@
               <w:spacing w:line="240" w:lineRule="auto"/>
             </w:pPr>
             <w:r>
-              <w:t xml:space="preserve">Reworked various systems to improve memory-usage. First and foremost, this included removing the storing of integer values for each tile – instead deferring to using the enumerables that are generated from the integers. By removing the unnecessary storage </w:t>
-            </w:r>
+              <w:t xml:space="preserve">Reworked various systems to improve memory-usage. First and foremost, this included removing the storing of integer values for each tile – instead deferring to using the </w:t>
+            </w:r>
+            <w:proofErr w:type="spellStart"/>
+            <w:r>
+              <w:t>enumerables</w:t>
+            </w:r>
+            <w:proofErr w:type="spellEnd"/>
+            <w:r>
+              <w:t xml:space="preserve"> that are generated from the integers. By removing the unnecessary storage of the integer property values, each pixel in the map now takes up 16 bytes less. Additionally, the deciles system has been reworked to use the upper bounds and lower bounds as previously discussed, removing the need for the declaration of a new list fo</w:t>
+            </w:r>
+            <w:r>
+              <w:t>r calculating deciles.</w:t>
+            </w:r>
+          </w:p>
+          <w:p>
+            <w:pPr>
+              <w:spacing w:line="240" w:lineRule="auto"/>
+            </w:pPr>
+          </w:p>
+          <w:p>
+            <w:pPr>
+              <w:spacing w:line="240" w:lineRule="auto"/>
+            </w:pPr>
             <w:r>
               <w:lastRenderedPageBreak/>
-              <w:t>of the integer property values, each pixel in the map now takes up 16 bytes less. Additionally, the deciles system has been reworked to use the upper bounds and lower bounds as previously discussed, removing the need for the declaration of a new list fo</w:t>
-            </w:r>
-            <w:r>
-              <w:t>r calculating deciles.</w:t>
-            </w:r>
-          </w:p>
-          <w:p>
-            <w:pPr>
-              <w:spacing w:line="240" w:lineRule="auto"/>
-            </w:pPr>
-          </w:p>
-          <w:p>
-            <w:pPr>
-              <w:spacing w:line="240" w:lineRule="auto"/>
-            </w:pPr>
-            <w:r>
               <w:t>As a result of these changes, the memory usage of the features currently implemented has dropped by a full third. While the system overall still uses a heavy amount of memory, lowering this load by such a significant amount helps immensely.</w:t>
             </w:r>
           </w:p>
@@ -2269,7 +2295,23 @@
               <w:spacing w:line="240" w:lineRule="auto"/>
             </w:pPr>
             <w:r>
-              <w:t xml:space="preserve">Added the ability for the chunk system to create two equal right angled triangles using either top left-&gt;bottom right or top right-&gt;bottom left splitting. Each of these triangles functions as a chunk as before, but will be vital in creating the provinces system. </w:t>
+              <w:t xml:space="preserve">Added the ability for the chunk system to create two equal </w:t>
+            </w:r>
+            <w:proofErr w:type="gramStart"/>
+            <w:r>
+              <w:t>right angled</w:t>
+            </w:r>
+            <w:proofErr w:type="gramEnd"/>
+            <w:r>
+              <w:t xml:space="preserve"> triangles using either top left-&gt;bottom right or top right-&gt;bottom left splitting. Each of these </w:t>
+            </w:r>
+            <w:proofErr w:type="gramStart"/>
+            <w:r>
+              <w:t>triangles</w:t>
+            </w:r>
+            <w:proofErr w:type="gramEnd"/>
+            <w:r>
+              <w:t xml:space="preserve"> functions as a chunk as before, but will be vital in creating the provinces system. </w:t>
             </w:r>
           </w:p>
           <w:p>
@@ -2288,13 +2330,29 @@
               <w:t xml:space="preserve"> custom linear congruential </w:t>
             </w:r>
             <w:r>
-              <w:t xml:space="preserve">generator (with parameters from glibc) to permit for a pseudo random stream of data. This must be </w:t>
+              <w:t xml:space="preserve">generator (with parameters from </w:t>
+            </w:r>
+            <w:proofErr w:type="spellStart"/>
+            <w:r>
+              <w:t>glibc</w:t>
+            </w:r>
+            <w:proofErr w:type="spellEnd"/>
+            <w:r>
+              <w:t xml:space="preserve">) to permit for a pseudo random stream of data. This must be </w:t>
             </w:r>
             <w:r>
               <w:t>used</w:t>
             </w:r>
             <w:r>
-              <w:t xml:space="preserve"> as the randomisation procedure included in c# by default uses system clock data to generate a result, therefore any processes completed within the same timeframe will receive the same value – by using the system clock random as a seed for the following modulo function this restriction is removed. </w:t>
+              <w:t xml:space="preserve"> as the randomisation procedure included in </w:t>
+            </w:r>
+            <w:proofErr w:type="spellStart"/>
+            <w:r>
+              <w:t>c#</w:t>
+            </w:r>
+            <w:proofErr w:type="spellEnd"/>
+            <w:r>
+              <w:t xml:space="preserve"> by default uses system clock data to generate a result, therefore any processes completed within the same timeframe will receive the same value – by using the system clock random as a seed for the following modulo function this restriction is removed. </w:t>
             </w:r>
           </w:p>
           <w:p>
@@ -2426,7 +2484,6 @@
               <w:jc w:val="center"/>
             </w:pPr>
             <w:r>
-              <w:lastRenderedPageBreak/>
               <w:t>29/12/2021</w:t>
             </w:r>
           </w:p>
@@ -2595,7 +2652,11 @@
               <w:t xml:space="preserve"> to process in almost a minute and a half. </w:t>
             </w:r>
             <w:r>
-              <w:t>The next stage of development is to add the ability to render these provinces on the map, the basics of which have been implemented. As of yet there is little indication on if the province system has been successful in the structures it generates, but when the province renderer is complete adjustments can be made where necessary.</w:t>
+              <w:t xml:space="preserve">The next stage of development is to add </w:t>
+            </w:r>
+            <w:r>
+              <w:lastRenderedPageBreak/>
+              <w:t>the ability to render these provinces on the map, the basics of which have been implemented. As of yet there is little indication on if the province system has been successful in the structures it generates, but when the province renderer is complete adjustments can be made where necessary.</w:t>
             </w:r>
           </w:p>
         </w:tc>
@@ -2618,6 +2679,7 @@
               <w:jc w:val="center"/>
             </w:pPr>
             <w:r>
+              <w:lastRenderedPageBreak/>
               <w:t>31/12/2021</w:t>
             </w:r>
           </w:p>
@@ -2680,7 +2742,15 @@
               <w:spacing w:line="240" w:lineRule="auto"/>
             </w:pPr>
             <w:r>
-              <w:t>Added province rendering to show all the generated province boundaries. Early into this procedure issues were found in which the provinces were displaying as overlapping sets, but this was identified as a rotation issue. Rotating the provinces by 180 degrees x and 180 degrees y created a fully mapped provincial system. As of now, there are still oceans included within the province definitions – as well as some small provinces that could be put to better use by combining them with other nearby provinces.</w:t>
+              <w:t xml:space="preserve">Added province rendering to show all the generated province boundaries. Early into this procedure issues were found in which the provinces were displaying as overlapping sets, but this was identified as a rotation issue. Rotating the provinces by 180 degrees </w:t>
+            </w:r>
+            <w:proofErr w:type="gramStart"/>
+            <w:r>
+              <w:t>x and 180 degrees</w:t>
+            </w:r>
+            <w:proofErr w:type="gramEnd"/>
+            <w:r>
+              <w:t xml:space="preserve"> y created a fully mapped provincial system. As of now, there are still oceans included within the province definitions – as well as some small provinces that could be put to better use by combining them with other nearby provinces.</w:t>
             </w:r>
           </w:p>
         </w:tc>
@@ -2851,6 +2921,99 @@
             </w:pPr>
             <w:r>
               <w:t>Began implementing the ability to save the map data to a file – so that obsolete data can be removed from memory when conducting the next parts of the generation procedure</w:t>
+            </w:r>
+          </w:p>
+        </w:tc>
+      </w:tr>
+      <w:tr>
+        <w:tc>
+          <w:tcPr>
+            <w:tcW w:w="682" w:type="pct"/>
+            <w:tcBorders>
+              <w:top w:val="single" w:sz="4" w:space="0" w:color="auto"/>
+              <w:left w:val="single" w:sz="4" w:space="0" w:color="auto"/>
+              <w:bottom w:val="single" w:sz="4" w:space="0" w:color="auto"/>
+              <w:right w:val="single" w:sz="4" w:space="0" w:color="auto"/>
+            </w:tcBorders>
+            <w:shd w:val="clear" w:color="auto" w:fill="FFF2CC" w:themeFill="accent4" w:themeFillTint="33"/>
+          </w:tcPr>
+          <w:p>
+            <w:pPr>
+              <w:spacing w:line="240" w:lineRule="auto"/>
+              <w:jc w:val="center"/>
+            </w:pPr>
+            <w:r>
+              <w:t>11/01/2022</w:t>
+            </w:r>
+          </w:p>
+        </w:tc>
+        <w:tc>
+          <w:tcPr>
+            <w:tcW w:w="487" w:type="pct"/>
+            <w:tcBorders>
+              <w:top w:val="single" w:sz="4" w:space="0" w:color="auto"/>
+              <w:left w:val="single" w:sz="4" w:space="0" w:color="auto"/>
+              <w:bottom w:val="single" w:sz="4" w:space="0" w:color="auto"/>
+              <w:right w:val="single" w:sz="4" w:space="0" w:color="auto"/>
+            </w:tcBorders>
+            <w:shd w:val="clear" w:color="auto" w:fill="E7E6E6" w:themeFill="background2"/>
+          </w:tcPr>
+          <w:p>
+            <w:pPr>
+              <w:spacing w:line="240" w:lineRule="auto"/>
+              <w:jc w:val="center"/>
+            </w:pPr>
+            <w:r>
+              <w:t>2 Hours 30 Minutes</w:t>
+            </w:r>
+          </w:p>
+        </w:tc>
+        <w:tc>
+          <w:tcPr>
+            <w:tcW w:w="696" w:type="pct"/>
+            <w:tcBorders>
+              <w:top w:val="single" w:sz="4" w:space="0" w:color="auto"/>
+              <w:left w:val="single" w:sz="4" w:space="0" w:color="auto"/>
+              <w:bottom w:val="single" w:sz="4" w:space="0" w:color="auto"/>
+              <w:right w:val="single" w:sz="4" w:space="0" w:color="auto"/>
+            </w:tcBorders>
+            <w:shd w:val="clear" w:color="auto" w:fill="A3D977"/>
+          </w:tcPr>
+          <w:p>
+            <w:pPr>
+              <w:spacing w:line="240" w:lineRule="auto"/>
+              <w:jc w:val="center"/>
+            </w:pPr>
+            <w:r>
+              <w:t>World Generation – Objective 2</w:t>
+            </w:r>
+          </w:p>
+        </w:tc>
+        <w:tc>
+          <w:tcPr>
+            <w:tcW w:w="3135" w:type="pct"/>
+            <w:tcBorders>
+              <w:top w:val="single" w:sz="4" w:space="0" w:color="auto"/>
+              <w:left w:val="single" w:sz="4" w:space="0" w:color="auto"/>
+              <w:bottom w:val="single" w:sz="4" w:space="0" w:color="auto"/>
+              <w:right w:val="single" w:sz="4" w:space="0" w:color="auto"/>
+            </w:tcBorders>
+            <w:shd w:val="clear" w:color="auto" w:fill="F2F2F2" w:themeFill="background1" w:themeFillShade="F2"/>
+          </w:tcPr>
+          <w:p>
+            <w:pPr>
+              <w:spacing w:line="240" w:lineRule="auto"/>
+            </w:pPr>
+            <w:r>
+              <w:t xml:space="preserve">Reworked the map writing algorithm to write the map geography to a </w:t>
+            </w:r>
+            <w:proofErr w:type="spellStart"/>
+            <w:r>
+              <w:t>png</w:t>
+            </w:r>
+            <w:proofErr w:type="spellEnd"/>
+            <w:r>
+              <w:t xml:space="preserve"> file – allowing it to be easily loaded as a material later. Also added some basic province adjacency storing code for later usage in the simulation, as well as the initial aspects of province data writing. The subsequent updates should focus on improving province saving and appending new province data.</w:t>
             </w:r>
           </w:p>
         </w:tc>

</xml_diff>

<commit_message>
Added xml saving and new UI elements
</commit_message>
<xml_diff>
--- a/Documentation/100505349ProjectTimeline.docx
+++ b/Documentation/100505349ProjectTimeline.docx
@@ -589,15 +589,7 @@
               <w:spacing w:line="240" w:lineRule="auto"/>
             </w:pPr>
             <w:r>
-              <w:t xml:space="preserve">Added multiple segments to the literature review, including references to Europa Universalis 4, Civilization </w:t>
-            </w:r>
-            <w:proofErr w:type="gramStart"/>
-            <w:r>
-              <w:t>5</w:t>
-            </w:r>
-            <w:proofErr w:type="gramEnd"/>
-            <w:r>
-              <w:t xml:space="preserve"> and a past project of mine with relevance to the topic area.</w:t>
+              <w:t>Added multiple segments to the literature review, including references to Europa Universalis 4, Civilization 5 and a past project of mine with relevance to the topic area.</w:t>
             </w:r>
           </w:p>
         </w:tc>
@@ -1316,15 +1308,7 @@
               <w:spacing w:line="240" w:lineRule="auto"/>
             </w:pPr>
             <w:r>
-              <w:t xml:space="preserve">Added some code to make a basic equator – this code is not yet perfected as it does not properly blend with its </w:t>
-            </w:r>
-            <w:proofErr w:type="gramStart"/>
-            <w:r>
-              <w:t>surroundings, and</w:t>
-            </w:r>
-            <w:proofErr w:type="gramEnd"/>
-            <w:r>
-              <w:t xml:space="preserve"> needs some reworking to ensure it blends properly </w:t>
+              <w:t xml:space="preserve">Added some code to make a basic equator – this code is not yet perfected as it does not properly blend with its surroundings, and needs some reworking to ensure it blends properly </w:t>
             </w:r>
             <w:r>
               <w:t xml:space="preserve">with the </w:t>
@@ -1952,11 +1936,9 @@
               <w:br/>
               <w:t xml:space="preserve">Unfortunately, this solution still suffers from the main problem impacting memory usage – the fact that the </w:t>
             </w:r>
-            <w:proofErr w:type="gramStart"/>
             <w:r>
               <w:t>deciles</w:t>
             </w:r>
-            <w:proofErr w:type="gramEnd"/>
             <w:r>
               <w:t xml:space="preserve"> function stores up to 4</w:t>
             </w:r>
@@ -2099,15 +2081,7 @@
               <w:spacing w:line="240" w:lineRule="auto"/>
             </w:pPr>
             <w:r>
-              <w:t xml:space="preserve">Reworked various systems to improve memory-usage. First and foremost, this included removing the storing of integer values for each tile – instead deferring to using the </w:t>
-            </w:r>
-            <w:proofErr w:type="spellStart"/>
-            <w:r>
-              <w:t>enumerables</w:t>
-            </w:r>
-            <w:proofErr w:type="spellEnd"/>
-            <w:r>
-              <w:t xml:space="preserve"> that are generated from the integers. By removing the unnecessary storage of the integer property values, each pixel in the map now takes up 16 bytes less. Additionally, the deciles system has been reworked to use the upper bounds and lower bounds as previously discussed, removing the need for the declaration of a new list fo</w:t>
+              <w:t>Reworked various systems to improve memory-usage. First and foremost, this included removing the storing of integer values for each tile – instead deferring to using the enumerables that are generated from the integers. By removing the unnecessary storage of the integer property values, each pixel in the map now takes up 16 bytes less. Additionally, the deciles system has been reworked to use the upper bounds and lower bounds as previously discussed, removing the need for the declaration of a new list fo</w:t>
             </w:r>
             <w:r>
               <w:t>r calculating deciles.</w:t>
@@ -2295,23 +2269,7 @@
               <w:spacing w:line="240" w:lineRule="auto"/>
             </w:pPr>
             <w:r>
-              <w:t xml:space="preserve">Added the ability for the chunk system to create two equal </w:t>
-            </w:r>
-            <w:proofErr w:type="gramStart"/>
-            <w:r>
-              <w:t>right angled</w:t>
-            </w:r>
-            <w:proofErr w:type="gramEnd"/>
-            <w:r>
-              <w:t xml:space="preserve"> triangles using either top left-&gt;bottom right or top right-&gt;bottom left splitting. Each of these </w:t>
-            </w:r>
-            <w:proofErr w:type="gramStart"/>
-            <w:r>
-              <w:t>triangles</w:t>
-            </w:r>
-            <w:proofErr w:type="gramEnd"/>
-            <w:r>
-              <w:t xml:space="preserve"> functions as a chunk as before, but will be vital in creating the provinces system. </w:t>
+              <w:t xml:space="preserve">Added the ability for the chunk system to create two equal right angled triangles using either top left-&gt;bottom right or top right-&gt;bottom left splitting. Each of these triangles functions as a chunk as before, but will be vital in creating the provinces system. </w:t>
             </w:r>
           </w:p>
           <w:p>
@@ -2330,29 +2288,13 @@
               <w:t xml:space="preserve"> custom linear congruential </w:t>
             </w:r>
             <w:r>
-              <w:t xml:space="preserve">generator (with parameters from </w:t>
-            </w:r>
-            <w:proofErr w:type="spellStart"/>
-            <w:r>
-              <w:t>glibc</w:t>
-            </w:r>
-            <w:proofErr w:type="spellEnd"/>
-            <w:r>
-              <w:t xml:space="preserve">) to permit for a pseudo random stream of data. This must be </w:t>
+              <w:t xml:space="preserve">generator (with parameters from glibc) to permit for a pseudo random stream of data. This must be </w:t>
             </w:r>
             <w:r>
               <w:t>used</w:t>
             </w:r>
             <w:r>
-              <w:t xml:space="preserve"> as the randomisation procedure included in </w:t>
-            </w:r>
-            <w:proofErr w:type="spellStart"/>
-            <w:r>
-              <w:t>c#</w:t>
-            </w:r>
-            <w:proofErr w:type="spellEnd"/>
-            <w:r>
-              <w:t xml:space="preserve"> by default uses system clock data to generate a result, therefore any processes completed within the same timeframe will receive the same value – by using the system clock random as a seed for the following modulo function this restriction is removed. </w:t>
+              <w:t xml:space="preserve"> as the randomisation procedure included in c# by default uses system clock data to generate a result, therefore any processes completed within the same timeframe will receive the same value – by using the system clock random as a seed for the following modulo function this restriction is removed. </w:t>
             </w:r>
           </w:p>
           <w:p>
@@ -2742,15 +2684,7 @@
               <w:spacing w:line="240" w:lineRule="auto"/>
             </w:pPr>
             <w:r>
-              <w:t xml:space="preserve">Added province rendering to show all the generated province boundaries. Early into this procedure issues were found in which the provinces were displaying as overlapping sets, but this was identified as a rotation issue. Rotating the provinces by 180 degrees </w:t>
-            </w:r>
-            <w:proofErr w:type="gramStart"/>
-            <w:r>
-              <w:t>x and 180 degrees</w:t>
-            </w:r>
-            <w:proofErr w:type="gramEnd"/>
-            <w:r>
-              <w:t xml:space="preserve"> y created a fully mapped provincial system. As of now, there are still oceans included within the province definitions – as well as some small provinces that could be put to better use by combining them with other nearby provinces.</w:t>
+              <w:t>Added province rendering to show all the generated province boundaries. Early into this procedure issues were found in which the provinces were displaying as overlapping sets, but this was identified as a rotation issue. Rotating the provinces by 180 degrees x and 180 degrees y created a fully mapped provincial system. As of now, there are still oceans included within the province definitions – as well as some small provinces that could be put to better use by combining them with other nearby provinces.</w:t>
             </w:r>
           </w:p>
         </w:tc>
@@ -3005,15 +2939,92 @@
               <w:spacing w:line="240" w:lineRule="auto"/>
             </w:pPr>
             <w:r>
-              <w:t xml:space="preserve">Reworked the map writing algorithm to write the map geography to a </w:t>
-            </w:r>
-            <w:proofErr w:type="spellStart"/>
-            <w:r>
-              <w:t>png</w:t>
-            </w:r>
-            <w:proofErr w:type="spellEnd"/>
-            <w:r>
-              <w:t xml:space="preserve"> file – allowing it to be easily loaded as a material later. Also added some basic province adjacency storing code for later usage in the simulation, as well as the initial aspects of province data writing. The subsequent updates should focus on improving province saving and appending new province data.</w:t>
+              <w:t>Reworked the map writing algorithm to write the map geography to a png file – allowing it to be easily loaded as a material later. Also added some basic province adjacency storing code for later usage in the simulation, as well as the initial aspects of province data writing. The subsequent updates should focus on improving province saving and appending new province data.</w:t>
+            </w:r>
+          </w:p>
+        </w:tc>
+      </w:tr>
+      <w:tr>
+        <w:tc>
+          <w:tcPr>
+            <w:tcW w:w="682" w:type="pct"/>
+            <w:tcBorders>
+              <w:top w:val="single" w:sz="4" w:space="0" w:color="auto"/>
+              <w:left w:val="single" w:sz="4" w:space="0" w:color="auto"/>
+              <w:bottom w:val="single" w:sz="4" w:space="0" w:color="auto"/>
+              <w:right w:val="single" w:sz="4" w:space="0" w:color="auto"/>
+            </w:tcBorders>
+            <w:shd w:val="clear" w:color="auto" w:fill="FFF2CC" w:themeFill="accent4" w:themeFillTint="33"/>
+          </w:tcPr>
+          <w:p>
+            <w:pPr>
+              <w:spacing w:line="240" w:lineRule="auto"/>
+              <w:jc w:val="center"/>
+            </w:pPr>
+            <w:r>
+              <w:t>12/01/2022</w:t>
+            </w:r>
+          </w:p>
+        </w:tc>
+        <w:tc>
+          <w:tcPr>
+            <w:tcW w:w="487" w:type="pct"/>
+            <w:tcBorders>
+              <w:top w:val="single" w:sz="4" w:space="0" w:color="auto"/>
+              <w:left w:val="single" w:sz="4" w:space="0" w:color="auto"/>
+              <w:bottom w:val="single" w:sz="4" w:space="0" w:color="auto"/>
+              <w:right w:val="single" w:sz="4" w:space="0" w:color="auto"/>
+            </w:tcBorders>
+            <w:shd w:val="clear" w:color="auto" w:fill="E7E6E6" w:themeFill="background2"/>
+          </w:tcPr>
+          <w:p>
+            <w:pPr>
+              <w:spacing w:line="240" w:lineRule="auto"/>
+              <w:jc w:val="center"/>
+            </w:pPr>
+            <w:r>
+              <w:t>3 Hours</w:t>
+            </w:r>
+          </w:p>
+        </w:tc>
+        <w:tc>
+          <w:tcPr>
+            <w:tcW w:w="696" w:type="pct"/>
+            <w:tcBorders>
+              <w:top w:val="single" w:sz="4" w:space="0" w:color="auto"/>
+              <w:left w:val="single" w:sz="4" w:space="0" w:color="auto"/>
+              <w:bottom w:val="single" w:sz="4" w:space="0" w:color="auto"/>
+              <w:right w:val="single" w:sz="4" w:space="0" w:color="auto"/>
+            </w:tcBorders>
+            <w:shd w:val="clear" w:color="auto" w:fill="A3D977"/>
+          </w:tcPr>
+          <w:p>
+            <w:pPr>
+              <w:spacing w:line="240" w:lineRule="auto"/>
+              <w:jc w:val="center"/>
+            </w:pPr>
+            <w:r>
+              <w:t>World Generation – Objective 2</w:t>
+            </w:r>
+          </w:p>
+        </w:tc>
+        <w:tc>
+          <w:tcPr>
+            <w:tcW w:w="3135" w:type="pct"/>
+            <w:tcBorders>
+              <w:top w:val="single" w:sz="4" w:space="0" w:color="auto"/>
+              <w:left w:val="single" w:sz="4" w:space="0" w:color="auto"/>
+              <w:bottom w:val="single" w:sz="4" w:space="0" w:color="auto"/>
+              <w:right w:val="single" w:sz="4" w:space="0" w:color="auto"/>
+            </w:tcBorders>
+            <w:shd w:val="clear" w:color="auto" w:fill="F2F2F2" w:themeFill="background1" w:themeFillShade="F2"/>
+          </w:tcPr>
+          <w:p>
+            <w:pPr>
+              <w:spacing w:line="240" w:lineRule="auto"/>
+            </w:pPr>
+            <w:r>
+              <w:t>Fully implemented province saving using xml files and a png for the map geography. This implementation means that new properties can be appended easily and that a lot of unneeded data can be removed from memory. Also began to add some new UI elements to replace the existing UI – including adding a new menu screen for generating a map.</w:t>
             </w:r>
           </w:p>
         </w:tc>

</xml_diff>

<commit_message>
Added new mapmodes + began province selection
</commit_message>
<xml_diff>
--- a/Documentation/100505349ProjectTimeline.docx
+++ b/Documentation/100505349ProjectTimeline.docx
@@ -3110,6 +3110,91 @@
             </w:pPr>
             <w:r>
               <w:t>Began to implement some basic viewing tools, including a new UI element designed to allow switching between map modes. This should lead the way to allowing a user to select provinces so their data can be displayed.</w:t>
+            </w:r>
+          </w:p>
+        </w:tc>
+      </w:tr>
+      <w:tr>
+        <w:tc>
+          <w:tcPr>
+            <w:tcW w:w="682" w:type="pct"/>
+            <w:tcBorders>
+              <w:top w:val="single" w:sz="4" w:space="0" w:color="auto"/>
+              <w:left w:val="single" w:sz="4" w:space="0" w:color="auto"/>
+              <w:bottom w:val="single" w:sz="4" w:space="0" w:color="auto"/>
+              <w:right w:val="single" w:sz="4" w:space="0" w:color="auto"/>
+            </w:tcBorders>
+            <w:shd w:val="clear" w:color="auto" w:fill="FFF2CC" w:themeFill="accent4" w:themeFillTint="33"/>
+          </w:tcPr>
+          <w:p>
+            <w:pPr>
+              <w:spacing w:line="240" w:lineRule="auto"/>
+              <w:jc w:val="center"/>
+            </w:pPr>
+            <w:r>
+              <w:t>14/01/2022</w:t>
+            </w:r>
+          </w:p>
+        </w:tc>
+        <w:tc>
+          <w:tcPr>
+            <w:tcW w:w="487" w:type="pct"/>
+            <w:tcBorders>
+              <w:top w:val="single" w:sz="4" w:space="0" w:color="auto"/>
+              <w:left w:val="single" w:sz="4" w:space="0" w:color="auto"/>
+              <w:bottom w:val="single" w:sz="4" w:space="0" w:color="auto"/>
+              <w:right w:val="single" w:sz="4" w:space="0" w:color="auto"/>
+            </w:tcBorders>
+            <w:shd w:val="clear" w:color="auto" w:fill="E7E6E6" w:themeFill="background2"/>
+          </w:tcPr>
+          <w:p>
+            <w:pPr>
+              <w:spacing w:line="240" w:lineRule="auto"/>
+              <w:jc w:val="center"/>
+            </w:pPr>
+            <w:r>
+              <w:t>3 Hours 20 minutes</w:t>
+            </w:r>
+          </w:p>
+        </w:tc>
+        <w:tc>
+          <w:tcPr>
+            <w:tcW w:w="696" w:type="pct"/>
+            <w:tcBorders>
+              <w:top w:val="single" w:sz="4" w:space="0" w:color="auto"/>
+              <w:left w:val="single" w:sz="4" w:space="0" w:color="auto"/>
+              <w:bottom w:val="single" w:sz="4" w:space="0" w:color="auto"/>
+              <w:right w:val="single" w:sz="4" w:space="0" w:color="auto"/>
+            </w:tcBorders>
+            <w:shd w:val="clear" w:color="auto" w:fill="A3D977"/>
+          </w:tcPr>
+          <w:p>
+            <w:pPr>
+              <w:spacing w:line="240" w:lineRule="auto"/>
+              <w:jc w:val="center"/>
+            </w:pPr>
+            <w:r>
+              <w:t>World Generation – Objective 2</w:t>
+            </w:r>
+          </w:p>
+        </w:tc>
+        <w:tc>
+          <w:tcPr>
+            <w:tcW w:w="3135" w:type="pct"/>
+            <w:tcBorders>
+              <w:top w:val="single" w:sz="4" w:space="0" w:color="auto"/>
+              <w:left w:val="single" w:sz="4" w:space="0" w:color="auto"/>
+              <w:bottom w:val="single" w:sz="4" w:space="0" w:color="auto"/>
+              <w:right w:val="single" w:sz="4" w:space="0" w:color="auto"/>
+            </w:tcBorders>
+            <w:shd w:val="clear" w:color="auto" w:fill="F2F2F2" w:themeFill="background1" w:themeFillShade="F2"/>
+          </w:tcPr>
+          <w:p>
+            <w:pPr>
+              <w:spacing w:line="240" w:lineRule="auto"/>
+            </w:pPr>
+            <w:r>
+              <w:t>Added the map modes for showing elevation, temperature, rainfall and flora, as well as the storing and saving of these datapoints for provinces. Also began to work on implementing the single province viewer, but ran into issues with mesh hitboxes.</w:t>
             </w:r>
           </w:p>
         </w:tc>

</xml_diff>

<commit_message>
Added cultures system + mapmode
</commit_message>
<xml_diff>
--- a/Documentation/100505349ProjectTimeline.docx
+++ b/Documentation/100505349ProjectTimeline.docx
@@ -2081,7 +2081,15 @@
               <w:spacing w:line="240" w:lineRule="auto"/>
             </w:pPr>
             <w:r>
-              <w:t>Reworked various systems to improve memory-usage. First and foremost, this included removing the storing of integer values for each tile – instead deferring to using the enumerables that are generated from the integers. By removing the unnecessary storage of the integer property values, each pixel in the map now takes up 16 bytes less. Additionally, the deciles system has been reworked to use the upper bounds and lower bounds as previously discussed, removing the need for the declaration of a new list fo</w:t>
+              <w:t xml:space="preserve">Reworked various systems to improve memory-usage. First and foremost, this included removing the storing of integer values for each tile – instead deferring to using the </w:t>
+            </w:r>
+            <w:proofErr w:type="spellStart"/>
+            <w:r>
+              <w:t>enumerables</w:t>
+            </w:r>
+            <w:proofErr w:type="spellEnd"/>
+            <w:r>
+              <w:t xml:space="preserve"> that are generated from the integers. By removing the unnecessary storage of the integer property values, each pixel in the map now takes up 16 bytes less. Additionally, the deciles system has been reworked to use the upper bounds and lower bounds as previously discussed, removing the need for the declaration of a new list fo</w:t>
             </w:r>
             <w:r>
               <w:t>r calculating deciles.</w:t>
@@ -2288,13 +2296,29 @@
               <w:t xml:space="preserve"> custom linear congruential </w:t>
             </w:r>
             <w:r>
-              <w:t xml:space="preserve">generator (with parameters from glibc) to permit for a pseudo random stream of data. This must be </w:t>
+              <w:t xml:space="preserve">generator (with parameters from </w:t>
+            </w:r>
+            <w:proofErr w:type="spellStart"/>
+            <w:r>
+              <w:t>glibc</w:t>
+            </w:r>
+            <w:proofErr w:type="spellEnd"/>
+            <w:r>
+              <w:t xml:space="preserve">) to permit for a pseudo random stream of data. This must be </w:t>
             </w:r>
             <w:r>
               <w:t>used</w:t>
             </w:r>
             <w:r>
-              <w:t xml:space="preserve"> as the randomisation procedure included in c# by default uses system clock data to generate a result, therefore any processes completed within the same timeframe will receive the same value – by using the system clock random as a seed for the following modulo function this restriction is removed. </w:t>
+              <w:t xml:space="preserve"> as the randomisation procedure included in </w:t>
+            </w:r>
+            <w:proofErr w:type="spellStart"/>
+            <w:r>
+              <w:t>c#</w:t>
+            </w:r>
+            <w:proofErr w:type="spellEnd"/>
+            <w:r>
+              <w:t xml:space="preserve"> by default uses system clock data to generate a result, therefore any processes completed within the same timeframe will receive the same value – by using the system clock random as a seed for the following modulo function this restriction is removed. </w:t>
             </w:r>
           </w:p>
           <w:p>
@@ -2939,7 +2963,15 @@
               <w:spacing w:line="240" w:lineRule="auto"/>
             </w:pPr>
             <w:r>
-              <w:t>Reworked the map writing algorithm to write the map geography to a png file – allowing it to be easily loaded as a material later. Also added some basic province adjacency storing code for later usage in the simulation, as well as the initial aspects of province data writing. The subsequent updates should focus on improving province saving and appending new province data.</w:t>
+              <w:t xml:space="preserve">Reworked the map writing algorithm to write the map geography to a </w:t>
+            </w:r>
+            <w:proofErr w:type="spellStart"/>
+            <w:r>
+              <w:t>png</w:t>
+            </w:r>
+            <w:proofErr w:type="spellEnd"/>
+            <w:r>
+              <w:t xml:space="preserve"> file – allowing it to be easily loaded as a material later. Also added some basic province adjacency storing code for later usage in the simulation, as well as the initial aspects of province data writing. The subsequent updates should focus on improving province saving and appending new province data.</w:t>
             </w:r>
           </w:p>
         </w:tc>
@@ -3024,7 +3056,15 @@
               <w:spacing w:line="240" w:lineRule="auto"/>
             </w:pPr>
             <w:r>
-              <w:t>Fully implemented province saving using xml files and a png for the map geography. This implementation means that new properties can be appended easily and that a lot of unneeded data can be removed from memory. Also began to add some new UI elements to replace the existing UI – including adding a new menu screen for generating a map.</w:t>
+              <w:t xml:space="preserve">Fully implemented province saving using xml files and a </w:t>
+            </w:r>
+            <w:proofErr w:type="spellStart"/>
+            <w:r>
+              <w:t>png</w:t>
+            </w:r>
+            <w:proofErr w:type="spellEnd"/>
+            <w:r>
+              <w:t xml:space="preserve"> for the map geography. This implementation means that new properties can be appended easily and that a lot of unneeded data can be removed from memory. Also began to add some new UI elements to replace the existing UI – including adding a new menu screen for generating a map.</w:t>
             </w:r>
           </w:p>
         </w:tc>
@@ -3285,6 +3325,7 @@
               <w:lastRenderedPageBreak/>
               <w:t xml:space="preserve">the map. This algorithm uses data provided by </w:t>
             </w:r>
+            <w:proofErr w:type="spellStart"/>
             <w:r>
               <w:rPr>
                 <w:b/>
@@ -3292,6 +3333,7 @@
               </w:rPr>
               <w:t>Geonames</w:t>
             </w:r>
+            <w:proofErr w:type="spellEnd"/>
             <w:r>
               <w:t xml:space="preserve"> under the creative commons license, though the algorithm is of my own design.</w:t>
             </w:r>
@@ -3383,6 +3425,108 @@
             </w:r>
             <w:r>
               <w:t>Also added the ability for the province data screen to show information pertaining to a province when a user clicks on the mesh.</w:t>
+            </w:r>
+          </w:p>
+        </w:tc>
+      </w:tr>
+      <w:tr>
+        <w:tc>
+          <w:tcPr>
+            <w:tcW w:w="682" w:type="pct"/>
+            <w:tcBorders>
+              <w:top w:val="single" w:sz="4" w:space="0" w:color="auto"/>
+              <w:left w:val="single" w:sz="4" w:space="0" w:color="auto"/>
+              <w:bottom w:val="single" w:sz="4" w:space="0" w:color="auto"/>
+              <w:right w:val="single" w:sz="4" w:space="0" w:color="auto"/>
+            </w:tcBorders>
+            <w:shd w:val="clear" w:color="auto" w:fill="FFF2CC" w:themeFill="accent4" w:themeFillTint="33"/>
+          </w:tcPr>
+          <w:p>
+            <w:pPr>
+              <w:spacing w:line="240" w:lineRule="auto"/>
+              <w:jc w:val="center"/>
+            </w:pPr>
+            <w:r>
+              <w:t>19/01/2022</w:t>
+            </w:r>
+          </w:p>
+        </w:tc>
+        <w:tc>
+          <w:tcPr>
+            <w:tcW w:w="487" w:type="pct"/>
+            <w:tcBorders>
+              <w:top w:val="single" w:sz="4" w:space="0" w:color="auto"/>
+              <w:left w:val="single" w:sz="4" w:space="0" w:color="auto"/>
+              <w:bottom w:val="single" w:sz="4" w:space="0" w:color="auto"/>
+              <w:right w:val="single" w:sz="4" w:space="0" w:color="auto"/>
+            </w:tcBorders>
+            <w:shd w:val="clear" w:color="auto" w:fill="E7E6E6" w:themeFill="background2"/>
+          </w:tcPr>
+          <w:p>
+            <w:pPr>
+              <w:spacing w:line="240" w:lineRule="auto"/>
+              <w:jc w:val="center"/>
+            </w:pPr>
+            <w:r>
+              <w:t>3 Hours 40 Minutes</w:t>
+            </w:r>
+          </w:p>
+        </w:tc>
+        <w:tc>
+          <w:tcPr>
+            <w:tcW w:w="696" w:type="pct"/>
+            <w:tcBorders>
+              <w:top w:val="single" w:sz="4" w:space="0" w:color="auto"/>
+              <w:left w:val="single" w:sz="4" w:space="0" w:color="auto"/>
+              <w:bottom w:val="single" w:sz="4" w:space="0" w:color="auto"/>
+              <w:right w:val="single" w:sz="4" w:space="0" w:color="auto"/>
+            </w:tcBorders>
+            <w:shd w:val="clear" w:color="auto" w:fill="A3D977"/>
+          </w:tcPr>
+          <w:p>
+            <w:pPr>
+              <w:spacing w:line="240" w:lineRule="auto"/>
+              <w:jc w:val="center"/>
+            </w:pPr>
+            <w:r>
+              <w:t>World Generation – Objective 2</w:t>
+            </w:r>
+          </w:p>
+        </w:tc>
+        <w:tc>
+          <w:tcPr>
+            <w:tcW w:w="3135" w:type="pct"/>
+            <w:tcBorders>
+              <w:top w:val="single" w:sz="4" w:space="0" w:color="auto"/>
+              <w:left w:val="single" w:sz="4" w:space="0" w:color="auto"/>
+              <w:bottom w:val="single" w:sz="4" w:space="0" w:color="auto"/>
+              <w:right w:val="single" w:sz="4" w:space="0" w:color="auto"/>
+            </w:tcBorders>
+            <w:shd w:val="clear" w:color="auto" w:fill="F2F2F2" w:themeFill="background1" w:themeFillShade="F2"/>
+          </w:tcPr>
+          <w:p>
+            <w:pPr>
+              <w:spacing w:line="240" w:lineRule="auto"/>
+            </w:pPr>
+            <w:r>
+              <w:t xml:space="preserve">Added the culture generation system and </w:t>
+            </w:r>
+            <w:proofErr w:type="spellStart"/>
+            <w:r>
+              <w:t>mapmode</w:t>
+            </w:r>
+            <w:proofErr w:type="spellEnd"/>
+            <w:r>
+              <w:t xml:space="preserve">, providing a new culture value for every province on the map. This may later be expanded to have both culture groups and </w:t>
+            </w:r>
+            <w:r>
+              <w:t>cultures,</w:t>
+            </w:r>
+            <w:r>
+              <w:t xml:space="preserve"> but this isn’t decided as of yet. </w:t>
+            </w:r>
+            <w:r>
+              <w:t>The cultures generated have their own names and are saved in the simulation files.</w:t>
             </w:r>
           </w:p>
         </w:tc>

</xml_diff>

<commit_message>
Added new map loader files
</commit_message>
<xml_diff>
--- a/Documentation/100505349ProjectTimeline.docx
+++ b/Documentation/100505349ProjectTimeline.docx
@@ -589,7 +589,15 @@
               <w:spacing w:line="240" w:lineRule="auto"/>
             </w:pPr>
             <w:r>
-              <w:t>Added multiple segments to the literature review, including references to Europa Universalis 4, Civilization 5 and a past project of mine with relevance to the topic area.</w:t>
+              <w:t xml:space="preserve">Added multiple segments to the literature review, including references to Europa Universalis 4, Civilization </w:t>
+            </w:r>
+            <w:proofErr w:type="gramStart"/>
+            <w:r>
+              <w:t>5</w:t>
+            </w:r>
+            <w:proofErr w:type="gramEnd"/>
+            <w:r>
+              <w:t xml:space="preserve"> and a past project of mine with relevance to the topic area.</w:t>
             </w:r>
           </w:p>
         </w:tc>
@@ -1308,7 +1316,15 @@
               <w:spacing w:line="240" w:lineRule="auto"/>
             </w:pPr>
             <w:r>
-              <w:t xml:space="preserve">Added some code to make a basic equator – this code is not yet perfected as it does not properly blend with its surroundings, and needs some reworking to ensure it blends properly </w:t>
+              <w:t xml:space="preserve">Added some code to make a basic equator – this code is not yet perfected as it does not properly blend with its </w:t>
+            </w:r>
+            <w:proofErr w:type="gramStart"/>
+            <w:r>
+              <w:t>surroundings, and</w:t>
+            </w:r>
+            <w:proofErr w:type="gramEnd"/>
+            <w:r>
+              <w:t xml:space="preserve"> needs some reworking to ensure it blends properly </w:t>
             </w:r>
             <w:r>
               <w:t xml:space="preserve">with the </w:t>
@@ -1936,9 +1952,11 @@
               <w:br/>
               <w:t xml:space="preserve">Unfortunately, this solution still suffers from the main problem impacting memory usage – the fact that the </w:t>
             </w:r>
+            <w:proofErr w:type="gramStart"/>
             <w:r>
               <w:t>deciles</w:t>
             </w:r>
+            <w:proofErr w:type="gramEnd"/>
             <w:r>
               <w:t xml:space="preserve"> function stores up to 4</w:t>
             </w:r>
@@ -2277,7 +2295,23 @@
               <w:spacing w:line="240" w:lineRule="auto"/>
             </w:pPr>
             <w:r>
-              <w:t xml:space="preserve">Added the ability for the chunk system to create two equal right angled triangles using either top left-&gt;bottom right or top right-&gt;bottom left splitting. Each of these triangles functions as a chunk as before, but will be vital in creating the provinces system. </w:t>
+              <w:t xml:space="preserve">Added the ability for the chunk system to create two equal </w:t>
+            </w:r>
+            <w:proofErr w:type="gramStart"/>
+            <w:r>
+              <w:t>right angled</w:t>
+            </w:r>
+            <w:proofErr w:type="gramEnd"/>
+            <w:r>
+              <w:t xml:space="preserve"> triangles using either top left-&gt;bottom right or top right-&gt;bottom left splitting. Each of these </w:t>
+            </w:r>
+            <w:proofErr w:type="gramStart"/>
+            <w:r>
+              <w:t>triangles</w:t>
+            </w:r>
+            <w:proofErr w:type="gramEnd"/>
+            <w:r>
+              <w:t xml:space="preserve"> functions as a chunk as before, but will be vital in creating the provinces system. </w:t>
             </w:r>
           </w:p>
           <w:p>
@@ -2708,7 +2742,15 @@
               <w:spacing w:line="240" w:lineRule="auto"/>
             </w:pPr>
             <w:r>
-              <w:t>Added province rendering to show all the generated province boundaries. Early into this procedure issues were found in which the provinces were displaying as overlapping sets, but this was identified as a rotation issue. Rotating the provinces by 180 degrees x and 180 degrees y created a fully mapped provincial system. As of now, there are still oceans included within the province definitions – as well as some small provinces that could be put to better use by combining them with other nearby provinces.</w:t>
+              <w:t xml:space="preserve">Added province rendering to show all the generated province boundaries. Early into this procedure issues were found in which the provinces were displaying as overlapping sets, but this was identified as a rotation issue. Rotating the provinces by 180 degrees </w:t>
+            </w:r>
+            <w:proofErr w:type="gramStart"/>
+            <w:r>
+              <w:t>x and 180 degrees</w:t>
+            </w:r>
+            <w:proofErr w:type="gramEnd"/>
+            <w:r>
+              <w:t xml:space="preserve"> y created a fully mapped provincial system. As of now, there are still oceans included within the province definitions – as well as some small provinces that could be put to better use by combining them with other nearby provinces.</w:t>
             </w:r>
           </w:p>
         </w:tc>
@@ -3121,15 +3163,15 @@
               <w:bottom w:val="single" w:sz="4" w:space="0" w:color="auto"/>
               <w:right w:val="single" w:sz="4" w:space="0" w:color="auto"/>
             </w:tcBorders>
-            <w:shd w:val="clear" w:color="auto" w:fill="A3D977"/>
-          </w:tcPr>
-          <w:p>
-            <w:pPr>
-              <w:spacing w:line="240" w:lineRule="auto"/>
-              <w:jc w:val="center"/>
-            </w:pPr>
-            <w:r>
-              <w:t>World Generation – Objective 2</w:t>
+            <w:shd w:val="clear" w:color="auto" w:fill="BC7BBF"/>
+          </w:tcPr>
+          <w:p>
+            <w:pPr>
+              <w:spacing w:line="240" w:lineRule="auto"/>
+              <w:jc w:val="center"/>
+            </w:pPr>
+            <w:r>
+              <w:t>Simulation – Objective 3</w:t>
             </w:r>
           </w:p>
         </w:tc>
@@ -3206,15 +3248,15 @@
               <w:bottom w:val="single" w:sz="4" w:space="0" w:color="auto"/>
               <w:right w:val="single" w:sz="4" w:space="0" w:color="auto"/>
             </w:tcBorders>
-            <w:shd w:val="clear" w:color="auto" w:fill="A3D977"/>
-          </w:tcPr>
-          <w:p>
-            <w:pPr>
-              <w:spacing w:line="240" w:lineRule="auto"/>
-              <w:jc w:val="center"/>
-            </w:pPr>
-            <w:r>
-              <w:t>World Generation – Objective 2</w:t>
+            <w:shd w:val="clear" w:color="auto" w:fill="BC7BBF"/>
+          </w:tcPr>
+          <w:p>
+            <w:pPr>
+              <w:spacing w:line="240" w:lineRule="auto"/>
+              <w:jc w:val="center"/>
+            </w:pPr>
+            <w:r>
+              <w:t>Simulation – Objective 3</w:t>
             </w:r>
           </w:p>
         </w:tc>
@@ -3234,7 +3276,23 @@
               <w:spacing w:line="240" w:lineRule="auto"/>
             </w:pPr>
             <w:r>
-              <w:t>Added the map modes for showing elevation, temperature, rainfall and flora, as well as the storing and saving of these datapoints for provinces. Also began to work on implementing the single province viewer, but ran into issues with mesh hitboxes.</w:t>
+              <w:t xml:space="preserve">Added the map modes for showing elevation, temperature, </w:t>
+            </w:r>
+            <w:proofErr w:type="gramStart"/>
+            <w:r>
+              <w:t>rainfall</w:t>
+            </w:r>
+            <w:proofErr w:type="gramEnd"/>
+            <w:r>
+              <w:t xml:space="preserve"> and flora, as well as the storing and saving of these datapoints for provinces. Also began to work on implementing the single province </w:t>
+            </w:r>
+            <w:proofErr w:type="gramStart"/>
+            <w:r>
+              <w:t>viewer, but</w:t>
+            </w:r>
+            <w:proofErr w:type="gramEnd"/>
+            <w:r>
+              <w:t xml:space="preserve"> ran into issues with mesh hitboxes.</w:t>
             </w:r>
           </w:p>
         </w:tc>
@@ -3393,15 +3451,15 @@
               <w:bottom w:val="single" w:sz="4" w:space="0" w:color="auto"/>
               <w:right w:val="single" w:sz="4" w:space="0" w:color="auto"/>
             </w:tcBorders>
-            <w:shd w:val="clear" w:color="auto" w:fill="A3D977"/>
-          </w:tcPr>
-          <w:p>
-            <w:pPr>
-              <w:spacing w:line="240" w:lineRule="auto"/>
-              <w:jc w:val="center"/>
-            </w:pPr>
-            <w:r>
-              <w:t>World Generation – Objective 2</w:t>
+            <w:shd w:val="clear" w:color="auto" w:fill="BC7BBF"/>
+          </w:tcPr>
+          <w:p>
+            <w:pPr>
+              <w:spacing w:line="240" w:lineRule="auto"/>
+              <w:jc w:val="center"/>
+            </w:pPr>
+            <w:r>
+              <w:t>Simulation – Objective 3</w:t>
             </w:r>
           </w:p>
         </w:tc>
@@ -3527,6 +3585,94 @@
             </w:r>
             <w:r>
               <w:t>The cultures generated have their own names and are saved in the simulation files.</w:t>
+            </w:r>
+          </w:p>
+        </w:tc>
+      </w:tr>
+      <w:tr>
+        <w:tc>
+          <w:tcPr>
+            <w:tcW w:w="682" w:type="pct"/>
+            <w:tcBorders>
+              <w:top w:val="single" w:sz="4" w:space="0" w:color="auto"/>
+              <w:left w:val="single" w:sz="4" w:space="0" w:color="auto"/>
+              <w:bottom w:val="single" w:sz="4" w:space="0" w:color="auto"/>
+              <w:right w:val="single" w:sz="4" w:space="0" w:color="auto"/>
+            </w:tcBorders>
+            <w:shd w:val="clear" w:color="auto" w:fill="FFF2CC" w:themeFill="accent4" w:themeFillTint="33"/>
+          </w:tcPr>
+          <w:p>
+            <w:pPr>
+              <w:spacing w:line="240" w:lineRule="auto"/>
+              <w:jc w:val="center"/>
+            </w:pPr>
+            <w:r>
+              <w:t>20/01/2022</w:t>
+            </w:r>
+          </w:p>
+        </w:tc>
+        <w:tc>
+          <w:tcPr>
+            <w:tcW w:w="487" w:type="pct"/>
+            <w:tcBorders>
+              <w:top w:val="single" w:sz="4" w:space="0" w:color="auto"/>
+              <w:left w:val="single" w:sz="4" w:space="0" w:color="auto"/>
+              <w:bottom w:val="single" w:sz="4" w:space="0" w:color="auto"/>
+              <w:right w:val="single" w:sz="4" w:space="0" w:color="auto"/>
+            </w:tcBorders>
+            <w:shd w:val="clear" w:color="auto" w:fill="E7E6E6" w:themeFill="background2"/>
+          </w:tcPr>
+          <w:p>
+            <w:pPr>
+              <w:spacing w:line="240" w:lineRule="auto"/>
+              <w:jc w:val="center"/>
+            </w:pPr>
+            <w:r>
+              <w:t>4 Hours</w:t>
+            </w:r>
+          </w:p>
+        </w:tc>
+        <w:tc>
+          <w:tcPr>
+            <w:tcW w:w="696" w:type="pct"/>
+            <w:tcBorders>
+              <w:top w:val="single" w:sz="4" w:space="0" w:color="auto"/>
+              <w:left w:val="single" w:sz="4" w:space="0" w:color="auto"/>
+              <w:bottom w:val="single" w:sz="4" w:space="0" w:color="auto"/>
+              <w:right w:val="single" w:sz="4" w:space="0" w:color="auto"/>
+            </w:tcBorders>
+            <w:shd w:val="clear" w:color="auto" w:fill="BC7BBF"/>
+          </w:tcPr>
+          <w:p>
+            <w:pPr>
+              <w:spacing w:line="240" w:lineRule="auto"/>
+              <w:jc w:val="center"/>
+            </w:pPr>
+            <w:r>
+              <w:t>Simulation – Objective 3</w:t>
+            </w:r>
+          </w:p>
+        </w:tc>
+        <w:tc>
+          <w:tcPr>
+            <w:tcW w:w="3135" w:type="pct"/>
+            <w:tcBorders>
+              <w:top w:val="single" w:sz="4" w:space="0" w:color="auto"/>
+              <w:left w:val="single" w:sz="4" w:space="0" w:color="auto"/>
+              <w:bottom w:val="single" w:sz="4" w:space="0" w:color="auto"/>
+              <w:right w:val="single" w:sz="4" w:space="0" w:color="auto"/>
+            </w:tcBorders>
+            <w:shd w:val="clear" w:color="auto" w:fill="F2F2F2" w:themeFill="background1" w:themeFillShade="F2"/>
+          </w:tcPr>
+          <w:p>
+            <w:pPr>
+              <w:spacing w:line="240" w:lineRule="auto"/>
+            </w:pPr>
+            <w:r>
+              <w:t>Reworked the ability to select provinces, making selected provinces pop out more, allowing for easier selection. Also reworked the existing map loading mechanism to be independent of the map generation script – allowing this script to be reused for the simulation</w:t>
+            </w:r>
+            <w:r>
+              <w:t>.</w:t>
             </w:r>
           </w:p>
         </w:tc>

</xml_diff>

<commit_message>
Added oceans + performance improvements
</commit_message>
<xml_diff>
--- a/Documentation/100505349ProjectTimeline.docx
+++ b/Documentation/100505349ProjectTimeline.docx
@@ -589,15 +589,7 @@
               <w:spacing w:line="240" w:lineRule="auto"/>
             </w:pPr>
             <w:r>
-              <w:t xml:space="preserve">Added multiple segments to the literature review, including references to Europa Universalis 4, Civilization </w:t>
-            </w:r>
-            <w:proofErr w:type="gramStart"/>
-            <w:r>
-              <w:t>5</w:t>
-            </w:r>
-            <w:proofErr w:type="gramEnd"/>
-            <w:r>
-              <w:t xml:space="preserve"> and a past project of mine with relevance to the topic area.</w:t>
+              <w:t>Added multiple segments to the literature review, including references to Europa Universalis 4, Civilization 5 and a past project of mine with relevance to the topic area.</w:t>
             </w:r>
           </w:p>
         </w:tc>
@@ -1316,15 +1308,7 @@
               <w:spacing w:line="240" w:lineRule="auto"/>
             </w:pPr>
             <w:r>
-              <w:t xml:space="preserve">Added some code to make a basic equator – this code is not yet perfected as it does not properly blend with its </w:t>
-            </w:r>
-            <w:proofErr w:type="gramStart"/>
-            <w:r>
-              <w:t>surroundings, and</w:t>
-            </w:r>
-            <w:proofErr w:type="gramEnd"/>
-            <w:r>
-              <w:t xml:space="preserve"> needs some reworking to ensure it blends properly </w:t>
+              <w:t xml:space="preserve">Added some code to make a basic equator – this code is not yet perfected as it does not properly blend with its surroundings, and needs some reworking to ensure it blends properly </w:t>
             </w:r>
             <w:r>
               <w:t xml:space="preserve">with the </w:t>
@@ -1952,11 +1936,9 @@
               <w:br/>
               <w:t xml:space="preserve">Unfortunately, this solution still suffers from the main problem impacting memory usage – the fact that the </w:t>
             </w:r>
-            <w:proofErr w:type="gramStart"/>
             <w:r>
               <w:t>deciles</w:t>
             </w:r>
-            <w:proofErr w:type="gramEnd"/>
             <w:r>
               <w:t xml:space="preserve"> function stores up to 4</w:t>
             </w:r>
@@ -2099,15 +2081,7 @@
               <w:spacing w:line="240" w:lineRule="auto"/>
             </w:pPr>
             <w:r>
-              <w:t xml:space="preserve">Reworked various systems to improve memory-usage. First and foremost, this included removing the storing of integer values for each tile – instead deferring to using the </w:t>
-            </w:r>
-            <w:proofErr w:type="spellStart"/>
-            <w:r>
-              <w:t>enumerables</w:t>
-            </w:r>
-            <w:proofErr w:type="spellEnd"/>
-            <w:r>
-              <w:t xml:space="preserve"> that are generated from the integers. By removing the unnecessary storage of the integer property values, each pixel in the map now takes up 16 bytes less. Additionally, the deciles system has been reworked to use the upper bounds and lower bounds as previously discussed, removing the need for the declaration of a new list fo</w:t>
+              <w:t>Reworked various systems to improve memory-usage. First and foremost, this included removing the storing of integer values for each tile – instead deferring to using the enumerables that are generated from the integers. By removing the unnecessary storage of the integer property values, each pixel in the map now takes up 16 bytes less. Additionally, the deciles system has been reworked to use the upper bounds and lower bounds as previously discussed, removing the need for the declaration of a new list fo</w:t>
             </w:r>
             <w:r>
               <w:t>r calculating deciles.</w:t>
@@ -2295,23 +2269,7 @@
               <w:spacing w:line="240" w:lineRule="auto"/>
             </w:pPr>
             <w:r>
-              <w:t xml:space="preserve">Added the ability for the chunk system to create two equal </w:t>
-            </w:r>
-            <w:proofErr w:type="gramStart"/>
-            <w:r>
-              <w:t>right angled</w:t>
-            </w:r>
-            <w:proofErr w:type="gramEnd"/>
-            <w:r>
-              <w:t xml:space="preserve"> triangles using either top left-&gt;bottom right or top right-&gt;bottom left splitting. Each of these </w:t>
-            </w:r>
-            <w:proofErr w:type="gramStart"/>
-            <w:r>
-              <w:t>triangles</w:t>
-            </w:r>
-            <w:proofErr w:type="gramEnd"/>
-            <w:r>
-              <w:t xml:space="preserve"> functions as a chunk as before, but will be vital in creating the provinces system. </w:t>
+              <w:t xml:space="preserve">Added the ability for the chunk system to create two equal right angled triangles using either top left-&gt;bottom right or top right-&gt;bottom left splitting. Each of these triangles functions as a chunk as before, but will be vital in creating the provinces system. </w:t>
             </w:r>
           </w:p>
           <w:p>
@@ -2330,29 +2288,13 @@
               <w:t xml:space="preserve"> custom linear congruential </w:t>
             </w:r>
             <w:r>
-              <w:t xml:space="preserve">generator (with parameters from </w:t>
-            </w:r>
-            <w:proofErr w:type="spellStart"/>
-            <w:r>
-              <w:t>glibc</w:t>
-            </w:r>
-            <w:proofErr w:type="spellEnd"/>
-            <w:r>
-              <w:t xml:space="preserve">) to permit for a pseudo random stream of data. This must be </w:t>
+              <w:t xml:space="preserve">generator (with parameters from glibc) to permit for a pseudo random stream of data. This must be </w:t>
             </w:r>
             <w:r>
               <w:t>used</w:t>
             </w:r>
             <w:r>
-              <w:t xml:space="preserve"> as the randomisation procedure included in </w:t>
-            </w:r>
-            <w:proofErr w:type="spellStart"/>
-            <w:r>
-              <w:t>c#</w:t>
-            </w:r>
-            <w:proofErr w:type="spellEnd"/>
-            <w:r>
-              <w:t xml:space="preserve"> by default uses system clock data to generate a result, therefore any processes completed within the same timeframe will receive the same value – by using the system clock random as a seed for the following modulo function this restriction is removed. </w:t>
+              <w:t xml:space="preserve"> as the randomisation procedure included in c# by default uses system clock data to generate a result, therefore any processes completed within the same timeframe will receive the same value – by using the system clock random as a seed for the following modulo function this restriction is removed. </w:t>
             </w:r>
           </w:p>
           <w:p>
@@ -2742,15 +2684,7 @@
               <w:spacing w:line="240" w:lineRule="auto"/>
             </w:pPr>
             <w:r>
-              <w:t xml:space="preserve">Added province rendering to show all the generated province boundaries. Early into this procedure issues were found in which the provinces were displaying as overlapping sets, but this was identified as a rotation issue. Rotating the provinces by 180 degrees </w:t>
-            </w:r>
-            <w:proofErr w:type="gramStart"/>
-            <w:r>
-              <w:t>x and 180 degrees</w:t>
-            </w:r>
-            <w:proofErr w:type="gramEnd"/>
-            <w:r>
-              <w:t xml:space="preserve"> y created a fully mapped provincial system. As of now, there are still oceans included within the province definitions – as well as some small provinces that could be put to better use by combining them with other nearby provinces.</w:t>
+              <w:t>Added province rendering to show all the generated province boundaries. Early into this procedure issues were found in which the provinces were displaying as overlapping sets, but this was identified as a rotation issue. Rotating the provinces by 180 degrees x and 180 degrees y created a fully mapped provincial system. As of now, there are still oceans included within the province definitions – as well as some small provinces that could be put to better use by combining them with other nearby provinces.</w:t>
             </w:r>
           </w:p>
         </w:tc>
@@ -3005,15 +2939,7 @@
               <w:spacing w:line="240" w:lineRule="auto"/>
             </w:pPr>
             <w:r>
-              <w:t xml:space="preserve">Reworked the map writing algorithm to write the map geography to a </w:t>
-            </w:r>
-            <w:proofErr w:type="spellStart"/>
-            <w:r>
-              <w:t>png</w:t>
-            </w:r>
-            <w:proofErr w:type="spellEnd"/>
-            <w:r>
-              <w:t xml:space="preserve"> file – allowing it to be easily loaded as a material later. Also added some basic province adjacency storing code for later usage in the simulation, as well as the initial aspects of province data writing. The subsequent updates should focus on improving province saving and appending new province data.</w:t>
+              <w:t>Reworked the map writing algorithm to write the map geography to a png file – allowing it to be easily loaded as a material later. Also added some basic province adjacency storing code for later usage in the simulation, as well as the initial aspects of province data writing. The subsequent updates should focus on improving province saving and appending new province data.</w:t>
             </w:r>
           </w:p>
         </w:tc>
@@ -3098,15 +3024,7 @@
               <w:spacing w:line="240" w:lineRule="auto"/>
             </w:pPr>
             <w:r>
-              <w:t xml:space="preserve">Fully implemented province saving using xml files and a </w:t>
-            </w:r>
-            <w:proofErr w:type="spellStart"/>
-            <w:r>
-              <w:t>png</w:t>
-            </w:r>
-            <w:proofErr w:type="spellEnd"/>
-            <w:r>
-              <w:t xml:space="preserve"> for the map geography. This implementation means that new properties can be appended easily and that a lot of unneeded data can be removed from memory. Also began to add some new UI elements to replace the existing UI – including adding a new menu screen for generating a map.</w:t>
+              <w:t>Fully implemented province saving using xml files and a png for the map geography. This implementation means that new properties can be appended easily and that a lot of unneeded data can be removed from memory. Also began to add some new UI elements to replace the existing UI – including adding a new menu screen for generating a map.</w:t>
             </w:r>
           </w:p>
         </w:tc>
@@ -3276,23 +3194,7 @@
               <w:spacing w:line="240" w:lineRule="auto"/>
             </w:pPr>
             <w:r>
-              <w:t xml:space="preserve">Added the map modes for showing elevation, temperature, </w:t>
-            </w:r>
-            <w:proofErr w:type="gramStart"/>
-            <w:r>
-              <w:t>rainfall</w:t>
-            </w:r>
-            <w:proofErr w:type="gramEnd"/>
-            <w:r>
-              <w:t xml:space="preserve"> and flora, as well as the storing and saving of these datapoints for provinces. Also began to work on implementing the single province </w:t>
-            </w:r>
-            <w:proofErr w:type="gramStart"/>
-            <w:r>
-              <w:t>viewer, but</w:t>
-            </w:r>
-            <w:proofErr w:type="gramEnd"/>
-            <w:r>
-              <w:t xml:space="preserve"> ran into issues with mesh hitboxes.</w:t>
+              <w:t>Added the map modes for showing elevation, temperature, rainfall and flora, as well as the storing and saving of these datapoints for provinces. Also began to work on implementing the single province viewer, but ran into issues with mesh hitboxes.</w:t>
             </w:r>
           </w:p>
         </w:tc>
@@ -3383,7 +3285,6 @@
               <w:lastRenderedPageBreak/>
               <w:t xml:space="preserve">the map. This algorithm uses data provided by </w:t>
             </w:r>
-            <w:proofErr w:type="spellStart"/>
             <w:r>
               <w:rPr>
                 <w:b/>
@@ -3391,7 +3292,6 @@
               </w:rPr>
               <w:t>Geonames</w:t>
             </w:r>
-            <w:proofErr w:type="spellEnd"/>
             <w:r>
               <w:t xml:space="preserve"> under the creative commons license, though the algorithm is of my own design.</w:t>
             </w:r>
@@ -3567,15 +3467,7 @@
               <w:spacing w:line="240" w:lineRule="auto"/>
             </w:pPr>
             <w:r>
-              <w:t xml:space="preserve">Added the culture generation system and </w:t>
-            </w:r>
-            <w:proofErr w:type="spellStart"/>
-            <w:r>
-              <w:t>mapmode</w:t>
-            </w:r>
-            <w:proofErr w:type="spellEnd"/>
-            <w:r>
-              <w:t xml:space="preserve">, providing a new culture value for every province on the map. This may later be expanded to have both culture groups and </w:t>
+              <w:t xml:space="preserve">Added the culture generation system and mapmode, providing a new culture value for every province on the map. This may later be expanded to have both culture groups and </w:t>
             </w:r>
             <w:r>
               <w:t>cultures,</w:t>
@@ -3673,6 +3565,97 @@
             </w:r>
             <w:r>
               <w:t>.</w:t>
+            </w:r>
+          </w:p>
+        </w:tc>
+      </w:tr>
+      <w:tr>
+        <w:tc>
+          <w:tcPr>
+            <w:tcW w:w="682" w:type="pct"/>
+            <w:tcBorders>
+              <w:top w:val="single" w:sz="4" w:space="0" w:color="auto"/>
+              <w:left w:val="single" w:sz="4" w:space="0" w:color="auto"/>
+              <w:bottom w:val="single" w:sz="4" w:space="0" w:color="auto"/>
+              <w:right w:val="single" w:sz="4" w:space="0" w:color="auto"/>
+            </w:tcBorders>
+            <w:shd w:val="clear" w:color="auto" w:fill="FFF2CC" w:themeFill="accent4" w:themeFillTint="33"/>
+          </w:tcPr>
+          <w:p>
+            <w:pPr>
+              <w:spacing w:line="240" w:lineRule="auto"/>
+              <w:jc w:val="center"/>
+            </w:pPr>
+            <w:r>
+              <w:t>23/01/2022</w:t>
+            </w:r>
+          </w:p>
+        </w:tc>
+        <w:tc>
+          <w:tcPr>
+            <w:tcW w:w="487" w:type="pct"/>
+            <w:tcBorders>
+              <w:top w:val="single" w:sz="4" w:space="0" w:color="auto"/>
+              <w:left w:val="single" w:sz="4" w:space="0" w:color="auto"/>
+              <w:bottom w:val="single" w:sz="4" w:space="0" w:color="auto"/>
+              <w:right w:val="single" w:sz="4" w:space="0" w:color="auto"/>
+            </w:tcBorders>
+            <w:shd w:val="clear" w:color="auto" w:fill="E7E6E6" w:themeFill="background2"/>
+          </w:tcPr>
+          <w:p>
+            <w:pPr>
+              <w:spacing w:line="240" w:lineRule="auto"/>
+              <w:jc w:val="center"/>
+            </w:pPr>
+            <w:r>
+              <w:t>5 Hours</w:t>
+            </w:r>
+          </w:p>
+        </w:tc>
+        <w:tc>
+          <w:tcPr>
+            <w:tcW w:w="696" w:type="pct"/>
+            <w:tcBorders>
+              <w:top w:val="single" w:sz="4" w:space="0" w:color="auto"/>
+              <w:left w:val="single" w:sz="4" w:space="0" w:color="auto"/>
+              <w:bottom w:val="single" w:sz="4" w:space="0" w:color="auto"/>
+              <w:right w:val="single" w:sz="4" w:space="0" w:color="auto"/>
+            </w:tcBorders>
+            <w:shd w:val="clear" w:color="auto" w:fill="BC7BBF"/>
+          </w:tcPr>
+          <w:p>
+            <w:pPr>
+              <w:spacing w:line="240" w:lineRule="auto"/>
+              <w:jc w:val="center"/>
+            </w:pPr>
+            <w:r>
+              <w:t>Simulation – Objective 3</w:t>
+            </w:r>
+          </w:p>
+        </w:tc>
+        <w:tc>
+          <w:tcPr>
+            <w:tcW w:w="3135" w:type="pct"/>
+            <w:tcBorders>
+              <w:top w:val="single" w:sz="4" w:space="0" w:color="auto"/>
+              <w:left w:val="single" w:sz="4" w:space="0" w:color="auto"/>
+              <w:bottom w:val="single" w:sz="4" w:space="0" w:color="auto"/>
+              <w:right w:val="single" w:sz="4" w:space="0" w:color="auto"/>
+            </w:tcBorders>
+            <w:shd w:val="clear" w:color="auto" w:fill="F2F2F2" w:themeFill="background1" w:themeFillShade="F2"/>
+          </w:tcPr>
+          <w:p>
+            <w:pPr>
+              <w:spacing w:line="240" w:lineRule="auto"/>
+            </w:pPr>
+            <w:r>
+              <w:t xml:space="preserve">Fixed some speed issues relating to the updating and loading of meshes (Caused by repeat calls to the mesh vertices length property, which creates a duplicate array to find the length of) </w:t>
+            </w:r>
+            <w:r>
+              <w:t>as well as updated other code to allow for better performance</w:t>
+            </w:r>
+            <w:r>
+              <w:t xml:space="preserve"> </w:t>
             </w:r>
           </w:p>
         </w:tc>

</xml_diff>

<commit_message>
Added loading of basic properties
</commit_message>
<xml_diff>
--- a/Documentation/100505349ProjectTimeline.docx
+++ b/Documentation/100505349ProjectTimeline.docx
@@ -589,7 +589,15 @@
               <w:spacing w:line="240" w:lineRule="auto"/>
             </w:pPr>
             <w:r>
-              <w:t>Added multiple segments to the literature review, including references to Europa Universalis 4, Civilization 5 and a past project of mine with relevance to the topic area.</w:t>
+              <w:t xml:space="preserve">Added multiple segments to the literature review, including references to Europa Universalis 4, Civilization </w:t>
+            </w:r>
+            <w:proofErr w:type="gramStart"/>
+            <w:r>
+              <w:t>5</w:t>
+            </w:r>
+            <w:proofErr w:type="gramEnd"/>
+            <w:r>
+              <w:t xml:space="preserve"> and a past project of mine with relevance to the topic area.</w:t>
             </w:r>
           </w:p>
         </w:tc>
@@ -1308,7 +1316,15 @@
               <w:spacing w:line="240" w:lineRule="auto"/>
             </w:pPr>
             <w:r>
-              <w:t xml:space="preserve">Added some code to make a basic equator – this code is not yet perfected as it does not properly blend with its surroundings, and needs some reworking to ensure it blends properly </w:t>
+              <w:t xml:space="preserve">Added some code to make a basic equator – this code is not yet perfected as it does not properly blend with its </w:t>
+            </w:r>
+            <w:proofErr w:type="gramStart"/>
+            <w:r>
+              <w:t>surroundings, and</w:t>
+            </w:r>
+            <w:proofErr w:type="gramEnd"/>
+            <w:r>
+              <w:t xml:space="preserve"> needs some reworking to ensure it blends properly </w:t>
             </w:r>
             <w:r>
               <w:t xml:space="preserve">with the </w:t>
@@ -1936,9 +1952,11 @@
               <w:br/>
               <w:t xml:space="preserve">Unfortunately, this solution still suffers from the main problem impacting memory usage – the fact that the </w:t>
             </w:r>
+            <w:proofErr w:type="gramStart"/>
             <w:r>
               <w:t>deciles</w:t>
             </w:r>
+            <w:proofErr w:type="gramEnd"/>
             <w:r>
               <w:t xml:space="preserve"> function stores up to 4</w:t>
             </w:r>
@@ -2081,7 +2099,15 @@
               <w:spacing w:line="240" w:lineRule="auto"/>
             </w:pPr>
             <w:r>
-              <w:t>Reworked various systems to improve memory-usage. First and foremost, this included removing the storing of integer values for each tile – instead deferring to using the enumerables that are generated from the integers. By removing the unnecessary storage of the integer property values, each pixel in the map now takes up 16 bytes less. Additionally, the deciles system has been reworked to use the upper bounds and lower bounds as previously discussed, removing the need for the declaration of a new list fo</w:t>
+              <w:t xml:space="preserve">Reworked various systems to improve memory-usage. First and foremost, this included removing the storing of integer values for each tile – instead deferring to using the </w:t>
+            </w:r>
+            <w:proofErr w:type="spellStart"/>
+            <w:r>
+              <w:t>enumerables</w:t>
+            </w:r>
+            <w:proofErr w:type="spellEnd"/>
+            <w:r>
+              <w:t xml:space="preserve"> that are generated from the integers. By removing the unnecessary storage of the integer property values, each pixel in the map now takes up 16 bytes less. Additionally, the deciles system has been reworked to use the upper bounds and lower bounds as previously discussed, removing the need for the declaration of a new list fo</w:t>
             </w:r>
             <w:r>
               <w:t>r calculating deciles.</w:t>
@@ -2269,7 +2295,23 @@
               <w:spacing w:line="240" w:lineRule="auto"/>
             </w:pPr>
             <w:r>
-              <w:t xml:space="preserve">Added the ability for the chunk system to create two equal right angled triangles using either top left-&gt;bottom right or top right-&gt;bottom left splitting. Each of these triangles functions as a chunk as before, but will be vital in creating the provinces system. </w:t>
+              <w:t xml:space="preserve">Added the ability for the chunk system to create two equal </w:t>
+            </w:r>
+            <w:proofErr w:type="gramStart"/>
+            <w:r>
+              <w:t>right angled</w:t>
+            </w:r>
+            <w:proofErr w:type="gramEnd"/>
+            <w:r>
+              <w:t xml:space="preserve"> triangles using either top left-&gt;bottom right or top right-&gt;bottom left splitting. Each of these </w:t>
+            </w:r>
+            <w:proofErr w:type="gramStart"/>
+            <w:r>
+              <w:t>triangles</w:t>
+            </w:r>
+            <w:proofErr w:type="gramEnd"/>
+            <w:r>
+              <w:t xml:space="preserve"> functions as a chunk as before, but will be vital in creating the provinces system. </w:t>
             </w:r>
           </w:p>
           <w:p>
@@ -2288,13 +2330,29 @@
               <w:t xml:space="preserve"> custom linear congruential </w:t>
             </w:r>
             <w:r>
-              <w:t xml:space="preserve">generator (with parameters from glibc) to permit for a pseudo random stream of data. This must be </w:t>
+              <w:t xml:space="preserve">generator (with parameters from </w:t>
+            </w:r>
+            <w:proofErr w:type="spellStart"/>
+            <w:r>
+              <w:t>glibc</w:t>
+            </w:r>
+            <w:proofErr w:type="spellEnd"/>
+            <w:r>
+              <w:t xml:space="preserve">) to permit for a pseudo random stream of data. This must be </w:t>
             </w:r>
             <w:r>
               <w:t>used</w:t>
             </w:r>
             <w:r>
-              <w:t xml:space="preserve"> as the randomisation procedure included in c# by default uses system clock data to generate a result, therefore any processes completed within the same timeframe will receive the same value – by using the system clock random as a seed for the following modulo function this restriction is removed. </w:t>
+              <w:t xml:space="preserve"> as the randomisation procedure included in </w:t>
+            </w:r>
+            <w:proofErr w:type="spellStart"/>
+            <w:r>
+              <w:t>c#</w:t>
+            </w:r>
+            <w:proofErr w:type="spellEnd"/>
+            <w:r>
+              <w:t xml:space="preserve"> by default uses system clock data to generate a result, therefore any processes completed within the same timeframe will receive the same value – by using the system clock random as a seed for the following modulo function this restriction is removed. </w:t>
             </w:r>
           </w:p>
           <w:p>
@@ -2684,7 +2742,15 @@
               <w:spacing w:line="240" w:lineRule="auto"/>
             </w:pPr>
             <w:r>
-              <w:t>Added province rendering to show all the generated province boundaries. Early into this procedure issues were found in which the provinces were displaying as overlapping sets, but this was identified as a rotation issue. Rotating the provinces by 180 degrees x and 180 degrees y created a fully mapped provincial system. As of now, there are still oceans included within the province definitions – as well as some small provinces that could be put to better use by combining them with other nearby provinces.</w:t>
+              <w:t xml:space="preserve">Added province rendering to show all the generated province boundaries. Early into this procedure issues were found in which the provinces were displaying as overlapping sets, but this was identified as a rotation issue. Rotating the provinces by 180 degrees </w:t>
+            </w:r>
+            <w:proofErr w:type="gramStart"/>
+            <w:r>
+              <w:t>x and 180 degrees</w:t>
+            </w:r>
+            <w:proofErr w:type="gramEnd"/>
+            <w:r>
+              <w:t xml:space="preserve"> y created a fully mapped provincial system. As of now, there are still oceans included within the province definitions – as well as some small provinces that could be put to better use by combining them with other nearby provinces.</w:t>
             </w:r>
           </w:p>
         </w:tc>
@@ -2939,7 +3005,15 @@
               <w:spacing w:line="240" w:lineRule="auto"/>
             </w:pPr>
             <w:r>
-              <w:t>Reworked the map writing algorithm to write the map geography to a png file – allowing it to be easily loaded as a material later. Also added some basic province adjacency storing code for later usage in the simulation, as well as the initial aspects of province data writing. The subsequent updates should focus on improving province saving and appending new province data.</w:t>
+              <w:t xml:space="preserve">Reworked the map writing algorithm to write the map geography to a </w:t>
+            </w:r>
+            <w:proofErr w:type="spellStart"/>
+            <w:r>
+              <w:t>png</w:t>
+            </w:r>
+            <w:proofErr w:type="spellEnd"/>
+            <w:r>
+              <w:t xml:space="preserve"> file – allowing it to be easily loaded as a material later. Also added some basic province adjacency storing code for later usage in the simulation, as well as the initial aspects of province data writing. The subsequent updates should focus on improving province saving and appending new province data.</w:t>
             </w:r>
           </w:p>
         </w:tc>
@@ -3024,7 +3098,15 @@
               <w:spacing w:line="240" w:lineRule="auto"/>
             </w:pPr>
             <w:r>
-              <w:t>Fully implemented province saving using xml files and a png for the map geography. This implementation means that new properties can be appended easily and that a lot of unneeded data can be removed from memory. Also began to add some new UI elements to replace the existing UI – including adding a new menu screen for generating a map.</w:t>
+              <w:t xml:space="preserve">Fully implemented province saving using xml files and a </w:t>
+            </w:r>
+            <w:proofErr w:type="spellStart"/>
+            <w:r>
+              <w:t>png</w:t>
+            </w:r>
+            <w:proofErr w:type="spellEnd"/>
+            <w:r>
+              <w:t xml:space="preserve"> for the map geography. This implementation means that new properties can be appended easily and that a lot of unneeded data can be removed from memory. Also began to add some new UI elements to replace the existing UI – including adding a new menu screen for generating a map.</w:t>
             </w:r>
           </w:p>
         </w:tc>
@@ -3194,7 +3276,23 @@
               <w:spacing w:line="240" w:lineRule="auto"/>
             </w:pPr>
             <w:r>
-              <w:t>Added the map modes for showing elevation, temperature, rainfall and flora, as well as the storing and saving of these datapoints for provinces. Also began to work on implementing the single province viewer, but ran into issues with mesh hitboxes.</w:t>
+              <w:t xml:space="preserve">Added the map modes for showing elevation, temperature, </w:t>
+            </w:r>
+            <w:proofErr w:type="gramStart"/>
+            <w:r>
+              <w:t>rainfall</w:t>
+            </w:r>
+            <w:proofErr w:type="gramEnd"/>
+            <w:r>
+              <w:t xml:space="preserve"> and flora, as well as the storing and saving of these datapoints for provinces. Also began to work on implementing the single province </w:t>
+            </w:r>
+            <w:proofErr w:type="gramStart"/>
+            <w:r>
+              <w:t>viewer, but</w:t>
+            </w:r>
+            <w:proofErr w:type="gramEnd"/>
+            <w:r>
+              <w:t xml:space="preserve"> ran into issues with mesh hitboxes.</w:t>
             </w:r>
           </w:p>
         </w:tc>
@@ -3285,6 +3383,7 @@
               <w:lastRenderedPageBreak/>
               <w:t xml:space="preserve">the map. This algorithm uses data provided by </w:t>
             </w:r>
+            <w:proofErr w:type="spellStart"/>
             <w:r>
               <w:rPr>
                 <w:b/>
@@ -3292,6 +3391,7 @@
               </w:rPr>
               <w:t>Geonames</w:t>
             </w:r>
+            <w:proofErr w:type="spellEnd"/>
             <w:r>
               <w:t xml:space="preserve"> under the creative commons license, though the algorithm is of my own design.</w:t>
             </w:r>
@@ -3467,7 +3567,15 @@
               <w:spacing w:line="240" w:lineRule="auto"/>
             </w:pPr>
             <w:r>
-              <w:t xml:space="preserve">Added the culture generation system and mapmode, providing a new culture value for every province on the map. This may later be expanded to have both culture groups and </w:t>
+              <w:t xml:space="preserve">Added the culture generation system and </w:t>
+            </w:r>
+            <w:proofErr w:type="spellStart"/>
+            <w:r>
+              <w:t>mapmode</w:t>
+            </w:r>
+            <w:proofErr w:type="spellEnd"/>
+            <w:r>
+              <w:t xml:space="preserve">, providing a new culture value for every province on the map. This may later be expanded to have both culture groups and </w:t>
             </w:r>
             <w:r>
               <w:t>cultures,</w:t>
@@ -3740,7 +3848,100 @@
               <w:spacing w:line="240" w:lineRule="auto"/>
             </w:pPr>
             <w:r>
-              <w:t>Added the population metric as well as the corresponding population mapmode. This now generates the spread of population across the map dependent on the four primary factors. Additionally, added the ability to exit the map generator when completed and debugged some issues relating to scene loading</w:t>
+              <w:t xml:space="preserve">Added the population metric as well as the corresponding population </w:t>
+            </w:r>
+            <w:proofErr w:type="spellStart"/>
+            <w:r>
+              <w:t>mapmode</w:t>
+            </w:r>
+            <w:proofErr w:type="spellEnd"/>
+            <w:r>
+              <w:t>. This now generates the spread of population across the map dependent on the four primary factors. Additionally, added the ability to exit the map generator when completed and debugged some issues relating to scene loading</w:t>
+            </w:r>
+          </w:p>
+        </w:tc>
+      </w:tr>
+      <w:tr>
+        <w:tc>
+          <w:tcPr>
+            <w:tcW w:w="682" w:type="pct"/>
+            <w:tcBorders>
+              <w:top w:val="single" w:sz="4" w:space="0" w:color="auto"/>
+              <w:left w:val="single" w:sz="4" w:space="0" w:color="auto"/>
+              <w:bottom w:val="single" w:sz="4" w:space="0" w:color="auto"/>
+              <w:right w:val="single" w:sz="4" w:space="0" w:color="auto"/>
+            </w:tcBorders>
+            <w:shd w:val="clear" w:color="auto" w:fill="FFF2CC" w:themeFill="accent4" w:themeFillTint="33"/>
+          </w:tcPr>
+          <w:p>
+            <w:pPr>
+              <w:spacing w:line="240" w:lineRule="auto"/>
+              <w:jc w:val="center"/>
+            </w:pPr>
+            <w:r>
+              <w:t>26/01/2022</w:t>
+            </w:r>
+          </w:p>
+        </w:tc>
+        <w:tc>
+          <w:tcPr>
+            <w:tcW w:w="487" w:type="pct"/>
+            <w:tcBorders>
+              <w:top w:val="single" w:sz="4" w:space="0" w:color="auto"/>
+              <w:left w:val="single" w:sz="4" w:space="0" w:color="auto"/>
+              <w:bottom w:val="single" w:sz="4" w:space="0" w:color="auto"/>
+              <w:right w:val="single" w:sz="4" w:space="0" w:color="auto"/>
+            </w:tcBorders>
+            <w:shd w:val="clear" w:color="auto" w:fill="E7E6E6" w:themeFill="background2"/>
+          </w:tcPr>
+          <w:p>
+            <w:pPr>
+              <w:spacing w:line="240" w:lineRule="auto"/>
+              <w:jc w:val="center"/>
+            </w:pPr>
+            <w:r>
+              <w:t>2 Hours 30 minutes</w:t>
+            </w:r>
+          </w:p>
+        </w:tc>
+        <w:tc>
+          <w:tcPr>
+            <w:tcW w:w="696" w:type="pct"/>
+            <w:tcBorders>
+              <w:top w:val="single" w:sz="4" w:space="0" w:color="auto"/>
+              <w:left w:val="single" w:sz="4" w:space="0" w:color="auto"/>
+              <w:bottom w:val="single" w:sz="4" w:space="0" w:color="auto"/>
+              <w:right w:val="single" w:sz="4" w:space="0" w:color="auto"/>
+            </w:tcBorders>
+            <w:shd w:val="clear" w:color="auto" w:fill="BC7BBF"/>
+          </w:tcPr>
+          <w:p>
+            <w:pPr>
+              <w:spacing w:line="240" w:lineRule="auto"/>
+              <w:jc w:val="center"/>
+            </w:pPr>
+            <w:r>
+              <w:t>Simulation – Objective 3</w:t>
+            </w:r>
+          </w:p>
+        </w:tc>
+        <w:tc>
+          <w:tcPr>
+            <w:tcW w:w="3135" w:type="pct"/>
+            <w:tcBorders>
+              <w:top w:val="single" w:sz="4" w:space="0" w:color="auto"/>
+              <w:left w:val="single" w:sz="4" w:space="0" w:color="auto"/>
+              <w:bottom w:val="single" w:sz="4" w:space="0" w:color="auto"/>
+              <w:right w:val="single" w:sz="4" w:space="0" w:color="auto"/>
+            </w:tcBorders>
+            <w:shd w:val="clear" w:color="auto" w:fill="F2F2F2" w:themeFill="background1" w:themeFillShade="F2"/>
+          </w:tcPr>
+          <w:p>
+            <w:pPr>
+              <w:spacing w:line="240" w:lineRule="auto"/>
+            </w:pPr>
+            <w:r>
+              <w:t xml:space="preserve">Began to implement the loading of existing save files onto the new simulator scene – starting by loading initial properties such as map data and image. </w:t>
             </w:r>
           </w:p>
         </w:tc>

</xml_diff>

<commit_message>
UI improvements + loading fixes
</commit_message>
<xml_diff>
--- a/Documentation/100505349ProjectTimeline.docx
+++ b/Documentation/100505349ProjectTimeline.docx
@@ -589,15 +589,7 @@
               <w:spacing w:line="240" w:lineRule="auto"/>
             </w:pPr>
             <w:r>
-              <w:t xml:space="preserve">Added multiple segments to the literature review, including references to Europa Universalis 4, Civilization </w:t>
-            </w:r>
-            <w:proofErr w:type="gramStart"/>
-            <w:r>
-              <w:t>5</w:t>
-            </w:r>
-            <w:proofErr w:type="gramEnd"/>
-            <w:r>
-              <w:t xml:space="preserve"> and a past project of mine with relevance to the topic area.</w:t>
+              <w:t>Added multiple segments to the literature review, including references to Europa Universalis 4, Civilization 5 and a past project of mine with relevance to the topic area.</w:t>
             </w:r>
           </w:p>
         </w:tc>
@@ -1316,15 +1308,7 @@
               <w:spacing w:line="240" w:lineRule="auto"/>
             </w:pPr>
             <w:r>
-              <w:t xml:space="preserve">Added some code to make a basic equator – this code is not yet perfected as it does not properly blend with its </w:t>
-            </w:r>
-            <w:proofErr w:type="gramStart"/>
-            <w:r>
-              <w:t>surroundings, and</w:t>
-            </w:r>
-            <w:proofErr w:type="gramEnd"/>
-            <w:r>
-              <w:t xml:space="preserve"> needs some reworking to ensure it blends properly </w:t>
+              <w:t xml:space="preserve">Added some code to make a basic equator – this code is not yet perfected as it does not properly blend with its surroundings, and needs some reworking to ensure it blends properly </w:t>
             </w:r>
             <w:r>
               <w:t xml:space="preserve">with the </w:t>
@@ -1952,11 +1936,9 @@
               <w:br/>
               <w:t xml:space="preserve">Unfortunately, this solution still suffers from the main problem impacting memory usage – the fact that the </w:t>
             </w:r>
-            <w:proofErr w:type="gramStart"/>
             <w:r>
               <w:t>deciles</w:t>
             </w:r>
-            <w:proofErr w:type="gramEnd"/>
             <w:r>
               <w:t xml:space="preserve"> function stores up to 4</w:t>
             </w:r>
@@ -2099,15 +2081,7 @@
               <w:spacing w:line="240" w:lineRule="auto"/>
             </w:pPr>
             <w:r>
-              <w:t xml:space="preserve">Reworked various systems to improve memory-usage. First and foremost, this included removing the storing of integer values for each tile – instead deferring to using the </w:t>
-            </w:r>
-            <w:proofErr w:type="spellStart"/>
-            <w:r>
-              <w:t>enumerables</w:t>
-            </w:r>
-            <w:proofErr w:type="spellEnd"/>
-            <w:r>
-              <w:t xml:space="preserve"> that are generated from the integers. By removing the unnecessary storage of the integer property values, each pixel in the map now takes up 16 bytes less. Additionally, the deciles system has been reworked to use the upper bounds and lower bounds as previously discussed, removing the need for the declaration of a new list fo</w:t>
+              <w:t>Reworked various systems to improve memory-usage. First and foremost, this included removing the storing of integer values for each tile – instead deferring to using the enumerables that are generated from the integers. By removing the unnecessary storage of the integer property values, each pixel in the map now takes up 16 bytes less. Additionally, the deciles system has been reworked to use the upper bounds and lower bounds as previously discussed, removing the need for the declaration of a new list fo</w:t>
             </w:r>
             <w:r>
               <w:t>r calculating deciles.</w:t>
@@ -2295,23 +2269,7 @@
               <w:spacing w:line="240" w:lineRule="auto"/>
             </w:pPr>
             <w:r>
-              <w:t xml:space="preserve">Added the ability for the chunk system to create two equal </w:t>
-            </w:r>
-            <w:proofErr w:type="gramStart"/>
-            <w:r>
-              <w:t>right angled</w:t>
-            </w:r>
-            <w:proofErr w:type="gramEnd"/>
-            <w:r>
-              <w:t xml:space="preserve"> triangles using either top left-&gt;bottom right or top right-&gt;bottom left splitting. Each of these </w:t>
-            </w:r>
-            <w:proofErr w:type="gramStart"/>
-            <w:r>
-              <w:t>triangles</w:t>
-            </w:r>
-            <w:proofErr w:type="gramEnd"/>
-            <w:r>
-              <w:t xml:space="preserve"> functions as a chunk as before, but will be vital in creating the provinces system. </w:t>
+              <w:t xml:space="preserve">Added the ability for the chunk system to create two equal right angled triangles using either top left-&gt;bottom right or top right-&gt;bottom left splitting. Each of these triangles functions as a chunk as before, but will be vital in creating the provinces system. </w:t>
             </w:r>
           </w:p>
           <w:p>
@@ -2330,29 +2288,13 @@
               <w:t xml:space="preserve"> custom linear congruential </w:t>
             </w:r>
             <w:r>
-              <w:t xml:space="preserve">generator (with parameters from </w:t>
-            </w:r>
-            <w:proofErr w:type="spellStart"/>
-            <w:r>
-              <w:t>glibc</w:t>
-            </w:r>
-            <w:proofErr w:type="spellEnd"/>
-            <w:r>
-              <w:t xml:space="preserve">) to permit for a pseudo random stream of data. This must be </w:t>
+              <w:t xml:space="preserve">generator (with parameters from glibc) to permit for a pseudo random stream of data. This must be </w:t>
             </w:r>
             <w:r>
               <w:t>used</w:t>
             </w:r>
             <w:r>
-              <w:t xml:space="preserve"> as the randomisation procedure included in </w:t>
-            </w:r>
-            <w:proofErr w:type="spellStart"/>
-            <w:r>
-              <w:t>c#</w:t>
-            </w:r>
-            <w:proofErr w:type="spellEnd"/>
-            <w:r>
-              <w:t xml:space="preserve"> by default uses system clock data to generate a result, therefore any processes completed within the same timeframe will receive the same value – by using the system clock random as a seed for the following modulo function this restriction is removed. </w:t>
+              <w:t xml:space="preserve"> as the randomisation procedure included in c# by default uses system clock data to generate a result, therefore any processes completed within the same timeframe will receive the same value – by using the system clock random as a seed for the following modulo function this restriction is removed. </w:t>
             </w:r>
           </w:p>
           <w:p>
@@ -2742,15 +2684,7 @@
               <w:spacing w:line="240" w:lineRule="auto"/>
             </w:pPr>
             <w:r>
-              <w:t xml:space="preserve">Added province rendering to show all the generated province boundaries. Early into this procedure issues were found in which the provinces were displaying as overlapping sets, but this was identified as a rotation issue. Rotating the provinces by 180 degrees </w:t>
-            </w:r>
-            <w:proofErr w:type="gramStart"/>
-            <w:r>
-              <w:t>x and 180 degrees</w:t>
-            </w:r>
-            <w:proofErr w:type="gramEnd"/>
-            <w:r>
-              <w:t xml:space="preserve"> y created a fully mapped provincial system. As of now, there are still oceans included within the province definitions – as well as some small provinces that could be put to better use by combining them with other nearby provinces.</w:t>
+              <w:t>Added province rendering to show all the generated province boundaries. Early into this procedure issues were found in which the provinces were displaying as overlapping sets, but this was identified as a rotation issue. Rotating the provinces by 180 degrees x and 180 degrees y created a fully mapped provincial system. As of now, there are still oceans included within the province definitions – as well as some small provinces that could be put to better use by combining them with other nearby provinces.</w:t>
             </w:r>
           </w:p>
         </w:tc>
@@ -3005,15 +2939,7 @@
               <w:spacing w:line="240" w:lineRule="auto"/>
             </w:pPr>
             <w:r>
-              <w:t xml:space="preserve">Reworked the map writing algorithm to write the map geography to a </w:t>
-            </w:r>
-            <w:proofErr w:type="spellStart"/>
-            <w:r>
-              <w:t>png</w:t>
-            </w:r>
-            <w:proofErr w:type="spellEnd"/>
-            <w:r>
-              <w:t xml:space="preserve"> file – allowing it to be easily loaded as a material later. Also added some basic province adjacency storing code for later usage in the simulation, as well as the initial aspects of province data writing. The subsequent updates should focus on improving province saving and appending new province data.</w:t>
+              <w:t>Reworked the map writing algorithm to write the map geography to a png file – allowing it to be easily loaded as a material later. Also added some basic province adjacency storing code for later usage in the simulation, as well as the initial aspects of province data writing. The subsequent updates should focus on improving province saving and appending new province data.</w:t>
             </w:r>
           </w:p>
         </w:tc>
@@ -3098,15 +3024,7 @@
               <w:spacing w:line="240" w:lineRule="auto"/>
             </w:pPr>
             <w:r>
-              <w:t xml:space="preserve">Fully implemented province saving using xml files and a </w:t>
-            </w:r>
-            <w:proofErr w:type="spellStart"/>
-            <w:r>
-              <w:t>png</w:t>
-            </w:r>
-            <w:proofErr w:type="spellEnd"/>
-            <w:r>
-              <w:t xml:space="preserve"> for the map geography. This implementation means that new properties can be appended easily and that a lot of unneeded data can be removed from memory. Also began to add some new UI elements to replace the existing UI – including adding a new menu screen for generating a map.</w:t>
+              <w:t>Fully implemented province saving using xml files and a png for the map geography. This implementation means that new properties can be appended easily and that a lot of unneeded data can be removed from memory. Also began to add some new UI elements to replace the existing UI – including adding a new menu screen for generating a map.</w:t>
             </w:r>
           </w:p>
         </w:tc>
@@ -3276,23 +3194,7 @@
               <w:spacing w:line="240" w:lineRule="auto"/>
             </w:pPr>
             <w:r>
-              <w:t xml:space="preserve">Added the map modes for showing elevation, temperature, </w:t>
-            </w:r>
-            <w:proofErr w:type="gramStart"/>
-            <w:r>
-              <w:t>rainfall</w:t>
-            </w:r>
-            <w:proofErr w:type="gramEnd"/>
-            <w:r>
-              <w:t xml:space="preserve"> and flora, as well as the storing and saving of these datapoints for provinces. Also began to work on implementing the single province </w:t>
-            </w:r>
-            <w:proofErr w:type="gramStart"/>
-            <w:r>
-              <w:t>viewer, but</w:t>
-            </w:r>
-            <w:proofErr w:type="gramEnd"/>
-            <w:r>
-              <w:t xml:space="preserve"> ran into issues with mesh hitboxes.</w:t>
+              <w:t>Added the map modes for showing elevation, temperature, rainfall and flora, as well as the storing and saving of these datapoints for provinces. Also began to work on implementing the single province viewer, but ran into issues with mesh hitboxes.</w:t>
             </w:r>
           </w:p>
         </w:tc>
@@ -3383,7 +3285,6 @@
               <w:lastRenderedPageBreak/>
               <w:t xml:space="preserve">the map. This algorithm uses data provided by </w:t>
             </w:r>
-            <w:proofErr w:type="spellStart"/>
             <w:r>
               <w:rPr>
                 <w:b/>
@@ -3391,7 +3292,6 @@
               </w:rPr>
               <w:t>Geonames</w:t>
             </w:r>
-            <w:proofErr w:type="spellEnd"/>
             <w:r>
               <w:t xml:space="preserve"> under the creative commons license, though the algorithm is of my own design.</w:t>
             </w:r>
@@ -3567,15 +3467,7 @@
               <w:spacing w:line="240" w:lineRule="auto"/>
             </w:pPr>
             <w:r>
-              <w:t xml:space="preserve">Added the culture generation system and </w:t>
-            </w:r>
-            <w:proofErr w:type="spellStart"/>
-            <w:r>
-              <w:t>mapmode</w:t>
-            </w:r>
-            <w:proofErr w:type="spellEnd"/>
-            <w:r>
-              <w:t xml:space="preserve">, providing a new culture value for every province on the map. This may later be expanded to have both culture groups and </w:t>
+              <w:t xml:space="preserve">Added the culture generation system and mapmode, providing a new culture value for every province on the map. This may later be expanded to have both culture groups and </w:t>
             </w:r>
             <w:r>
               <w:t>cultures,</w:t>
@@ -3848,15 +3740,7 @@
               <w:spacing w:line="240" w:lineRule="auto"/>
             </w:pPr>
             <w:r>
-              <w:t xml:space="preserve">Added the population metric as well as the corresponding population </w:t>
-            </w:r>
-            <w:proofErr w:type="spellStart"/>
-            <w:r>
-              <w:t>mapmode</w:t>
-            </w:r>
-            <w:proofErr w:type="spellEnd"/>
-            <w:r>
-              <w:t>. This now generates the spread of population across the map dependent on the four primary factors. Additionally, added the ability to exit the map generator when completed and debugged some issues relating to scene loading</w:t>
+              <w:t>Added the population metric as well as the corresponding population mapmode. This now generates the spread of population across the map dependent on the four primary factors. Additionally, added the ability to exit the map generator when completed and debugged some issues relating to scene loading</w:t>
             </w:r>
           </w:p>
         </w:tc>
@@ -3942,6 +3826,91 @@
             </w:pPr>
             <w:r>
               <w:t xml:space="preserve">Began to implement the loading of existing save files onto the new simulator scene – starting by loading initial properties such as map data and image. </w:t>
+            </w:r>
+          </w:p>
+        </w:tc>
+      </w:tr>
+      <w:tr>
+        <w:tc>
+          <w:tcPr>
+            <w:tcW w:w="682" w:type="pct"/>
+            <w:tcBorders>
+              <w:top w:val="single" w:sz="4" w:space="0" w:color="auto"/>
+              <w:left w:val="single" w:sz="4" w:space="0" w:color="auto"/>
+              <w:bottom w:val="single" w:sz="4" w:space="0" w:color="auto"/>
+              <w:right w:val="single" w:sz="4" w:space="0" w:color="auto"/>
+            </w:tcBorders>
+            <w:shd w:val="clear" w:color="auto" w:fill="FFF2CC" w:themeFill="accent4" w:themeFillTint="33"/>
+          </w:tcPr>
+          <w:p>
+            <w:pPr>
+              <w:spacing w:line="240" w:lineRule="auto"/>
+              <w:jc w:val="center"/>
+            </w:pPr>
+            <w:r>
+              <w:t>27/01/2022</w:t>
+            </w:r>
+          </w:p>
+        </w:tc>
+        <w:tc>
+          <w:tcPr>
+            <w:tcW w:w="487" w:type="pct"/>
+            <w:tcBorders>
+              <w:top w:val="single" w:sz="4" w:space="0" w:color="auto"/>
+              <w:left w:val="single" w:sz="4" w:space="0" w:color="auto"/>
+              <w:bottom w:val="single" w:sz="4" w:space="0" w:color="auto"/>
+              <w:right w:val="single" w:sz="4" w:space="0" w:color="auto"/>
+            </w:tcBorders>
+            <w:shd w:val="clear" w:color="auto" w:fill="E7E6E6" w:themeFill="background2"/>
+          </w:tcPr>
+          <w:p>
+            <w:pPr>
+              <w:spacing w:line="240" w:lineRule="auto"/>
+              <w:jc w:val="center"/>
+            </w:pPr>
+            <w:r>
+              <w:t>3 Hours 10 Minutes</w:t>
+            </w:r>
+          </w:p>
+        </w:tc>
+        <w:tc>
+          <w:tcPr>
+            <w:tcW w:w="696" w:type="pct"/>
+            <w:tcBorders>
+              <w:top w:val="single" w:sz="4" w:space="0" w:color="auto"/>
+              <w:left w:val="single" w:sz="4" w:space="0" w:color="auto"/>
+              <w:bottom w:val="single" w:sz="4" w:space="0" w:color="auto"/>
+              <w:right w:val="single" w:sz="4" w:space="0" w:color="auto"/>
+            </w:tcBorders>
+            <w:shd w:val="clear" w:color="auto" w:fill="BC7BBF"/>
+          </w:tcPr>
+          <w:p>
+            <w:pPr>
+              <w:spacing w:line="240" w:lineRule="auto"/>
+              <w:jc w:val="center"/>
+            </w:pPr>
+            <w:r>
+              <w:t>Simulation – Objective 3</w:t>
+            </w:r>
+          </w:p>
+        </w:tc>
+        <w:tc>
+          <w:tcPr>
+            <w:tcW w:w="3135" w:type="pct"/>
+            <w:tcBorders>
+              <w:top w:val="single" w:sz="4" w:space="0" w:color="auto"/>
+              <w:left w:val="single" w:sz="4" w:space="0" w:color="auto"/>
+              <w:bottom w:val="single" w:sz="4" w:space="0" w:color="auto"/>
+              <w:right w:val="single" w:sz="4" w:space="0" w:color="auto"/>
+            </w:tcBorders>
+            <w:shd w:val="clear" w:color="auto" w:fill="F2F2F2" w:themeFill="background1" w:themeFillShade="F2"/>
+          </w:tcPr>
+          <w:p>
+            <w:pPr>
+              <w:spacing w:line="240" w:lineRule="auto"/>
+            </w:pPr>
+            <w:r>
+              <w:t>Finished the loading of files into the simulation screen. Spent some time improving the user interface of the artefact, particularly in the main menu and the generation screen.</w:t>
             </w:r>
           </w:p>
         </w:tc>

</xml_diff>

<commit_message>
Added console and some small UI improvements
</commit_message>
<xml_diff>
--- a/Documentation/100505349ProjectTimeline.docx
+++ b/Documentation/100505349ProjectTimeline.docx
@@ -3911,6 +3911,91 @@
             </w:pPr>
             <w:r>
               <w:t>Finished the loading of files into the simulation screen. Spent some time improving the user interface of the artefact, particularly in the main menu and the generation screen.</w:t>
+            </w:r>
+          </w:p>
+        </w:tc>
+      </w:tr>
+      <w:tr>
+        <w:tc>
+          <w:tcPr>
+            <w:tcW w:w="682" w:type="pct"/>
+            <w:tcBorders>
+              <w:top w:val="single" w:sz="4" w:space="0" w:color="auto"/>
+              <w:left w:val="single" w:sz="4" w:space="0" w:color="auto"/>
+              <w:bottom w:val="single" w:sz="4" w:space="0" w:color="auto"/>
+              <w:right w:val="single" w:sz="4" w:space="0" w:color="auto"/>
+            </w:tcBorders>
+            <w:shd w:val="clear" w:color="auto" w:fill="FFF2CC" w:themeFill="accent4" w:themeFillTint="33"/>
+          </w:tcPr>
+          <w:p>
+            <w:pPr>
+              <w:spacing w:line="240" w:lineRule="auto"/>
+              <w:jc w:val="center"/>
+            </w:pPr>
+            <w:r>
+              <w:t>28/01/2022</w:t>
+            </w:r>
+          </w:p>
+        </w:tc>
+        <w:tc>
+          <w:tcPr>
+            <w:tcW w:w="487" w:type="pct"/>
+            <w:tcBorders>
+              <w:top w:val="single" w:sz="4" w:space="0" w:color="auto"/>
+              <w:left w:val="single" w:sz="4" w:space="0" w:color="auto"/>
+              <w:bottom w:val="single" w:sz="4" w:space="0" w:color="auto"/>
+              <w:right w:val="single" w:sz="4" w:space="0" w:color="auto"/>
+            </w:tcBorders>
+            <w:shd w:val="clear" w:color="auto" w:fill="E7E6E6" w:themeFill="background2"/>
+          </w:tcPr>
+          <w:p>
+            <w:pPr>
+              <w:spacing w:line="240" w:lineRule="auto"/>
+              <w:jc w:val="center"/>
+            </w:pPr>
+            <w:r>
+              <w:t>3 Hours</w:t>
+            </w:r>
+          </w:p>
+        </w:tc>
+        <w:tc>
+          <w:tcPr>
+            <w:tcW w:w="696" w:type="pct"/>
+            <w:tcBorders>
+              <w:top w:val="single" w:sz="4" w:space="0" w:color="auto"/>
+              <w:left w:val="single" w:sz="4" w:space="0" w:color="auto"/>
+              <w:bottom w:val="single" w:sz="4" w:space="0" w:color="auto"/>
+              <w:right w:val="single" w:sz="4" w:space="0" w:color="auto"/>
+            </w:tcBorders>
+            <w:shd w:val="clear" w:color="auto" w:fill="BC7BBF"/>
+          </w:tcPr>
+          <w:p>
+            <w:pPr>
+              <w:spacing w:line="240" w:lineRule="auto"/>
+              <w:jc w:val="center"/>
+            </w:pPr>
+            <w:r>
+              <w:t>Simulation – Objective 3</w:t>
+            </w:r>
+          </w:p>
+        </w:tc>
+        <w:tc>
+          <w:tcPr>
+            <w:tcW w:w="3135" w:type="pct"/>
+            <w:tcBorders>
+              <w:top w:val="single" w:sz="4" w:space="0" w:color="auto"/>
+              <w:left w:val="single" w:sz="4" w:space="0" w:color="auto"/>
+              <w:bottom w:val="single" w:sz="4" w:space="0" w:color="auto"/>
+              <w:right w:val="single" w:sz="4" w:space="0" w:color="auto"/>
+            </w:tcBorders>
+            <w:shd w:val="clear" w:color="auto" w:fill="F2F2F2" w:themeFill="background1" w:themeFillShade="F2"/>
+          </w:tcPr>
+          <w:p>
+            <w:pPr>
+              <w:spacing w:line="240" w:lineRule="auto"/>
+            </w:pPr>
+            <w:r>
+              <w:t>Added small UI improvements as well as a new console and debug tab for the province viewer. The console can be used to activate debug mode (Currently by typing “DEBUG”) allowing a user access to a tab that displays internal information such as IDs of a province and its culture. This console will later be expanded to allow the use of the soon-to-be-implemented actions performable by a nation.</w:t>
             </w:r>
           </w:p>
         </w:tc>

</xml_diff>

<commit_message>
Added basic empire generation via console
</commit_message>
<xml_diff>
--- a/Documentation/100505349ProjectTimeline.docx
+++ b/Documentation/100505349ProjectTimeline.docx
@@ -3996,6 +3996,97 @@
             </w:pPr>
             <w:r>
               <w:t>Added small UI improvements as well as a new console and debug tab for the province viewer. The console can be used to activate debug mode (Currently by typing “DEBUG”) allowing a user access to a tab that displays internal information such as IDs of a province and its culture. This console will later be expanded to allow the use of the soon-to-be-implemented actions performable by a nation.</w:t>
+            </w:r>
+          </w:p>
+        </w:tc>
+      </w:tr>
+      <w:tr>
+        <w:tc>
+          <w:tcPr>
+            <w:tcW w:w="682" w:type="pct"/>
+            <w:tcBorders>
+              <w:top w:val="single" w:sz="4" w:space="0" w:color="auto"/>
+              <w:left w:val="single" w:sz="4" w:space="0" w:color="auto"/>
+              <w:bottom w:val="single" w:sz="4" w:space="0" w:color="auto"/>
+              <w:right w:val="single" w:sz="4" w:space="0" w:color="auto"/>
+            </w:tcBorders>
+            <w:shd w:val="clear" w:color="auto" w:fill="FFF2CC" w:themeFill="accent4" w:themeFillTint="33"/>
+          </w:tcPr>
+          <w:p>
+            <w:pPr>
+              <w:spacing w:line="240" w:lineRule="auto"/>
+              <w:jc w:val="center"/>
+            </w:pPr>
+            <w:r>
+              <w:t>31/01/2022</w:t>
+            </w:r>
+          </w:p>
+        </w:tc>
+        <w:tc>
+          <w:tcPr>
+            <w:tcW w:w="487" w:type="pct"/>
+            <w:tcBorders>
+              <w:top w:val="single" w:sz="4" w:space="0" w:color="auto"/>
+              <w:left w:val="single" w:sz="4" w:space="0" w:color="auto"/>
+              <w:bottom w:val="single" w:sz="4" w:space="0" w:color="auto"/>
+              <w:right w:val="single" w:sz="4" w:space="0" w:color="auto"/>
+            </w:tcBorders>
+            <w:shd w:val="clear" w:color="auto" w:fill="E7E6E6" w:themeFill="background2"/>
+          </w:tcPr>
+          <w:p>
+            <w:pPr>
+              <w:spacing w:line="240" w:lineRule="auto"/>
+              <w:jc w:val="center"/>
+            </w:pPr>
+            <w:r>
+              <w:t>1 Hour 30 Minutes</w:t>
+            </w:r>
+          </w:p>
+        </w:tc>
+        <w:tc>
+          <w:tcPr>
+            <w:tcW w:w="696" w:type="pct"/>
+            <w:tcBorders>
+              <w:top w:val="single" w:sz="4" w:space="0" w:color="auto"/>
+              <w:left w:val="single" w:sz="4" w:space="0" w:color="auto"/>
+              <w:bottom w:val="single" w:sz="4" w:space="0" w:color="auto"/>
+              <w:right w:val="single" w:sz="4" w:space="0" w:color="auto"/>
+            </w:tcBorders>
+            <w:shd w:val="clear" w:color="auto" w:fill="BC7BBF"/>
+          </w:tcPr>
+          <w:p>
+            <w:pPr>
+              <w:spacing w:line="240" w:lineRule="auto"/>
+              <w:jc w:val="center"/>
+            </w:pPr>
+            <w:r>
+              <w:t>Simulation – Objective 3</w:t>
+            </w:r>
+          </w:p>
+        </w:tc>
+        <w:tc>
+          <w:tcPr>
+            <w:tcW w:w="3135" w:type="pct"/>
+            <w:tcBorders>
+              <w:top w:val="single" w:sz="4" w:space="0" w:color="auto"/>
+              <w:left w:val="single" w:sz="4" w:space="0" w:color="auto"/>
+              <w:bottom w:val="single" w:sz="4" w:space="0" w:color="auto"/>
+              <w:right w:val="single" w:sz="4" w:space="0" w:color="auto"/>
+            </w:tcBorders>
+            <w:shd w:val="clear" w:color="auto" w:fill="F2F2F2" w:themeFill="background1" w:themeFillShade="F2"/>
+          </w:tcPr>
+          <w:p>
+            <w:pPr>
+              <w:spacing w:line="240" w:lineRule="auto"/>
+            </w:pPr>
+            <w:r>
+              <w:t>Added the ability for provinces to spawn empires and add land to their empire</w:t>
+            </w:r>
+            <w:r>
+              <w:t xml:space="preserve"> using console commands</w:t>
+            </w:r>
+            <w:r>
+              <w:t>. This is largely untested thusfar and does not save as of yet.</w:t>
             </w:r>
           </w:p>
         </w:tc>

</xml_diff>

<commit_message>
Added empire saving + loading as well as new masking for provinces
</commit_message>
<xml_diff>
--- a/Documentation/100505349ProjectTimeline.docx
+++ b/Documentation/100505349ProjectTimeline.docx
@@ -4087,6 +4087,113 @@
             </w:r>
             <w:r>
               <w:t>. This is largely untested thusfar and does not save as of yet.</w:t>
+            </w:r>
+          </w:p>
+        </w:tc>
+      </w:tr>
+      <w:tr>
+        <w:tc>
+          <w:tcPr>
+            <w:tcW w:w="682" w:type="pct"/>
+            <w:tcBorders>
+              <w:top w:val="single" w:sz="4" w:space="0" w:color="auto"/>
+              <w:left w:val="single" w:sz="4" w:space="0" w:color="auto"/>
+              <w:bottom w:val="single" w:sz="4" w:space="0" w:color="auto"/>
+              <w:right w:val="single" w:sz="4" w:space="0" w:color="auto"/>
+            </w:tcBorders>
+            <w:shd w:val="clear" w:color="auto" w:fill="FFF2CC" w:themeFill="accent4" w:themeFillTint="33"/>
+          </w:tcPr>
+          <w:p>
+            <w:pPr>
+              <w:spacing w:line="240" w:lineRule="auto"/>
+              <w:jc w:val="center"/>
+            </w:pPr>
+            <w:r>
+              <w:t>01/02/2022</w:t>
+            </w:r>
+          </w:p>
+        </w:tc>
+        <w:tc>
+          <w:tcPr>
+            <w:tcW w:w="487" w:type="pct"/>
+            <w:tcBorders>
+              <w:top w:val="single" w:sz="4" w:space="0" w:color="auto"/>
+              <w:left w:val="single" w:sz="4" w:space="0" w:color="auto"/>
+              <w:bottom w:val="single" w:sz="4" w:space="0" w:color="auto"/>
+              <w:right w:val="single" w:sz="4" w:space="0" w:color="auto"/>
+            </w:tcBorders>
+            <w:shd w:val="clear" w:color="auto" w:fill="E7E6E6" w:themeFill="background2"/>
+          </w:tcPr>
+          <w:p>
+            <w:pPr>
+              <w:spacing w:line="240" w:lineRule="auto"/>
+              <w:jc w:val="center"/>
+            </w:pPr>
+            <w:r>
+              <w:t>3 Hours 10 Minutes</w:t>
+            </w:r>
+          </w:p>
+        </w:tc>
+        <w:tc>
+          <w:tcPr>
+            <w:tcW w:w="696" w:type="pct"/>
+            <w:tcBorders>
+              <w:top w:val="single" w:sz="4" w:space="0" w:color="auto"/>
+              <w:left w:val="single" w:sz="4" w:space="0" w:color="auto"/>
+              <w:bottom w:val="single" w:sz="4" w:space="0" w:color="auto"/>
+              <w:right w:val="single" w:sz="4" w:space="0" w:color="auto"/>
+            </w:tcBorders>
+            <w:shd w:val="clear" w:color="auto" w:fill="BC7BBF"/>
+          </w:tcPr>
+          <w:p>
+            <w:pPr>
+              <w:spacing w:line="240" w:lineRule="auto"/>
+              <w:jc w:val="center"/>
+            </w:pPr>
+            <w:r>
+              <w:t>Simulation – Objective 3</w:t>
+            </w:r>
+          </w:p>
+        </w:tc>
+        <w:tc>
+          <w:tcPr>
+            <w:tcW w:w="3135" w:type="pct"/>
+            <w:tcBorders>
+              <w:top w:val="single" w:sz="4" w:space="0" w:color="auto"/>
+              <w:left w:val="single" w:sz="4" w:space="0" w:color="auto"/>
+              <w:bottom w:val="single" w:sz="4" w:space="0" w:color="auto"/>
+              <w:right w:val="single" w:sz="4" w:space="0" w:color="auto"/>
+            </w:tcBorders>
+            <w:shd w:val="clear" w:color="auto" w:fill="F2F2F2" w:themeFill="background1" w:themeFillShade="F2"/>
+          </w:tcPr>
+          <w:p>
+            <w:pPr>
+              <w:spacing w:line="240" w:lineRule="auto"/>
+            </w:pPr>
+            <w:r>
+              <w:t>Added the ability for the software to save and load empire data – as well as display empire data in a new tab on the province</w:t>
+            </w:r>
+            <w:r>
+              <w:t xml:space="preserve"> details</w:t>
+            </w:r>
+            <w:r>
+              <w:t xml:space="preserve"> viewer. Additionally, added a new </w:t>
+            </w:r>
+            <w:r>
+              <w:lastRenderedPageBreak/>
+              <w:t>mask</w:t>
+            </w:r>
+            <w:r>
+              <w:t>in</w:t>
+            </w:r>
+            <w:r>
+              <w:t>g</w:t>
+            </w:r>
+            <w:r>
+              <w:t xml:space="preserve"> layer for the ocean – meaning the provinces now conform to the map geography. </w:t>
+            </w:r>
+            <w:r>
+              <w:t>Due to the mask requiring a newly loaded images, the memory cost of the program has spiked. This means it may be important to do a review of memory usage across the system to minimize potential issues.</w:t>
             </w:r>
           </w:p>
         </w:tc>

</xml_diff>

<commit_message>
Started designs for simulation
</commit_message>
<xml_diff>
--- a/Documentation/100505349ProjectTimeline.docx
+++ b/Documentation/100505349ProjectTimeline.docx
@@ -4302,7 +4302,94 @@
           </w:p>
         </w:tc>
       </w:tr>
+      <w:tr>
+        <w:tc>
+          <w:tcPr>
+            <w:tcW w:w="682" w:type="pct"/>
+            <w:tcBorders>
+              <w:top w:val="single" w:sz="4" w:space="0" w:color="auto"/>
+              <w:left w:val="single" w:sz="4" w:space="0" w:color="auto"/>
+              <w:bottom w:val="single" w:sz="4" w:space="0" w:color="auto"/>
+              <w:right w:val="single" w:sz="4" w:space="0" w:color="auto"/>
+            </w:tcBorders>
+            <w:shd w:val="clear" w:color="auto" w:fill="FFF2CC" w:themeFill="accent4" w:themeFillTint="33"/>
+          </w:tcPr>
+          <w:p>
+            <w:pPr>
+              <w:spacing w:line="240" w:lineRule="auto"/>
+              <w:jc w:val="center"/>
+            </w:pPr>
+            <w:r>
+              <w:t>04/02/2022</w:t>
+            </w:r>
+          </w:p>
+        </w:tc>
+        <w:tc>
+          <w:tcPr>
+            <w:tcW w:w="487" w:type="pct"/>
+            <w:tcBorders>
+              <w:top w:val="single" w:sz="4" w:space="0" w:color="auto"/>
+              <w:left w:val="single" w:sz="4" w:space="0" w:color="auto"/>
+              <w:bottom w:val="single" w:sz="4" w:space="0" w:color="auto"/>
+              <w:right w:val="single" w:sz="4" w:space="0" w:color="auto"/>
+            </w:tcBorders>
+            <w:shd w:val="clear" w:color="auto" w:fill="E7E6E6" w:themeFill="background2"/>
+          </w:tcPr>
+          <w:p>
+            <w:pPr>
+              <w:spacing w:line="240" w:lineRule="auto"/>
+              <w:jc w:val="center"/>
+            </w:pPr>
+            <w:r>
+              <w:t>1 Hour 45 Minutes</w:t>
+            </w:r>
+          </w:p>
+        </w:tc>
+        <w:tc>
+          <w:tcPr>
+            <w:tcW w:w="696" w:type="pct"/>
+            <w:tcBorders>
+              <w:top w:val="single" w:sz="4" w:space="0" w:color="auto"/>
+              <w:left w:val="single" w:sz="4" w:space="0" w:color="auto"/>
+              <w:bottom w:val="single" w:sz="4" w:space="0" w:color="auto"/>
+              <w:right w:val="single" w:sz="4" w:space="0" w:color="auto"/>
+            </w:tcBorders>
+            <w:shd w:val="clear" w:color="auto" w:fill="99D2F2"/>
+          </w:tcPr>
+          <w:p>
+            <w:pPr>
+              <w:spacing w:line="240" w:lineRule="auto"/>
+              <w:jc w:val="center"/>
+            </w:pPr>
+            <w:r>
+              <w:t>Simulation Design</w:t>
+            </w:r>
+          </w:p>
+        </w:tc>
+        <w:tc>
+          <w:tcPr>
+            <w:tcW w:w="3135" w:type="pct"/>
+            <w:tcBorders>
+              <w:top w:val="single" w:sz="4" w:space="0" w:color="auto"/>
+              <w:left w:val="single" w:sz="4" w:space="0" w:color="auto"/>
+              <w:bottom w:val="single" w:sz="4" w:space="0" w:color="auto"/>
+              <w:right w:val="single" w:sz="4" w:space="0" w:color="auto"/>
+            </w:tcBorders>
+            <w:shd w:val="clear" w:color="auto" w:fill="F2F2F2" w:themeFill="background1" w:themeFillShade="F2"/>
+          </w:tcPr>
+          <w:p>
+            <w:pPr>
+              <w:spacing w:line="240" w:lineRule="auto"/>
+            </w:pPr>
+            <w:r>
+              <w:t>Created new designs for the functionality of the simulation actions system – including constructs like technology types, how the economy will work etc. etc.</w:t>
+            </w:r>
+          </w:p>
+        </w:tc>
+      </w:tr>
     </w:tbl>
+    <w:p/>
+    <w:p/>
     <w:p/>
     <w:p/>
     <w:p/>

</xml_diff>

<commit_message>
Added economy and military basics
</commit_message>
<xml_diff>
--- a/Documentation/100505349ProjectTimeline.docx
+++ b/Documentation/100505349ProjectTimeline.docx
@@ -589,7 +589,15 @@
               <w:spacing w:line="240" w:lineRule="auto"/>
             </w:pPr>
             <w:r>
-              <w:t>Added multiple segments to the literature review, including references to Europa Universalis 4, Civilization 5 and a past project of mine with relevance to the topic area.</w:t>
+              <w:t xml:space="preserve">Added multiple segments to the literature review, including references to Europa Universalis 4, Civilization </w:t>
+            </w:r>
+            <w:proofErr w:type="gramStart"/>
+            <w:r>
+              <w:t>5</w:t>
+            </w:r>
+            <w:proofErr w:type="gramEnd"/>
+            <w:r>
+              <w:t xml:space="preserve"> and a past project of mine with relevance to the topic area.</w:t>
             </w:r>
           </w:p>
         </w:tc>
@@ -1308,7 +1316,15 @@
               <w:spacing w:line="240" w:lineRule="auto"/>
             </w:pPr>
             <w:r>
-              <w:t xml:space="preserve">Added some code to make a basic equator – this code is not yet perfected as it does not properly blend with its surroundings, and needs some reworking to ensure it blends properly </w:t>
+              <w:t xml:space="preserve">Added some code to make a basic equator – this code is not yet perfected as it does not properly blend with its </w:t>
+            </w:r>
+            <w:proofErr w:type="gramStart"/>
+            <w:r>
+              <w:t>surroundings, and</w:t>
+            </w:r>
+            <w:proofErr w:type="gramEnd"/>
+            <w:r>
+              <w:t xml:space="preserve"> needs some reworking to ensure it blends properly </w:t>
             </w:r>
             <w:r>
               <w:t xml:space="preserve">with the </w:t>
@@ -1936,9 +1952,11 @@
               <w:br/>
               <w:t xml:space="preserve">Unfortunately, this solution still suffers from the main problem impacting memory usage – the fact that the </w:t>
             </w:r>
+            <w:proofErr w:type="gramStart"/>
             <w:r>
               <w:t>deciles</w:t>
             </w:r>
+            <w:proofErr w:type="gramEnd"/>
             <w:r>
               <w:t xml:space="preserve"> function stores up to 4</w:t>
             </w:r>
@@ -2081,7 +2099,15 @@
               <w:spacing w:line="240" w:lineRule="auto"/>
             </w:pPr>
             <w:r>
-              <w:t>Reworked various systems to improve memory-usage. First and foremost, this included removing the storing of integer values for each tile – instead deferring to using the enumerables that are generated from the integers. By removing the unnecessary storage of the integer property values, each pixel in the map now takes up 16 bytes less. Additionally, the deciles system has been reworked to use the upper bounds and lower bounds as previously discussed, removing the need for the declaration of a new list fo</w:t>
+              <w:t xml:space="preserve">Reworked various systems to improve memory-usage. First and foremost, this included removing the storing of integer values for each tile – instead deferring to using the </w:t>
+            </w:r>
+            <w:proofErr w:type="spellStart"/>
+            <w:r>
+              <w:t>enumerables</w:t>
+            </w:r>
+            <w:proofErr w:type="spellEnd"/>
+            <w:r>
+              <w:t xml:space="preserve"> that are generated from the integers. By removing the unnecessary storage of the integer property values, each pixel in the map now takes up 16 bytes less. Additionally, the deciles system has been reworked to use the upper bounds and lower bounds as previously discussed, removing the need for the declaration of a new list fo</w:t>
             </w:r>
             <w:r>
               <w:t>r calculating deciles.</w:t>
@@ -2269,7 +2295,23 @@
               <w:spacing w:line="240" w:lineRule="auto"/>
             </w:pPr>
             <w:r>
-              <w:t xml:space="preserve">Added the ability for the chunk system to create two equal right angled triangles using either top left-&gt;bottom right or top right-&gt;bottom left splitting. Each of these triangles functions as a chunk as before, but will be vital in creating the provinces system. </w:t>
+              <w:t xml:space="preserve">Added the ability for the chunk system to create two equal </w:t>
+            </w:r>
+            <w:proofErr w:type="gramStart"/>
+            <w:r>
+              <w:t>right angled</w:t>
+            </w:r>
+            <w:proofErr w:type="gramEnd"/>
+            <w:r>
+              <w:t xml:space="preserve"> triangles using either top left-&gt;bottom right or top right-&gt;bottom left splitting. Each of these </w:t>
+            </w:r>
+            <w:proofErr w:type="gramStart"/>
+            <w:r>
+              <w:t>triangles</w:t>
+            </w:r>
+            <w:proofErr w:type="gramEnd"/>
+            <w:r>
+              <w:t xml:space="preserve"> functions as a chunk as before, but will be vital in creating the provinces system. </w:t>
             </w:r>
           </w:p>
           <w:p>
@@ -2288,13 +2330,29 @@
               <w:t xml:space="preserve"> custom linear congruential </w:t>
             </w:r>
             <w:r>
-              <w:t xml:space="preserve">generator (with parameters from glibc) to permit for a pseudo random stream of data. This must be </w:t>
+              <w:t xml:space="preserve">generator (with parameters from </w:t>
+            </w:r>
+            <w:proofErr w:type="spellStart"/>
+            <w:r>
+              <w:t>glibc</w:t>
+            </w:r>
+            <w:proofErr w:type="spellEnd"/>
+            <w:r>
+              <w:t xml:space="preserve">) to permit for a pseudo random stream of data. This must be </w:t>
             </w:r>
             <w:r>
               <w:t>used</w:t>
             </w:r>
             <w:r>
-              <w:t xml:space="preserve"> as the randomisation procedure included in c# by default uses system clock data to generate a result, therefore any processes completed within the same timeframe will receive the same value – by using the system clock random as a seed for the following modulo function this restriction is removed. </w:t>
+              <w:t xml:space="preserve"> as the randomisation procedure included in </w:t>
+            </w:r>
+            <w:proofErr w:type="spellStart"/>
+            <w:r>
+              <w:t>c#</w:t>
+            </w:r>
+            <w:proofErr w:type="spellEnd"/>
+            <w:r>
+              <w:t xml:space="preserve"> by default uses system clock data to generate a result, therefore any processes completed within the same timeframe will receive the same value – by using the system clock random as a seed for the following modulo function this restriction is removed. </w:t>
             </w:r>
           </w:p>
           <w:p>
@@ -2684,7 +2742,15 @@
               <w:spacing w:line="240" w:lineRule="auto"/>
             </w:pPr>
             <w:r>
-              <w:t>Added province rendering to show all the generated province boundaries. Early into this procedure issues were found in which the provinces were displaying as overlapping sets, but this was identified as a rotation issue. Rotating the provinces by 180 degrees x and 180 degrees y created a fully mapped provincial system. As of now, there are still oceans included within the province definitions – as well as some small provinces that could be put to better use by combining them with other nearby provinces.</w:t>
+              <w:t xml:space="preserve">Added province rendering to show all the generated province boundaries. Early into this procedure issues were found in which the provinces were displaying as overlapping sets, but this was identified as a rotation issue. Rotating the provinces by 180 degrees </w:t>
+            </w:r>
+            <w:proofErr w:type="gramStart"/>
+            <w:r>
+              <w:t>x and 180 degrees</w:t>
+            </w:r>
+            <w:proofErr w:type="gramEnd"/>
+            <w:r>
+              <w:t xml:space="preserve"> y created a fully mapped provincial system. As of now, there are still oceans included within the province definitions – as well as some small provinces that could be put to better use by combining them with other nearby provinces.</w:t>
             </w:r>
           </w:p>
         </w:tc>
@@ -2945,7 +3011,15 @@
               <w:spacing w:line="240" w:lineRule="auto"/>
             </w:pPr>
             <w:r>
-              <w:t>Reworked the map writing algorithm to write the map geography to a png file – allowing it to be easily loaded as a material later. Also added some basic province adjacency storing code for later usage in the simulation, as well as the initial aspects of province data writing. The subsequent updates should focus on improving province saving and appending new province data.</w:t>
+              <w:t xml:space="preserve">Reworked the map writing algorithm to write the map geography to a </w:t>
+            </w:r>
+            <w:proofErr w:type="spellStart"/>
+            <w:r>
+              <w:t>png</w:t>
+            </w:r>
+            <w:proofErr w:type="spellEnd"/>
+            <w:r>
+              <w:t xml:space="preserve"> file – allowing it to be easily loaded as a material later. Also added some basic province adjacency storing code for later usage in the simulation, as well as the initial aspects of province data writing. The subsequent updates should focus on improving province saving and appending new province data.</w:t>
             </w:r>
           </w:p>
         </w:tc>
@@ -3030,7 +3104,15 @@
               <w:spacing w:line="240" w:lineRule="auto"/>
             </w:pPr>
             <w:r>
-              <w:t>Fully implemented province saving using xml files and a png for the map geography. This implementation means that new properties can be appended easily and that a lot of unneeded data can be removed from memory. Also began to add some new UI elements to replace the existing UI – including adding a new menu screen for generating a map.</w:t>
+              <w:t xml:space="preserve">Fully implemented province saving using xml files and a </w:t>
+            </w:r>
+            <w:proofErr w:type="spellStart"/>
+            <w:r>
+              <w:t>png</w:t>
+            </w:r>
+            <w:proofErr w:type="spellEnd"/>
+            <w:r>
+              <w:t xml:space="preserve"> for the map geography. This implementation means that new properties can be appended easily and that a lot of unneeded data can be removed from memory. Also began to add some new UI elements to replace the existing UI – including adding a new menu screen for generating a map.</w:t>
             </w:r>
           </w:p>
         </w:tc>
@@ -3200,7 +3282,23 @@
               <w:spacing w:line="240" w:lineRule="auto"/>
             </w:pPr>
             <w:r>
-              <w:t>Added the map modes for showing elevation, temperature, rainfall and flora, as well as the storing and saving of these datapoints for provinces. Also began to work on implementing the single province viewer, but ran into issues with mesh hitboxes.</w:t>
+              <w:t xml:space="preserve">Added the map modes for showing elevation, temperature, </w:t>
+            </w:r>
+            <w:proofErr w:type="gramStart"/>
+            <w:r>
+              <w:t>rainfall</w:t>
+            </w:r>
+            <w:proofErr w:type="gramEnd"/>
+            <w:r>
+              <w:t xml:space="preserve"> and flora, as well as the storing and saving of these datapoints for provinces. Also began to work on implementing the single province </w:t>
+            </w:r>
+            <w:proofErr w:type="gramStart"/>
+            <w:r>
+              <w:t>viewer, but</w:t>
+            </w:r>
+            <w:proofErr w:type="gramEnd"/>
+            <w:r>
+              <w:t xml:space="preserve"> ran into issues with mesh hitboxes.</w:t>
             </w:r>
           </w:p>
         </w:tc>
@@ -3291,6 +3389,7 @@
               <w:lastRenderedPageBreak/>
               <w:t xml:space="preserve">the map. This algorithm uses data provided by </w:t>
             </w:r>
+            <w:proofErr w:type="spellStart"/>
             <w:r>
               <w:rPr>
                 <w:b/>
@@ -3298,6 +3397,7 @@
               </w:rPr>
               <w:t>Geonames</w:t>
             </w:r>
+            <w:proofErr w:type="spellEnd"/>
             <w:r>
               <w:t xml:space="preserve"> under the creative commons license, though the algorithm is of my own design.</w:t>
             </w:r>
@@ -3473,7 +3573,15 @@
               <w:spacing w:line="240" w:lineRule="auto"/>
             </w:pPr>
             <w:r>
-              <w:t xml:space="preserve">Added the culture generation system and mapmode, providing a new culture value for every province on the map. This may later be expanded to have both culture groups and </w:t>
+              <w:t xml:space="preserve">Added the culture generation system and </w:t>
+            </w:r>
+            <w:proofErr w:type="spellStart"/>
+            <w:r>
+              <w:t>mapmode</w:t>
+            </w:r>
+            <w:proofErr w:type="spellEnd"/>
+            <w:r>
+              <w:t xml:space="preserve">, providing a new culture value for every province on the map. This may later be expanded to have both culture groups and </w:t>
             </w:r>
             <w:r>
               <w:t>cultures,</w:t>
@@ -3746,7 +3854,15 @@
               <w:spacing w:line="240" w:lineRule="auto"/>
             </w:pPr>
             <w:r>
-              <w:t>Added the population metric as well as the corresponding population mapmode. This now generates the spread of population across the map dependent on the four primary factors. Additionally, added the ability to exit the map generator when completed and debugged some issues relating to scene loading</w:t>
+              <w:t xml:space="preserve">Added the population metric as well as the corresponding population </w:t>
+            </w:r>
+            <w:proofErr w:type="spellStart"/>
+            <w:r>
+              <w:t>mapmode</w:t>
+            </w:r>
+            <w:proofErr w:type="spellEnd"/>
+            <w:r>
+              <w:t>. This now generates the spread of population across the map dependent on the four primary factors. Additionally, added the ability to exit the map generator when completed and debugged some issues relating to scene loading</w:t>
             </w:r>
           </w:p>
         </w:tc>
@@ -4092,7 +4208,15 @@
               <w:t xml:space="preserve"> using console commands</w:t>
             </w:r>
             <w:r>
-              <w:t>. This is largely untested thusfar and does not save as of yet.</w:t>
+              <w:t xml:space="preserve">. This is largely untested </w:t>
+            </w:r>
+            <w:proofErr w:type="spellStart"/>
+            <w:r>
+              <w:t>thusfar</w:t>
+            </w:r>
+            <w:proofErr w:type="spellEnd"/>
+            <w:r>
+              <w:t xml:space="preserve"> and does not save as of yet.</w:t>
             </w:r>
           </w:p>
         </w:tc>
@@ -4285,7 +4409,15 @@
               <w:spacing w:line="240" w:lineRule="auto"/>
             </w:pPr>
             <w:r>
-              <w:t xml:space="preserve">Added new segments on the progress achieved in the properties generation (Objective 2) segment </w:t>
+              <w:t xml:space="preserve">Added new segments on the progress achieved in the </w:t>
+            </w:r>
+            <w:proofErr w:type="gramStart"/>
+            <w:r>
+              <w:t>properties</w:t>
+            </w:r>
+            <w:proofErr w:type="gramEnd"/>
+            <w:r>
+              <w:t xml:space="preserve"> generation (Objective 2) segment </w:t>
             </w:r>
             <w:r>
               <w:t>–</w:t>
@@ -4387,7 +4519,186 @@
           </w:p>
         </w:tc>
       </w:tr>
+      <w:tr>
+        <w:tc>
+          <w:tcPr>
+            <w:tcW w:w="682" w:type="pct"/>
+            <w:tcBorders>
+              <w:top w:val="single" w:sz="4" w:space="0" w:color="auto"/>
+              <w:left w:val="single" w:sz="4" w:space="0" w:color="auto"/>
+              <w:bottom w:val="single" w:sz="4" w:space="0" w:color="auto"/>
+              <w:right w:val="single" w:sz="4" w:space="0" w:color="auto"/>
+            </w:tcBorders>
+            <w:shd w:val="clear" w:color="auto" w:fill="FFF2CC" w:themeFill="accent4" w:themeFillTint="33"/>
+          </w:tcPr>
+          <w:p>
+            <w:pPr>
+              <w:spacing w:line="240" w:lineRule="auto"/>
+              <w:jc w:val="center"/>
+            </w:pPr>
+            <w:r>
+              <w:t>08/02/2022</w:t>
+            </w:r>
+          </w:p>
+        </w:tc>
+        <w:tc>
+          <w:tcPr>
+            <w:tcW w:w="487" w:type="pct"/>
+            <w:tcBorders>
+              <w:top w:val="single" w:sz="4" w:space="0" w:color="auto"/>
+              <w:left w:val="single" w:sz="4" w:space="0" w:color="auto"/>
+              <w:bottom w:val="single" w:sz="4" w:space="0" w:color="auto"/>
+              <w:right w:val="single" w:sz="4" w:space="0" w:color="auto"/>
+            </w:tcBorders>
+            <w:shd w:val="clear" w:color="auto" w:fill="E7E6E6" w:themeFill="background2"/>
+          </w:tcPr>
+          <w:p>
+            <w:pPr>
+              <w:spacing w:line="240" w:lineRule="auto"/>
+              <w:jc w:val="center"/>
+            </w:pPr>
+            <w:r>
+              <w:t>6 Hours 10 Minutes</w:t>
+            </w:r>
+          </w:p>
+        </w:tc>
+        <w:tc>
+          <w:tcPr>
+            <w:tcW w:w="696" w:type="pct"/>
+            <w:tcBorders>
+              <w:top w:val="single" w:sz="4" w:space="0" w:color="auto"/>
+              <w:left w:val="single" w:sz="4" w:space="0" w:color="auto"/>
+              <w:bottom w:val="single" w:sz="4" w:space="0" w:color="auto"/>
+              <w:right w:val="single" w:sz="4" w:space="0" w:color="auto"/>
+            </w:tcBorders>
+            <w:shd w:val="clear" w:color="auto" w:fill="BC7BBF"/>
+          </w:tcPr>
+          <w:p>
+            <w:pPr>
+              <w:spacing w:line="240" w:lineRule="auto"/>
+              <w:jc w:val="center"/>
+            </w:pPr>
+            <w:r>
+              <w:t>Simulation – Objective 3</w:t>
+            </w:r>
+          </w:p>
+        </w:tc>
+        <w:tc>
+          <w:tcPr>
+            <w:tcW w:w="3135" w:type="pct"/>
+            <w:tcBorders>
+              <w:top w:val="single" w:sz="4" w:space="0" w:color="auto"/>
+              <w:left w:val="single" w:sz="4" w:space="0" w:color="auto"/>
+              <w:bottom w:val="single" w:sz="4" w:space="0" w:color="auto"/>
+              <w:right w:val="single" w:sz="4" w:space="0" w:color="auto"/>
+            </w:tcBorders>
+            <w:shd w:val="clear" w:color="auto" w:fill="F2F2F2" w:themeFill="background1" w:themeFillShade="F2"/>
+          </w:tcPr>
+          <w:p>
+            <w:pPr>
+              <w:spacing w:line="240" w:lineRule="auto"/>
+            </w:pPr>
+            <w:r>
+              <w:t>Added the economics system and military system as designed, as well as basic techs. In addition, added the appropriate console commands to modify this data and added a new detailed empire viewing screen.</w:t>
+            </w:r>
+          </w:p>
+          <w:p>
+            <w:pPr>
+              <w:spacing w:line="240" w:lineRule="auto"/>
+            </w:pPr>
+          </w:p>
+          <w:p>
+            <w:pPr>
+              <w:spacing w:line="240" w:lineRule="auto"/>
+              <w:rPr>
+                <w:b/>
+                <w:bCs/>
+              </w:rPr>
+            </w:pPr>
+            <w:r>
+              <w:rPr>
+                <w:b/>
+                <w:bCs/>
+              </w:rPr>
+              <w:t xml:space="preserve">t(x)=pi * </w:t>
+            </w:r>
+            <w:proofErr w:type="gramStart"/>
+            <w:r>
+              <w:rPr>
+                <w:b/>
+                <w:bCs/>
+              </w:rPr>
+              <w:t>sin(</w:t>
+            </w:r>
+            <w:proofErr w:type="gramEnd"/>
+            <w:r>
+              <w:rPr>
+                <w:b/>
+                <w:bCs/>
+              </w:rPr>
+              <w:t>tech normal)</w:t>
+            </w:r>
+          </w:p>
+          <w:p>
+            <w:pPr>
+              <w:spacing w:line="240" w:lineRule="auto"/>
+              <w:rPr>
+                <w:b/>
+                <w:bCs/>
+              </w:rPr>
+            </w:pPr>
+            <w:r>
+              <w:rPr>
+                <w:b/>
+                <w:bCs/>
+              </w:rPr>
+              <w:t>s(x)=</w:t>
+            </w:r>
+            <w:proofErr w:type="gramStart"/>
+            <w:r>
+              <w:rPr>
+                <w:b/>
+                <w:bCs/>
+              </w:rPr>
+              <w:t>log(</w:t>
+            </w:r>
+            <w:proofErr w:type="gramEnd"/>
+            <w:r>
+              <w:rPr>
+                <w:b/>
+                <w:bCs/>
+              </w:rPr>
+              <w:t>100*(size normal + 0.01))</w:t>
+            </w:r>
+          </w:p>
+          <w:p>
+            <w:pPr>
+              <w:spacing w:line="240" w:lineRule="auto"/>
+              <w:rPr>
+                <w:b/>
+                <w:bCs/>
+              </w:rPr>
+            </w:pPr>
+          </w:p>
+          <w:p>
+            <w:pPr>
+              <w:spacing w:line="240" w:lineRule="auto"/>
+            </w:pPr>
+            <w:r>
+              <w:rPr>
+                <w:b/>
+                <w:bCs/>
+              </w:rPr>
+              <w:t>eco score = t(x)+s(x)</w:t>
+            </w:r>
+          </w:p>
+        </w:tc>
+      </w:tr>
     </w:tbl>
+    <w:p/>
+    <w:p/>
+    <w:p/>
+    <w:p/>
     <w:p/>
     <w:p/>
     <w:p/>

</xml_diff>

<commit_message>
Added calendar functions + reworked some algorithms
</commit_message>
<xml_diff>
--- a/Documentation/100505349ProjectTimeline.docx
+++ b/Documentation/100505349ProjectTimeline.docx
@@ -1790,6 +1790,7 @@
               <w:jc w:val="center"/>
             </w:pPr>
             <w:r>
+              <w:lastRenderedPageBreak/>
               <w:t>19/12/2021</w:t>
             </w:r>
           </w:p>
@@ -1875,7 +1876,6 @@
               <w:jc w:val="center"/>
             </w:pPr>
             <w:r>
-              <w:lastRenderedPageBreak/>
               <w:t>20/12/2021</w:t>
             </w:r>
           </w:p>
@@ -2107,7 +2107,11 @@
             </w:r>
             <w:proofErr w:type="spellEnd"/>
             <w:r>
-              <w:t xml:space="preserve"> that are generated from the integers. By removing the unnecessary storage of the integer property values, each pixel in the map now takes up 16 bytes less. Additionally, the deciles system has been reworked to use the upper bounds and lower bounds as previously discussed, removing the need for the declaration of a new list fo</w:t>
+              <w:t xml:space="preserve"> that are generated from the integers. By removing the unnecessary storage </w:t>
+            </w:r>
+            <w:r>
+              <w:lastRenderedPageBreak/>
+              <w:t>of the integer property values, each pixel in the map now takes up 16 bytes less. Additionally, the deciles system has been reworked to use the upper bounds and lower bounds as previously discussed, removing the need for the declaration of a new list fo</w:t>
             </w:r>
             <w:r>
               <w:t>r calculating deciles.</w:t>
@@ -2123,7 +2127,6 @@
               <w:spacing w:line="240" w:lineRule="auto"/>
             </w:pPr>
             <w:r>
-              <w:lastRenderedPageBreak/>
               <w:t>As a result of these changes, the memory usage of the features currently implemented has dropped by a full third. While the system overall still uses a heavy amount of memory, lowering this load by such a significant amount helps immensely.</w:t>
             </w:r>
           </w:p>
@@ -2484,6 +2487,7 @@
               <w:jc w:val="center"/>
             </w:pPr>
             <w:r>
+              <w:lastRenderedPageBreak/>
               <w:t>29/12/2021</w:t>
             </w:r>
           </w:p>
@@ -2652,11 +2656,7 @@
               <w:t xml:space="preserve"> to process in almost a minute and a half. </w:t>
             </w:r>
             <w:r>
-              <w:t xml:space="preserve">The next stage of development is to add </w:t>
-            </w:r>
-            <w:r>
-              <w:lastRenderedPageBreak/>
-              <w:t>the ability to render these provinces on the map, the basics of which have been implemented. As of yet there is little indication on if the province system has been successful in the structures it generates, but when the province renderer is complete adjustments can be made where necessary.</w:t>
+              <w:t>The next stage of development is to add the ability to render these provinces on the map, the basics of which have been implemented. As of yet there is little indication on if the province system has been successful in the structures it generates, but when the province renderer is complete adjustments can be made where necessary.</w:t>
             </w:r>
           </w:p>
         </w:tc>
@@ -2679,7 +2679,6 @@
               <w:jc w:val="center"/>
             </w:pPr>
             <w:r>
-              <w:lastRenderedPageBreak/>
               <w:t>31/12/2021</w:t>
             </w:r>
           </w:p>
@@ -3042,6 +3041,7 @@
               <w:jc w:val="center"/>
             </w:pPr>
             <w:r>
+              <w:lastRenderedPageBreak/>
               <w:t>12/01/2022</w:t>
             </w:r>
           </w:p>
@@ -3383,11 +3383,7 @@
               <w:spacing w:line="240" w:lineRule="auto"/>
             </w:pPr>
             <w:r>
-              <w:t xml:space="preserve">Simultaneously to researching ways to fix the mesh hitbox issues, implemented the province name generator functionality – providing a unique string name to each city on </w:t>
-            </w:r>
-            <w:r>
-              <w:lastRenderedPageBreak/>
-              <w:t xml:space="preserve">the map. This algorithm uses data provided by </w:t>
+              <w:t xml:space="preserve">Simultaneously to researching ways to fix the mesh hitbox issues, implemented the province name generator functionality – providing a unique string name to each city on the map. This algorithm uses data provided by </w:t>
             </w:r>
             <w:proofErr w:type="spellStart"/>
             <w:r>
@@ -3422,7 +3418,6 @@
               <w:jc w:val="center"/>
             </w:pPr>
             <w:r>
-              <w:lastRenderedPageBreak/>
               <w:t>18/01/2022</w:t>
             </w:r>
           </w:p>
@@ -3792,6 +3787,7 @@
               <w:jc w:val="center"/>
             </w:pPr>
             <w:r>
+              <w:lastRenderedPageBreak/>
               <w:t>24/01/2022</w:t>
             </w:r>
           </w:p>
@@ -4307,11 +4303,7 @@
               <w:t xml:space="preserve"> details</w:t>
             </w:r>
             <w:r>
-              <w:t xml:space="preserve"> viewer. Additionally, added a new </w:t>
-            </w:r>
-            <w:r>
-              <w:lastRenderedPageBreak/>
-              <w:t>mask</w:t>
+              <w:t xml:space="preserve"> viewer. Additionally, added a new mask</w:t>
             </w:r>
             <w:r>
               <w:t>in</w:t>
@@ -4346,7 +4338,6 @@
               <w:jc w:val="center"/>
             </w:pPr>
             <w:r>
-              <w:lastRenderedPageBreak/>
               <w:t>02/02/2022</w:t>
             </w:r>
           </w:p>
@@ -4600,6 +4591,97 @@
             </w:pPr>
             <w:r>
               <w:t>Added the economics system and military system as designed, as well as basic techs. In addition, added the appropriate console commands to modify this data and added a new detailed empire viewing screen.</w:t>
+            </w:r>
+          </w:p>
+          <w:p>
+            <w:pPr>
+              <w:spacing w:line="240" w:lineRule="auto"/>
+            </w:pPr>
+          </w:p>
+        </w:tc>
+      </w:tr>
+      <w:tr>
+        <w:tc>
+          <w:tcPr>
+            <w:tcW w:w="682" w:type="pct"/>
+            <w:tcBorders>
+              <w:top w:val="single" w:sz="4" w:space="0" w:color="auto"/>
+              <w:left w:val="single" w:sz="4" w:space="0" w:color="auto"/>
+              <w:bottom w:val="single" w:sz="4" w:space="0" w:color="auto"/>
+              <w:right w:val="single" w:sz="4" w:space="0" w:color="auto"/>
+            </w:tcBorders>
+            <w:shd w:val="clear" w:color="auto" w:fill="FFF2CC" w:themeFill="accent4" w:themeFillTint="33"/>
+          </w:tcPr>
+          <w:p>
+            <w:pPr>
+              <w:spacing w:line="240" w:lineRule="auto"/>
+              <w:jc w:val="center"/>
+            </w:pPr>
+            <w:r>
+              <w:lastRenderedPageBreak/>
+              <w:t>09/02/2022</w:t>
+            </w:r>
+          </w:p>
+        </w:tc>
+        <w:tc>
+          <w:tcPr>
+            <w:tcW w:w="487" w:type="pct"/>
+            <w:tcBorders>
+              <w:top w:val="single" w:sz="4" w:space="0" w:color="auto"/>
+              <w:left w:val="single" w:sz="4" w:space="0" w:color="auto"/>
+              <w:bottom w:val="single" w:sz="4" w:space="0" w:color="auto"/>
+              <w:right w:val="single" w:sz="4" w:space="0" w:color="auto"/>
+            </w:tcBorders>
+            <w:shd w:val="clear" w:color="auto" w:fill="E7E6E6" w:themeFill="background2"/>
+          </w:tcPr>
+          <w:p>
+            <w:pPr>
+              <w:spacing w:line="240" w:lineRule="auto"/>
+              <w:jc w:val="center"/>
+            </w:pPr>
+            <w:r>
+              <w:t>4 Hours</w:t>
+            </w:r>
+          </w:p>
+        </w:tc>
+        <w:tc>
+          <w:tcPr>
+            <w:tcW w:w="696" w:type="pct"/>
+            <w:tcBorders>
+              <w:top w:val="single" w:sz="4" w:space="0" w:color="auto"/>
+              <w:left w:val="single" w:sz="4" w:space="0" w:color="auto"/>
+              <w:bottom w:val="single" w:sz="4" w:space="0" w:color="auto"/>
+              <w:right w:val="single" w:sz="4" w:space="0" w:color="auto"/>
+            </w:tcBorders>
+            <w:shd w:val="clear" w:color="auto" w:fill="BC7BBF"/>
+          </w:tcPr>
+          <w:p>
+            <w:pPr>
+              <w:spacing w:line="240" w:lineRule="auto"/>
+              <w:jc w:val="center"/>
+            </w:pPr>
+            <w:r>
+              <w:t>Simulation – Objective 3</w:t>
+            </w:r>
+          </w:p>
+        </w:tc>
+        <w:tc>
+          <w:tcPr>
+            <w:tcW w:w="3135" w:type="pct"/>
+            <w:tcBorders>
+              <w:top w:val="single" w:sz="4" w:space="0" w:color="auto"/>
+              <w:left w:val="single" w:sz="4" w:space="0" w:color="auto"/>
+              <w:bottom w:val="single" w:sz="4" w:space="0" w:color="auto"/>
+              <w:right w:val="single" w:sz="4" w:space="0" w:color="auto"/>
+            </w:tcBorders>
+            <w:shd w:val="clear" w:color="auto" w:fill="F2F2F2" w:themeFill="background1" w:themeFillShade="F2"/>
+          </w:tcPr>
+          <w:p>
+            <w:pPr>
+              <w:spacing w:line="240" w:lineRule="auto"/>
+            </w:pPr>
+            <w:r>
+              <w:t>Reworked the economics and military maximum/growth algorithm to better weigh each category. Also added the time system, along with the monthly refreshing of economies and tri-monthly addition of military power.</w:t>
             </w:r>
           </w:p>
           <w:p>
@@ -4620,76 +4702,377 @@
                 <w:b/>
                 <w:bCs/>
               </w:rPr>
-              <w:t xml:space="preserve">t(x)=pi * </w:t>
-            </w:r>
-            <w:proofErr w:type="gramStart"/>
+              <w:t xml:space="preserve">float </w:t>
+            </w:r>
+            <w:proofErr w:type="spellStart"/>
             <w:r>
               <w:rPr>
                 <w:b/>
                 <w:bCs/>
               </w:rPr>
-              <w:t>sin(</w:t>
-            </w:r>
-            <w:proofErr w:type="gramEnd"/>
+              <w:t>myTechScore</w:t>
+            </w:r>
+            <w:proofErr w:type="spellEnd"/>
             <w:r>
               <w:rPr>
                 <w:b/>
                 <w:bCs/>
               </w:rPr>
-              <w:t>tech normal)</w:t>
-            </w:r>
-          </w:p>
-          <w:p>
-            <w:pPr>
-              <w:spacing w:line="240" w:lineRule="auto"/>
+              <w:t xml:space="preserve"> = (float</w:t>
+            </w:r>
+            <w:proofErr w:type="gramStart"/>
+            <w:r>
               <w:rPr>
                 <w:b/>
                 <w:bCs/>
               </w:rPr>
-            </w:pPr>
+              <w:t>)(</w:t>
+            </w:r>
+            <w:proofErr w:type="spellStart"/>
+            <w:proofErr w:type="gramEnd"/>
             <w:r>
               <w:rPr>
                 <w:b/>
                 <w:bCs/>
               </w:rPr>
-              <w:t>s(x)=</w:t>
-            </w:r>
-            <w:proofErr w:type="gramStart"/>
+              <w:t>Math.PI</w:t>
+            </w:r>
+            <w:proofErr w:type="spellEnd"/>
             <w:r>
               <w:rPr>
                 <w:b/>
                 <w:bCs/>
               </w:rPr>
-              <w:t>log(</w:t>
-            </w:r>
-            <w:proofErr w:type="gramEnd"/>
+              <w:t xml:space="preserve"> * (</w:t>
+            </w:r>
+            <w:proofErr w:type="spellStart"/>
             <w:r>
               <w:rPr>
                 <w:b/>
                 <w:bCs/>
               </w:rPr>
-              <w:t>100*(size normal + 0.01))</w:t>
-            </w:r>
-          </w:p>
-          <w:p>
-            <w:pPr>
-              <w:spacing w:line="240" w:lineRule="auto"/>
+              <w:t>Math.Sin</w:t>
+            </w:r>
+            <w:proofErr w:type="spellEnd"/>
+            <w:r>
               <w:rPr>
                 <w:b/>
                 <w:bCs/>
               </w:rPr>
-            </w:pPr>
-          </w:p>
-          <w:p>
-            <w:pPr>
-              <w:spacing w:line="240" w:lineRule="auto"/>
-            </w:pPr>
+              <w:t>((float)(</w:t>
+            </w:r>
+            <w:proofErr w:type="spellStart"/>
             <w:r>
               <w:rPr>
                 <w:b/>
                 <w:bCs/>
               </w:rPr>
-              <w:t>eco score = t(x)+s(x)</w:t>
+              <w:t>tEmp.ecoTech</w:t>
+            </w:r>
+            <w:proofErr w:type="spellEnd"/>
+            <w:r>
+              <w:rPr>
+                <w:b/>
+                <w:bCs/>
+              </w:rPr>
+              <w:t xml:space="preserve">) / </w:t>
+            </w:r>
+            <w:proofErr w:type="spellStart"/>
+            <w:r>
+              <w:rPr>
+                <w:b/>
+                <w:bCs/>
+              </w:rPr>
+              <w:t>ecoTechMax</w:t>
+            </w:r>
+            <w:proofErr w:type="spellEnd"/>
+            <w:r>
+              <w:rPr>
+                <w:b/>
+                <w:bCs/>
+              </w:rPr>
+              <w:t>)));</w:t>
+            </w:r>
+          </w:p>
+          <w:p>
+            <w:pPr>
+              <w:spacing w:line="240" w:lineRule="auto"/>
+              <w:rPr>
+                <w:b/>
+                <w:bCs/>
+              </w:rPr>
+            </w:pPr>
+            <w:r>
+              <w:rPr>
+                <w:b/>
+                <w:bCs/>
+              </w:rPr>
+              <w:t xml:space="preserve">float </w:t>
+            </w:r>
+            <w:proofErr w:type="spellStart"/>
+            <w:r>
+              <w:rPr>
+                <w:b/>
+                <w:bCs/>
+              </w:rPr>
+              <w:t>mySizeScore</w:t>
+            </w:r>
+            <w:proofErr w:type="spellEnd"/>
+            <w:r>
+              <w:rPr>
+                <w:b/>
+                <w:bCs/>
+              </w:rPr>
+              <w:t xml:space="preserve"> = 2 + ((float)(Math.Log10((</w:t>
+            </w:r>
+            <w:proofErr w:type="spellStart"/>
+            <w:r>
+              <w:rPr>
+                <w:b/>
+                <w:bCs/>
+              </w:rPr>
+              <w:t>tEmp.ReturnPopScore</w:t>
+            </w:r>
+            <w:proofErr w:type="spellEnd"/>
+            <w:r>
+              <w:rPr>
+                <w:b/>
+                <w:bCs/>
+              </w:rPr>
+              <w:t xml:space="preserve">(provinces) / </w:t>
+            </w:r>
+            <w:proofErr w:type="spellStart"/>
+            <w:r>
+              <w:rPr>
+                <w:b/>
+                <w:bCs/>
+              </w:rPr>
+              <w:t>empSizeMax</w:t>
+            </w:r>
+            <w:proofErr w:type="spellEnd"/>
+            <w:r>
+              <w:rPr>
+                <w:b/>
+                <w:bCs/>
+              </w:rPr>
+              <w:t>)))</w:t>
+            </w:r>
+            <w:proofErr w:type="gramStart"/>
+            <w:r>
+              <w:rPr>
+                <w:b/>
+                <w:bCs/>
+              </w:rPr>
+              <w:t>);</w:t>
+            </w:r>
+            <w:proofErr w:type="gramEnd"/>
+          </w:p>
+          <w:p>
+            <w:pPr>
+              <w:spacing w:line="240" w:lineRule="auto"/>
+              <w:rPr>
+                <w:b/>
+                <w:bCs/>
+              </w:rPr>
+            </w:pPr>
+            <w:r>
+              <w:rPr>
+                <w:b/>
+                <w:bCs/>
+              </w:rPr>
+              <w:t xml:space="preserve">float </w:t>
+            </w:r>
+            <w:proofErr w:type="spellStart"/>
+            <w:r>
+              <w:rPr>
+                <w:b/>
+                <w:bCs/>
+              </w:rPr>
+              <w:t>myScore</w:t>
+            </w:r>
+            <w:proofErr w:type="spellEnd"/>
+            <w:r>
+              <w:rPr>
+                <w:b/>
+                <w:bCs/>
+              </w:rPr>
+              <w:t xml:space="preserve"> = </w:t>
+            </w:r>
+            <w:proofErr w:type="spellStart"/>
+            <w:r>
+              <w:rPr>
+                <w:b/>
+                <w:bCs/>
+              </w:rPr>
+              <w:t>myTechScore</w:t>
+            </w:r>
+            <w:proofErr w:type="spellEnd"/>
+            <w:r>
+              <w:rPr>
+                <w:b/>
+                <w:bCs/>
+              </w:rPr>
+              <w:t xml:space="preserve"> * </w:t>
+            </w:r>
+            <w:proofErr w:type="spellStart"/>
+            <w:proofErr w:type="gramStart"/>
+            <w:r>
+              <w:rPr>
+                <w:b/>
+                <w:bCs/>
+              </w:rPr>
+              <w:t>mySizeScore</w:t>
+            </w:r>
+            <w:proofErr w:type="spellEnd"/>
+            <w:r>
+              <w:rPr>
+                <w:b/>
+                <w:bCs/>
+              </w:rPr>
+              <w:t>;</w:t>
+            </w:r>
+            <w:proofErr w:type="gramEnd"/>
+          </w:p>
+          <w:p>
+            <w:pPr>
+              <w:spacing w:line="240" w:lineRule="auto"/>
+              <w:rPr>
+                <w:b/>
+                <w:bCs/>
+              </w:rPr>
+            </w:pPr>
+          </w:p>
+          <w:p>
+            <w:pPr>
+              <w:spacing w:line="240" w:lineRule="auto"/>
+            </w:pPr>
+            <w:proofErr w:type="spellStart"/>
+            <w:r>
+              <w:rPr>
+                <w:b/>
+                <w:bCs/>
+              </w:rPr>
+              <w:t>Math.Min</w:t>
+            </w:r>
+            <w:proofErr w:type="spellEnd"/>
+            <w:r>
+              <w:rPr>
+                <w:b/>
+                <w:bCs/>
+              </w:rPr>
+              <w:t>(</w:t>
+            </w:r>
+            <w:proofErr w:type="spellStart"/>
+            <w:r>
+              <w:rPr>
+                <w:b/>
+                <w:bCs/>
+              </w:rPr>
+              <w:t>maxMil</w:t>
+            </w:r>
+            <w:proofErr w:type="spellEnd"/>
+            <w:r>
+              <w:rPr>
+                <w:b/>
+                <w:bCs/>
+              </w:rPr>
+              <w:t xml:space="preserve"> / </w:t>
+            </w:r>
+            <w:proofErr w:type="gramStart"/>
+            <w:r>
+              <w:rPr>
+                <w:b/>
+                <w:bCs/>
+              </w:rPr>
+              <w:t>3,Math.Max</w:t>
+            </w:r>
+            <w:proofErr w:type="gramEnd"/>
+            <w:r>
+              <w:rPr>
+                <w:b/>
+                <w:bCs/>
+              </w:rPr>
+              <w:t>(1, (float)</w:t>
+            </w:r>
+            <w:proofErr w:type="spellStart"/>
+            <w:r>
+              <w:rPr>
+                <w:b/>
+                <w:bCs/>
+              </w:rPr>
+              <w:t>Math.Ceiling</w:t>
+            </w:r>
+            <w:proofErr w:type="spellEnd"/>
+            <w:r>
+              <w:rPr>
+                <w:b/>
+                <w:bCs/>
+              </w:rPr>
+              <w:t>(((cultures[_</w:t>
+            </w:r>
+            <w:proofErr w:type="spellStart"/>
+            <w:r>
+              <w:rPr>
+                <w:b/>
+                <w:bCs/>
+              </w:rPr>
+              <w:t>cultureID</w:t>
+            </w:r>
+            <w:proofErr w:type="spellEnd"/>
+            <w:r>
+              <w:rPr>
+                <w:b/>
+                <w:bCs/>
+              </w:rPr>
+              <w:t>]._</w:t>
+            </w:r>
+            <w:proofErr w:type="spellStart"/>
+            <w:r>
+              <w:rPr>
+                <w:b/>
+                <w:bCs/>
+              </w:rPr>
+              <w:t>economyScore</w:t>
+            </w:r>
+            <w:proofErr w:type="spellEnd"/>
+            <w:r>
+              <w:rPr>
+                <w:b/>
+                <w:bCs/>
+              </w:rPr>
+              <w:t xml:space="preserve"> / (255/(float)(</w:t>
+            </w:r>
+            <w:proofErr w:type="spellStart"/>
+            <w:r>
+              <w:rPr>
+                <w:b/>
+                <w:bCs/>
+              </w:rPr>
+              <w:t>logTech</w:t>
+            </w:r>
+            <w:proofErr w:type="spellEnd"/>
+            <w:r>
+              <w:rPr>
+                <w:b/>
+                <w:bCs/>
+              </w:rPr>
+              <w:t xml:space="preserve">))) * </w:t>
+            </w:r>
+            <w:proofErr w:type="spellStart"/>
+            <w:r>
+              <w:rPr>
+                <w:b/>
+                <w:bCs/>
+              </w:rPr>
+              <w:t>percentageEco</w:t>
+            </w:r>
+            <w:proofErr w:type="spellEnd"/>
+            <w:r>
+              <w:rPr>
+                <w:b/>
+                <w:bCs/>
+              </w:rPr>
+              <w:t>))));</w:t>
             </w:r>
           </w:p>
         </w:tc>

</xml_diff>

<commit_message>
Added some new map modes + map mode functionality fixes
</commit_message>
<xml_diff>
--- a/Documentation/100505349ProjectTimeline.docx
+++ b/Documentation/100505349ProjectTimeline.docx
@@ -589,15 +589,7 @@
               <w:spacing w:line="240" w:lineRule="auto"/>
             </w:pPr>
             <w:r>
-              <w:t xml:space="preserve">Added multiple segments to the literature review, including references to Europa Universalis 4, Civilization </w:t>
-            </w:r>
-            <w:proofErr w:type="gramStart"/>
-            <w:r>
-              <w:t>5</w:t>
-            </w:r>
-            <w:proofErr w:type="gramEnd"/>
-            <w:r>
-              <w:t xml:space="preserve"> and a past project of mine with relevance to the topic area.</w:t>
+              <w:t>Added multiple segments to the literature review, including references to Europa Universalis 4, Civilization 5 and a past project of mine with relevance to the topic area.</w:t>
             </w:r>
           </w:p>
         </w:tc>
@@ -1316,15 +1308,7 @@
               <w:spacing w:line="240" w:lineRule="auto"/>
             </w:pPr>
             <w:r>
-              <w:t xml:space="preserve">Added some code to make a basic equator – this code is not yet perfected as it does not properly blend with its </w:t>
-            </w:r>
-            <w:proofErr w:type="gramStart"/>
-            <w:r>
-              <w:t>surroundings, and</w:t>
-            </w:r>
-            <w:proofErr w:type="gramEnd"/>
-            <w:r>
-              <w:t xml:space="preserve"> needs some reworking to ensure it blends properly </w:t>
+              <w:t xml:space="preserve">Added some code to make a basic equator – this code is not yet perfected as it does not properly blend with its surroundings, and needs some reworking to ensure it blends properly </w:t>
             </w:r>
             <w:r>
               <w:t xml:space="preserve">with the </w:t>
@@ -1952,11 +1936,9 @@
               <w:br/>
               <w:t xml:space="preserve">Unfortunately, this solution still suffers from the main problem impacting memory usage – the fact that the </w:t>
             </w:r>
-            <w:proofErr w:type="gramStart"/>
             <w:r>
               <w:t>deciles</w:t>
             </w:r>
-            <w:proofErr w:type="gramEnd"/>
             <w:r>
               <w:t xml:space="preserve"> function stores up to 4</w:t>
             </w:r>
@@ -2099,15 +2081,7 @@
               <w:spacing w:line="240" w:lineRule="auto"/>
             </w:pPr>
             <w:r>
-              <w:t xml:space="preserve">Reworked various systems to improve memory-usage. First and foremost, this included removing the storing of integer values for each tile – instead deferring to using the </w:t>
-            </w:r>
-            <w:proofErr w:type="spellStart"/>
-            <w:r>
-              <w:t>enumerables</w:t>
-            </w:r>
-            <w:proofErr w:type="spellEnd"/>
-            <w:r>
-              <w:t xml:space="preserve"> that are generated from the integers. By removing the unnecessary storage </w:t>
+              <w:t xml:space="preserve">Reworked various systems to improve memory-usage. First and foremost, this included removing the storing of integer values for each tile – instead deferring to using the enumerables that are generated from the integers. By removing the unnecessary storage </w:t>
             </w:r>
             <w:r>
               <w:lastRenderedPageBreak/>
@@ -2298,23 +2272,7 @@
               <w:spacing w:line="240" w:lineRule="auto"/>
             </w:pPr>
             <w:r>
-              <w:t xml:space="preserve">Added the ability for the chunk system to create two equal </w:t>
-            </w:r>
-            <w:proofErr w:type="gramStart"/>
-            <w:r>
-              <w:t>right angled</w:t>
-            </w:r>
-            <w:proofErr w:type="gramEnd"/>
-            <w:r>
-              <w:t xml:space="preserve"> triangles using either top left-&gt;bottom right or top right-&gt;bottom left splitting. Each of these </w:t>
-            </w:r>
-            <w:proofErr w:type="gramStart"/>
-            <w:r>
-              <w:t>triangles</w:t>
-            </w:r>
-            <w:proofErr w:type="gramEnd"/>
-            <w:r>
-              <w:t xml:space="preserve"> functions as a chunk as before, but will be vital in creating the provinces system. </w:t>
+              <w:t xml:space="preserve">Added the ability for the chunk system to create two equal right angled triangles using either top left-&gt;bottom right or top right-&gt;bottom left splitting. Each of these triangles functions as a chunk as before, but will be vital in creating the provinces system. </w:t>
             </w:r>
           </w:p>
           <w:p>
@@ -2333,29 +2291,13 @@
               <w:t xml:space="preserve"> custom linear congruential </w:t>
             </w:r>
             <w:r>
-              <w:t xml:space="preserve">generator (with parameters from </w:t>
-            </w:r>
-            <w:proofErr w:type="spellStart"/>
-            <w:r>
-              <w:t>glibc</w:t>
-            </w:r>
-            <w:proofErr w:type="spellEnd"/>
-            <w:r>
-              <w:t xml:space="preserve">) to permit for a pseudo random stream of data. This must be </w:t>
+              <w:t xml:space="preserve">generator (with parameters from glibc) to permit for a pseudo random stream of data. This must be </w:t>
             </w:r>
             <w:r>
               <w:t>used</w:t>
             </w:r>
             <w:r>
-              <w:t xml:space="preserve"> as the randomisation procedure included in </w:t>
-            </w:r>
-            <w:proofErr w:type="spellStart"/>
-            <w:r>
-              <w:t>c#</w:t>
-            </w:r>
-            <w:proofErr w:type="spellEnd"/>
-            <w:r>
-              <w:t xml:space="preserve"> by default uses system clock data to generate a result, therefore any processes completed within the same timeframe will receive the same value – by using the system clock random as a seed for the following modulo function this restriction is removed. </w:t>
+              <w:t xml:space="preserve"> as the randomisation procedure included in c# by default uses system clock data to generate a result, therefore any processes completed within the same timeframe will receive the same value – by using the system clock random as a seed for the following modulo function this restriction is removed. </w:t>
             </w:r>
           </w:p>
           <w:p>
@@ -2741,15 +2683,7 @@
               <w:spacing w:line="240" w:lineRule="auto"/>
             </w:pPr>
             <w:r>
-              <w:t xml:space="preserve">Added province rendering to show all the generated province boundaries. Early into this procedure issues were found in which the provinces were displaying as overlapping sets, but this was identified as a rotation issue. Rotating the provinces by 180 degrees </w:t>
-            </w:r>
-            <w:proofErr w:type="gramStart"/>
-            <w:r>
-              <w:t>x and 180 degrees</w:t>
-            </w:r>
-            <w:proofErr w:type="gramEnd"/>
-            <w:r>
-              <w:t xml:space="preserve"> y created a fully mapped provincial system. As of now, there are still oceans included within the province definitions – as well as some small provinces that could be put to better use by combining them with other nearby provinces.</w:t>
+              <w:t>Added province rendering to show all the generated province boundaries. Early into this procedure issues were found in which the provinces were displaying as overlapping sets, but this was identified as a rotation issue. Rotating the provinces by 180 degrees x and 180 degrees y created a fully mapped provincial system. As of now, there are still oceans included within the province definitions – as well as some small provinces that could be put to better use by combining them with other nearby provinces.</w:t>
             </w:r>
           </w:p>
         </w:tc>
@@ -3010,15 +2944,7 @@
               <w:spacing w:line="240" w:lineRule="auto"/>
             </w:pPr>
             <w:r>
-              <w:t xml:space="preserve">Reworked the map writing algorithm to write the map geography to a </w:t>
-            </w:r>
-            <w:proofErr w:type="spellStart"/>
-            <w:r>
-              <w:t>png</w:t>
-            </w:r>
-            <w:proofErr w:type="spellEnd"/>
-            <w:r>
-              <w:t xml:space="preserve"> file – allowing it to be easily loaded as a material later. Also added some basic province adjacency storing code for later usage in the simulation, as well as the initial aspects of province data writing. The subsequent updates should focus on improving province saving and appending new province data.</w:t>
+              <w:t>Reworked the map writing algorithm to write the map geography to a png file – allowing it to be easily loaded as a material later. Also added some basic province adjacency storing code for later usage in the simulation, as well as the initial aspects of province data writing. The subsequent updates should focus on improving province saving and appending new province data.</w:t>
             </w:r>
           </w:p>
         </w:tc>
@@ -3104,15 +3030,7 @@
               <w:spacing w:line="240" w:lineRule="auto"/>
             </w:pPr>
             <w:r>
-              <w:t xml:space="preserve">Fully implemented province saving using xml files and a </w:t>
-            </w:r>
-            <w:proofErr w:type="spellStart"/>
-            <w:r>
-              <w:t>png</w:t>
-            </w:r>
-            <w:proofErr w:type="spellEnd"/>
-            <w:r>
-              <w:t xml:space="preserve"> for the map geography. This implementation means that new properties can be appended easily and that a lot of unneeded data can be removed from memory. Also began to add some new UI elements to replace the existing UI – including adding a new menu screen for generating a map.</w:t>
+              <w:t>Fully implemented province saving using xml files and a png for the map geography. This implementation means that new properties can be appended easily and that a lot of unneeded data can be removed from memory. Also began to add some new UI elements to replace the existing UI – including adding a new menu screen for generating a map.</w:t>
             </w:r>
           </w:p>
         </w:tc>
@@ -3282,23 +3200,7 @@
               <w:spacing w:line="240" w:lineRule="auto"/>
             </w:pPr>
             <w:r>
-              <w:t xml:space="preserve">Added the map modes for showing elevation, temperature, </w:t>
-            </w:r>
-            <w:proofErr w:type="gramStart"/>
-            <w:r>
-              <w:t>rainfall</w:t>
-            </w:r>
-            <w:proofErr w:type="gramEnd"/>
-            <w:r>
-              <w:t xml:space="preserve"> and flora, as well as the storing and saving of these datapoints for provinces. Also began to work on implementing the single province </w:t>
-            </w:r>
-            <w:proofErr w:type="gramStart"/>
-            <w:r>
-              <w:t>viewer, but</w:t>
-            </w:r>
-            <w:proofErr w:type="gramEnd"/>
-            <w:r>
-              <w:t xml:space="preserve"> ran into issues with mesh hitboxes.</w:t>
+              <w:t>Added the map modes for showing elevation, temperature, rainfall and flora, as well as the storing and saving of these datapoints for provinces. Also began to work on implementing the single province viewer, but ran into issues with mesh hitboxes.</w:t>
             </w:r>
           </w:p>
         </w:tc>
@@ -3385,7 +3287,6 @@
             <w:r>
               <w:t xml:space="preserve">Simultaneously to researching ways to fix the mesh hitbox issues, implemented the province name generator functionality – providing a unique string name to each city on the map. This algorithm uses data provided by </w:t>
             </w:r>
-            <w:proofErr w:type="spellStart"/>
             <w:r>
               <w:rPr>
                 <w:b/>
@@ -3393,7 +3294,6 @@
               </w:rPr>
               <w:t>Geonames</w:t>
             </w:r>
-            <w:proofErr w:type="spellEnd"/>
             <w:r>
               <w:t xml:space="preserve"> under the creative commons license, though the algorithm is of my own design.</w:t>
             </w:r>
@@ -3568,15 +3468,7 @@
               <w:spacing w:line="240" w:lineRule="auto"/>
             </w:pPr>
             <w:r>
-              <w:t xml:space="preserve">Added the culture generation system and </w:t>
-            </w:r>
-            <w:proofErr w:type="spellStart"/>
-            <w:r>
-              <w:t>mapmode</w:t>
-            </w:r>
-            <w:proofErr w:type="spellEnd"/>
-            <w:r>
-              <w:t xml:space="preserve">, providing a new culture value for every province on the map. This may later be expanded to have both culture groups and </w:t>
+              <w:t xml:space="preserve">Added the culture generation system and mapmode, providing a new culture value for every province on the map. This may later be expanded to have both culture groups and </w:t>
             </w:r>
             <w:r>
               <w:t>cultures,</w:t>
@@ -3850,15 +3742,7 @@
               <w:spacing w:line="240" w:lineRule="auto"/>
             </w:pPr>
             <w:r>
-              <w:t xml:space="preserve">Added the population metric as well as the corresponding population </w:t>
-            </w:r>
-            <w:proofErr w:type="spellStart"/>
-            <w:r>
-              <w:t>mapmode</w:t>
-            </w:r>
-            <w:proofErr w:type="spellEnd"/>
-            <w:r>
-              <w:t>. This now generates the spread of population across the map dependent on the four primary factors. Additionally, added the ability to exit the map generator when completed and debugged some issues relating to scene loading</w:t>
+              <w:t>Added the population metric as well as the corresponding population mapmode. This now generates the spread of population across the map dependent on the four primary factors. Additionally, added the ability to exit the map generator when completed and debugged some issues relating to scene loading</w:t>
             </w:r>
           </w:p>
         </w:tc>
@@ -4204,15 +4088,7 @@
               <w:t xml:space="preserve"> using console commands</w:t>
             </w:r>
             <w:r>
-              <w:t xml:space="preserve">. This is largely untested </w:t>
-            </w:r>
-            <w:proofErr w:type="spellStart"/>
-            <w:r>
-              <w:t>thusfar</w:t>
-            </w:r>
-            <w:proofErr w:type="spellEnd"/>
-            <w:r>
-              <w:t xml:space="preserve"> and does not save as of yet.</w:t>
+              <w:t>. This is largely untested thusfar and does not save as of yet.</w:t>
             </w:r>
           </w:p>
         </w:tc>
@@ -4400,15 +4276,7 @@
               <w:spacing w:line="240" w:lineRule="auto"/>
             </w:pPr>
             <w:r>
-              <w:t xml:space="preserve">Added new segments on the progress achieved in the </w:t>
-            </w:r>
-            <w:proofErr w:type="gramStart"/>
-            <w:r>
-              <w:t>properties</w:t>
-            </w:r>
-            <w:proofErr w:type="gramEnd"/>
-            <w:r>
-              <w:t xml:space="preserve"> generation (Objective 2) segment </w:t>
+              <w:t xml:space="preserve">Added new segments on the progress achieved in the properties generation (Objective 2) segment </w:t>
             </w:r>
             <w:r>
               <w:t>–</w:t>
@@ -4702,377 +4570,145 @@
                 <w:b/>
                 <w:bCs/>
               </w:rPr>
-              <w:t xml:space="preserve">float </w:t>
-            </w:r>
-            <w:proofErr w:type="spellStart"/>
-            <w:r>
+              <w:t>float myTechScore = (float)(Math.PI * (Math.Sin((float)(tEmp.ecoTech) / ecoTechMax)));</w:t>
+            </w:r>
+          </w:p>
+          <w:p>
+            <w:pPr>
+              <w:spacing w:line="240" w:lineRule="auto"/>
               <w:rPr>
                 <w:b/>
                 <w:bCs/>
               </w:rPr>
-              <w:t>myTechScore</w:t>
-            </w:r>
-            <w:proofErr w:type="spellEnd"/>
+            </w:pPr>
             <w:r>
               <w:rPr>
                 <w:b/>
                 <w:bCs/>
               </w:rPr>
-              <w:t xml:space="preserve"> = (float</w:t>
-            </w:r>
-            <w:proofErr w:type="gramStart"/>
-            <w:r>
+              <w:t>float mySizeScore = 2 + ((float)(Math.Log10((tEmp.ReturnPopScore(provinces) / empSizeMax))));</w:t>
+            </w:r>
+          </w:p>
+          <w:p>
+            <w:pPr>
+              <w:spacing w:line="240" w:lineRule="auto"/>
               <w:rPr>
                 <w:b/>
                 <w:bCs/>
               </w:rPr>
-              <w:t>)(</w:t>
-            </w:r>
-            <w:proofErr w:type="spellStart"/>
-            <w:proofErr w:type="gramEnd"/>
+            </w:pPr>
             <w:r>
               <w:rPr>
                 <w:b/>
                 <w:bCs/>
               </w:rPr>
-              <w:t>Math.PI</w:t>
-            </w:r>
-            <w:proofErr w:type="spellEnd"/>
-            <w:r>
+              <w:t>float myScore = myTechScore * mySizeScore;</w:t>
+            </w:r>
+          </w:p>
+          <w:p>
+            <w:pPr>
+              <w:spacing w:line="240" w:lineRule="auto"/>
               <w:rPr>
                 <w:b/>
                 <w:bCs/>
               </w:rPr>
-              <w:t xml:space="preserve"> * (</w:t>
-            </w:r>
-            <w:proofErr w:type="spellStart"/>
+            </w:pPr>
+          </w:p>
+          <w:p>
+            <w:pPr>
+              <w:spacing w:line="240" w:lineRule="auto"/>
+            </w:pPr>
             <w:r>
               <w:rPr>
                 <w:b/>
                 <w:bCs/>
               </w:rPr>
-              <w:t>Math.Sin</w:t>
-            </w:r>
-            <w:proofErr w:type="spellEnd"/>
-            <w:r>
-              <w:rPr>
-                <w:b/>
-                <w:bCs/>
-              </w:rPr>
-              <w:t>((float)(</w:t>
-            </w:r>
-            <w:proofErr w:type="spellStart"/>
-            <w:r>
-              <w:rPr>
-                <w:b/>
-                <w:bCs/>
-              </w:rPr>
-              <w:t>tEmp.ecoTech</w:t>
-            </w:r>
-            <w:proofErr w:type="spellEnd"/>
-            <w:r>
-              <w:rPr>
-                <w:b/>
-                <w:bCs/>
-              </w:rPr>
-              <w:t xml:space="preserve">) / </w:t>
-            </w:r>
-            <w:proofErr w:type="spellStart"/>
-            <w:r>
-              <w:rPr>
-                <w:b/>
-                <w:bCs/>
-              </w:rPr>
-              <w:t>ecoTechMax</w:t>
-            </w:r>
-            <w:proofErr w:type="spellEnd"/>
-            <w:r>
-              <w:rPr>
-                <w:b/>
-                <w:bCs/>
-              </w:rPr>
-              <w:t>)));</w:t>
-            </w:r>
-          </w:p>
-          <w:p>
-            <w:pPr>
-              <w:spacing w:line="240" w:lineRule="auto"/>
-              <w:rPr>
-                <w:b/>
-                <w:bCs/>
-              </w:rPr>
-            </w:pPr>
-            <w:r>
-              <w:rPr>
-                <w:b/>
-                <w:bCs/>
-              </w:rPr>
-              <w:t xml:space="preserve">float </w:t>
-            </w:r>
-            <w:proofErr w:type="spellStart"/>
-            <w:r>
-              <w:rPr>
-                <w:b/>
-                <w:bCs/>
-              </w:rPr>
-              <w:t>mySizeScore</w:t>
-            </w:r>
-            <w:proofErr w:type="spellEnd"/>
-            <w:r>
-              <w:rPr>
-                <w:b/>
-                <w:bCs/>
-              </w:rPr>
-              <w:t xml:space="preserve"> = 2 + ((float)(Math.Log10((</w:t>
-            </w:r>
-            <w:proofErr w:type="spellStart"/>
-            <w:r>
-              <w:rPr>
-                <w:b/>
-                <w:bCs/>
-              </w:rPr>
-              <w:t>tEmp.ReturnPopScore</w:t>
-            </w:r>
-            <w:proofErr w:type="spellEnd"/>
-            <w:r>
-              <w:rPr>
-                <w:b/>
-                <w:bCs/>
-              </w:rPr>
-              <w:t xml:space="preserve">(provinces) / </w:t>
-            </w:r>
-            <w:proofErr w:type="spellStart"/>
-            <w:r>
-              <w:rPr>
-                <w:b/>
-                <w:bCs/>
-              </w:rPr>
-              <w:t>empSizeMax</w:t>
-            </w:r>
-            <w:proofErr w:type="spellEnd"/>
-            <w:r>
-              <w:rPr>
-                <w:b/>
-                <w:bCs/>
-              </w:rPr>
-              <w:t>)))</w:t>
-            </w:r>
-            <w:proofErr w:type="gramStart"/>
-            <w:r>
-              <w:rPr>
-                <w:b/>
-                <w:bCs/>
-              </w:rPr>
-              <w:t>);</w:t>
-            </w:r>
-            <w:proofErr w:type="gramEnd"/>
-          </w:p>
-          <w:p>
-            <w:pPr>
-              <w:spacing w:line="240" w:lineRule="auto"/>
-              <w:rPr>
-                <w:b/>
-                <w:bCs/>
-              </w:rPr>
-            </w:pPr>
-            <w:r>
-              <w:rPr>
-                <w:b/>
-                <w:bCs/>
-              </w:rPr>
-              <w:t xml:space="preserve">float </w:t>
-            </w:r>
-            <w:proofErr w:type="spellStart"/>
-            <w:r>
-              <w:rPr>
-                <w:b/>
-                <w:bCs/>
-              </w:rPr>
-              <w:t>myScore</w:t>
-            </w:r>
-            <w:proofErr w:type="spellEnd"/>
-            <w:r>
-              <w:rPr>
-                <w:b/>
-                <w:bCs/>
-              </w:rPr>
-              <w:t xml:space="preserve"> = </w:t>
-            </w:r>
-            <w:proofErr w:type="spellStart"/>
-            <w:r>
-              <w:rPr>
-                <w:b/>
-                <w:bCs/>
-              </w:rPr>
-              <w:t>myTechScore</w:t>
-            </w:r>
-            <w:proofErr w:type="spellEnd"/>
-            <w:r>
-              <w:rPr>
-                <w:b/>
-                <w:bCs/>
-              </w:rPr>
-              <w:t xml:space="preserve"> * </w:t>
-            </w:r>
-            <w:proofErr w:type="spellStart"/>
-            <w:proofErr w:type="gramStart"/>
-            <w:r>
-              <w:rPr>
-                <w:b/>
-                <w:bCs/>
-              </w:rPr>
-              <w:t>mySizeScore</w:t>
-            </w:r>
-            <w:proofErr w:type="spellEnd"/>
-            <w:r>
-              <w:rPr>
-                <w:b/>
-                <w:bCs/>
-              </w:rPr>
-              <w:t>;</w:t>
-            </w:r>
-            <w:proofErr w:type="gramEnd"/>
-          </w:p>
-          <w:p>
-            <w:pPr>
-              <w:spacing w:line="240" w:lineRule="auto"/>
-              <w:rPr>
-                <w:b/>
-                <w:bCs/>
-              </w:rPr>
-            </w:pPr>
-          </w:p>
-          <w:p>
-            <w:pPr>
-              <w:spacing w:line="240" w:lineRule="auto"/>
-            </w:pPr>
-            <w:proofErr w:type="spellStart"/>
-            <w:r>
-              <w:rPr>
-                <w:b/>
-                <w:bCs/>
-              </w:rPr>
-              <w:t>Math.Min</w:t>
-            </w:r>
-            <w:proofErr w:type="spellEnd"/>
-            <w:r>
-              <w:rPr>
-                <w:b/>
-                <w:bCs/>
-              </w:rPr>
-              <w:t>(</w:t>
-            </w:r>
-            <w:proofErr w:type="spellStart"/>
-            <w:r>
-              <w:rPr>
-                <w:b/>
-                <w:bCs/>
-              </w:rPr>
-              <w:t>maxMil</w:t>
-            </w:r>
-            <w:proofErr w:type="spellEnd"/>
-            <w:r>
-              <w:rPr>
-                <w:b/>
-                <w:bCs/>
-              </w:rPr>
-              <w:t xml:space="preserve"> / </w:t>
-            </w:r>
-            <w:proofErr w:type="gramStart"/>
-            <w:r>
-              <w:rPr>
-                <w:b/>
-                <w:bCs/>
-              </w:rPr>
-              <w:t>3,Math.Max</w:t>
-            </w:r>
-            <w:proofErr w:type="gramEnd"/>
-            <w:r>
-              <w:rPr>
-                <w:b/>
-                <w:bCs/>
-              </w:rPr>
-              <w:t>(1, (float)</w:t>
-            </w:r>
-            <w:proofErr w:type="spellStart"/>
-            <w:r>
-              <w:rPr>
-                <w:b/>
-                <w:bCs/>
-              </w:rPr>
-              <w:t>Math.Ceiling</w:t>
-            </w:r>
-            <w:proofErr w:type="spellEnd"/>
-            <w:r>
-              <w:rPr>
-                <w:b/>
-                <w:bCs/>
-              </w:rPr>
-              <w:t>(((cultures[_</w:t>
-            </w:r>
-            <w:proofErr w:type="spellStart"/>
-            <w:r>
-              <w:rPr>
-                <w:b/>
-                <w:bCs/>
-              </w:rPr>
-              <w:t>cultureID</w:t>
-            </w:r>
-            <w:proofErr w:type="spellEnd"/>
-            <w:r>
-              <w:rPr>
-                <w:b/>
-                <w:bCs/>
-              </w:rPr>
-              <w:t>]._</w:t>
-            </w:r>
-            <w:proofErr w:type="spellStart"/>
-            <w:r>
-              <w:rPr>
-                <w:b/>
-                <w:bCs/>
-              </w:rPr>
-              <w:t>economyScore</w:t>
-            </w:r>
-            <w:proofErr w:type="spellEnd"/>
-            <w:r>
-              <w:rPr>
-                <w:b/>
-                <w:bCs/>
-              </w:rPr>
-              <w:t xml:space="preserve"> / (255/(float)(</w:t>
-            </w:r>
-            <w:proofErr w:type="spellStart"/>
-            <w:r>
-              <w:rPr>
-                <w:b/>
-                <w:bCs/>
-              </w:rPr>
-              <w:t>logTech</w:t>
-            </w:r>
-            <w:proofErr w:type="spellEnd"/>
-            <w:r>
-              <w:rPr>
-                <w:b/>
-                <w:bCs/>
-              </w:rPr>
-              <w:t xml:space="preserve">))) * </w:t>
-            </w:r>
-            <w:proofErr w:type="spellStart"/>
-            <w:r>
-              <w:rPr>
-                <w:b/>
-                <w:bCs/>
-              </w:rPr>
-              <w:t>percentageEco</w:t>
-            </w:r>
-            <w:proofErr w:type="spellEnd"/>
-            <w:r>
-              <w:rPr>
-                <w:b/>
-                <w:bCs/>
-              </w:rPr>
-              <w:t>))));</w:t>
+              <w:t>Math.Min(maxMil / 3,Math.Max(1, (float)Math.Ceiling(((cultures[_cultureID]._economyScore / (255/(float)(logTech))) * percentageEco))));</w:t>
+            </w:r>
+          </w:p>
+        </w:tc>
+      </w:tr>
+      <w:tr>
+        <w:tc>
+          <w:tcPr>
+            <w:tcW w:w="682" w:type="pct"/>
+            <w:tcBorders>
+              <w:top w:val="single" w:sz="4" w:space="0" w:color="auto"/>
+              <w:left w:val="single" w:sz="4" w:space="0" w:color="auto"/>
+              <w:bottom w:val="single" w:sz="4" w:space="0" w:color="auto"/>
+              <w:right w:val="single" w:sz="4" w:space="0" w:color="auto"/>
+            </w:tcBorders>
+            <w:shd w:val="clear" w:color="auto" w:fill="FFF2CC" w:themeFill="accent4" w:themeFillTint="33"/>
+          </w:tcPr>
+          <w:p>
+            <w:pPr>
+              <w:spacing w:line="240" w:lineRule="auto"/>
+              <w:jc w:val="center"/>
+            </w:pPr>
+            <w:r>
+              <w:t>10/02/2022</w:t>
+            </w:r>
+          </w:p>
+        </w:tc>
+        <w:tc>
+          <w:tcPr>
+            <w:tcW w:w="487" w:type="pct"/>
+            <w:tcBorders>
+              <w:top w:val="single" w:sz="4" w:space="0" w:color="auto"/>
+              <w:left w:val="single" w:sz="4" w:space="0" w:color="auto"/>
+              <w:bottom w:val="single" w:sz="4" w:space="0" w:color="auto"/>
+              <w:right w:val="single" w:sz="4" w:space="0" w:color="auto"/>
+            </w:tcBorders>
+            <w:shd w:val="clear" w:color="auto" w:fill="E7E6E6" w:themeFill="background2"/>
+          </w:tcPr>
+          <w:p>
+            <w:pPr>
+              <w:spacing w:line="240" w:lineRule="auto"/>
+              <w:jc w:val="center"/>
+            </w:pPr>
+            <w:r>
+              <w:t>4 Hours</w:t>
+            </w:r>
+          </w:p>
+        </w:tc>
+        <w:tc>
+          <w:tcPr>
+            <w:tcW w:w="696" w:type="pct"/>
+            <w:tcBorders>
+              <w:top w:val="single" w:sz="4" w:space="0" w:color="auto"/>
+              <w:left w:val="single" w:sz="4" w:space="0" w:color="auto"/>
+              <w:bottom w:val="single" w:sz="4" w:space="0" w:color="auto"/>
+              <w:right w:val="single" w:sz="4" w:space="0" w:color="auto"/>
+            </w:tcBorders>
+            <w:shd w:val="clear" w:color="auto" w:fill="BC7BBF"/>
+          </w:tcPr>
+          <w:p>
+            <w:pPr>
+              <w:spacing w:line="240" w:lineRule="auto"/>
+              <w:jc w:val="center"/>
+            </w:pPr>
+            <w:r>
+              <w:t>Simulation – Objective 3</w:t>
+            </w:r>
+          </w:p>
+        </w:tc>
+        <w:tc>
+          <w:tcPr>
+            <w:tcW w:w="3135" w:type="pct"/>
+            <w:tcBorders>
+              <w:top w:val="single" w:sz="4" w:space="0" w:color="auto"/>
+              <w:left w:val="single" w:sz="4" w:space="0" w:color="auto"/>
+              <w:bottom w:val="single" w:sz="4" w:space="0" w:color="auto"/>
+              <w:right w:val="single" w:sz="4" w:space="0" w:color="auto"/>
+            </w:tcBorders>
+            <w:shd w:val="clear" w:color="auto" w:fill="F2F2F2" w:themeFill="background1" w:themeFillShade="F2"/>
+          </w:tcPr>
+          <w:p>
+            <w:pPr>
+              <w:spacing w:line="240" w:lineRule="auto"/>
+            </w:pPr>
+            <w:r>
+              <w:t>Added the religions functionality, with its own name pulled from a set of roughly one hundred religions, and the commands to use said feature. Additionally, added some new map modes to show economics and military data.</w:t>
             </w:r>
           </w:p>
         </w:tc>

</xml_diff>

<commit_message>
Added rulers and minor fixes
</commit_message>
<xml_diff>
--- a/Documentation/100505349ProjectTimeline.docx
+++ b/Documentation/100505349ProjectTimeline.docx
@@ -589,7 +589,15 @@
               <w:spacing w:line="240" w:lineRule="auto"/>
             </w:pPr>
             <w:r>
-              <w:t>Added multiple segments to the literature review, including references to Europa Universalis 4, Civilization 5 and a past project of mine with relevance to the topic area.</w:t>
+              <w:t xml:space="preserve">Added multiple segments to the literature review, including references to Europa Universalis 4, Civilization </w:t>
+            </w:r>
+            <w:proofErr w:type="gramStart"/>
+            <w:r>
+              <w:t>5</w:t>
+            </w:r>
+            <w:proofErr w:type="gramEnd"/>
+            <w:r>
+              <w:t xml:space="preserve"> and a past project of mine with relevance to the topic area.</w:t>
             </w:r>
           </w:p>
         </w:tc>
@@ -1308,7 +1316,15 @@
               <w:spacing w:line="240" w:lineRule="auto"/>
             </w:pPr>
             <w:r>
-              <w:t xml:space="preserve">Added some code to make a basic equator – this code is not yet perfected as it does not properly blend with its surroundings, and needs some reworking to ensure it blends properly </w:t>
+              <w:t xml:space="preserve">Added some code to make a basic equator – this code is not yet perfected as it does not properly blend with its </w:t>
+            </w:r>
+            <w:proofErr w:type="gramStart"/>
+            <w:r>
+              <w:t>surroundings, and</w:t>
+            </w:r>
+            <w:proofErr w:type="gramEnd"/>
+            <w:r>
+              <w:t xml:space="preserve"> needs some reworking to ensure it blends properly </w:t>
             </w:r>
             <w:r>
               <w:t xml:space="preserve">with the </w:t>
@@ -1936,9 +1952,11 @@
               <w:br/>
               <w:t xml:space="preserve">Unfortunately, this solution still suffers from the main problem impacting memory usage – the fact that the </w:t>
             </w:r>
+            <w:proofErr w:type="gramStart"/>
             <w:r>
               <w:t>deciles</w:t>
             </w:r>
+            <w:proofErr w:type="gramEnd"/>
             <w:r>
               <w:t xml:space="preserve"> function stores up to 4</w:t>
             </w:r>
@@ -2081,7 +2099,15 @@
               <w:spacing w:line="240" w:lineRule="auto"/>
             </w:pPr>
             <w:r>
-              <w:t xml:space="preserve">Reworked various systems to improve memory-usage. First and foremost, this included removing the storing of integer values for each tile – instead deferring to using the enumerables that are generated from the integers. By removing the unnecessary storage </w:t>
+              <w:t xml:space="preserve">Reworked various systems to improve memory-usage. First and foremost, this included removing the storing of integer values for each tile – instead deferring to using the </w:t>
+            </w:r>
+            <w:proofErr w:type="spellStart"/>
+            <w:r>
+              <w:t>enumerables</w:t>
+            </w:r>
+            <w:proofErr w:type="spellEnd"/>
+            <w:r>
+              <w:t xml:space="preserve"> that are generated from the integers. By removing the unnecessary storage </w:t>
             </w:r>
             <w:r>
               <w:lastRenderedPageBreak/>
@@ -2272,7 +2298,23 @@
               <w:spacing w:line="240" w:lineRule="auto"/>
             </w:pPr>
             <w:r>
-              <w:t xml:space="preserve">Added the ability for the chunk system to create two equal right angled triangles using either top left-&gt;bottom right or top right-&gt;bottom left splitting. Each of these triangles functions as a chunk as before, but will be vital in creating the provinces system. </w:t>
+              <w:t xml:space="preserve">Added the ability for the chunk system to create two equal </w:t>
+            </w:r>
+            <w:proofErr w:type="gramStart"/>
+            <w:r>
+              <w:t>right angled</w:t>
+            </w:r>
+            <w:proofErr w:type="gramEnd"/>
+            <w:r>
+              <w:t xml:space="preserve"> triangles using either top left-&gt;bottom right or top right-&gt;bottom left splitting. Each of these </w:t>
+            </w:r>
+            <w:proofErr w:type="gramStart"/>
+            <w:r>
+              <w:t>triangles</w:t>
+            </w:r>
+            <w:proofErr w:type="gramEnd"/>
+            <w:r>
+              <w:t xml:space="preserve"> functions as a chunk as before, but will be vital in creating the provinces system. </w:t>
             </w:r>
           </w:p>
           <w:p>
@@ -2291,13 +2333,29 @@
               <w:t xml:space="preserve"> custom linear congruential </w:t>
             </w:r>
             <w:r>
-              <w:t xml:space="preserve">generator (with parameters from glibc) to permit for a pseudo random stream of data. This must be </w:t>
+              <w:t xml:space="preserve">generator (with parameters from </w:t>
+            </w:r>
+            <w:proofErr w:type="spellStart"/>
+            <w:r>
+              <w:t>glibc</w:t>
+            </w:r>
+            <w:proofErr w:type="spellEnd"/>
+            <w:r>
+              <w:t xml:space="preserve">) to permit for a pseudo random stream of data. This must be </w:t>
             </w:r>
             <w:r>
               <w:t>used</w:t>
             </w:r>
             <w:r>
-              <w:t xml:space="preserve"> as the randomisation procedure included in c# by default uses system clock data to generate a result, therefore any processes completed within the same timeframe will receive the same value – by using the system clock random as a seed for the following modulo function this restriction is removed. </w:t>
+              <w:t xml:space="preserve"> as the randomisation procedure included in </w:t>
+            </w:r>
+            <w:proofErr w:type="spellStart"/>
+            <w:r>
+              <w:t>c#</w:t>
+            </w:r>
+            <w:proofErr w:type="spellEnd"/>
+            <w:r>
+              <w:t xml:space="preserve"> by default uses system clock data to generate a result, therefore any processes completed within the same timeframe will receive the same value – by using the system clock random as a seed for the following modulo function this restriction is removed. </w:t>
             </w:r>
           </w:p>
           <w:p>
@@ -2683,7 +2741,15 @@
               <w:spacing w:line="240" w:lineRule="auto"/>
             </w:pPr>
             <w:r>
-              <w:t>Added province rendering to show all the generated province boundaries. Early into this procedure issues were found in which the provinces were displaying as overlapping sets, but this was identified as a rotation issue. Rotating the provinces by 180 degrees x and 180 degrees y created a fully mapped provincial system. As of now, there are still oceans included within the province definitions – as well as some small provinces that could be put to better use by combining them with other nearby provinces.</w:t>
+              <w:t xml:space="preserve">Added province rendering to show all the generated province boundaries. Early into this procedure issues were found in which the provinces were displaying as overlapping sets, but this was identified as a rotation issue. Rotating the provinces by 180 degrees </w:t>
+            </w:r>
+            <w:proofErr w:type="gramStart"/>
+            <w:r>
+              <w:t>x and 180 degrees</w:t>
+            </w:r>
+            <w:proofErr w:type="gramEnd"/>
+            <w:r>
+              <w:t xml:space="preserve"> y created a fully mapped provincial system. As of now, there are still oceans included within the province definitions – as well as some small provinces that could be put to better use by combining them with other nearby provinces.</w:t>
             </w:r>
           </w:p>
         </w:tc>
@@ -2944,7 +3010,15 @@
               <w:spacing w:line="240" w:lineRule="auto"/>
             </w:pPr>
             <w:r>
-              <w:t>Reworked the map writing algorithm to write the map geography to a png file – allowing it to be easily loaded as a material later. Also added some basic province adjacency storing code for later usage in the simulation, as well as the initial aspects of province data writing. The subsequent updates should focus on improving province saving and appending new province data.</w:t>
+              <w:t xml:space="preserve">Reworked the map writing algorithm to write the map geography to a </w:t>
+            </w:r>
+            <w:proofErr w:type="spellStart"/>
+            <w:r>
+              <w:t>png</w:t>
+            </w:r>
+            <w:proofErr w:type="spellEnd"/>
+            <w:r>
+              <w:t xml:space="preserve"> file – allowing it to be easily loaded as a material later. Also added some basic province adjacency storing code for later usage in the simulation, as well as the initial aspects of province data writing. The subsequent updates should focus on improving province saving and appending new province data.</w:t>
             </w:r>
           </w:p>
         </w:tc>
@@ -3030,7 +3104,15 @@
               <w:spacing w:line="240" w:lineRule="auto"/>
             </w:pPr>
             <w:r>
-              <w:t>Fully implemented province saving using xml files and a png for the map geography. This implementation means that new properties can be appended easily and that a lot of unneeded data can be removed from memory. Also began to add some new UI elements to replace the existing UI – including adding a new menu screen for generating a map.</w:t>
+              <w:t xml:space="preserve">Fully implemented province saving using xml files and a </w:t>
+            </w:r>
+            <w:proofErr w:type="spellStart"/>
+            <w:r>
+              <w:t>png</w:t>
+            </w:r>
+            <w:proofErr w:type="spellEnd"/>
+            <w:r>
+              <w:t xml:space="preserve"> for the map geography. This implementation means that new properties can be appended easily and that a lot of unneeded data can be removed from memory. Also began to add some new UI elements to replace the existing UI – including adding a new menu screen for generating a map.</w:t>
             </w:r>
           </w:p>
         </w:tc>
@@ -3200,7 +3282,23 @@
               <w:spacing w:line="240" w:lineRule="auto"/>
             </w:pPr>
             <w:r>
-              <w:t>Added the map modes for showing elevation, temperature, rainfall and flora, as well as the storing and saving of these datapoints for provinces. Also began to work on implementing the single province viewer, but ran into issues with mesh hitboxes.</w:t>
+              <w:t xml:space="preserve">Added the map modes for showing elevation, temperature, </w:t>
+            </w:r>
+            <w:proofErr w:type="gramStart"/>
+            <w:r>
+              <w:t>rainfall</w:t>
+            </w:r>
+            <w:proofErr w:type="gramEnd"/>
+            <w:r>
+              <w:t xml:space="preserve"> and flora, as well as the storing and saving of these datapoints for provinces. Also began to work on implementing the single province </w:t>
+            </w:r>
+            <w:proofErr w:type="gramStart"/>
+            <w:r>
+              <w:t>viewer, but</w:t>
+            </w:r>
+            <w:proofErr w:type="gramEnd"/>
+            <w:r>
+              <w:t xml:space="preserve"> ran into issues with mesh hitboxes.</w:t>
             </w:r>
           </w:p>
         </w:tc>
@@ -3287,6 +3385,7 @@
             <w:r>
               <w:t xml:space="preserve">Simultaneously to researching ways to fix the mesh hitbox issues, implemented the province name generator functionality – providing a unique string name to each city on the map. This algorithm uses data provided by </w:t>
             </w:r>
+            <w:proofErr w:type="spellStart"/>
             <w:r>
               <w:rPr>
                 <w:b/>
@@ -3294,6 +3393,7 @@
               </w:rPr>
               <w:t>Geonames</w:t>
             </w:r>
+            <w:proofErr w:type="spellEnd"/>
             <w:r>
               <w:t xml:space="preserve"> under the creative commons license, though the algorithm is of my own design.</w:t>
             </w:r>
@@ -3468,7 +3568,15 @@
               <w:spacing w:line="240" w:lineRule="auto"/>
             </w:pPr>
             <w:r>
-              <w:t xml:space="preserve">Added the culture generation system and mapmode, providing a new culture value for every province on the map. This may later be expanded to have both culture groups and </w:t>
+              <w:t xml:space="preserve">Added the culture generation system and </w:t>
+            </w:r>
+            <w:proofErr w:type="spellStart"/>
+            <w:r>
+              <w:t>mapmode</w:t>
+            </w:r>
+            <w:proofErr w:type="spellEnd"/>
+            <w:r>
+              <w:t xml:space="preserve">, providing a new culture value for every province on the map. This may later be expanded to have both culture groups and </w:t>
             </w:r>
             <w:r>
               <w:t>cultures,</w:t>
@@ -3742,7 +3850,15 @@
               <w:spacing w:line="240" w:lineRule="auto"/>
             </w:pPr>
             <w:r>
-              <w:t>Added the population metric as well as the corresponding population mapmode. This now generates the spread of population across the map dependent on the four primary factors. Additionally, added the ability to exit the map generator when completed and debugged some issues relating to scene loading</w:t>
+              <w:t xml:space="preserve">Added the population metric as well as the corresponding population </w:t>
+            </w:r>
+            <w:proofErr w:type="spellStart"/>
+            <w:r>
+              <w:t>mapmode</w:t>
+            </w:r>
+            <w:proofErr w:type="spellEnd"/>
+            <w:r>
+              <w:t>. This now generates the spread of population across the map dependent on the four primary factors. Additionally, added the ability to exit the map generator when completed and debugged some issues relating to scene loading</w:t>
             </w:r>
           </w:p>
         </w:tc>
@@ -4088,7 +4204,15 @@
               <w:t xml:space="preserve"> using console commands</w:t>
             </w:r>
             <w:r>
-              <w:t>. This is largely untested thusfar and does not save as of yet.</w:t>
+              <w:t xml:space="preserve">. This is largely untested </w:t>
+            </w:r>
+            <w:proofErr w:type="spellStart"/>
+            <w:r>
+              <w:t>thusfar</w:t>
+            </w:r>
+            <w:proofErr w:type="spellEnd"/>
+            <w:r>
+              <w:t xml:space="preserve"> and does not save as of yet.</w:t>
             </w:r>
           </w:p>
         </w:tc>
@@ -4276,7 +4400,15 @@
               <w:spacing w:line="240" w:lineRule="auto"/>
             </w:pPr>
             <w:r>
-              <w:t xml:space="preserve">Added new segments on the progress achieved in the properties generation (Objective 2) segment </w:t>
+              <w:t xml:space="preserve">Added new segments on the progress achieved in the </w:t>
+            </w:r>
+            <w:proofErr w:type="gramStart"/>
+            <w:r>
+              <w:t>properties</w:t>
+            </w:r>
+            <w:proofErr w:type="gramEnd"/>
+            <w:r>
+              <w:t xml:space="preserve"> generation (Objective 2) segment </w:t>
             </w:r>
             <w:r>
               <w:t>–</w:t>
@@ -4570,60 +4702,377 @@
                 <w:b/>
                 <w:bCs/>
               </w:rPr>
-              <w:t>float myTechScore = (float)(Math.PI * (Math.Sin((float)(tEmp.ecoTech) / ecoTechMax)));</w:t>
-            </w:r>
-          </w:p>
-          <w:p>
-            <w:pPr>
-              <w:spacing w:line="240" w:lineRule="auto"/>
+              <w:t xml:space="preserve">float </w:t>
+            </w:r>
+            <w:proofErr w:type="spellStart"/>
+            <w:r>
               <w:rPr>
                 <w:b/>
                 <w:bCs/>
               </w:rPr>
-            </w:pPr>
+              <w:t>myTechScore</w:t>
+            </w:r>
+            <w:proofErr w:type="spellEnd"/>
             <w:r>
               <w:rPr>
                 <w:b/>
                 <w:bCs/>
               </w:rPr>
-              <w:t>float mySizeScore = 2 + ((float)(Math.Log10((tEmp.ReturnPopScore(provinces) / empSizeMax))));</w:t>
-            </w:r>
-          </w:p>
-          <w:p>
-            <w:pPr>
-              <w:spacing w:line="240" w:lineRule="auto"/>
+              <w:t xml:space="preserve"> = (float</w:t>
+            </w:r>
+            <w:proofErr w:type="gramStart"/>
+            <w:r>
               <w:rPr>
                 <w:b/>
                 <w:bCs/>
               </w:rPr>
-            </w:pPr>
+              <w:t>)(</w:t>
+            </w:r>
+            <w:proofErr w:type="spellStart"/>
+            <w:proofErr w:type="gramEnd"/>
             <w:r>
               <w:rPr>
                 <w:b/>
                 <w:bCs/>
               </w:rPr>
-              <w:t>float myScore = myTechScore * mySizeScore;</w:t>
-            </w:r>
-          </w:p>
-          <w:p>
-            <w:pPr>
-              <w:spacing w:line="240" w:lineRule="auto"/>
+              <w:t>Math.PI</w:t>
+            </w:r>
+            <w:proofErr w:type="spellEnd"/>
+            <w:r>
               <w:rPr>
                 <w:b/>
                 <w:bCs/>
               </w:rPr>
-            </w:pPr>
-          </w:p>
-          <w:p>
-            <w:pPr>
-              <w:spacing w:line="240" w:lineRule="auto"/>
-            </w:pPr>
+              <w:t xml:space="preserve"> * (</w:t>
+            </w:r>
+            <w:proofErr w:type="spellStart"/>
             <w:r>
               <w:rPr>
                 <w:b/>
                 <w:bCs/>
               </w:rPr>
-              <w:t>Math.Min(maxMil / 3,Math.Max(1, (float)Math.Ceiling(((cultures[_cultureID]._economyScore / (255/(float)(logTech))) * percentageEco))));</w:t>
+              <w:t>Math.Sin</w:t>
+            </w:r>
+            <w:proofErr w:type="spellEnd"/>
+            <w:r>
+              <w:rPr>
+                <w:b/>
+                <w:bCs/>
+              </w:rPr>
+              <w:t>((float)(</w:t>
+            </w:r>
+            <w:proofErr w:type="spellStart"/>
+            <w:r>
+              <w:rPr>
+                <w:b/>
+                <w:bCs/>
+              </w:rPr>
+              <w:t>tEmp.ecoTech</w:t>
+            </w:r>
+            <w:proofErr w:type="spellEnd"/>
+            <w:r>
+              <w:rPr>
+                <w:b/>
+                <w:bCs/>
+              </w:rPr>
+              <w:t xml:space="preserve">) / </w:t>
+            </w:r>
+            <w:proofErr w:type="spellStart"/>
+            <w:r>
+              <w:rPr>
+                <w:b/>
+                <w:bCs/>
+              </w:rPr>
+              <w:t>ecoTechMax</w:t>
+            </w:r>
+            <w:proofErr w:type="spellEnd"/>
+            <w:r>
+              <w:rPr>
+                <w:b/>
+                <w:bCs/>
+              </w:rPr>
+              <w:t>)));</w:t>
+            </w:r>
+          </w:p>
+          <w:p>
+            <w:pPr>
+              <w:spacing w:line="240" w:lineRule="auto"/>
+              <w:rPr>
+                <w:b/>
+                <w:bCs/>
+              </w:rPr>
+            </w:pPr>
+            <w:r>
+              <w:rPr>
+                <w:b/>
+                <w:bCs/>
+              </w:rPr>
+              <w:t xml:space="preserve">float </w:t>
+            </w:r>
+            <w:proofErr w:type="spellStart"/>
+            <w:r>
+              <w:rPr>
+                <w:b/>
+                <w:bCs/>
+              </w:rPr>
+              <w:t>mySizeScore</w:t>
+            </w:r>
+            <w:proofErr w:type="spellEnd"/>
+            <w:r>
+              <w:rPr>
+                <w:b/>
+                <w:bCs/>
+              </w:rPr>
+              <w:t xml:space="preserve"> = 2 + ((float)(Math.Log10((</w:t>
+            </w:r>
+            <w:proofErr w:type="spellStart"/>
+            <w:r>
+              <w:rPr>
+                <w:b/>
+                <w:bCs/>
+              </w:rPr>
+              <w:t>tEmp.ReturnPopScore</w:t>
+            </w:r>
+            <w:proofErr w:type="spellEnd"/>
+            <w:r>
+              <w:rPr>
+                <w:b/>
+                <w:bCs/>
+              </w:rPr>
+              <w:t xml:space="preserve">(provinces) / </w:t>
+            </w:r>
+            <w:proofErr w:type="spellStart"/>
+            <w:r>
+              <w:rPr>
+                <w:b/>
+                <w:bCs/>
+              </w:rPr>
+              <w:t>empSizeMax</w:t>
+            </w:r>
+            <w:proofErr w:type="spellEnd"/>
+            <w:r>
+              <w:rPr>
+                <w:b/>
+                <w:bCs/>
+              </w:rPr>
+              <w:t>)))</w:t>
+            </w:r>
+            <w:proofErr w:type="gramStart"/>
+            <w:r>
+              <w:rPr>
+                <w:b/>
+                <w:bCs/>
+              </w:rPr>
+              <w:t>);</w:t>
+            </w:r>
+            <w:proofErr w:type="gramEnd"/>
+          </w:p>
+          <w:p>
+            <w:pPr>
+              <w:spacing w:line="240" w:lineRule="auto"/>
+              <w:rPr>
+                <w:b/>
+                <w:bCs/>
+              </w:rPr>
+            </w:pPr>
+            <w:r>
+              <w:rPr>
+                <w:b/>
+                <w:bCs/>
+              </w:rPr>
+              <w:t xml:space="preserve">float </w:t>
+            </w:r>
+            <w:proofErr w:type="spellStart"/>
+            <w:r>
+              <w:rPr>
+                <w:b/>
+                <w:bCs/>
+              </w:rPr>
+              <w:t>myScore</w:t>
+            </w:r>
+            <w:proofErr w:type="spellEnd"/>
+            <w:r>
+              <w:rPr>
+                <w:b/>
+                <w:bCs/>
+              </w:rPr>
+              <w:t xml:space="preserve"> = </w:t>
+            </w:r>
+            <w:proofErr w:type="spellStart"/>
+            <w:r>
+              <w:rPr>
+                <w:b/>
+                <w:bCs/>
+              </w:rPr>
+              <w:t>myTechScore</w:t>
+            </w:r>
+            <w:proofErr w:type="spellEnd"/>
+            <w:r>
+              <w:rPr>
+                <w:b/>
+                <w:bCs/>
+              </w:rPr>
+              <w:t xml:space="preserve"> * </w:t>
+            </w:r>
+            <w:proofErr w:type="spellStart"/>
+            <w:proofErr w:type="gramStart"/>
+            <w:r>
+              <w:rPr>
+                <w:b/>
+                <w:bCs/>
+              </w:rPr>
+              <w:t>mySizeScore</w:t>
+            </w:r>
+            <w:proofErr w:type="spellEnd"/>
+            <w:r>
+              <w:rPr>
+                <w:b/>
+                <w:bCs/>
+              </w:rPr>
+              <w:t>;</w:t>
+            </w:r>
+            <w:proofErr w:type="gramEnd"/>
+          </w:p>
+          <w:p>
+            <w:pPr>
+              <w:spacing w:line="240" w:lineRule="auto"/>
+              <w:rPr>
+                <w:b/>
+                <w:bCs/>
+              </w:rPr>
+            </w:pPr>
+          </w:p>
+          <w:p>
+            <w:pPr>
+              <w:spacing w:line="240" w:lineRule="auto"/>
+            </w:pPr>
+            <w:proofErr w:type="spellStart"/>
+            <w:r>
+              <w:rPr>
+                <w:b/>
+                <w:bCs/>
+              </w:rPr>
+              <w:t>Math.Min</w:t>
+            </w:r>
+            <w:proofErr w:type="spellEnd"/>
+            <w:r>
+              <w:rPr>
+                <w:b/>
+                <w:bCs/>
+              </w:rPr>
+              <w:t>(</w:t>
+            </w:r>
+            <w:proofErr w:type="spellStart"/>
+            <w:r>
+              <w:rPr>
+                <w:b/>
+                <w:bCs/>
+              </w:rPr>
+              <w:t>maxMil</w:t>
+            </w:r>
+            <w:proofErr w:type="spellEnd"/>
+            <w:r>
+              <w:rPr>
+                <w:b/>
+                <w:bCs/>
+              </w:rPr>
+              <w:t xml:space="preserve"> / </w:t>
+            </w:r>
+            <w:proofErr w:type="gramStart"/>
+            <w:r>
+              <w:rPr>
+                <w:b/>
+                <w:bCs/>
+              </w:rPr>
+              <w:t>3,Math.Max</w:t>
+            </w:r>
+            <w:proofErr w:type="gramEnd"/>
+            <w:r>
+              <w:rPr>
+                <w:b/>
+                <w:bCs/>
+              </w:rPr>
+              <w:t>(1, (float)</w:t>
+            </w:r>
+            <w:proofErr w:type="spellStart"/>
+            <w:r>
+              <w:rPr>
+                <w:b/>
+                <w:bCs/>
+              </w:rPr>
+              <w:t>Math.Ceiling</w:t>
+            </w:r>
+            <w:proofErr w:type="spellEnd"/>
+            <w:r>
+              <w:rPr>
+                <w:b/>
+                <w:bCs/>
+              </w:rPr>
+              <w:t>(((cultures[_</w:t>
+            </w:r>
+            <w:proofErr w:type="spellStart"/>
+            <w:r>
+              <w:rPr>
+                <w:b/>
+                <w:bCs/>
+              </w:rPr>
+              <w:t>cultureID</w:t>
+            </w:r>
+            <w:proofErr w:type="spellEnd"/>
+            <w:r>
+              <w:rPr>
+                <w:b/>
+                <w:bCs/>
+              </w:rPr>
+              <w:t>]._</w:t>
+            </w:r>
+            <w:proofErr w:type="spellStart"/>
+            <w:r>
+              <w:rPr>
+                <w:b/>
+                <w:bCs/>
+              </w:rPr>
+              <w:t>economyScore</w:t>
+            </w:r>
+            <w:proofErr w:type="spellEnd"/>
+            <w:r>
+              <w:rPr>
+                <w:b/>
+                <w:bCs/>
+              </w:rPr>
+              <w:t xml:space="preserve"> / (255/(float)(</w:t>
+            </w:r>
+            <w:proofErr w:type="spellStart"/>
+            <w:r>
+              <w:rPr>
+                <w:b/>
+                <w:bCs/>
+              </w:rPr>
+              <w:t>logTech</w:t>
+            </w:r>
+            <w:proofErr w:type="spellEnd"/>
+            <w:r>
+              <w:rPr>
+                <w:b/>
+                <w:bCs/>
+              </w:rPr>
+              <w:t xml:space="preserve">))) * </w:t>
+            </w:r>
+            <w:proofErr w:type="spellStart"/>
+            <w:r>
+              <w:rPr>
+                <w:b/>
+                <w:bCs/>
+              </w:rPr>
+              <w:t>percentageEco</w:t>
+            </w:r>
+            <w:proofErr w:type="spellEnd"/>
+            <w:r>
+              <w:rPr>
+                <w:b/>
+                <w:bCs/>
+              </w:rPr>
+              <w:t>))));</w:t>
             </w:r>
           </w:p>
         </w:tc>
@@ -4713,7 +5162,119 @@
           </w:p>
         </w:tc>
       </w:tr>
+      <w:tr>
+        <w:tc>
+          <w:tcPr>
+            <w:tcW w:w="682" w:type="pct"/>
+            <w:tcBorders>
+              <w:top w:val="single" w:sz="4" w:space="0" w:color="auto"/>
+              <w:left w:val="single" w:sz="4" w:space="0" w:color="auto"/>
+              <w:bottom w:val="single" w:sz="4" w:space="0" w:color="auto"/>
+              <w:right w:val="single" w:sz="4" w:space="0" w:color="auto"/>
+            </w:tcBorders>
+            <w:shd w:val="clear" w:color="auto" w:fill="FFF2CC" w:themeFill="accent4" w:themeFillTint="33"/>
+          </w:tcPr>
+          <w:p>
+            <w:pPr>
+              <w:spacing w:line="240" w:lineRule="auto"/>
+              <w:jc w:val="center"/>
+            </w:pPr>
+            <w:r>
+              <w:t>11/02/2022</w:t>
+            </w:r>
+          </w:p>
+        </w:tc>
+        <w:tc>
+          <w:tcPr>
+            <w:tcW w:w="487" w:type="pct"/>
+            <w:tcBorders>
+              <w:top w:val="single" w:sz="4" w:space="0" w:color="auto"/>
+              <w:left w:val="single" w:sz="4" w:space="0" w:color="auto"/>
+              <w:bottom w:val="single" w:sz="4" w:space="0" w:color="auto"/>
+              <w:right w:val="single" w:sz="4" w:space="0" w:color="auto"/>
+            </w:tcBorders>
+            <w:shd w:val="clear" w:color="auto" w:fill="E7E6E6" w:themeFill="background2"/>
+          </w:tcPr>
+          <w:p>
+            <w:pPr>
+              <w:spacing w:line="240" w:lineRule="auto"/>
+              <w:jc w:val="center"/>
+            </w:pPr>
+            <w:r>
+              <w:t>5 Hours 30 Minutes</w:t>
+            </w:r>
+          </w:p>
+        </w:tc>
+        <w:tc>
+          <w:tcPr>
+            <w:tcW w:w="696" w:type="pct"/>
+            <w:tcBorders>
+              <w:top w:val="single" w:sz="4" w:space="0" w:color="auto"/>
+              <w:left w:val="single" w:sz="4" w:space="0" w:color="auto"/>
+              <w:bottom w:val="single" w:sz="4" w:space="0" w:color="auto"/>
+              <w:right w:val="single" w:sz="4" w:space="0" w:color="auto"/>
+            </w:tcBorders>
+            <w:shd w:val="clear" w:color="auto" w:fill="BC7BBF"/>
+          </w:tcPr>
+          <w:p>
+            <w:pPr>
+              <w:spacing w:line="240" w:lineRule="auto"/>
+              <w:jc w:val="center"/>
+            </w:pPr>
+            <w:r>
+              <w:t>Simulation – Objective 3</w:t>
+            </w:r>
+          </w:p>
+        </w:tc>
+        <w:tc>
+          <w:tcPr>
+            <w:tcW w:w="3135" w:type="pct"/>
+            <w:tcBorders>
+              <w:top w:val="single" w:sz="4" w:space="0" w:color="auto"/>
+              <w:left w:val="single" w:sz="4" w:space="0" w:color="auto"/>
+              <w:bottom w:val="single" w:sz="4" w:space="0" w:color="auto"/>
+              <w:right w:val="single" w:sz="4" w:space="0" w:color="auto"/>
+            </w:tcBorders>
+            <w:shd w:val="clear" w:color="auto" w:fill="F2F2F2" w:themeFill="background1" w:themeFillShade="F2"/>
+          </w:tcPr>
+          <w:p>
+            <w:pPr>
+              <w:spacing w:line="240" w:lineRule="auto"/>
+            </w:pPr>
+            <w:r>
+              <w:t xml:space="preserve">Fixed some outstanding issues with religions and </w:t>
+            </w:r>
+            <w:proofErr w:type="spellStart"/>
+            <w:r>
+              <w:t>mapmodes</w:t>
+            </w:r>
+            <w:proofErr w:type="spellEnd"/>
+            <w:r>
+              <w:t xml:space="preserve">, as well as added a new </w:t>
+            </w:r>
+            <w:proofErr w:type="spellStart"/>
+            <w:r>
+              <w:t>mapmode</w:t>
+            </w:r>
+            <w:proofErr w:type="spellEnd"/>
+            <w:r>
+              <w:t xml:space="preserve"> for current military strength. Also began to implement the </w:t>
+            </w:r>
+            <w:proofErr w:type="gramStart"/>
+            <w:r>
+              <w:t>rulers</w:t>
+            </w:r>
+            <w:proofErr w:type="gramEnd"/>
+            <w:r>
+              <w:t xml:space="preserve"> system, including random personality generation, random name generation based on culture and inheritance of certain properties from previous rulers. </w:t>
+            </w:r>
+          </w:p>
+        </w:tc>
+      </w:tr>
     </w:tbl>
+    <w:p/>
+    <w:p/>
+    <w:p/>
     <w:p/>
     <w:p/>
     <w:p/>

</xml_diff>

<commit_message>
Added new naming systems + ruler data
</commit_message>
<xml_diff>
--- a/Documentation/100505349ProjectTimeline.docx
+++ b/Documentation/100505349ProjectTimeline.docx
@@ -589,15 +589,7 @@
               <w:spacing w:line="240" w:lineRule="auto"/>
             </w:pPr>
             <w:r>
-              <w:t xml:space="preserve">Added multiple segments to the literature review, including references to Europa Universalis 4, Civilization </w:t>
-            </w:r>
-            <w:proofErr w:type="gramStart"/>
-            <w:r>
-              <w:t>5</w:t>
-            </w:r>
-            <w:proofErr w:type="gramEnd"/>
-            <w:r>
-              <w:t xml:space="preserve"> and a past project of mine with relevance to the topic area.</w:t>
+              <w:t>Added multiple segments to the literature review, including references to Europa Universalis 4, Civilization 5 and a past project of mine with relevance to the topic area.</w:t>
             </w:r>
           </w:p>
         </w:tc>
@@ -1316,15 +1308,7 @@
               <w:spacing w:line="240" w:lineRule="auto"/>
             </w:pPr>
             <w:r>
-              <w:t xml:space="preserve">Added some code to make a basic equator – this code is not yet perfected as it does not properly blend with its </w:t>
-            </w:r>
-            <w:proofErr w:type="gramStart"/>
-            <w:r>
-              <w:t>surroundings, and</w:t>
-            </w:r>
-            <w:proofErr w:type="gramEnd"/>
-            <w:r>
-              <w:t xml:space="preserve"> needs some reworking to ensure it blends properly </w:t>
+              <w:t xml:space="preserve">Added some code to make a basic equator – this code is not yet perfected as it does not properly blend with its surroundings, and needs some reworking to ensure it blends properly </w:t>
             </w:r>
             <w:r>
               <w:t xml:space="preserve">with the </w:t>
@@ -1952,11 +1936,9 @@
               <w:br/>
               <w:t xml:space="preserve">Unfortunately, this solution still suffers from the main problem impacting memory usage – the fact that the </w:t>
             </w:r>
-            <w:proofErr w:type="gramStart"/>
             <w:r>
               <w:t>deciles</w:t>
             </w:r>
-            <w:proofErr w:type="gramEnd"/>
             <w:r>
               <w:t xml:space="preserve"> function stores up to 4</w:t>
             </w:r>
@@ -2099,15 +2081,7 @@
               <w:spacing w:line="240" w:lineRule="auto"/>
             </w:pPr>
             <w:r>
-              <w:t xml:space="preserve">Reworked various systems to improve memory-usage. First and foremost, this included removing the storing of integer values for each tile – instead deferring to using the </w:t>
-            </w:r>
-            <w:proofErr w:type="spellStart"/>
-            <w:r>
-              <w:t>enumerables</w:t>
-            </w:r>
-            <w:proofErr w:type="spellEnd"/>
-            <w:r>
-              <w:t xml:space="preserve"> that are generated from the integers. By removing the unnecessary storage </w:t>
+              <w:t xml:space="preserve">Reworked various systems to improve memory-usage. First and foremost, this included removing the storing of integer values for each tile – instead deferring to using the enumerables that are generated from the integers. By removing the unnecessary storage </w:t>
             </w:r>
             <w:r>
               <w:lastRenderedPageBreak/>
@@ -2298,23 +2272,7 @@
               <w:spacing w:line="240" w:lineRule="auto"/>
             </w:pPr>
             <w:r>
-              <w:t xml:space="preserve">Added the ability for the chunk system to create two equal </w:t>
-            </w:r>
-            <w:proofErr w:type="gramStart"/>
-            <w:r>
-              <w:t>right angled</w:t>
-            </w:r>
-            <w:proofErr w:type="gramEnd"/>
-            <w:r>
-              <w:t xml:space="preserve"> triangles using either top left-&gt;bottom right or top right-&gt;bottom left splitting. Each of these </w:t>
-            </w:r>
-            <w:proofErr w:type="gramStart"/>
-            <w:r>
-              <w:t>triangles</w:t>
-            </w:r>
-            <w:proofErr w:type="gramEnd"/>
-            <w:r>
-              <w:t xml:space="preserve"> functions as a chunk as before, but will be vital in creating the provinces system. </w:t>
+              <w:t xml:space="preserve">Added the ability for the chunk system to create two equal right angled triangles using either top left-&gt;bottom right or top right-&gt;bottom left splitting. Each of these triangles functions as a chunk as before, but will be vital in creating the provinces system. </w:t>
             </w:r>
           </w:p>
           <w:p>
@@ -2333,29 +2291,13 @@
               <w:t xml:space="preserve"> custom linear congruential </w:t>
             </w:r>
             <w:r>
-              <w:t xml:space="preserve">generator (with parameters from </w:t>
-            </w:r>
-            <w:proofErr w:type="spellStart"/>
-            <w:r>
-              <w:t>glibc</w:t>
-            </w:r>
-            <w:proofErr w:type="spellEnd"/>
-            <w:r>
-              <w:t xml:space="preserve">) to permit for a pseudo random stream of data. This must be </w:t>
+              <w:t xml:space="preserve">generator (with parameters from glibc) to permit for a pseudo random stream of data. This must be </w:t>
             </w:r>
             <w:r>
               <w:t>used</w:t>
             </w:r>
             <w:r>
-              <w:t xml:space="preserve"> as the randomisation procedure included in </w:t>
-            </w:r>
-            <w:proofErr w:type="spellStart"/>
-            <w:r>
-              <w:t>c#</w:t>
-            </w:r>
-            <w:proofErr w:type="spellEnd"/>
-            <w:r>
-              <w:t xml:space="preserve"> by default uses system clock data to generate a result, therefore any processes completed within the same timeframe will receive the same value – by using the system clock random as a seed for the following modulo function this restriction is removed. </w:t>
+              <w:t xml:space="preserve"> as the randomisation procedure included in c# by default uses system clock data to generate a result, therefore any processes completed within the same timeframe will receive the same value – by using the system clock random as a seed for the following modulo function this restriction is removed. </w:t>
             </w:r>
           </w:p>
           <w:p>
@@ -2741,15 +2683,7 @@
               <w:spacing w:line="240" w:lineRule="auto"/>
             </w:pPr>
             <w:r>
-              <w:t xml:space="preserve">Added province rendering to show all the generated province boundaries. Early into this procedure issues were found in which the provinces were displaying as overlapping sets, but this was identified as a rotation issue. Rotating the provinces by 180 degrees </w:t>
-            </w:r>
-            <w:proofErr w:type="gramStart"/>
-            <w:r>
-              <w:t>x and 180 degrees</w:t>
-            </w:r>
-            <w:proofErr w:type="gramEnd"/>
-            <w:r>
-              <w:t xml:space="preserve"> y created a fully mapped provincial system. As of now, there are still oceans included within the province definitions – as well as some small provinces that could be put to better use by combining them with other nearby provinces.</w:t>
+              <w:t>Added province rendering to show all the generated province boundaries. Early into this procedure issues were found in which the provinces were displaying as overlapping sets, but this was identified as a rotation issue. Rotating the provinces by 180 degrees x and 180 degrees y created a fully mapped provincial system. As of now, there are still oceans included within the province definitions – as well as some small provinces that could be put to better use by combining them with other nearby provinces.</w:t>
             </w:r>
           </w:p>
         </w:tc>
@@ -3010,15 +2944,7 @@
               <w:spacing w:line="240" w:lineRule="auto"/>
             </w:pPr>
             <w:r>
-              <w:t xml:space="preserve">Reworked the map writing algorithm to write the map geography to a </w:t>
-            </w:r>
-            <w:proofErr w:type="spellStart"/>
-            <w:r>
-              <w:t>png</w:t>
-            </w:r>
-            <w:proofErr w:type="spellEnd"/>
-            <w:r>
-              <w:t xml:space="preserve"> file – allowing it to be easily loaded as a material later. Also added some basic province adjacency storing code for later usage in the simulation, as well as the initial aspects of province data writing. The subsequent updates should focus on improving province saving and appending new province data.</w:t>
+              <w:t>Reworked the map writing algorithm to write the map geography to a png file – allowing it to be easily loaded as a material later. Also added some basic province adjacency storing code for later usage in the simulation, as well as the initial aspects of province data writing. The subsequent updates should focus on improving province saving and appending new province data.</w:t>
             </w:r>
           </w:p>
         </w:tc>
@@ -3104,15 +3030,7 @@
               <w:spacing w:line="240" w:lineRule="auto"/>
             </w:pPr>
             <w:r>
-              <w:t xml:space="preserve">Fully implemented province saving using xml files and a </w:t>
-            </w:r>
-            <w:proofErr w:type="spellStart"/>
-            <w:r>
-              <w:t>png</w:t>
-            </w:r>
-            <w:proofErr w:type="spellEnd"/>
-            <w:r>
-              <w:t xml:space="preserve"> for the map geography. This implementation means that new properties can be appended easily and that a lot of unneeded data can be removed from memory. Also began to add some new UI elements to replace the existing UI – including adding a new menu screen for generating a map.</w:t>
+              <w:t>Fully implemented province saving using xml files and a png for the map geography. This implementation means that new properties can be appended easily and that a lot of unneeded data can be removed from memory. Also began to add some new UI elements to replace the existing UI – including adding a new menu screen for generating a map.</w:t>
             </w:r>
           </w:p>
         </w:tc>
@@ -3282,23 +3200,7 @@
               <w:spacing w:line="240" w:lineRule="auto"/>
             </w:pPr>
             <w:r>
-              <w:t xml:space="preserve">Added the map modes for showing elevation, temperature, </w:t>
-            </w:r>
-            <w:proofErr w:type="gramStart"/>
-            <w:r>
-              <w:t>rainfall</w:t>
-            </w:r>
-            <w:proofErr w:type="gramEnd"/>
-            <w:r>
-              <w:t xml:space="preserve"> and flora, as well as the storing and saving of these datapoints for provinces. Also began to work on implementing the single province </w:t>
-            </w:r>
-            <w:proofErr w:type="gramStart"/>
-            <w:r>
-              <w:t>viewer, but</w:t>
-            </w:r>
-            <w:proofErr w:type="gramEnd"/>
-            <w:r>
-              <w:t xml:space="preserve"> ran into issues with mesh hitboxes.</w:t>
+              <w:t>Added the map modes for showing elevation, temperature, rainfall and flora, as well as the storing and saving of these datapoints for provinces. Also began to work on implementing the single province viewer, but ran into issues with mesh hitboxes.</w:t>
             </w:r>
           </w:p>
         </w:tc>
@@ -3385,7 +3287,6 @@
             <w:r>
               <w:t xml:space="preserve">Simultaneously to researching ways to fix the mesh hitbox issues, implemented the province name generator functionality – providing a unique string name to each city on the map. This algorithm uses data provided by </w:t>
             </w:r>
-            <w:proofErr w:type="spellStart"/>
             <w:r>
               <w:rPr>
                 <w:b/>
@@ -3393,7 +3294,6 @@
               </w:rPr>
               <w:t>Geonames</w:t>
             </w:r>
-            <w:proofErr w:type="spellEnd"/>
             <w:r>
               <w:t xml:space="preserve"> under the creative commons license, though the algorithm is of my own design.</w:t>
             </w:r>
@@ -3568,15 +3468,7 @@
               <w:spacing w:line="240" w:lineRule="auto"/>
             </w:pPr>
             <w:r>
-              <w:t xml:space="preserve">Added the culture generation system and </w:t>
-            </w:r>
-            <w:proofErr w:type="spellStart"/>
-            <w:r>
-              <w:t>mapmode</w:t>
-            </w:r>
-            <w:proofErr w:type="spellEnd"/>
-            <w:r>
-              <w:t xml:space="preserve">, providing a new culture value for every province on the map. This may later be expanded to have both culture groups and </w:t>
+              <w:t xml:space="preserve">Added the culture generation system and mapmode, providing a new culture value for every province on the map. This may later be expanded to have both culture groups and </w:t>
             </w:r>
             <w:r>
               <w:t>cultures,</w:t>
@@ -3850,15 +3742,7 @@
               <w:spacing w:line="240" w:lineRule="auto"/>
             </w:pPr>
             <w:r>
-              <w:t xml:space="preserve">Added the population metric as well as the corresponding population </w:t>
-            </w:r>
-            <w:proofErr w:type="spellStart"/>
-            <w:r>
-              <w:t>mapmode</w:t>
-            </w:r>
-            <w:proofErr w:type="spellEnd"/>
-            <w:r>
-              <w:t>. This now generates the spread of population across the map dependent on the four primary factors. Additionally, added the ability to exit the map generator when completed and debugged some issues relating to scene loading</w:t>
+              <w:t>Added the population metric as well as the corresponding population mapmode. This now generates the spread of population across the map dependent on the four primary factors. Additionally, added the ability to exit the map generator when completed and debugged some issues relating to scene loading</w:t>
             </w:r>
           </w:p>
         </w:tc>
@@ -4204,15 +4088,7 @@
               <w:t xml:space="preserve"> using console commands</w:t>
             </w:r>
             <w:r>
-              <w:t xml:space="preserve">. This is largely untested </w:t>
-            </w:r>
-            <w:proofErr w:type="spellStart"/>
-            <w:r>
-              <w:t>thusfar</w:t>
-            </w:r>
-            <w:proofErr w:type="spellEnd"/>
-            <w:r>
-              <w:t xml:space="preserve"> and does not save as of yet.</w:t>
+              <w:t>. This is largely untested thusfar and does not save as of yet.</w:t>
             </w:r>
           </w:p>
         </w:tc>
@@ -4400,15 +4276,7 @@
               <w:spacing w:line="240" w:lineRule="auto"/>
             </w:pPr>
             <w:r>
-              <w:t xml:space="preserve">Added new segments on the progress achieved in the </w:t>
-            </w:r>
-            <w:proofErr w:type="gramStart"/>
-            <w:r>
-              <w:t>properties</w:t>
-            </w:r>
-            <w:proofErr w:type="gramEnd"/>
-            <w:r>
-              <w:t xml:space="preserve"> generation (Objective 2) segment </w:t>
+              <w:t xml:space="preserve">Added new segments on the progress achieved in the properties generation (Objective 2) segment </w:t>
             </w:r>
             <w:r>
               <w:t>–</w:t>
@@ -4702,377 +4570,60 @@
                 <w:b/>
                 <w:bCs/>
               </w:rPr>
-              <w:t xml:space="preserve">float </w:t>
-            </w:r>
-            <w:proofErr w:type="spellStart"/>
-            <w:r>
+              <w:t>float myTechScore = (float)(Math.PI * (Math.Sin((float)(tEmp.ecoTech) / ecoTechMax)));</w:t>
+            </w:r>
+          </w:p>
+          <w:p>
+            <w:pPr>
+              <w:spacing w:line="240" w:lineRule="auto"/>
               <w:rPr>
                 <w:b/>
                 <w:bCs/>
               </w:rPr>
-              <w:t>myTechScore</w:t>
-            </w:r>
-            <w:proofErr w:type="spellEnd"/>
+            </w:pPr>
             <w:r>
               <w:rPr>
                 <w:b/>
                 <w:bCs/>
               </w:rPr>
-              <w:t xml:space="preserve"> = (float</w:t>
-            </w:r>
-            <w:proofErr w:type="gramStart"/>
-            <w:r>
+              <w:t>float mySizeScore = 2 + ((float)(Math.Log10((tEmp.ReturnPopScore(provinces) / empSizeMax))));</w:t>
+            </w:r>
+          </w:p>
+          <w:p>
+            <w:pPr>
+              <w:spacing w:line="240" w:lineRule="auto"/>
               <w:rPr>
                 <w:b/>
                 <w:bCs/>
               </w:rPr>
-              <w:t>)(</w:t>
-            </w:r>
-            <w:proofErr w:type="spellStart"/>
-            <w:proofErr w:type="gramEnd"/>
+            </w:pPr>
             <w:r>
               <w:rPr>
                 <w:b/>
                 <w:bCs/>
               </w:rPr>
-              <w:t>Math.PI</w:t>
-            </w:r>
-            <w:proofErr w:type="spellEnd"/>
-            <w:r>
+              <w:t>float myScore = myTechScore * mySizeScore;</w:t>
+            </w:r>
+          </w:p>
+          <w:p>
+            <w:pPr>
+              <w:spacing w:line="240" w:lineRule="auto"/>
               <w:rPr>
                 <w:b/>
                 <w:bCs/>
               </w:rPr>
-              <w:t xml:space="preserve"> * (</w:t>
-            </w:r>
-            <w:proofErr w:type="spellStart"/>
+            </w:pPr>
+          </w:p>
+          <w:p>
+            <w:pPr>
+              <w:spacing w:line="240" w:lineRule="auto"/>
+            </w:pPr>
             <w:r>
               <w:rPr>
                 <w:b/>
                 <w:bCs/>
               </w:rPr>
-              <w:t>Math.Sin</w:t>
-            </w:r>
-            <w:proofErr w:type="spellEnd"/>
-            <w:r>
-              <w:rPr>
-                <w:b/>
-                <w:bCs/>
-              </w:rPr>
-              <w:t>((float)(</w:t>
-            </w:r>
-            <w:proofErr w:type="spellStart"/>
-            <w:r>
-              <w:rPr>
-                <w:b/>
-                <w:bCs/>
-              </w:rPr>
-              <w:t>tEmp.ecoTech</w:t>
-            </w:r>
-            <w:proofErr w:type="spellEnd"/>
-            <w:r>
-              <w:rPr>
-                <w:b/>
-                <w:bCs/>
-              </w:rPr>
-              <w:t xml:space="preserve">) / </w:t>
-            </w:r>
-            <w:proofErr w:type="spellStart"/>
-            <w:r>
-              <w:rPr>
-                <w:b/>
-                <w:bCs/>
-              </w:rPr>
-              <w:t>ecoTechMax</w:t>
-            </w:r>
-            <w:proofErr w:type="spellEnd"/>
-            <w:r>
-              <w:rPr>
-                <w:b/>
-                <w:bCs/>
-              </w:rPr>
-              <w:t>)));</w:t>
-            </w:r>
-          </w:p>
-          <w:p>
-            <w:pPr>
-              <w:spacing w:line="240" w:lineRule="auto"/>
-              <w:rPr>
-                <w:b/>
-                <w:bCs/>
-              </w:rPr>
-            </w:pPr>
-            <w:r>
-              <w:rPr>
-                <w:b/>
-                <w:bCs/>
-              </w:rPr>
-              <w:t xml:space="preserve">float </w:t>
-            </w:r>
-            <w:proofErr w:type="spellStart"/>
-            <w:r>
-              <w:rPr>
-                <w:b/>
-                <w:bCs/>
-              </w:rPr>
-              <w:t>mySizeScore</w:t>
-            </w:r>
-            <w:proofErr w:type="spellEnd"/>
-            <w:r>
-              <w:rPr>
-                <w:b/>
-                <w:bCs/>
-              </w:rPr>
-              <w:t xml:space="preserve"> = 2 + ((float)(Math.Log10((</w:t>
-            </w:r>
-            <w:proofErr w:type="spellStart"/>
-            <w:r>
-              <w:rPr>
-                <w:b/>
-                <w:bCs/>
-              </w:rPr>
-              <w:t>tEmp.ReturnPopScore</w:t>
-            </w:r>
-            <w:proofErr w:type="spellEnd"/>
-            <w:r>
-              <w:rPr>
-                <w:b/>
-                <w:bCs/>
-              </w:rPr>
-              <w:t xml:space="preserve">(provinces) / </w:t>
-            </w:r>
-            <w:proofErr w:type="spellStart"/>
-            <w:r>
-              <w:rPr>
-                <w:b/>
-                <w:bCs/>
-              </w:rPr>
-              <w:t>empSizeMax</w:t>
-            </w:r>
-            <w:proofErr w:type="spellEnd"/>
-            <w:r>
-              <w:rPr>
-                <w:b/>
-                <w:bCs/>
-              </w:rPr>
-              <w:t>)))</w:t>
-            </w:r>
-            <w:proofErr w:type="gramStart"/>
-            <w:r>
-              <w:rPr>
-                <w:b/>
-                <w:bCs/>
-              </w:rPr>
-              <w:t>);</w:t>
-            </w:r>
-            <w:proofErr w:type="gramEnd"/>
-          </w:p>
-          <w:p>
-            <w:pPr>
-              <w:spacing w:line="240" w:lineRule="auto"/>
-              <w:rPr>
-                <w:b/>
-                <w:bCs/>
-              </w:rPr>
-            </w:pPr>
-            <w:r>
-              <w:rPr>
-                <w:b/>
-                <w:bCs/>
-              </w:rPr>
-              <w:t xml:space="preserve">float </w:t>
-            </w:r>
-            <w:proofErr w:type="spellStart"/>
-            <w:r>
-              <w:rPr>
-                <w:b/>
-                <w:bCs/>
-              </w:rPr>
-              <w:t>myScore</w:t>
-            </w:r>
-            <w:proofErr w:type="spellEnd"/>
-            <w:r>
-              <w:rPr>
-                <w:b/>
-                <w:bCs/>
-              </w:rPr>
-              <w:t xml:space="preserve"> = </w:t>
-            </w:r>
-            <w:proofErr w:type="spellStart"/>
-            <w:r>
-              <w:rPr>
-                <w:b/>
-                <w:bCs/>
-              </w:rPr>
-              <w:t>myTechScore</w:t>
-            </w:r>
-            <w:proofErr w:type="spellEnd"/>
-            <w:r>
-              <w:rPr>
-                <w:b/>
-                <w:bCs/>
-              </w:rPr>
-              <w:t xml:space="preserve"> * </w:t>
-            </w:r>
-            <w:proofErr w:type="spellStart"/>
-            <w:proofErr w:type="gramStart"/>
-            <w:r>
-              <w:rPr>
-                <w:b/>
-                <w:bCs/>
-              </w:rPr>
-              <w:t>mySizeScore</w:t>
-            </w:r>
-            <w:proofErr w:type="spellEnd"/>
-            <w:r>
-              <w:rPr>
-                <w:b/>
-                <w:bCs/>
-              </w:rPr>
-              <w:t>;</w:t>
-            </w:r>
-            <w:proofErr w:type="gramEnd"/>
-          </w:p>
-          <w:p>
-            <w:pPr>
-              <w:spacing w:line="240" w:lineRule="auto"/>
-              <w:rPr>
-                <w:b/>
-                <w:bCs/>
-              </w:rPr>
-            </w:pPr>
-          </w:p>
-          <w:p>
-            <w:pPr>
-              <w:spacing w:line="240" w:lineRule="auto"/>
-            </w:pPr>
-            <w:proofErr w:type="spellStart"/>
-            <w:r>
-              <w:rPr>
-                <w:b/>
-                <w:bCs/>
-              </w:rPr>
-              <w:t>Math.Min</w:t>
-            </w:r>
-            <w:proofErr w:type="spellEnd"/>
-            <w:r>
-              <w:rPr>
-                <w:b/>
-                <w:bCs/>
-              </w:rPr>
-              <w:t>(</w:t>
-            </w:r>
-            <w:proofErr w:type="spellStart"/>
-            <w:r>
-              <w:rPr>
-                <w:b/>
-                <w:bCs/>
-              </w:rPr>
-              <w:t>maxMil</w:t>
-            </w:r>
-            <w:proofErr w:type="spellEnd"/>
-            <w:r>
-              <w:rPr>
-                <w:b/>
-                <w:bCs/>
-              </w:rPr>
-              <w:t xml:space="preserve"> / </w:t>
-            </w:r>
-            <w:proofErr w:type="gramStart"/>
-            <w:r>
-              <w:rPr>
-                <w:b/>
-                <w:bCs/>
-              </w:rPr>
-              <w:t>3,Math.Max</w:t>
-            </w:r>
-            <w:proofErr w:type="gramEnd"/>
-            <w:r>
-              <w:rPr>
-                <w:b/>
-                <w:bCs/>
-              </w:rPr>
-              <w:t>(1, (float)</w:t>
-            </w:r>
-            <w:proofErr w:type="spellStart"/>
-            <w:r>
-              <w:rPr>
-                <w:b/>
-                <w:bCs/>
-              </w:rPr>
-              <w:t>Math.Ceiling</w:t>
-            </w:r>
-            <w:proofErr w:type="spellEnd"/>
-            <w:r>
-              <w:rPr>
-                <w:b/>
-                <w:bCs/>
-              </w:rPr>
-              <w:t>(((cultures[_</w:t>
-            </w:r>
-            <w:proofErr w:type="spellStart"/>
-            <w:r>
-              <w:rPr>
-                <w:b/>
-                <w:bCs/>
-              </w:rPr>
-              <w:t>cultureID</w:t>
-            </w:r>
-            <w:proofErr w:type="spellEnd"/>
-            <w:r>
-              <w:rPr>
-                <w:b/>
-                <w:bCs/>
-              </w:rPr>
-              <w:t>]._</w:t>
-            </w:r>
-            <w:proofErr w:type="spellStart"/>
-            <w:r>
-              <w:rPr>
-                <w:b/>
-                <w:bCs/>
-              </w:rPr>
-              <w:t>economyScore</w:t>
-            </w:r>
-            <w:proofErr w:type="spellEnd"/>
-            <w:r>
-              <w:rPr>
-                <w:b/>
-                <w:bCs/>
-              </w:rPr>
-              <w:t xml:space="preserve"> / (255/(float)(</w:t>
-            </w:r>
-            <w:proofErr w:type="spellStart"/>
-            <w:r>
-              <w:rPr>
-                <w:b/>
-                <w:bCs/>
-              </w:rPr>
-              <w:t>logTech</w:t>
-            </w:r>
-            <w:proofErr w:type="spellEnd"/>
-            <w:r>
-              <w:rPr>
-                <w:b/>
-                <w:bCs/>
-              </w:rPr>
-              <w:t xml:space="preserve">))) * </w:t>
-            </w:r>
-            <w:proofErr w:type="spellStart"/>
-            <w:r>
-              <w:rPr>
-                <w:b/>
-                <w:bCs/>
-              </w:rPr>
-              <w:t>percentageEco</w:t>
-            </w:r>
-            <w:proofErr w:type="spellEnd"/>
-            <w:r>
-              <w:rPr>
-                <w:b/>
-                <w:bCs/>
-              </w:rPr>
-              <w:t>))));</w:t>
+              <w:t>Math.Min(maxMil / 3,Math.Max(1, (float)Math.Ceiling(((cultures[_cultureID]._economyScore / (255/(float)(logTech))) * percentageEco))));</w:t>
             </w:r>
           </w:p>
         </w:tc>
@@ -5242,36 +4793,112 @@
               <w:spacing w:line="240" w:lineRule="auto"/>
             </w:pPr>
             <w:r>
-              <w:t xml:space="preserve">Fixed some outstanding issues with religions and </w:t>
-            </w:r>
-            <w:proofErr w:type="spellStart"/>
-            <w:r>
-              <w:t>mapmodes</w:t>
-            </w:r>
-            <w:proofErr w:type="spellEnd"/>
-            <w:r>
-              <w:t xml:space="preserve">, as well as added a new </w:t>
-            </w:r>
-            <w:proofErr w:type="spellStart"/>
-            <w:r>
-              <w:t>mapmode</w:t>
-            </w:r>
-            <w:proofErr w:type="spellEnd"/>
-            <w:r>
-              <w:t xml:space="preserve"> for current military strength. Also began to implement the </w:t>
-            </w:r>
-            <w:proofErr w:type="gramStart"/>
-            <w:r>
-              <w:t>rulers</w:t>
-            </w:r>
-            <w:proofErr w:type="gramEnd"/>
-            <w:r>
-              <w:t xml:space="preserve"> system, including random personality generation, random name generation based on culture and inheritance of certain properties from previous rulers. </w:t>
+              <w:t xml:space="preserve">Fixed some outstanding issues with religions and mapmodes, as well as added a new mapmode for current military strength. Also began to implement the rulers system, including random personality generation, random name generation based on culture and inheritance of certain properties from previous rulers. </w:t>
+            </w:r>
+          </w:p>
+        </w:tc>
+      </w:tr>
+      <w:tr>
+        <w:tc>
+          <w:tcPr>
+            <w:tcW w:w="682" w:type="pct"/>
+            <w:tcBorders>
+              <w:top w:val="single" w:sz="4" w:space="0" w:color="auto"/>
+              <w:left w:val="single" w:sz="4" w:space="0" w:color="auto"/>
+              <w:bottom w:val="single" w:sz="4" w:space="0" w:color="auto"/>
+              <w:right w:val="single" w:sz="4" w:space="0" w:color="auto"/>
+            </w:tcBorders>
+            <w:shd w:val="clear" w:color="auto" w:fill="FFF2CC" w:themeFill="accent4" w:themeFillTint="33"/>
+          </w:tcPr>
+          <w:p>
+            <w:pPr>
+              <w:spacing w:line="240" w:lineRule="auto"/>
+              <w:jc w:val="center"/>
+            </w:pPr>
+            <w:r>
+              <w:t>12/02/2022</w:t>
+            </w:r>
+          </w:p>
+        </w:tc>
+        <w:tc>
+          <w:tcPr>
+            <w:tcW w:w="487" w:type="pct"/>
+            <w:tcBorders>
+              <w:top w:val="single" w:sz="4" w:space="0" w:color="auto"/>
+              <w:left w:val="single" w:sz="4" w:space="0" w:color="auto"/>
+              <w:bottom w:val="single" w:sz="4" w:space="0" w:color="auto"/>
+              <w:right w:val="single" w:sz="4" w:space="0" w:color="auto"/>
+            </w:tcBorders>
+            <w:shd w:val="clear" w:color="auto" w:fill="E7E6E6" w:themeFill="background2"/>
+          </w:tcPr>
+          <w:p>
+            <w:pPr>
+              <w:spacing w:line="240" w:lineRule="auto"/>
+              <w:jc w:val="center"/>
+            </w:pPr>
+            <w:r>
+              <w:t xml:space="preserve">3 Hours 30 Minutes </w:t>
+            </w:r>
+          </w:p>
+        </w:tc>
+        <w:tc>
+          <w:tcPr>
+            <w:tcW w:w="696" w:type="pct"/>
+            <w:tcBorders>
+              <w:top w:val="single" w:sz="4" w:space="0" w:color="auto"/>
+              <w:left w:val="single" w:sz="4" w:space="0" w:color="auto"/>
+              <w:bottom w:val="single" w:sz="4" w:space="0" w:color="auto"/>
+              <w:right w:val="single" w:sz="4" w:space="0" w:color="auto"/>
+            </w:tcBorders>
+            <w:shd w:val="clear" w:color="auto" w:fill="BC7BBF"/>
+          </w:tcPr>
+          <w:p>
+            <w:pPr>
+              <w:spacing w:line="240" w:lineRule="auto"/>
+              <w:jc w:val="center"/>
+            </w:pPr>
+            <w:r>
+              <w:t>Simulation – Objective 3</w:t>
+            </w:r>
+          </w:p>
+        </w:tc>
+        <w:tc>
+          <w:tcPr>
+            <w:tcW w:w="3135" w:type="pct"/>
+            <w:tcBorders>
+              <w:top w:val="single" w:sz="4" w:space="0" w:color="auto"/>
+              <w:left w:val="single" w:sz="4" w:space="0" w:color="auto"/>
+              <w:bottom w:val="single" w:sz="4" w:space="0" w:color="auto"/>
+              <w:right w:val="single" w:sz="4" w:space="0" w:color="auto"/>
+            </w:tcBorders>
+            <w:shd w:val="clear" w:color="auto" w:fill="F2F2F2" w:themeFill="background1" w:themeFillShade="F2"/>
+          </w:tcPr>
+          <w:p>
+            <w:pPr>
+              <w:spacing w:line="240" w:lineRule="auto"/>
+            </w:pPr>
+            <w:r>
+              <w:t xml:space="preserve">Made improvements to the naming system, including making the names display correctly based on the given language, as well as making the languages spawn using a </w:t>
+            </w:r>
+            <w:r>
+              <w:t>proximity-based</w:t>
+            </w:r>
+            <w:r>
+              <w:t xml:space="preserve"> system. </w:t>
+            </w:r>
+            <w:r>
+              <w:t xml:space="preserve">Also added two new language sets: latin and pacific. With the condition that only five languages may spawn per world. </w:t>
+            </w:r>
+            <w:r>
+              <w:t>Also added the ability for nations to be inherited by different dynasties within their same culture region.</w:t>
             </w:r>
           </w:p>
         </w:tc>
       </w:tr>
     </w:tbl>
+    <w:p/>
+    <w:p/>
+    <w:p/>
     <w:p/>
     <w:p/>
     <w:p/>

</xml_diff>

<commit_message>
Equation changes + empire deletion
</commit_message>
<xml_diff>
--- a/Documentation/100505349ProjectTimeline.docx
+++ b/Documentation/100505349ProjectTimeline.docx
@@ -2081,7 +2081,15 @@
               <w:spacing w:line="240" w:lineRule="auto"/>
             </w:pPr>
             <w:r>
-              <w:t xml:space="preserve">Reworked various systems to improve memory-usage. First and foremost, this included removing the storing of integer values for each tile – instead deferring to using the enumerables that are generated from the integers. By removing the unnecessary storage </w:t>
+              <w:t xml:space="preserve">Reworked various systems to improve memory-usage. First and foremost, this included removing the storing of integer values for each tile – instead deferring to using the </w:t>
+            </w:r>
+            <w:proofErr w:type="spellStart"/>
+            <w:r>
+              <w:t>enumerables</w:t>
+            </w:r>
+            <w:proofErr w:type="spellEnd"/>
+            <w:r>
+              <w:t xml:space="preserve"> that are generated from the integers. By removing the unnecessary storage </w:t>
             </w:r>
             <w:r>
               <w:lastRenderedPageBreak/>
@@ -2291,13 +2299,29 @@
               <w:t xml:space="preserve"> custom linear congruential </w:t>
             </w:r>
             <w:r>
-              <w:t xml:space="preserve">generator (with parameters from glibc) to permit for a pseudo random stream of data. This must be </w:t>
+              <w:t xml:space="preserve">generator (with parameters from </w:t>
+            </w:r>
+            <w:proofErr w:type="spellStart"/>
+            <w:r>
+              <w:t>glibc</w:t>
+            </w:r>
+            <w:proofErr w:type="spellEnd"/>
+            <w:r>
+              <w:t xml:space="preserve">) to permit for a pseudo random stream of data. This must be </w:t>
             </w:r>
             <w:r>
               <w:t>used</w:t>
             </w:r>
             <w:r>
-              <w:t xml:space="preserve"> as the randomisation procedure included in c# by default uses system clock data to generate a result, therefore any processes completed within the same timeframe will receive the same value – by using the system clock random as a seed for the following modulo function this restriction is removed. </w:t>
+              <w:t xml:space="preserve"> as the randomisation procedure included in </w:t>
+            </w:r>
+            <w:proofErr w:type="spellStart"/>
+            <w:r>
+              <w:t>c#</w:t>
+            </w:r>
+            <w:proofErr w:type="spellEnd"/>
+            <w:r>
+              <w:t xml:space="preserve"> by default uses system clock data to generate a result, therefore any processes completed within the same timeframe will receive the same value – by using the system clock random as a seed for the following modulo function this restriction is removed. </w:t>
             </w:r>
           </w:p>
           <w:p>
@@ -2944,7 +2968,15 @@
               <w:spacing w:line="240" w:lineRule="auto"/>
             </w:pPr>
             <w:r>
-              <w:t>Reworked the map writing algorithm to write the map geography to a png file – allowing it to be easily loaded as a material later. Also added some basic province adjacency storing code for later usage in the simulation, as well as the initial aspects of province data writing. The subsequent updates should focus on improving province saving and appending new province data.</w:t>
+              <w:t xml:space="preserve">Reworked the map writing algorithm to write the map geography to a </w:t>
+            </w:r>
+            <w:proofErr w:type="spellStart"/>
+            <w:r>
+              <w:t>png</w:t>
+            </w:r>
+            <w:proofErr w:type="spellEnd"/>
+            <w:r>
+              <w:t xml:space="preserve"> file – allowing it to be easily loaded as a material later. Also added some basic province adjacency storing code for later usage in the simulation, as well as the initial aspects of province data writing. The subsequent updates should focus on improving province saving and appending new province data.</w:t>
             </w:r>
           </w:p>
         </w:tc>
@@ -3030,7 +3062,15 @@
               <w:spacing w:line="240" w:lineRule="auto"/>
             </w:pPr>
             <w:r>
-              <w:t>Fully implemented province saving using xml files and a png for the map geography. This implementation means that new properties can be appended easily and that a lot of unneeded data can be removed from memory. Also began to add some new UI elements to replace the existing UI – including adding a new menu screen for generating a map.</w:t>
+              <w:t xml:space="preserve">Fully implemented province saving using xml files and a </w:t>
+            </w:r>
+            <w:proofErr w:type="spellStart"/>
+            <w:r>
+              <w:t>png</w:t>
+            </w:r>
+            <w:proofErr w:type="spellEnd"/>
+            <w:r>
+              <w:t xml:space="preserve"> for the map geography. This implementation means that new properties can be appended easily and that a lot of unneeded data can be removed from memory. Also began to add some new UI elements to replace the existing UI – including adding a new menu screen for generating a map.</w:t>
             </w:r>
           </w:p>
         </w:tc>
@@ -3287,6 +3327,7 @@
             <w:r>
               <w:t xml:space="preserve">Simultaneously to researching ways to fix the mesh hitbox issues, implemented the province name generator functionality – providing a unique string name to each city on the map. This algorithm uses data provided by </w:t>
             </w:r>
+            <w:proofErr w:type="spellStart"/>
             <w:r>
               <w:rPr>
                 <w:b/>
@@ -3294,6 +3335,7 @@
               </w:rPr>
               <w:t>Geonames</w:t>
             </w:r>
+            <w:proofErr w:type="spellEnd"/>
             <w:r>
               <w:t xml:space="preserve"> under the creative commons license, though the algorithm is of my own design.</w:t>
             </w:r>
@@ -3468,7 +3510,15 @@
               <w:spacing w:line="240" w:lineRule="auto"/>
             </w:pPr>
             <w:r>
-              <w:t xml:space="preserve">Added the culture generation system and mapmode, providing a new culture value for every province on the map. This may later be expanded to have both culture groups and </w:t>
+              <w:t xml:space="preserve">Added the culture generation system and </w:t>
+            </w:r>
+            <w:proofErr w:type="spellStart"/>
+            <w:r>
+              <w:t>mapmode</w:t>
+            </w:r>
+            <w:proofErr w:type="spellEnd"/>
+            <w:r>
+              <w:t xml:space="preserve">, providing a new culture value for every province on the map. This may later be expanded to have both culture groups and </w:t>
             </w:r>
             <w:r>
               <w:t>cultures,</w:t>
@@ -3742,7 +3792,15 @@
               <w:spacing w:line="240" w:lineRule="auto"/>
             </w:pPr>
             <w:r>
-              <w:t>Added the population metric as well as the corresponding population mapmode. This now generates the spread of population across the map dependent on the four primary factors. Additionally, added the ability to exit the map generator when completed and debugged some issues relating to scene loading</w:t>
+              <w:t xml:space="preserve">Added the population metric as well as the corresponding population </w:t>
+            </w:r>
+            <w:proofErr w:type="spellStart"/>
+            <w:r>
+              <w:t>mapmode</w:t>
+            </w:r>
+            <w:proofErr w:type="spellEnd"/>
+            <w:r>
+              <w:t>. This now generates the spread of population across the map dependent on the four primary factors. Additionally, added the ability to exit the map generator when completed and debugged some issues relating to scene loading</w:t>
             </w:r>
           </w:p>
         </w:tc>
@@ -4088,7 +4146,15 @@
               <w:t xml:space="preserve"> using console commands</w:t>
             </w:r>
             <w:r>
-              <w:t>. This is largely untested thusfar and does not save as of yet.</w:t>
+              <w:t xml:space="preserve">. This is largely untested </w:t>
+            </w:r>
+            <w:proofErr w:type="spellStart"/>
+            <w:r>
+              <w:t>thusfar</w:t>
+            </w:r>
+            <w:proofErr w:type="spellEnd"/>
+            <w:r>
+              <w:t xml:space="preserve"> and does not save as of yet.</w:t>
             </w:r>
           </w:p>
         </w:tc>
@@ -4552,80 +4618,6 @@
               <w:t>Reworked the economics and military maximum/growth algorithm to better weigh each category. Also added the time system, along with the monthly refreshing of economies and tri-monthly addition of military power.</w:t>
             </w:r>
           </w:p>
-          <w:p>
-            <w:pPr>
-              <w:spacing w:line="240" w:lineRule="auto"/>
-            </w:pPr>
-          </w:p>
-          <w:p>
-            <w:pPr>
-              <w:spacing w:line="240" w:lineRule="auto"/>
-              <w:rPr>
-                <w:b/>
-                <w:bCs/>
-              </w:rPr>
-            </w:pPr>
-            <w:r>
-              <w:rPr>
-                <w:b/>
-                <w:bCs/>
-              </w:rPr>
-              <w:t>float myTechScore = (float)(Math.PI * (Math.Sin((float)(tEmp.ecoTech) / ecoTechMax)));</w:t>
-            </w:r>
-          </w:p>
-          <w:p>
-            <w:pPr>
-              <w:spacing w:line="240" w:lineRule="auto"/>
-              <w:rPr>
-                <w:b/>
-                <w:bCs/>
-              </w:rPr>
-            </w:pPr>
-            <w:r>
-              <w:rPr>
-                <w:b/>
-                <w:bCs/>
-              </w:rPr>
-              <w:t>float mySizeScore = 2 + ((float)(Math.Log10((tEmp.ReturnPopScore(provinces) / empSizeMax))));</w:t>
-            </w:r>
-          </w:p>
-          <w:p>
-            <w:pPr>
-              <w:spacing w:line="240" w:lineRule="auto"/>
-              <w:rPr>
-                <w:b/>
-                <w:bCs/>
-              </w:rPr>
-            </w:pPr>
-            <w:r>
-              <w:rPr>
-                <w:b/>
-                <w:bCs/>
-              </w:rPr>
-              <w:t>float myScore = myTechScore * mySizeScore;</w:t>
-            </w:r>
-          </w:p>
-          <w:p>
-            <w:pPr>
-              <w:spacing w:line="240" w:lineRule="auto"/>
-              <w:rPr>
-                <w:b/>
-                <w:bCs/>
-              </w:rPr>
-            </w:pPr>
-          </w:p>
-          <w:p>
-            <w:pPr>
-              <w:spacing w:line="240" w:lineRule="auto"/>
-            </w:pPr>
-            <w:r>
-              <w:rPr>
-                <w:b/>
-                <w:bCs/>
-              </w:rPr>
-              <w:t>Math.Min(maxMil / 3,Math.Max(1, (float)Math.Ceiling(((cultures[_cultureID]._economyScore / (255/(float)(logTech))) * percentageEco))));</w:t>
-            </w:r>
-          </w:p>
         </w:tc>
       </w:tr>
       <w:tr>
@@ -4793,7 +4785,23 @@
               <w:spacing w:line="240" w:lineRule="auto"/>
             </w:pPr>
             <w:r>
-              <w:t xml:space="preserve">Fixed some outstanding issues with religions and mapmodes, as well as added a new mapmode for current military strength. Also began to implement the rulers system, including random personality generation, random name generation based on culture and inheritance of certain properties from previous rulers. </w:t>
+              <w:t xml:space="preserve">Fixed some outstanding issues with religions and </w:t>
+            </w:r>
+            <w:proofErr w:type="spellStart"/>
+            <w:r>
+              <w:t>mapmodes</w:t>
+            </w:r>
+            <w:proofErr w:type="spellEnd"/>
+            <w:r>
+              <w:t xml:space="preserve">, as well as added a new </w:t>
+            </w:r>
+            <w:proofErr w:type="spellStart"/>
+            <w:r>
+              <w:t>mapmode</w:t>
+            </w:r>
+            <w:proofErr w:type="spellEnd"/>
+            <w:r>
+              <w:t xml:space="preserve"> for current military strength. Also began to implement the rulers system, including random personality generation, random name generation based on culture and inheritance of certain properties from previous rulers. </w:t>
             </w:r>
           </w:p>
         </w:tc>
@@ -4887,10 +4895,112 @@
               <w:t xml:space="preserve"> system. </w:t>
             </w:r>
             <w:r>
-              <w:t xml:space="preserve">Also added two new language sets: latin and pacific. With the condition that only five languages may spawn per world. </w:t>
+              <w:t xml:space="preserve">Also added two new language sets: </w:t>
+            </w:r>
+            <w:proofErr w:type="spellStart"/>
+            <w:r>
+              <w:t>latin</w:t>
+            </w:r>
+            <w:proofErr w:type="spellEnd"/>
+            <w:r>
+              <w:t xml:space="preserve"> and pacific. With the condition that only five languages may spawn per world. </w:t>
             </w:r>
             <w:r>
               <w:t>Also added the ability for nations to be inherited by different dynasties within their same culture region.</w:t>
+            </w:r>
+          </w:p>
+        </w:tc>
+      </w:tr>
+      <w:tr>
+        <w:tc>
+          <w:tcPr>
+            <w:tcW w:w="682" w:type="pct"/>
+            <w:tcBorders>
+              <w:top w:val="single" w:sz="4" w:space="0" w:color="auto"/>
+              <w:left w:val="single" w:sz="4" w:space="0" w:color="auto"/>
+              <w:bottom w:val="single" w:sz="4" w:space="0" w:color="auto"/>
+              <w:right w:val="single" w:sz="4" w:space="0" w:color="auto"/>
+            </w:tcBorders>
+            <w:shd w:val="clear" w:color="auto" w:fill="FFF2CC" w:themeFill="accent4" w:themeFillTint="33"/>
+          </w:tcPr>
+          <w:p>
+            <w:pPr>
+              <w:spacing w:line="240" w:lineRule="auto"/>
+              <w:jc w:val="center"/>
+            </w:pPr>
+            <w:r>
+              <w:t>15/02/2022</w:t>
+            </w:r>
+          </w:p>
+        </w:tc>
+        <w:tc>
+          <w:tcPr>
+            <w:tcW w:w="487" w:type="pct"/>
+            <w:tcBorders>
+              <w:top w:val="single" w:sz="4" w:space="0" w:color="auto"/>
+              <w:left w:val="single" w:sz="4" w:space="0" w:color="auto"/>
+              <w:bottom w:val="single" w:sz="4" w:space="0" w:color="auto"/>
+              <w:right w:val="single" w:sz="4" w:space="0" w:color="auto"/>
+            </w:tcBorders>
+            <w:shd w:val="clear" w:color="auto" w:fill="E7E6E6" w:themeFill="background2"/>
+          </w:tcPr>
+          <w:p>
+            <w:pPr>
+              <w:spacing w:line="240" w:lineRule="auto"/>
+              <w:jc w:val="center"/>
+            </w:pPr>
+            <w:r>
+              <w:t>3 Hours</w:t>
+            </w:r>
+          </w:p>
+        </w:tc>
+        <w:tc>
+          <w:tcPr>
+            <w:tcW w:w="696" w:type="pct"/>
+            <w:tcBorders>
+              <w:top w:val="single" w:sz="4" w:space="0" w:color="auto"/>
+              <w:left w:val="single" w:sz="4" w:space="0" w:color="auto"/>
+              <w:bottom w:val="single" w:sz="4" w:space="0" w:color="auto"/>
+              <w:right w:val="single" w:sz="4" w:space="0" w:color="auto"/>
+            </w:tcBorders>
+            <w:shd w:val="clear" w:color="auto" w:fill="BC7BBF"/>
+          </w:tcPr>
+          <w:p>
+            <w:pPr>
+              <w:spacing w:line="240" w:lineRule="auto"/>
+              <w:jc w:val="center"/>
+            </w:pPr>
+            <w:r>
+              <w:t>Simulation – Objective 3</w:t>
+            </w:r>
+          </w:p>
+        </w:tc>
+        <w:tc>
+          <w:tcPr>
+            <w:tcW w:w="3135" w:type="pct"/>
+            <w:tcBorders>
+              <w:top w:val="single" w:sz="4" w:space="0" w:color="auto"/>
+              <w:left w:val="single" w:sz="4" w:space="0" w:color="auto"/>
+              <w:bottom w:val="single" w:sz="4" w:space="0" w:color="auto"/>
+              <w:right w:val="single" w:sz="4" w:space="0" w:color="auto"/>
+            </w:tcBorders>
+            <w:shd w:val="clear" w:color="auto" w:fill="F2F2F2" w:themeFill="background1" w:themeFillShade="F2"/>
+          </w:tcPr>
+          <w:p>
+            <w:pPr>
+              <w:spacing w:line="240" w:lineRule="auto"/>
+            </w:pPr>
+            <w:r>
+              <w:t xml:space="preserve">Made more adjustments to the military and economic system to allow culture economies to scale with the size of empires, rather than just the sum of all component empires tech scores. </w:t>
+            </w:r>
+            <w:r>
+              <w:t xml:space="preserve">Additionally, added some small changes that allow empires to cease to exist, and the simulation to recognise when this occurs. As of yet, the empire data is still stored, as the ID system is linked to a list index, but this may be subject </w:t>
+            </w:r>
+            <w:r>
+              <w:t>to</w:t>
+            </w:r>
+            <w:r>
+              <w:t xml:space="preserve"> change in upcoming updates.</w:t>
             </w:r>
           </w:p>
         </w:tc>

</xml_diff>

<commit_message>
Added tech + UI stuff
</commit_message>
<xml_diff>
--- a/Documentation/100505349ProjectTimeline.docx
+++ b/Documentation/100505349ProjectTimeline.docx
@@ -2081,7 +2081,15 @@
               <w:spacing w:line="240" w:lineRule="auto"/>
             </w:pPr>
             <w:r>
-              <w:t xml:space="preserve">Reworked various systems to improve memory-usage. First and foremost, this included removing the storing of integer values for each tile – instead deferring to using the enumerables that are generated from the integers. By removing the unnecessary storage </w:t>
+              <w:t xml:space="preserve">Reworked various systems to improve memory-usage. First and foremost, this included removing the storing of integer values for each tile – instead deferring to using the </w:t>
+            </w:r>
+            <w:proofErr w:type="spellStart"/>
+            <w:r>
+              <w:t>enumerables</w:t>
+            </w:r>
+            <w:proofErr w:type="spellEnd"/>
+            <w:r>
+              <w:t xml:space="preserve"> that are generated from the integers. By removing the unnecessary storage </w:t>
             </w:r>
             <w:r>
               <w:lastRenderedPageBreak/>
@@ -2291,13 +2299,29 @@
               <w:t xml:space="preserve"> custom linear congruential </w:t>
             </w:r>
             <w:r>
-              <w:t xml:space="preserve">generator (with parameters from glibc) to permit for a pseudo random stream of data. This must be </w:t>
+              <w:t xml:space="preserve">generator (with parameters from </w:t>
+            </w:r>
+            <w:proofErr w:type="spellStart"/>
+            <w:r>
+              <w:t>glibc</w:t>
+            </w:r>
+            <w:proofErr w:type="spellEnd"/>
+            <w:r>
+              <w:t xml:space="preserve">) to permit for a pseudo random stream of data. This must be </w:t>
             </w:r>
             <w:r>
               <w:t>used</w:t>
             </w:r>
             <w:r>
-              <w:t xml:space="preserve"> as the randomisation procedure included in c# by default uses system clock data to generate a result, therefore any processes completed within the same timeframe will receive the same value – by using the system clock random as a seed for the following modulo function this restriction is removed. </w:t>
+              <w:t xml:space="preserve"> as the randomisation procedure included in </w:t>
+            </w:r>
+            <w:proofErr w:type="spellStart"/>
+            <w:r>
+              <w:t>c#</w:t>
+            </w:r>
+            <w:proofErr w:type="spellEnd"/>
+            <w:r>
+              <w:t xml:space="preserve"> by default uses system clock data to generate a result, therefore any processes completed within the same timeframe will receive the same value – by using the system clock random as a seed for the following modulo function this restriction is removed. </w:t>
             </w:r>
           </w:p>
           <w:p>
@@ -2944,7 +2968,15 @@
               <w:spacing w:line="240" w:lineRule="auto"/>
             </w:pPr>
             <w:r>
-              <w:t>Reworked the map writing algorithm to write the map geography to a png file – allowing it to be easily loaded as a material later. Also added some basic province adjacency storing code for later usage in the simulation, as well as the initial aspects of province data writing. The subsequent updates should focus on improving province saving and appending new province data.</w:t>
+              <w:t xml:space="preserve">Reworked the map writing algorithm to write the map geography to a </w:t>
+            </w:r>
+            <w:proofErr w:type="spellStart"/>
+            <w:r>
+              <w:t>png</w:t>
+            </w:r>
+            <w:proofErr w:type="spellEnd"/>
+            <w:r>
+              <w:t xml:space="preserve"> file – allowing it to be easily loaded as a material later. Also added some basic province adjacency storing code for later usage in the simulation, as well as the initial aspects of province data writing. The subsequent updates should focus on improving province saving and appending new province data.</w:t>
             </w:r>
           </w:p>
         </w:tc>
@@ -3030,7 +3062,15 @@
               <w:spacing w:line="240" w:lineRule="auto"/>
             </w:pPr>
             <w:r>
-              <w:t>Fully implemented province saving using xml files and a png for the map geography. This implementation means that new properties can be appended easily and that a lot of unneeded data can be removed from memory. Also began to add some new UI elements to replace the existing UI – including adding a new menu screen for generating a map.</w:t>
+              <w:t xml:space="preserve">Fully implemented province saving using xml files and a </w:t>
+            </w:r>
+            <w:proofErr w:type="spellStart"/>
+            <w:r>
+              <w:t>png</w:t>
+            </w:r>
+            <w:proofErr w:type="spellEnd"/>
+            <w:r>
+              <w:t xml:space="preserve"> for the map geography. This implementation means that new properties can be appended easily and that a lot of unneeded data can be removed from memory. Also began to add some new UI elements to replace the existing UI – including adding a new menu screen for generating a map.</w:t>
             </w:r>
           </w:p>
         </w:tc>
@@ -3287,6 +3327,7 @@
             <w:r>
               <w:t xml:space="preserve">Simultaneously to researching ways to fix the mesh hitbox issues, implemented the province name generator functionality – providing a unique string name to each city on the map. This algorithm uses data provided by </w:t>
             </w:r>
+            <w:proofErr w:type="spellStart"/>
             <w:r>
               <w:rPr>
                 <w:b/>
@@ -3294,6 +3335,7 @@
               </w:rPr>
               <w:t>Geonames</w:t>
             </w:r>
+            <w:proofErr w:type="spellEnd"/>
             <w:r>
               <w:t xml:space="preserve"> under the creative commons license, though the algorithm is of my own design.</w:t>
             </w:r>
@@ -3468,7 +3510,15 @@
               <w:spacing w:line="240" w:lineRule="auto"/>
             </w:pPr>
             <w:r>
-              <w:t xml:space="preserve">Added the culture generation system and mapmode, providing a new culture value for every province on the map. This may later be expanded to have both culture groups and </w:t>
+              <w:t xml:space="preserve">Added the culture generation system and </w:t>
+            </w:r>
+            <w:proofErr w:type="spellStart"/>
+            <w:r>
+              <w:t>mapmode</w:t>
+            </w:r>
+            <w:proofErr w:type="spellEnd"/>
+            <w:r>
+              <w:t xml:space="preserve">, providing a new culture value for every province on the map. This may later be expanded to have both culture groups and </w:t>
             </w:r>
             <w:r>
               <w:t>cultures,</w:t>
@@ -3742,7 +3792,15 @@
               <w:spacing w:line="240" w:lineRule="auto"/>
             </w:pPr>
             <w:r>
-              <w:t>Added the population metric as well as the corresponding population mapmode. This now generates the spread of population across the map dependent on the four primary factors. Additionally, added the ability to exit the map generator when completed and debugged some issues relating to scene loading</w:t>
+              <w:t xml:space="preserve">Added the population metric as well as the corresponding population </w:t>
+            </w:r>
+            <w:proofErr w:type="spellStart"/>
+            <w:r>
+              <w:t>mapmode</w:t>
+            </w:r>
+            <w:proofErr w:type="spellEnd"/>
+            <w:r>
+              <w:t>. This now generates the spread of population across the map dependent on the four primary factors. Additionally, added the ability to exit the map generator when completed and debugged some issues relating to scene loading</w:t>
             </w:r>
           </w:p>
         </w:tc>
@@ -4088,7 +4146,15 @@
               <w:t xml:space="preserve"> using console commands</w:t>
             </w:r>
             <w:r>
-              <w:t>. This is largely untested thusfar and does not save as of yet.</w:t>
+              <w:t xml:space="preserve">. This is largely untested </w:t>
+            </w:r>
+            <w:proofErr w:type="spellStart"/>
+            <w:r>
+              <w:t>thusfar</w:t>
+            </w:r>
+            <w:proofErr w:type="spellEnd"/>
+            <w:r>
+              <w:t xml:space="preserve"> and does not save as of yet.</w:t>
             </w:r>
           </w:p>
         </w:tc>
@@ -4719,7 +4785,23 @@
               <w:spacing w:line="240" w:lineRule="auto"/>
             </w:pPr>
             <w:r>
-              <w:t xml:space="preserve">Fixed some outstanding issues with religions and mapmodes, as well as added a new mapmode for current military strength. Also began to implement the rulers system, including random personality generation, random name generation based on culture and inheritance of certain properties from previous rulers. </w:t>
+              <w:t xml:space="preserve">Fixed some outstanding issues with religions and </w:t>
+            </w:r>
+            <w:proofErr w:type="spellStart"/>
+            <w:r>
+              <w:t>mapmodes</w:t>
+            </w:r>
+            <w:proofErr w:type="spellEnd"/>
+            <w:r>
+              <w:t xml:space="preserve">, as well as added a new </w:t>
+            </w:r>
+            <w:proofErr w:type="spellStart"/>
+            <w:r>
+              <w:t>mapmode</w:t>
+            </w:r>
+            <w:proofErr w:type="spellEnd"/>
+            <w:r>
+              <w:t xml:space="preserve"> for current military strength. Also began to implement the rulers system, including random personality generation, random name generation based on culture and inheritance of certain properties from previous rulers. </w:t>
             </w:r>
           </w:p>
         </w:tc>
@@ -4813,7 +4895,15 @@
               <w:t xml:space="preserve"> system. </w:t>
             </w:r>
             <w:r>
-              <w:t xml:space="preserve">Also added two new language sets: latin and pacific. With the condition that only five languages may spawn per world. </w:t>
+              <w:t xml:space="preserve">Also added two new language sets: </w:t>
+            </w:r>
+            <w:proofErr w:type="spellStart"/>
+            <w:r>
+              <w:t>latin</w:t>
+            </w:r>
+            <w:proofErr w:type="spellEnd"/>
+            <w:r>
+              <w:t xml:space="preserve"> and pacific. With the condition that only five languages may spawn per world. </w:t>
             </w:r>
             <w:r>
               <w:t>Also added the ability for nations to be inherited by different dynasties within their same culture region.</w:t>
@@ -5180,14 +5270,186 @@
           </w:p>
         </w:tc>
       </w:tr>
+      <w:tr>
+        <w:tc>
+          <w:tcPr>
+            <w:tcW w:w="682" w:type="pct"/>
+            <w:tcBorders>
+              <w:top w:val="single" w:sz="4" w:space="0" w:color="auto"/>
+              <w:left w:val="single" w:sz="4" w:space="0" w:color="auto"/>
+              <w:bottom w:val="single" w:sz="4" w:space="0" w:color="auto"/>
+              <w:right w:val="single" w:sz="4" w:space="0" w:color="auto"/>
+            </w:tcBorders>
+            <w:shd w:val="clear" w:color="auto" w:fill="FFF2CC" w:themeFill="accent4" w:themeFillTint="33"/>
+          </w:tcPr>
+          <w:p>
+            <w:pPr>
+              <w:spacing w:line="240" w:lineRule="auto"/>
+              <w:jc w:val="center"/>
+            </w:pPr>
+            <w:r>
+              <w:t>22/02/2022</w:t>
+            </w:r>
+          </w:p>
+        </w:tc>
+        <w:tc>
+          <w:tcPr>
+            <w:tcW w:w="487" w:type="pct"/>
+            <w:tcBorders>
+              <w:top w:val="single" w:sz="4" w:space="0" w:color="auto"/>
+              <w:left w:val="single" w:sz="4" w:space="0" w:color="auto"/>
+              <w:bottom w:val="single" w:sz="4" w:space="0" w:color="auto"/>
+              <w:right w:val="single" w:sz="4" w:space="0" w:color="auto"/>
+            </w:tcBorders>
+            <w:shd w:val="clear" w:color="auto" w:fill="E7E6E6" w:themeFill="background2"/>
+          </w:tcPr>
+          <w:p>
+            <w:pPr>
+              <w:spacing w:line="240" w:lineRule="auto"/>
+              <w:jc w:val="center"/>
+            </w:pPr>
+            <w:r>
+              <w:t>2 Hours 40 Minutes</w:t>
+            </w:r>
+          </w:p>
+        </w:tc>
+        <w:tc>
+          <w:tcPr>
+            <w:tcW w:w="696" w:type="pct"/>
+            <w:tcBorders>
+              <w:top w:val="single" w:sz="4" w:space="0" w:color="auto"/>
+              <w:left w:val="single" w:sz="4" w:space="0" w:color="auto"/>
+              <w:bottom w:val="single" w:sz="4" w:space="0" w:color="auto"/>
+              <w:right w:val="single" w:sz="4" w:space="0" w:color="auto"/>
+            </w:tcBorders>
+            <w:shd w:val="clear" w:color="auto" w:fill="B391B5"/>
+          </w:tcPr>
+          <w:p>
+            <w:pPr>
+              <w:spacing w:line="240" w:lineRule="auto"/>
+              <w:jc w:val="center"/>
+            </w:pPr>
+            <w:r>
+              <w:t>Simulation – Objective 4</w:t>
+            </w:r>
+          </w:p>
+        </w:tc>
+        <w:tc>
+          <w:tcPr>
+            <w:tcW w:w="3135" w:type="pct"/>
+            <w:tcBorders>
+              <w:top w:val="single" w:sz="4" w:space="0" w:color="auto"/>
+              <w:left w:val="single" w:sz="4" w:space="0" w:color="auto"/>
+              <w:bottom w:val="single" w:sz="4" w:space="0" w:color="auto"/>
+              <w:right w:val="single" w:sz="4" w:space="0" w:color="auto"/>
+            </w:tcBorders>
+            <w:shd w:val="clear" w:color="auto" w:fill="F2F2F2" w:themeFill="background1" w:themeFillShade="F2"/>
+          </w:tcPr>
+          <w:p>
+            <w:pPr>
+              <w:spacing w:line="240" w:lineRule="auto"/>
+            </w:pPr>
+            <w:r>
+              <w:t>Added the ability for nations to poll their rulers for actions, as well as the ability for nations to decide to colonise land.</w:t>
+            </w:r>
+          </w:p>
+        </w:tc>
+      </w:tr>
+      <w:tr>
+        <w:tc>
+          <w:tcPr>
+            <w:tcW w:w="682" w:type="pct"/>
+            <w:tcBorders>
+              <w:top w:val="single" w:sz="4" w:space="0" w:color="auto"/>
+              <w:left w:val="single" w:sz="4" w:space="0" w:color="auto"/>
+              <w:bottom w:val="single" w:sz="4" w:space="0" w:color="auto"/>
+              <w:right w:val="single" w:sz="4" w:space="0" w:color="auto"/>
+            </w:tcBorders>
+            <w:shd w:val="clear" w:color="auto" w:fill="FFF2CC" w:themeFill="accent4" w:themeFillTint="33"/>
+          </w:tcPr>
+          <w:p>
+            <w:pPr>
+              <w:spacing w:line="240" w:lineRule="auto"/>
+              <w:jc w:val="center"/>
+            </w:pPr>
+            <w:r>
+              <w:t>23/02/2022</w:t>
+            </w:r>
+          </w:p>
+        </w:tc>
+        <w:tc>
+          <w:tcPr>
+            <w:tcW w:w="487" w:type="pct"/>
+            <w:tcBorders>
+              <w:top w:val="single" w:sz="4" w:space="0" w:color="auto"/>
+              <w:left w:val="single" w:sz="4" w:space="0" w:color="auto"/>
+              <w:bottom w:val="single" w:sz="4" w:space="0" w:color="auto"/>
+              <w:right w:val="single" w:sz="4" w:space="0" w:color="auto"/>
+            </w:tcBorders>
+            <w:shd w:val="clear" w:color="auto" w:fill="E7E6E6" w:themeFill="background2"/>
+          </w:tcPr>
+          <w:p>
+            <w:pPr>
+              <w:spacing w:line="240" w:lineRule="auto"/>
+              <w:jc w:val="center"/>
+            </w:pPr>
+            <w:r>
+              <w:t>5 Hours 20 Minutes</w:t>
+            </w:r>
+          </w:p>
+        </w:tc>
+        <w:tc>
+          <w:tcPr>
+            <w:tcW w:w="696" w:type="pct"/>
+            <w:tcBorders>
+              <w:top w:val="single" w:sz="4" w:space="0" w:color="auto"/>
+              <w:left w:val="single" w:sz="4" w:space="0" w:color="auto"/>
+              <w:bottom w:val="single" w:sz="4" w:space="0" w:color="auto"/>
+              <w:right w:val="single" w:sz="4" w:space="0" w:color="auto"/>
+            </w:tcBorders>
+            <w:shd w:val="clear" w:color="auto" w:fill="B391B5"/>
+          </w:tcPr>
+          <w:p>
+            <w:pPr>
+              <w:spacing w:line="240" w:lineRule="auto"/>
+              <w:jc w:val="center"/>
+            </w:pPr>
+            <w:r>
+              <w:t>Simulation – Objective 4</w:t>
+            </w:r>
+          </w:p>
+        </w:tc>
+        <w:tc>
+          <w:tcPr>
+            <w:tcW w:w="3135" w:type="pct"/>
+            <w:tcBorders>
+              <w:top w:val="single" w:sz="4" w:space="0" w:color="auto"/>
+              <w:left w:val="single" w:sz="4" w:space="0" w:color="auto"/>
+              <w:bottom w:val="single" w:sz="4" w:space="0" w:color="auto"/>
+              <w:right w:val="single" w:sz="4" w:space="0" w:color="auto"/>
+            </w:tcBorders>
+            <w:shd w:val="clear" w:color="auto" w:fill="F2F2F2" w:themeFill="background1" w:themeFillShade="F2"/>
+          </w:tcPr>
+          <w:p>
+            <w:pPr>
+              <w:spacing w:line="240" w:lineRule="auto"/>
+            </w:pPr>
+            <w:r>
+              <w:t>Added the ability for nations to develop tech and learn tech from neighbours, as well as refined the formula for colonisation to include a cost vs reward calculation</w:t>
+            </w:r>
+            <w:r>
+              <w:t>. In addition, added UI elements to better demonstrate when a nation is undertaking a certain action, such as a popup that appears when an action is taken.</w:t>
+            </w:r>
+            <w:r>
+              <w:t xml:space="preserve"> Finally, added a formula to determine a rulers maximum desired spending of military power – rulers with higher risk stats will be more willing to spend a large portion of their</w:t>
+            </w:r>
+            <w:r>
+              <w:t xml:space="preserve"> military power on an action.</w:t>
+            </w:r>
+          </w:p>
+        </w:tc>
+      </w:tr>
     </w:tbl>
-    <w:p/>
-    <w:p/>
-    <w:p/>
-    <w:p/>
-    <w:p/>
-    <w:p/>
-    <w:p/>
     <w:p/>
     <w:p/>
     <w:p/>
@@ -5807,7 +6069,6 @@
   <w:style w:type="character" w:default="1" w:styleId="DefaultParagraphFont">
     <w:name w:val="Default Paragraph Font"/>
     <w:uiPriority w:val="1"/>
-    <w:semiHidden/>
     <w:unhideWhenUsed/>
   </w:style>
   <w:style w:type="table" w:default="1" w:styleId="TableNormal">

</xml_diff>

<commit_message>
Added new opionions stuff
</commit_message>
<xml_diff>
--- a/Documentation/100505349ProjectTimeline.docx
+++ b/Documentation/100505349ProjectTimeline.docx
@@ -5707,7 +5707,181 @@
           </w:p>
         </w:tc>
       </w:tr>
+      <w:tr>
+        <w:tc>
+          <w:tcPr>
+            <w:tcW w:w="682" w:type="pct"/>
+            <w:tcBorders>
+              <w:top w:val="single" w:sz="4" w:space="0" w:color="auto"/>
+              <w:left w:val="single" w:sz="4" w:space="0" w:color="auto"/>
+              <w:bottom w:val="single" w:sz="4" w:space="0" w:color="auto"/>
+              <w:right w:val="single" w:sz="4" w:space="0" w:color="auto"/>
+            </w:tcBorders>
+            <w:shd w:val="clear" w:color="auto" w:fill="FFF2CC" w:themeFill="accent4" w:themeFillTint="33"/>
+          </w:tcPr>
+          <w:p>
+            <w:pPr>
+              <w:spacing w:line="240" w:lineRule="auto"/>
+              <w:jc w:val="center"/>
+            </w:pPr>
+            <w:r>
+              <w:t xml:space="preserve"> 26/02/2022</w:t>
+            </w:r>
+          </w:p>
+        </w:tc>
+        <w:tc>
+          <w:tcPr>
+            <w:tcW w:w="487" w:type="pct"/>
+            <w:tcBorders>
+              <w:top w:val="single" w:sz="4" w:space="0" w:color="auto"/>
+              <w:left w:val="single" w:sz="4" w:space="0" w:color="auto"/>
+              <w:bottom w:val="single" w:sz="4" w:space="0" w:color="auto"/>
+              <w:right w:val="single" w:sz="4" w:space="0" w:color="auto"/>
+            </w:tcBorders>
+            <w:shd w:val="clear" w:color="auto" w:fill="E7E6E6" w:themeFill="background2"/>
+          </w:tcPr>
+          <w:p>
+            <w:pPr>
+              <w:spacing w:line="240" w:lineRule="auto"/>
+              <w:jc w:val="center"/>
+            </w:pPr>
+            <w:r>
+              <w:t>4 Hours</w:t>
+            </w:r>
+          </w:p>
+        </w:tc>
+        <w:tc>
+          <w:tcPr>
+            <w:tcW w:w="696" w:type="pct"/>
+            <w:tcBorders>
+              <w:top w:val="single" w:sz="4" w:space="0" w:color="auto"/>
+              <w:left w:val="single" w:sz="4" w:space="0" w:color="auto"/>
+              <w:bottom w:val="single" w:sz="4" w:space="0" w:color="auto"/>
+              <w:right w:val="single" w:sz="4" w:space="0" w:color="auto"/>
+            </w:tcBorders>
+            <w:shd w:val="clear" w:color="auto" w:fill="B391B5"/>
+          </w:tcPr>
+          <w:p>
+            <w:pPr>
+              <w:spacing w:line="240" w:lineRule="auto"/>
+              <w:jc w:val="center"/>
+            </w:pPr>
+            <w:r>
+              <w:t>Simulation – Objective 4</w:t>
+            </w:r>
+          </w:p>
+        </w:tc>
+        <w:tc>
+          <w:tcPr>
+            <w:tcW w:w="3135" w:type="pct"/>
+            <w:tcBorders>
+              <w:top w:val="single" w:sz="4" w:space="0" w:color="auto"/>
+              <w:left w:val="single" w:sz="4" w:space="0" w:color="auto"/>
+              <w:bottom w:val="single" w:sz="4" w:space="0" w:color="auto"/>
+              <w:right w:val="single" w:sz="4" w:space="0" w:color="auto"/>
+            </w:tcBorders>
+            <w:shd w:val="clear" w:color="auto" w:fill="F2F2F2" w:themeFill="background1" w:themeFillShade="F2"/>
+          </w:tcPr>
+          <w:p>
+            <w:pPr>
+              <w:spacing w:line="240" w:lineRule="auto"/>
+            </w:pPr>
+            <w:r>
+              <w:t>Added more properties to the opinions system, including new designations for fear and rivalry opinions between nations. Also added the ability for the AI to make decisions based on their relations to other nations and how certain actions would impact their standing.</w:t>
+            </w:r>
+          </w:p>
+        </w:tc>
+      </w:tr>
+      <w:tr>
+        <w:tc>
+          <w:tcPr>
+            <w:tcW w:w="682" w:type="pct"/>
+            <w:tcBorders>
+              <w:top w:val="single" w:sz="4" w:space="0" w:color="auto"/>
+              <w:left w:val="single" w:sz="4" w:space="0" w:color="auto"/>
+              <w:bottom w:val="single" w:sz="4" w:space="0" w:color="auto"/>
+              <w:right w:val="single" w:sz="4" w:space="0" w:color="auto"/>
+            </w:tcBorders>
+            <w:shd w:val="clear" w:color="auto" w:fill="FFF2CC" w:themeFill="accent4" w:themeFillTint="33"/>
+          </w:tcPr>
+          <w:p>
+            <w:pPr>
+              <w:spacing w:line="240" w:lineRule="auto"/>
+              <w:jc w:val="center"/>
+            </w:pPr>
+            <w:r>
+              <w:t>27/02/2022</w:t>
+            </w:r>
+          </w:p>
+        </w:tc>
+        <w:tc>
+          <w:tcPr>
+            <w:tcW w:w="487" w:type="pct"/>
+            <w:tcBorders>
+              <w:top w:val="single" w:sz="4" w:space="0" w:color="auto"/>
+              <w:left w:val="single" w:sz="4" w:space="0" w:color="auto"/>
+              <w:bottom w:val="single" w:sz="4" w:space="0" w:color="auto"/>
+              <w:right w:val="single" w:sz="4" w:space="0" w:color="auto"/>
+            </w:tcBorders>
+            <w:shd w:val="clear" w:color="auto" w:fill="E7E6E6" w:themeFill="background2"/>
+          </w:tcPr>
+          <w:p>
+            <w:pPr>
+              <w:spacing w:line="240" w:lineRule="auto"/>
+              <w:jc w:val="center"/>
+            </w:pPr>
+            <w:r>
+              <w:t>2 Hours 20 Minutes</w:t>
+            </w:r>
+          </w:p>
+        </w:tc>
+        <w:tc>
+          <w:tcPr>
+            <w:tcW w:w="696" w:type="pct"/>
+            <w:tcBorders>
+              <w:top w:val="single" w:sz="4" w:space="0" w:color="auto"/>
+              <w:left w:val="single" w:sz="4" w:space="0" w:color="auto"/>
+              <w:bottom w:val="single" w:sz="4" w:space="0" w:color="auto"/>
+              <w:right w:val="single" w:sz="4" w:space="0" w:color="auto"/>
+            </w:tcBorders>
+            <w:shd w:val="clear" w:color="auto" w:fill="B391B5"/>
+          </w:tcPr>
+          <w:p>
+            <w:pPr>
+              <w:spacing w:line="240" w:lineRule="auto"/>
+              <w:jc w:val="center"/>
+            </w:pPr>
+            <w:r>
+              <w:t>Simulation – Objective 4</w:t>
+            </w:r>
+          </w:p>
+        </w:tc>
+        <w:tc>
+          <w:tcPr>
+            <w:tcW w:w="3135" w:type="pct"/>
+            <w:tcBorders>
+              <w:top w:val="single" w:sz="4" w:space="0" w:color="auto"/>
+              <w:left w:val="single" w:sz="4" w:space="0" w:color="auto"/>
+              <w:bottom w:val="single" w:sz="4" w:space="0" w:color="auto"/>
+              <w:right w:val="single" w:sz="4" w:space="0" w:color="auto"/>
+            </w:tcBorders>
+            <w:shd w:val="clear" w:color="auto" w:fill="F2F2F2" w:themeFill="background1" w:themeFillShade="F2"/>
+          </w:tcPr>
+          <w:p>
+            <w:pPr>
+              <w:spacing w:line="240" w:lineRule="auto"/>
+            </w:pPr>
+            <w:r>
+              <w:t>Added the new “ally” property for opinions, as well as the modifiers for actions that would impact an ally. Also added more positive opinion changes.</w:t>
+            </w:r>
+          </w:p>
+        </w:tc>
+      </w:tr>
     </w:tbl>
+    <w:p/>
+    <w:p/>
+    <w:p/>
+    <w:p/>
     <w:p/>
     <w:p/>
     <w:p/>

</xml_diff>

<commit_message>
Added peace and tech fixes
</commit_message>
<xml_diff>
--- a/Documentation/100505349ProjectTimeline.docx
+++ b/Documentation/100505349ProjectTimeline.docx
@@ -589,15 +589,7 @@
               <w:spacing w:line="240" w:lineRule="auto"/>
             </w:pPr>
             <w:r>
-              <w:t xml:space="preserve">Added multiple segments to the literature review, including references to Europa Universalis 4, Civilization </w:t>
-            </w:r>
-            <w:proofErr w:type="gramStart"/>
-            <w:r>
-              <w:t>5</w:t>
-            </w:r>
-            <w:proofErr w:type="gramEnd"/>
-            <w:r>
-              <w:t xml:space="preserve"> and a past project of mine with relevance to the topic area.</w:t>
+              <w:t>Added multiple segments to the literature review, including references to Europa Universalis 4, Civilization 5 and a past project of mine with relevance to the topic area.</w:t>
             </w:r>
           </w:p>
         </w:tc>
@@ -1316,15 +1308,7 @@
               <w:spacing w:line="240" w:lineRule="auto"/>
             </w:pPr>
             <w:r>
-              <w:t xml:space="preserve">Added some code to make a basic equator – this code is not yet perfected as it does not properly blend with its </w:t>
-            </w:r>
-            <w:proofErr w:type="gramStart"/>
-            <w:r>
-              <w:t>surroundings, and</w:t>
-            </w:r>
-            <w:proofErr w:type="gramEnd"/>
-            <w:r>
-              <w:t xml:space="preserve"> needs some reworking to ensure it blends properly </w:t>
+              <w:t xml:space="preserve">Added some code to make a basic equator – this code is not yet perfected as it does not properly blend with its surroundings, and needs some reworking to ensure it blends properly </w:t>
             </w:r>
             <w:r>
               <w:t xml:space="preserve">with the </w:t>
@@ -1952,11 +1936,9 @@
               <w:br/>
               <w:t xml:space="preserve">Unfortunately, this solution still suffers from the main problem impacting memory usage – the fact that the </w:t>
             </w:r>
-            <w:proofErr w:type="gramStart"/>
             <w:r>
               <w:t>deciles</w:t>
             </w:r>
-            <w:proofErr w:type="gramEnd"/>
             <w:r>
               <w:t xml:space="preserve"> function stores up to 4</w:t>
             </w:r>
@@ -2298,23 +2280,7 @@
               <w:spacing w:line="240" w:lineRule="auto"/>
             </w:pPr>
             <w:r>
-              <w:t xml:space="preserve">Added the ability for the chunk system to create two equal </w:t>
-            </w:r>
-            <w:proofErr w:type="gramStart"/>
-            <w:r>
-              <w:t>right angled</w:t>
-            </w:r>
-            <w:proofErr w:type="gramEnd"/>
-            <w:r>
-              <w:t xml:space="preserve"> triangles using either top left-&gt;bottom right or top right-&gt;bottom left splitting. Each of these </w:t>
-            </w:r>
-            <w:proofErr w:type="gramStart"/>
-            <w:r>
-              <w:t>triangles</w:t>
-            </w:r>
-            <w:proofErr w:type="gramEnd"/>
-            <w:r>
-              <w:t xml:space="preserve"> functions as a chunk as before, but will be vital in creating the provinces system. </w:t>
+              <w:t xml:space="preserve">Added the ability for the chunk system to create two equal right angled triangles using either top left-&gt;bottom right or top right-&gt;bottom left splitting. Each of these triangles functions as a chunk as before, but will be vital in creating the provinces system. </w:t>
             </w:r>
           </w:p>
           <w:p>
@@ -2741,15 +2707,7 @@
               <w:spacing w:line="240" w:lineRule="auto"/>
             </w:pPr>
             <w:r>
-              <w:t xml:space="preserve">Added province rendering to show all the generated province boundaries. Early into this procedure issues were found in which the provinces were displaying as overlapping sets, but this was identified as a rotation issue. Rotating the provinces by 180 degrees </w:t>
-            </w:r>
-            <w:proofErr w:type="gramStart"/>
-            <w:r>
-              <w:t>x and 180 degrees</w:t>
-            </w:r>
-            <w:proofErr w:type="gramEnd"/>
-            <w:r>
-              <w:t xml:space="preserve"> y created a fully mapped provincial system. As of now, there are still oceans included within the province definitions – as well as some small provinces that could be put to better use by combining them with other nearby provinces.</w:t>
+              <w:t>Added province rendering to show all the generated province boundaries. Early into this procedure issues were found in which the provinces were displaying as overlapping sets, but this was identified as a rotation issue. Rotating the provinces by 180 degrees x and 180 degrees y created a fully mapped provincial system. As of now, there are still oceans included within the province definitions – as well as some small provinces that could be put to better use by combining them with other nearby provinces.</w:t>
             </w:r>
           </w:p>
         </w:tc>
@@ -3282,23 +3240,7 @@
               <w:spacing w:line="240" w:lineRule="auto"/>
             </w:pPr>
             <w:r>
-              <w:t xml:space="preserve">Added the map modes for showing elevation, temperature, </w:t>
-            </w:r>
-            <w:proofErr w:type="gramStart"/>
-            <w:r>
-              <w:t>rainfall</w:t>
-            </w:r>
-            <w:proofErr w:type="gramEnd"/>
-            <w:r>
-              <w:t xml:space="preserve"> and flora, as well as the storing and saving of these datapoints for provinces. Also began to work on implementing the single province </w:t>
-            </w:r>
-            <w:proofErr w:type="gramStart"/>
-            <w:r>
-              <w:t>viewer, but</w:t>
-            </w:r>
-            <w:proofErr w:type="gramEnd"/>
-            <w:r>
-              <w:t xml:space="preserve"> ran into issues with mesh hitboxes.</w:t>
+              <w:t>Added the map modes for showing elevation, temperature, rainfall and flora, as well as the storing and saving of these datapoints for provinces. Also began to work on implementing the single province viewer, but ran into issues with mesh hitboxes.</w:t>
             </w:r>
           </w:p>
         </w:tc>
@@ -4400,15 +4342,7 @@
               <w:spacing w:line="240" w:lineRule="auto"/>
             </w:pPr>
             <w:r>
-              <w:t xml:space="preserve">Added new segments on the progress achieved in the </w:t>
-            </w:r>
-            <w:proofErr w:type="gramStart"/>
-            <w:r>
-              <w:t>properties</w:t>
-            </w:r>
-            <w:proofErr w:type="gramEnd"/>
-            <w:r>
-              <w:t xml:space="preserve"> generation (Objective 2) segment </w:t>
+              <w:t xml:space="preserve">Added new segments on the progress achieved in the properties generation (Objective 2) segment </w:t>
             </w:r>
             <w:r>
               <w:t>–</w:t>
@@ -4867,15 +4801,7 @@
             </w:r>
             <w:proofErr w:type="spellEnd"/>
             <w:r>
-              <w:t xml:space="preserve"> for current military strength. Also began to implement the </w:t>
-            </w:r>
-            <w:proofErr w:type="gramStart"/>
-            <w:r>
-              <w:t>rulers</w:t>
-            </w:r>
-            <w:proofErr w:type="gramEnd"/>
-            <w:r>
-              <w:t xml:space="preserve"> system, including random personality generation, random name generation based on culture and inheritance of certain properties from previous rulers. </w:t>
+              <w:t xml:space="preserve"> for current military strength. Also began to implement the rulers system, including random personality generation, random name generation based on culture and inheritance of certain properties from previous rulers. </w:t>
             </w:r>
           </w:p>
         </w:tc>
@@ -5694,15 +5620,7 @@
               <w:t>each other</w:t>
             </w:r>
             <w:r>
-              <w:t xml:space="preserve"> which change over time. The maximum value of these opinions is increased by each </w:t>
-            </w:r>
-            <w:proofErr w:type="gramStart"/>
-            <w:r>
-              <w:t>nations</w:t>
-            </w:r>
-            <w:proofErr w:type="gramEnd"/>
-            <w:r>
-              <w:t xml:space="preserve"> diplomacy tech, and is saved between sessions. These opinions will later be used to modify AI opinions and will cause actions such as war.</w:t>
+              <w:t xml:space="preserve"> which change over time. The maximum value of these opinions is increased by each nations diplomacy tech, and is saved between sessions. These opinions will later be used to modify AI opinions and will cause actions such as war.</w:t>
             </w:r>
           </w:p>
         </w:tc>
@@ -5873,6 +5791,183 @@
             </w:pPr>
             <w:r>
               <w:t>Added the new “ally” property for opinions, as well as the modifiers for actions that would impact an ally. Also added more positive opinion changes.</w:t>
+            </w:r>
+          </w:p>
+        </w:tc>
+      </w:tr>
+      <w:tr>
+        <w:tc>
+          <w:tcPr>
+            <w:tcW w:w="682" w:type="pct"/>
+            <w:tcBorders>
+              <w:top w:val="single" w:sz="4" w:space="0" w:color="auto"/>
+              <w:left w:val="single" w:sz="4" w:space="0" w:color="auto"/>
+              <w:bottom w:val="single" w:sz="4" w:space="0" w:color="auto"/>
+              <w:right w:val="single" w:sz="4" w:space="0" w:color="auto"/>
+            </w:tcBorders>
+            <w:shd w:val="clear" w:color="auto" w:fill="FFF2CC" w:themeFill="accent4" w:themeFillTint="33"/>
+          </w:tcPr>
+          <w:p>
+            <w:pPr>
+              <w:spacing w:line="240" w:lineRule="auto"/>
+              <w:jc w:val="center"/>
+            </w:pPr>
+            <w:r>
+              <w:t>04/03/2022</w:t>
+            </w:r>
+          </w:p>
+        </w:tc>
+        <w:tc>
+          <w:tcPr>
+            <w:tcW w:w="487" w:type="pct"/>
+            <w:tcBorders>
+              <w:top w:val="single" w:sz="4" w:space="0" w:color="auto"/>
+              <w:left w:val="single" w:sz="4" w:space="0" w:color="auto"/>
+              <w:bottom w:val="single" w:sz="4" w:space="0" w:color="auto"/>
+              <w:right w:val="single" w:sz="4" w:space="0" w:color="auto"/>
+            </w:tcBorders>
+            <w:shd w:val="clear" w:color="auto" w:fill="E7E6E6" w:themeFill="background2"/>
+          </w:tcPr>
+          <w:p>
+            <w:pPr>
+              <w:spacing w:line="240" w:lineRule="auto"/>
+              <w:jc w:val="center"/>
+            </w:pPr>
+            <w:r>
+              <w:t>5 Hours 10 Minutes</w:t>
+            </w:r>
+          </w:p>
+        </w:tc>
+        <w:tc>
+          <w:tcPr>
+            <w:tcW w:w="696" w:type="pct"/>
+            <w:tcBorders>
+              <w:top w:val="single" w:sz="4" w:space="0" w:color="auto"/>
+              <w:left w:val="single" w:sz="4" w:space="0" w:color="auto"/>
+              <w:bottom w:val="single" w:sz="4" w:space="0" w:color="auto"/>
+              <w:right w:val="single" w:sz="4" w:space="0" w:color="auto"/>
+            </w:tcBorders>
+            <w:shd w:val="clear" w:color="auto" w:fill="B391B5"/>
+          </w:tcPr>
+          <w:p>
+            <w:pPr>
+              <w:spacing w:line="240" w:lineRule="auto"/>
+              <w:jc w:val="center"/>
+            </w:pPr>
+            <w:r>
+              <w:t>Simulation – Objective 4</w:t>
+            </w:r>
+          </w:p>
+        </w:tc>
+        <w:tc>
+          <w:tcPr>
+            <w:tcW w:w="3135" w:type="pct"/>
+            <w:tcBorders>
+              <w:top w:val="single" w:sz="4" w:space="0" w:color="auto"/>
+              <w:left w:val="single" w:sz="4" w:space="0" w:color="auto"/>
+              <w:bottom w:val="single" w:sz="4" w:space="0" w:color="auto"/>
+              <w:right w:val="single" w:sz="4" w:space="0" w:color="auto"/>
+            </w:tcBorders>
+            <w:shd w:val="clear" w:color="auto" w:fill="F2F2F2" w:themeFill="background1" w:themeFillShade="F2"/>
+          </w:tcPr>
+          <w:p>
+            <w:pPr>
+              <w:spacing w:line="240" w:lineRule="auto"/>
+            </w:pPr>
+            <w:r>
+              <w:t>Added wars – now nations will attack each other based on their relations and interests in enemy-held regions. With this, added new opinion modifiers for war as well as variables to track war and progress it at a decent rate. As of yet there is no peace available – nations will keep fighting until one falls.</w:t>
+            </w:r>
+          </w:p>
+        </w:tc>
+      </w:tr>
+      <w:tr>
+        <w:tc>
+          <w:tcPr>
+            <w:tcW w:w="682" w:type="pct"/>
+            <w:tcBorders>
+              <w:top w:val="single" w:sz="4" w:space="0" w:color="auto"/>
+              <w:left w:val="single" w:sz="4" w:space="0" w:color="auto"/>
+              <w:bottom w:val="single" w:sz="4" w:space="0" w:color="auto"/>
+              <w:right w:val="single" w:sz="4" w:space="0" w:color="auto"/>
+            </w:tcBorders>
+            <w:shd w:val="clear" w:color="auto" w:fill="FFF2CC" w:themeFill="accent4" w:themeFillTint="33"/>
+          </w:tcPr>
+          <w:p>
+            <w:pPr>
+              <w:spacing w:line="240" w:lineRule="auto"/>
+              <w:jc w:val="center"/>
+            </w:pPr>
+            <w:r>
+              <w:t>05/03/2022</w:t>
+            </w:r>
+          </w:p>
+        </w:tc>
+        <w:tc>
+          <w:tcPr>
+            <w:tcW w:w="487" w:type="pct"/>
+            <w:tcBorders>
+              <w:top w:val="single" w:sz="4" w:space="0" w:color="auto"/>
+              <w:left w:val="single" w:sz="4" w:space="0" w:color="auto"/>
+              <w:bottom w:val="single" w:sz="4" w:space="0" w:color="auto"/>
+              <w:right w:val="single" w:sz="4" w:space="0" w:color="auto"/>
+            </w:tcBorders>
+            <w:shd w:val="clear" w:color="auto" w:fill="E7E6E6" w:themeFill="background2"/>
+          </w:tcPr>
+          <w:p>
+            <w:pPr>
+              <w:spacing w:line="240" w:lineRule="auto"/>
+              <w:jc w:val="center"/>
+            </w:pPr>
+            <w:r>
+              <w:t>2 Hours 40 Minutes</w:t>
+            </w:r>
+          </w:p>
+        </w:tc>
+        <w:tc>
+          <w:tcPr>
+            <w:tcW w:w="696" w:type="pct"/>
+            <w:tcBorders>
+              <w:top w:val="single" w:sz="4" w:space="0" w:color="auto"/>
+              <w:left w:val="single" w:sz="4" w:space="0" w:color="auto"/>
+              <w:bottom w:val="single" w:sz="4" w:space="0" w:color="auto"/>
+              <w:right w:val="single" w:sz="4" w:space="0" w:color="auto"/>
+            </w:tcBorders>
+            <w:shd w:val="clear" w:color="auto" w:fill="B391B5"/>
+          </w:tcPr>
+          <w:p>
+            <w:pPr>
+              <w:spacing w:line="240" w:lineRule="auto"/>
+              <w:jc w:val="center"/>
+            </w:pPr>
+            <w:r>
+              <w:t>Simulation – Objective 4</w:t>
+            </w:r>
+          </w:p>
+        </w:tc>
+        <w:tc>
+          <w:tcPr>
+            <w:tcW w:w="3135" w:type="pct"/>
+            <w:tcBorders>
+              <w:top w:val="single" w:sz="4" w:space="0" w:color="auto"/>
+              <w:left w:val="single" w:sz="4" w:space="0" w:color="auto"/>
+              <w:bottom w:val="single" w:sz="4" w:space="0" w:color="auto"/>
+              <w:right w:val="single" w:sz="4" w:space="0" w:color="auto"/>
+            </w:tcBorders>
+            <w:shd w:val="clear" w:color="auto" w:fill="F2F2F2" w:themeFill="background1" w:themeFillShade="F2"/>
+          </w:tcPr>
+          <w:p>
+            <w:pPr>
+              <w:spacing w:line="240" w:lineRule="auto"/>
+            </w:pPr>
+            <w:r>
+              <w:t xml:space="preserve">Added peace treaties and war fatigue which determines when a war will end. </w:t>
+            </w:r>
+            <w:r>
+              <w:t xml:space="preserve">Nations now cannot take over too much land in one war, and will determine when they will end </w:t>
+            </w:r>
+            <w:r>
+              <w:lastRenderedPageBreak/>
+              <w:t>the war based on their losses and gains. As part of this, also added an opinion modifier for when a nation has occupied enemy lands. Finally, added some fixes to the technology system by making the tech score variable, which makes tech developments more likely to occur the more failed technology development attempts have been made.</w:t>
             </w:r>
           </w:p>
         </w:tc>

</xml_diff>

<commit_message>
Some tech speed fixes
</commit_message>
<xml_diff>
--- a/Documentation/100505349ProjectTimeline.docx
+++ b/Documentation/100505349ProjectTimeline.docx
@@ -6957,6 +6957,91 @@
             </w:pPr>
             <w:r>
               <w:t>Rebalanced war mechanics to make wars last longer. Added rebel-specific peace options which allow rebels to only take what they want if the original empire still exists. Also added large UI improvements and changed some details relating to technology learning.</w:t>
+            </w:r>
+          </w:p>
+        </w:tc>
+      </w:tr>
+      <w:tr>
+        <w:tc>
+          <w:tcPr>
+            <w:tcW w:w="682" w:type="pct"/>
+            <w:tcBorders>
+              <w:top w:val="single" w:sz="4" w:space="0" w:color="auto"/>
+              <w:left w:val="single" w:sz="4" w:space="0" w:color="auto"/>
+              <w:bottom w:val="single" w:sz="4" w:space="0" w:color="auto"/>
+              <w:right w:val="single" w:sz="4" w:space="0" w:color="auto"/>
+            </w:tcBorders>
+            <w:shd w:val="clear" w:color="auto" w:fill="FFF2CC" w:themeFill="accent4" w:themeFillTint="33"/>
+          </w:tcPr>
+          <w:p>
+            <w:pPr>
+              <w:spacing w:line="240" w:lineRule="auto"/>
+              <w:jc w:val="center"/>
+            </w:pPr>
+            <w:r>
+              <w:t>22/03/2022</w:t>
+            </w:r>
+          </w:p>
+        </w:tc>
+        <w:tc>
+          <w:tcPr>
+            <w:tcW w:w="487" w:type="pct"/>
+            <w:tcBorders>
+              <w:top w:val="single" w:sz="4" w:space="0" w:color="auto"/>
+              <w:left w:val="single" w:sz="4" w:space="0" w:color="auto"/>
+              <w:bottom w:val="single" w:sz="4" w:space="0" w:color="auto"/>
+              <w:right w:val="single" w:sz="4" w:space="0" w:color="auto"/>
+            </w:tcBorders>
+            <w:shd w:val="clear" w:color="auto" w:fill="E7E6E6" w:themeFill="background2"/>
+          </w:tcPr>
+          <w:p>
+            <w:pPr>
+              <w:spacing w:line="240" w:lineRule="auto"/>
+              <w:jc w:val="center"/>
+            </w:pPr>
+            <w:r>
+              <w:t>10 Minutes</w:t>
+            </w:r>
+          </w:p>
+        </w:tc>
+        <w:tc>
+          <w:tcPr>
+            <w:tcW w:w="696" w:type="pct"/>
+            <w:tcBorders>
+              <w:top w:val="single" w:sz="4" w:space="0" w:color="auto"/>
+              <w:left w:val="single" w:sz="4" w:space="0" w:color="auto"/>
+              <w:bottom w:val="single" w:sz="4" w:space="0" w:color="auto"/>
+              <w:right w:val="single" w:sz="4" w:space="0" w:color="auto"/>
+            </w:tcBorders>
+            <w:shd w:val="clear" w:color="auto" w:fill="FFD966"/>
+          </w:tcPr>
+          <w:p>
+            <w:pPr>
+              <w:spacing w:line="240" w:lineRule="auto"/>
+              <w:jc w:val="center"/>
+            </w:pPr>
+            <w:r>
+              <w:t>Meeting</w:t>
+            </w:r>
+          </w:p>
+        </w:tc>
+        <w:tc>
+          <w:tcPr>
+            <w:tcW w:w="3135" w:type="pct"/>
+            <w:tcBorders>
+              <w:top w:val="single" w:sz="4" w:space="0" w:color="auto"/>
+              <w:left w:val="single" w:sz="4" w:space="0" w:color="auto"/>
+              <w:bottom w:val="single" w:sz="4" w:space="0" w:color="auto"/>
+              <w:right w:val="single" w:sz="4" w:space="0" w:color="auto"/>
+            </w:tcBorders>
+            <w:shd w:val="clear" w:color="auto" w:fill="F2F2F2" w:themeFill="background1" w:themeFillShade="F2"/>
+          </w:tcPr>
+          <w:p>
+            <w:pPr>
+              <w:spacing w:line="240" w:lineRule="auto"/>
+            </w:pPr>
+            <w:r>
+              <w:t>Discussed Progress and completion of main features, as well as what needs to be documented within the dissertation writeup</w:t>
             </w:r>
           </w:p>
         </w:tc>

</xml_diff>

<commit_message>
Added action design and simulation design stuff
</commit_message>
<xml_diff>
--- a/Documentation/100505349ProjectTimeline.docx
+++ b/Documentation/100505349ProjectTimeline.docx
@@ -7042,6 +7042,164 @@
             </w:pPr>
             <w:r>
               <w:t>Discussed Progress and completion of main features, as well as what needs to be documented within the dissertation writeup</w:t>
+            </w:r>
+          </w:p>
+        </w:tc>
+      </w:tr>
+      <w:tr>
+        <w:tc>
+          <w:tcPr>
+            <w:tcW w:w="682" w:type="pct"/>
+            <w:tcBorders>
+              <w:top w:val="single" w:sz="4" w:space="0" w:color="auto"/>
+              <w:left w:val="single" w:sz="4" w:space="0" w:color="auto"/>
+              <w:bottom w:val="single" w:sz="4" w:space="0" w:color="auto"/>
+              <w:right w:val="single" w:sz="4" w:space="0" w:color="auto"/>
+            </w:tcBorders>
+            <w:shd w:val="clear" w:color="auto" w:fill="FFF2CC" w:themeFill="accent4" w:themeFillTint="33"/>
+          </w:tcPr>
+          <w:p>
+            <w:pPr>
+              <w:spacing w:line="240" w:lineRule="auto"/>
+              <w:jc w:val="center"/>
+            </w:pPr>
+          </w:p>
+        </w:tc>
+        <w:tc>
+          <w:tcPr>
+            <w:tcW w:w="487" w:type="pct"/>
+            <w:tcBorders>
+              <w:top w:val="single" w:sz="4" w:space="0" w:color="auto"/>
+              <w:left w:val="single" w:sz="4" w:space="0" w:color="auto"/>
+              <w:bottom w:val="single" w:sz="4" w:space="0" w:color="auto"/>
+              <w:right w:val="single" w:sz="4" w:space="0" w:color="auto"/>
+            </w:tcBorders>
+            <w:shd w:val="clear" w:color="auto" w:fill="E7E6E6" w:themeFill="background2"/>
+          </w:tcPr>
+          <w:p>
+            <w:pPr>
+              <w:spacing w:line="240" w:lineRule="auto"/>
+              <w:jc w:val="center"/>
+            </w:pPr>
+          </w:p>
+        </w:tc>
+        <w:tc>
+          <w:tcPr>
+            <w:tcW w:w="696" w:type="pct"/>
+            <w:tcBorders>
+              <w:top w:val="single" w:sz="4" w:space="0" w:color="auto"/>
+              <w:left w:val="single" w:sz="4" w:space="0" w:color="auto"/>
+              <w:bottom w:val="single" w:sz="4" w:space="0" w:color="auto"/>
+              <w:right w:val="single" w:sz="4" w:space="0" w:color="auto"/>
+            </w:tcBorders>
+            <w:shd w:val="clear" w:color="auto" w:fill="FFD966"/>
+          </w:tcPr>
+          <w:p>
+            <w:pPr>
+              <w:spacing w:line="240" w:lineRule="auto"/>
+              <w:jc w:val="center"/>
+            </w:pPr>
+          </w:p>
+        </w:tc>
+        <w:tc>
+          <w:tcPr>
+            <w:tcW w:w="3135" w:type="pct"/>
+            <w:tcBorders>
+              <w:top w:val="single" w:sz="4" w:space="0" w:color="auto"/>
+              <w:left w:val="single" w:sz="4" w:space="0" w:color="auto"/>
+              <w:bottom w:val="single" w:sz="4" w:space="0" w:color="auto"/>
+              <w:right w:val="single" w:sz="4" w:space="0" w:color="auto"/>
+            </w:tcBorders>
+            <w:shd w:val="clear" w:color="auto" w:fill="F2F2F2" w:themeFill="background1" w:themeFillShade="F2"/>
+          </w:tcPr>
+          <w:p>
+            <w:pPr>
+              <w:spacing w:line="240" w:lineRule="auto"/>
+            </w:pPr>
+          </w:p>
+        </w:tc>
+      </w:tr>
+      <w:tr>
+        <w:tc>
+          <w:tcPr>
+            <w:tcW w:w="682" w:type="pct"/>
+            <w:tcBorders>
+              <w:top w:val="single" w:sz="4" w:space="0" w:color="auto"/>
+              <w:left w:val="single" w:sz="4" w:space="0" w:color="auto"/>
+              <w:bottom w:val="single" w:sz="4" w:space="0" w:color="auto"/>
+              <w:right w:val="single" w:sz="4" w:space="0" w:color="auto"/>
+            </w:tcBorders>
+            <w:shd w:val="clear" w:color="auto" w:fill="FFF2CC" w:themeFill="accent4" w:themeFillTint="33"/>
+          </w:tcPr>
+          <w:p>
+            <w:pPr>
+              <w:spacing w:line="240" w:lineRule="auto"/>
+              <w:jc w:val="center"/>
+            </w:pPr>
+            <w:r>
+              <w:t>25/03/2022</w:t>
+            </w:r>
+          </w:p>
+        </w:tc>
+        <w:tc>
+          <w:tcPr>
+            <w:tcW w:w="487" w:type="pct"/>
+            <w:tcBorders>
+              <w:top w:val="single" w:sz="4" w:space="0" w:color="auto"/>
+              <w:left w:val="single" w:sz="4" w:space="0" w:color="auto"/>
+              <w:bottom w:val="single" w:sz="4" w:space="0" w:color="auto"/>
+              <w:right w:val="single" w:sz="4" w:space="0" w:color="auto"/>
+            </w:tcBorders>
+            <w:shd w:val="clear" w:color="auto" w:fill="E7E6E6" w:themeFill="background2"/>
+          </w:tcPr>
+          <w:p>
+            <w:pPr>
+              <w:spacing w:line="240" w:lineRule="auto"/>
+              <w:jc w:val="center"/>
+            </w:pPr>
+            <w:r>
+              <w:t>3 Hours</w:t>
+            </w:r>
+          </w:p>
+        </w:tc>
+        <w:tc>
+          <w:tcPr>
+            <w:tcW w:w="696" w:type="pct"/>
+            <w:tcBorders>
+              <w:top w:val="single" w:sz="4" w:space="0" w:color="auto"/>
+              <w:left w:val="single" w:sz="4" w:space="0" w:color="auto"/>
+              <w:bottom w:val="single" w:sz="4" w:space="0" w:color="auto"/>
+              <w:right w:val="single" w:sz="4" w:space="0" w:color="auto"/>
+            </w:tcBorders>
+            <w:shd w:val="clear" w:color="auto" w:fill="FFD966"/>
+          </w:tcPr>
+          <w:p>
+            <w:pPr>
+              <w:spacing w:line="240" w:lineRule="auto"/>
+              <w:jc w:val="center"/>
+            </w:pPr>
+            <w:r>
+              <w:t>Dissertation Writeup</w:t>
+            </w:r>
+          </w:p>
+        </w:tc>
+        <w:tc>
+          <w:tcPr>
+            <w:tcW w:w="3135" w:type="pct"/>
+            <w:tcBorders>
+              <w:top w:val="single" w:sz="4" w:space="0" w:color="auto"/>
+              <w:left w:val="single" w:sz="4" w:space="0" w:color="auto"/>
+              <w:bottom w:val="single" w:sz="4" w:space="0" w:color="auto"/>
+              <w:right w:val="single" w:sz="4" w:space="0" w:color="auto"/>
+            </w:tcBorders>
+            <w:shd w:val="clear" w:color="auto" w:fill="F2F2F2" w:themeFill="background1" w:themeFillShade="F2"/>
+          </w:tcPr>
+          <w:p>
+            <w:pPr>
+              <w:spacing w:line="240" w:lineRule="auto"/>
+            </w:pPr>
+            <w:r>
+              <w:t>Added details on the action design and simulation design</w:t>
             </w:r>
           </w:p>
         </w:tc>

</xml_diff>

<commit_message>
Added dissertation update stuff
</commit_message>
<xml_diff>
--- a/Documentation/100505349ProjectTimeline.docx
+++ b/Documentation/100505349ProjectTimeline.docx
@@ -7063,6 +7063,9 @@
               <w:spacing w:line="240" w:lineRule="auto"/>
               <w:jc w:val="center"/>
             </w:pPr>
+            <w:r>
+              <w:t>24/03/2022</w:t>
+            </w:r>
           </w:p>
         </w:tc>
         <w:tc>
@@ -7081,6 +7084,9 @@
               <w:spacing w:line="240" w:lineRule="auto"/>
               <w:jc w:val="center"/>
             </w:pPr>
+            <w:r>
+              <w:t>3 Hours 20 Minutes</w:t>
+            </w:r>
           </w:p>
         </w:tc>
         <w:tc>
@@ -7092,13 +7098,16 @@
               <w:bottom w:val="single" w:sz="4" w:space="0" w:color="auto"/>
               <w:right w:val="single" w:sz="4" w:space="0" w:color="auto"/>
             </w:tcBorders>
-            <w:shd w:val="clear" w:color="auto" w:fill="FFD966"/>
-          </w:tcPr>
-          <w:p>
-            <w:pPr>
-              <w:spacing w:line="240" w:lineRule="auto"/>
-              <w:jc w:val="center"/>
-            </w:pPr>
+            <w:shd w:val="clear" w:color="auto" w:fill="B391B5"/>
+          </w:tcPr>
+          <w:p>
+            <w:pPr>
+              <w:spacing w:line="240" w:lineRule="auto"/>
+              <w:jc w:val="center"/>
+            </w:pPr>
+            <w:r>
+              <w:t>Simulation – Objective 4</w:t>
+            </w:r>
           </w:p>
         </w:tc>
         <w:tc>
@@ -7116,6 +7125,9 @@
             <w:pPr>
               <w:spacing w:line="240" w:lineRule="auto"/>
             </w:pPr>
+            <w:r>
+              <w:t>Made changes to UI elements and attempted once again to fix the technology system</w:t>
+            </w:r>
           </w:p>
         </w:tc>
       </w:tr>
@@ -7285,6 +7297,267 @@
             </w:pPr>
             <w:r>
               <w:t>Finished writeup of design stages and moved to the implementation proper and the relevant changes.</w:t>
+            </w:r>
+          </w:p>
+        </w:tc>
+      </w:tr>
+      <w:tr>
+        <w:tc>
+          <w:tcPr>
+            <w:tcW w:w="682" w:type="pct"/>
+            <w:tcBorders>
+              <w:top w:val="single" w:sz="4" w:space="0" w:color="auto"/>
+              <w:left w:val="single" w:sz="4" w:space="0" w:color="auto"/>
+              <w:bottom w:val="single" w:sz="4" w:space="0" w:color="auto"/>
+              <w:right w:val="single" w:sz="4" w:space="0" w:color="auto"/>
+            </w:tcBorders>
+            <w:shd w:val="clear" w:color="auto" w:fill="FFF2CC" w:themeFill="accent4" w:themeFillTint="33"/>
+          </w:tcPr>
+          <w:p>
+            <w:pPr>
+              <w:spacing w:line="240" w:lineRule="auto"/>
+              <w:jc w:val="center"/>
+            </w:pPr>
+            <w:r>
+              <w:t>28/03/2022</w:t>
+            </w:r>
+          </w:p>
+        </w:tc>
+        <w:tc>
+          <w:tcPr>
+            <w:tcW w:w="487" w:type="pct"/>
+            <w:tcBorders>
+              <w:top w:val="single" w:sz="4" w:space="0" w:color="auto"/>
+              <w:left w:val="single" w:sz="4" w:space="0" w:color="auto"/>
+              <w:bottom w:val="single" w:sz="4" w:space="0" w:color="auto"/>
+              <w:right w:val="single" w:sz="4" w:space="0" w:color="auto"/>
+            </w:tcBorders>
+            <w:shd w:val="clear" w:color="auto" w:fill="E7E6E6" w:themeFill="background2"/>
+          </w:tcPr>
+          <w:p>
+            <w:pPr>
+              <w:spacing w:line="240" w:lineRule="auto"/>
+              <w:jc w:val="center"/>
+            </w:pPr>
+            <w:r>
+              <w:t>3 Hours 10 Minutes</w:t>
+            </w:r>
+          </w:p>
+        </w:tc>
+        <w:tc>
+          <w:tcPr>
+            <w:tcW w:w="696" w:type="pct"/>
+            <w:tcBorders>
+              <w:top w:val="single" w:sz="4" w:space="0" w:color="auto"/>
+              <w:left w:val="single" w:sz="4" w:space="0" w:color="auto"/>
+              <w:bottom w:val="single" w:sz="4" w:space="0" w:color="auto"/>
+              <w:right w:val="single" w:sz="4" w:space="0" w:color="auto"/>
+            </w:tcBorders>
+            <w:shd w:val="clear" w:color="auto" w:fill="B391B5"/>
+          </w:tcPr>
+          <w:p>
+            <w:pPr>
+              <w:spacing w:line="240" w:lineRule="auto"/>
+              <w:jc w:val="center"/>
+            </w:pPr>
+            <w:r>
+              <w:t>Simulation – Objective 4</w:t>
+            </w:r>
+          </w:p>
+        </w:tc>
+        <w:tc>
+          <w:tcPr>
+            <w:tcW w:w="3135" w:type="pct"/>
+            <w:tcBorders>
+              <w:top w:val="single" w:sz="4" w:space="0" w:color="auto"/>
+              <w:left w:val="single" w:sz="4" w:space="0" w:color="auto"/>
+              <w:bottom w:val="single" w:sz="4" w:space="0" w:color="auto"/>
+              <w:right w:val="single" w:sz="4" w:space="0" w:color="auto"/>
+            </w:tcBorders>
+            <w:shd w:val="clear" w:color="auto" w:fill="F2F2F2" w:themeFill="background1" w:themeFillShade="F2"/>
+          </w:tcPr>
+          <w:p>
+            <w:pPr>
+              <w:spacing w:line="240" w:lineRule="auto"/>
+            </w:pPr>
+            <w:r>
+              <w:t>Made some adjustments based on tests and implemented peace treaty changes to allow them to scale with diplomacy level.</w:t>
+            </w:r>
+          </w:p>
+        </w:tc>
+      </w:tr>
+      <w:tr>
+        <w:tc>
+          <w:tcPr>
+            <w:tcW w:w="682" w:type="pct"/>
+            <w:tcBorders>
+              <w:top w:val="single" w:sz="4" w:space="0" w:color="auto"/>
+              <w:left w:val="single" w:sz="4" w:space="0" w:color="auto"/>
+              <w:bottom w:val="single" w:sz="4" w:space="0" w:color="auto"/>
+              <w:right w:val="single" w:sz="4" w:space="0" w:color="auto"/>
+            </w:tcBorders>
+            <w:shd w:val="clear" w:color="auto" w:fill="FFF2CC" w:themeFill="accent4" w:themeFillTint="33"/>
+          </w:tcPr>
+          <w:p>
+            <w:pPr>
+              <w:spacing w:line="240" w:lineRule="auto"/>
+              <w:jc w:val="center"/>
+            </w:pPr>
+            <w:r>
+              <w:t>29/03/2022</w:t>
+            </w:r>
+          </w:p>
+        </w:tc>
+        <w:tc>
+          <w:tcPr>
+            <w:tcW w:w="487" w:type="pct"/>
+            <w:tcBorders>
+              <w:top w:val="single" w:sz="4" w:space="0" w:color="auto"/>
+              <w:left w:val="single" w:sz="4" w:space="0" w:color="auto"/>
+              <w:bottom w:val="single" w:sz="4" w:space="0" w:color="auto"/>
+              <w:right w:val="single" w:sz="4" w:space="0" w:color="auto"/>
+            </w:tcBorders>
+            <w:shd w:val="clear" w:color="auto" w:fill="E7E6E6" w:themeFill="background2"/>
+          </w:tcPr>
+          <w:p>
+            <w:pPr>
+              <w:spacing w:line="240" w:lineRule="auto"/>
+              <w:jc w:val="center"/>
+            </w:pPr>
+            <w:r>
+              <w:t>2 Hours 45 Minutes</w:t>
+            </w:r>
+          </w:p>
+        </w:tc>
+        <w:tc>
+          <w:tcPr>
+            <w:tcW w:w="696" w:type="pct"/>
+            <w:tcBorders>
+              <w:top w:val="single" w:sz="4" w:space="0" w:color="auto"/>
+              <w:left w:val="single" w:sz="4" w:space="0" w:color="auto"/>
+              <w:bottom w:val="single" w:sz="4" w:space="0" w:color="auto"/>
+              <w:right w:val="single" w:sz="4" w:space="0" w:color="auto"/>
+            </w:tcBorders>
+            <w:shd w:val="clear" w:color="auto" w:fill="B391B5"/>
+          </w:tcPr>
+          <w:p>
+            <w:pPr>
+              <w:spacing w:line="240" w:lineRule="auto"/>
+              <w:jc w:val="center"/>
+            </w:pPr>
+            <w:r>
+              <w:t>Simulation – Objective 4</w:t>
+            </w:r>
+          </w:p>
+        </w:tc>
+        <w:tc>
+          <w:tcPr>
+            <w:tcW w:w="3135" w:type="pct"/>
+            <w:tcBorders>
+              <w:top w:val="single" w:sz="4" w:space="0" w:color="auto"/>
+              <w:left w:val="single" w:sz="4" w:space="0" w:color="auto"/>
+              <w:bottom w:val="single" w:sz="4" w:space="0" w:color="auto"/>
+              <w:right w:val="single" w:sz="4" w:space="0" w:color="auto"/>
+            </w:tcBorders>
+            <w:shd w:val="clear" w:color="auto" w:fill="F2F2F2" w:themeFill="background1" w:themeFillShade="F2"/>
+          </w:tcPr>
+          <w:p>
+            <w:pPr>
+              <w:spacing w:line="240" w:lineRule="auto"/>
+            </w:pPr>
+            <w:r>
+              <w:t>Added new unrest penalties for provinces that become disconnected from the empire at large</w:t>
+            </w:r>
+            <w:r>
+              <w:t xml:space="preserve"> to prevent splintered empires</w:t>
+            </w:r>
+          </w:p>
+        </w:tc>
+      </w:tr>
+      <w:tr>
+        <w:tc>
+          <w:tcPr>
+            <w:tcW w:w="682" w:type="pct"/>
+            <w:tcBorders>
+              <w:top w:val="single" w:sz="4" w:space="0" w:color="auto"/>
+              <w:left w:val="single" w:sz="4" w:space="0" w:color="auto"/>
+              <w:bottom w:val="single" w:sz="4" w:space="0" w:color="auto"/>
+              <w:right w:val="single" w:sz="4" w:space="0" w:color="auto"/>
+            </w:tcBorders>
+            <w:shd w:val="clear" w:color="auto" w:fill="FFF2CC" w:themeFill="accent4" w:themeFillTint="33"/>
+          </w:tcPr>
+          <w:p>
+            <w:pPr>
+              <w:spacing w:line="240" w:lineRule="auto"/>
+              <w:jc w:val="center"/>
+            </w:pPr>
+            <w:r>
+              <w:t>30/03</w:t>
+            </w:r>
+            <w:r>
+              <w:t>/2022</w:t>
+            </w:r>
+          </w:p>
+        </w:tc>
+        <w:tc>
+          <w:tcPr>
+            <w:tcW w:w="487" w:type="pct"/>
+            <w:tcBorders>
+              <w:top w:val="single" w:sz="4" w:space="0" w:color="auto"/>
+              <w:left w:val="single" w:sz="4" w:space="0" w:color="auto"/>
+              <w:bottom w:val="single" w:sz="4" w:space="0" w:color="auto"/>
+              <w:right w:val="single" w:sz="4" w:space="0" w:color="auto"/>
+            </w:tcBorders>
+            <w:shd w:val="clear" w:color="auto" w:fill="E7E6E6" w:themeFill="background2"/>
+          </w:tcPr>
+          <w:p>
+            <w:pPr>
+              <w:spacing w:line="240" w:lineRule="auto"/>
+              <w:jc w:val="center"/>
+            </w:pPr>
+            <w:r>
+              <w:t>3 Hours</w:t>
+            </w:r>
+          </w:p>
+        </w:tc>
+        <w:tc>
+          <w:tcPr>
+            <w:tcW w:w="696" w:type="pct"/>
+            <w:tcBorders>
+              <w:top w:val="single" w:sz="4" w:space="0" w:color="auto"/>
+              <w:left w:val="single" w:sz="4" w:space="0" w:color="auto"/>
+              <w:bottom w:val="single" w:sz="4" w:space="0" w:color="auto"/>
+              <w:right w:val="single" w:sz="4" w:space="0" w:color="auto"/>
+            </w:tcBorders>
+            <w:shd w:val="clear" w:color="auto" w:fill="FFD966"/>
+          </w:tcPr>
+          <w:p>
+            <w:pPr>
+              <w:spacing w:line="240" w:lineRule="auto"/>
+              <w:jc w:val="center"/>
+            </w:pPr>
+            <w:r>
+              <w:t>Dissertation Writeup</w:t>
+            </w:r>
+          </w:p>
+        </w:tc>
+        <w:tc>
+          <w:tcPr>
+            <w:tcW w:w="3135" w:type="pct"/>
+            <w:tcBorders>
+              <w:top w:val="single" w:sz="4" w:space="0" w:color="auto"/>
+              <w:left w:val="single" w:sz="4" w:space="0" w:color="auto"/>
+              <w:bottom w:val="single" w:sz="4" w:space="0" w:color="auto"/>
+              <w:right w:val="single" w:sz="4" w:space="0" w:color="auto"/>
+            </w:tcBorders>
+            <w:shd w:val="clear" w:color="auto" w:fill="F2F2F2" w:themeFill="background1" w:themeFillShade="F2"/>
+          </w:tcPr>
+          <w:p>
+            <w:pPr>
+              <w:spacing w:line="240" w:lineRule="auto"/>
+            </w:pPr>
+            <w:r>
+              <w:t>Wrote large amounts of information about the implementation of the model and added images to certain parts</w:t>
             </w:r>
           </w:p>
         </w:tc>

</xml_diff>